<commit_message>
start on chap 18
</commit_message>
<xml_diff>
--- a/manuscript/Chapter18/MVC2iA_CH_18.docx
+++ b/manuscript/Chapter18/MVC2iA_CH_18.docx
@@ -52,13 +52,26 @@
     </w:p>
     <w:p>
       <w:pPr>
-        <w:pStyle w:val="ListBullet"/>
-        <w:numPr>
-          <w:ilvl w:val="0"/>
-          <w:numId w:val="0"/>
-        </w:numPr>
-        <w:ind w:left="540" w:hanging="270"/>
-      </w:pPr>
+        <w:pStyle w:val="Body1"/>
+      </w:pPr>
+      <w:r>
+        <w:t>The open source library AutoMapper</w:t>
+      </w:r>
+      <w:r>
+        <w:t xml:space="preserve"> is a conventional object to object mapper.  It takes a source objects of one type and maps them to destination objects of another type.  This is useful in many contexts, but we'll use it to map from a domain model to the model objects our views will display</w:t>
+      </w:r>
+      <w:r>
+        <w:t xml:space="preserve"> -</w:t>
+      </w:r>
+      <w:r>
+        <w:t xml:space="preserve"> the presentation model. It's conventional because the way it works does not depend on configuring each type's member's mapping, but relies on naming patterns and sensible defaults</w:t>
+      </w:r>
+      <w:r>
+        <w:t xml:space="preserve">.  </w:t>
+      </w:r>
+      <w:r>
+        <w:t>Before we dive into AutoMapper, let's see what life was like before it and how we arrived at the decision to use object mapping.</w:t>
+      </w:r>
     </w:p>
     <w:p>
       <w:pPr>
@@ -71,16 +84,1283 @@
         <w:rPr>
           <w:rStyle w:val="Italics"/>
         </w:rPr>
-        <w:t>18.1 Life before AutoMapper</w:t>
+        <w:t xml:space="preserve">18.1 Life before </w:t>
+      </w:r>
+      <w:r>
+        <w:rPr>
+          <w:rStyle w:val="Italics"/>
+        </w:rPr>
+        <w:t>AutoMapper</w:t>
+      </w:r>
+    </w:p>
+    <w:p>
+      <w:pPr>
+        <w:pStyle w:val="Body1"/>
+      </w:pPr>
+      <w:r>
+        <w:t>Imagine a view that renders information about a customer. We discussed in chapter 2 that some trivial applications may choose to use persistent, domain model objects to as the data source for views.  In the markup in listing 18.1, that's exactly the scenario we find ourselves in.</w:t>
+      </w:r>
+    </w:p>
+    <w:p>
+      <w:pPr>
+        <w:pStyle w:val="CodeListingCaption"/>
+      </w:pPr>
+      <w:r>
+        <w:t>Listing 18.1 a portion of Customer.aspx</w:t>
+      </w:r>
+    </w:p>
+    <w:p>
+      <w:pPr>
+        <w:pStyle w:val="Code"/>
+      </w:pPr>
+      <w:r>
+        <w:t xml:space="preserve">&lt;%@ Page Language="C#" </w:t>
+      </w:r>
+      <w:r>
+        <w:t xml:space="preserve">                </w:t>
+      </w:r>
+    </w:p>
+    <w:p>
+      <w:pPr>
+        <w:pStyle w:val="Code"/>
+      </w:pPr>
+      <w:r>
+        <w:t>Inherits="System.Web.Mvc.ViewPage&lt;Customer&gt;" %&gt;</w:t>
+      </w:r>
+      <w:r>
+        <w:t xml:space="preserve">                   |#1</w:t>
+      </w:r>
+    </w:p>
+    <w:p>
+      <w:pPr>
+        <w:pStyle w:val="Code"/>
+      </w:pPr>
+      <w:r>
+        <w:t>&lt;%@ Import Namespace="Core.Model"%&gt;</w:t>
+      </w:r>
+      <w:r>
+        <w:t xml:space="preserve">                              |#1</w:t>
+      </w:r>
+    </w:p>
+    <w:p>
+      <w:pPr>
+        <w:pStyle w:val="Code"/>
+      </w:pPr>
+    </w:p>
+    <w:p>
+      <w:pPr>
+        <w:pStyle w:val="Code"/>
+      </w:pPr>
+      <w:r>
+        <w:t xml:space="preserve">&lt;h2&gt;Customer: &lt;%= Html.Encode(Model.Name.First + " " + </w:t>
+      </w:r>
+      <w:r>
+        <w:t xml:space="preserve">        |#2</w:t>
+      </w:r>
+    </w:p>
+    <w:p>
+      <w:pPr>
+        <w:pStyle w:val="Code"/>
+      </w:pPr>
+      <w:r>
+        <w:tab/>
+        <w:t>Model.Name.Middle + " " + Model.Name.Last) %&gt;&lt;/h2&gt;</w:t>
+      </w:r>
+      <w:r>
+        <w:t xml:space="preserve">       |#2</w:t>
+      </w:r>
+    </w:p>
+    <w:p>
+      <w:pPr>
+        <w:pStyle w:val="Code"/>
+      </w:pPr>
+      <w:r>
+        <w:t>&lt;div class="customerdetails"&gt;</w:t>
+      </w:r>
+    </w:p>
+    <w:p>
+      <w:pPr>
+        <w:pStyle w:val="Code"/>
+      </w:pPr>
+      <w:r>
+        <w:t xml:space="preserve"> &lt;p&gt;Status: &lt;%= Html.Encode(Model.Status) %&gt;&lt;/p&gt;</w:t>
+      </w:r>
+      <w:r>
+        <w:t xml:space="preserve">             #3</w:t>
+      </w:r>
+    </w:p>
+    <w:p>
+      <w:pPr>
+        <w:pStyle w:val="Code"/>
+      </w:pPr>
+      <w:r>
+        <w:lastRenderedPageBreak/>
+        <w:t xml:space="preserve"> &lt;p&gt;Total Amount Paid: $ </w:t>
+      </w:r>
+      <w:r>
+        <w:t xml:space="preserve">                                    |#4</w:t>
+      </w:r>
+    </w:p>
+    <w:p>
+      <w:pPr>
+        <w:pStyle w:val="Code"/>
+      </w:pPr>
+      <w:r>
+        <w:tab/>
+        <w:t>&lt;%= Html.Encode(Model.GetTotalAmountPaid()) %&gt;&lt;/p&gt;</w:t>
+      </w:r>
+      <w:r>
+        <w:t xml:space="preserve">       |#4</w:t>
+      </w:r>
+    </w:p>
+    <w:p>
+      <w:pPr>
+        <w:pStyle w:val="Code"/>
+      </w:pPr>
+      <w:r>
+        <w:t xml:space="preserve"> &lt;p&gt;Address: &lt;%= Html.Encode(Model.ShippingAddress.Line1) %&gt;, </w:t>
+      </w:r>
+    </w:p>
+    <w:p>
+      <w:pPr>
+        <w:pStyle w:val="Code"/>
+      </w:pPr>
+      <w:r>
+        <w:tab/>
+        <w:t xml:space="preserve">&lt;%= Html.Encode(Model.ShippingAddress.Line2) %&gt;, </w:t>
+      </w:r>
+      <w:r>
+        <w:t xml:space="preserve">       </w:t>
+      </w:r>
+    </w:p>
+    <w:p>
+      <w:pPr>
+        <w:pStyle w:val="Code"/>
+      </w:pPr>
+      <w:r>
+        <w:tab/>
+        <w:t xml:space="preserve">&lt;%= Html.Encode(Model.ShippingAddress.City) %&gt;, </w:t>
+      </w:r>
+      <w:r>
+        <w:t xml:space="preserve">          </w:t>
+      </w:r>
+    </w:p>
+    <w:p>
+      <w:pPr>
+        <w:pStyle w:val="Code"/>
+      </w:pPr>
+      <w:r>
+        <w:tab/>
+        <w:t xml:space="preserve">&lt;%= Html.Encode(Model.ShippingAddress.State.DisplayName) %&gt; </w:t>
+      </w:r>
+      <w:r>
+        <w:t xml:space="preserve"> #</w:t>
+      </w:r>
+      <w:r>
+        <w:t>5</w:t>
+      </w:r>
+    </w:p>
+    <w:p>
+      <w:pPr>
+        <w:pStyle w:val="Code"/>
+      </w:pPr>
+      <w:r>
+        <w:tab/>
+        <w:t>&lt;%= Html.Encode(Model.ShippingAddress.Zip) %&gt;&lt;/p&gt;</w:t>
+      </w:r>
+    </w:p>
+    <w:p>
+      <w:pPr>
+        <w:pStyle w:val="Code"/>
+      </w:pPr>
+      <w:r>
+        <w:t>&lt;/div&gt;</w:t>
+      </w:r>
+    </w:p>
+    <w:p>
+      <w:pPr>
+        <w:pStyle w:val="CodeAnnotation"/>
+      </w:pPr>
+      <w:r>
+        <w:t>#1 Directly using the domain object</w:t>
+      </w:r>
+    </w:p>
+    <w:p>
+      <w:pPr>
+        <w:pStyle w:val="CodeAnnotation"/>
+      </w:pPr>
+      <w:r>
+        <w:t xml:space="preserve">#2 Formatting complex </w:t>
+      </w:r>
+      <w:r>
+        <w:t>components</w:t>
+      </w:r>
+    </w:p>
+    <w:p>
+      <w:pPr>
+        <w:pStyle w:val="CodeAnnotation"/>
+      </w:pPr>
+      <w:r>
+        <w:t>#3 Everything must be encoded</w:t>
+      </w:r>
+    </w:p>
+    <w:p>
+      <w:pPr>
+        <w:pStyle w:val="CodeAnnotation"/>
+      </w:pPr>
+      <w:r>
+        <w:t>#4 Apply standard formatting manually</w:t>
+      </w:r>
+    </w:p>
+    <w:p>
+      <w:pPr>
+        <w:pStyle w:val="CodeAnnotation"/>
+      </w:pPr>
+      <w:r>
+        <w:t>#5 Domain objects interrogated deeply</w:t>
+      </w:r>
+    </w:p>
+    <w:p>
+      <w:pPr>
+        <w:pStyle w:val="Head2"/>
+      </w:pPr>
+      <w:r>
+        <w:t>18.1.1 An inappropriate dependency</w:t>
+      </w:r>
+    </w:p>
+    <w:p>
+      <w:pPr>
+        <w:pStyle w:val="Body1"/>
+        <w:rPr>
+          <w:rStyle w:val="Bold"/>
+        </w:rPr>
+      </w:pPr>
+      <w:r>
+        <w:t xml:space="preserve">This is complex markup; overly complex for the simple display it's rendering. We see common formatting rules, like applying the dollar sign to </w:t>
+      </w:r>
+      <w:r>
+        <w:rPr>
+          <w:rStyle w:val="CodeinText"/>
+        </w:rPr>
+        <w:t>decimal</w:t>
+      </w:r>
+      <w:r>
+        <w:t xml:space="preserve"> values.  There's that very suspicious name formatting </w:t>
+      </w:r>
+      <w:r>
+        <w:rPr>
+          <w:rStyle w:val="Bold"/>
+        </w:rPr>
+        <w:t>(2)</w:t>
+      </w:r>
+      <w:r>
+        <w:rPr>
+          <w:rStyle w:val="Bold"/>
+          <w:b w:val="0"/>
+        </w:rPr>
+        <w:t xml:space="preserve"> that will clearly look wrong if there's a missing middle name. We are manually and repeatedly applying encoding rules </w:t>
+      </w:r>
+      <w:r>
+        <w:rPr>
+          <w:rStyle w:val="Bold"/>
+        </w:rPr>
+        <w:t>(3)</w:t>
+      </w:r>
+      <w:r>
+        <w:rPr>
+          <w:rStyle w:val="Bold"/>
+          <w:b w:val="0"/>
+        </w:rPr>
+        <w:t>.</w:t>
       </w:r>
     </w:p>
     <w:p>
       <w:pPr>
         <w:pStyle w:val="Body"/>
+      </w:pPr>
+      <w:r>
+        <w:t xml:space="preserve">When the page is actually displayed, there's not only the danger of the screen not looking right, but it may not render at all.  What if the </w:t>
+      </w:r>
+      <w:r>
+        <w:rPr>
+          <w:rStyle w:val="CodeinText"/>
+        </w:rPr>
+        <w:t>ShippingAddress</w:t>
+      </w:r>
+      <w:r>
+        <w:t xml:space="preserve"> is </w:t>
+      </w:r>
+      <w:r>
+        <w:rPr>
+          <w:rStyle w:val="CodeinText"/>
+        </w:rPr>
+        <w:t>null</w:t>
+      </w:r>
+      <w:r>
+        <w:t xml:space="preserve">? We'll see a nastly null reference exception in the yellow screen of death that accompanies major ASP.NET errors.  All these problems are caused by </w:t>
+      </w:r>
+      <w:r>
+        <w:t>the view</w:t>
+      </w:r>
+      <w:r>
+        <w:t xml:space="preserve"> direct</w:t>
+      </w:r>
+      <w:r>
+        <w:t>ly</w:t>
+      </w:r>
+      <w:r>
+        <w:t xml:space="preserve"> depend</w:t>
+      </w:r>
+      <w:r>
+        <w:t>ing on the domain model, by the user interface knowing too much about the core logic of the software.</w:t>
+      </w:r>
+    </w:p>
+    <w:p>
+      <w:pPr>
+        <w:pStyle w:val="Head2"/>
         <w:rPr>
           <w:rStyle w:val="Italics"/>
-        </w:rPr>
-      </w:pPr>
+          <w:i/>
+        </w:rPr>
+      </w:pPr>
+      <w:r>
+        <w:rPr>
+          <w:rStyle w:val="Italics"/>
+          <w:i/>
+        </w:rPr>
+        <w:t>18.1.2 One solution: manual mapping</w:t>
+      </w:r>
+    </w:p>
+    <w:p>
+      <w:pPr>
+        <w:pStyle w:val="Body1"/>
+      </w:pPr>
+      <w:r>
+        <w:t>We know, from our examples in chapter 2 and the previous section, that in most scenarios i</w:t>
+      </w:r>
+      <w:r>
+        <w:t>t's best to design</w:t>
+      </w:r>
+      <w:r>
+        <w:t xml:space="preserve"> a custom model </w:t>
+      </w:r>
+      <w:r>
+        <w:t>f</w:t>
+      </w:r>
+      <w:r>
+        <w:t xml:space="preserve">or consumption by the view.  </w:t>
+      </w:r>
+      <w:r>
+        <w:t>Translating from the domain model - projecting it -  to the presentation model is a straightforward programming task.  Take the value from the source object and copy it to the right place on the destination object.  Mix in some carefully applied formatting and flattening code, and our projection is complete. We can easily test this logic.  An example of a hand-rolled mapper is shown in listing 18.2.</w:t>
+      </w:r>
+    </w:p>
+    <w:p>
+      <w:pPr>
+        <w:pStyle w:val="CodeListingCaption"/>
+      </w:pPr>
+      <w:r>
+        <w:t>Listing 18.2 Mapping objects by hand</w:t>
+      </w:r>
+    </w:p>
+    <w:p>
+      <w:pPr>
+        <w:pStyle w:val="Code"/>
+      </w:pPr>
+      <w:r>
+        <w:t>public class CustomerInfoMapper</w:t>
+      </w:r>
+    </w:p>
+    <w:p>
+      <w:pPr>
+        <w:pStyle w:val="Code"/>
+      </w:pPr>
+      <w:r>
+        <w:t>{</w:t>
+      </w:r>
+    </w:p>
+    <w:p>
+      <w:pPr>
+        <w:pStyle w:val="Code"/>
+      </w:pPr>
+      <w:r>
+        <w:t xml:space="preserve">   public CustomerInfo MapFrom(Customer customer)</w:t>
+      </w:r>
+      <w:r>
+        <w:t xml:space="preserve">      #1</w:t>
+      </w:r>
+    </w:p>
+    <w:p>
+      <w:pPr>
+        <w:pStyle w:val="Code"/>
+      </w:pPr>
+      <w:r>
+        <w:t xml:space="preserve">   {</w:t>
+      </w:r>
+    </w:p>
+    <w:p>
+      <w:pPr>
+        <w:pStyle w:val="Code"/>
+      </w:pPr>
+      <w:r>
+        <w:t xml:space="preserve">      return new CustomerInfo</w:t>
+      </w:r>
+      <w:r>
+        <w:t xml:space="preserve">                       #2</w:t>
+      </w:r>
+    </w:p>
+    <w:p>
+      <w:pPr>
+        <w:pStyle w:val="Code"/>
+      </w:pPr>
+      <w:r>
+        <w:t xml:space="preserve">      {</w:t>
+      </w:r>
+    </w:p>
+    <w:p>
+      <w:pPr>
+        <w:pStyle w:val="Code"/>
+      </w:pPr>
+      <w:r>
+        <w:t xml:space="preserve">         Id = customer.Id,</w:t>
+      </w:r>
+      <w:r>
+        <w:t xml:space="preserve">                              |#3</w:t>
+      </w:r>
+    </w:p>
+    <w:p>
+      <w:pPr>
+        <w:pStyle w:val="Code"/>
+      </w:pPr>
+      <w:r>
+        <w:t xml:space="preserve">         Name = new NameFormatter()</w:t>
+      </w:r>
+      <w:r>
+        <w:t xml:space="preserve">                  </w:t>
+      </w:r>
+      <w:r>
+        <w:t>|#3</w:t>
+      </w:r>
+    </w:p>
+    <w:p>
+      <w:pPr>
+        <w:pStyle w:val="Code"/>
+      </w:pPr>
+      <w:r>
+        <w:t xml:space="preserve">            .Format(customer.Name),</w:t>
+      </w:r>
+      <w:r>
+        <w:t xml:space="preserve">              </w:t>
+      </w:r>
+      <w:r>
+        <w:t>|#3</w:t>
+      </w:r>
+    </w:p>
+    <w:p>
+      <w:pPr>
+        <w:pStyle w:val="Code"/>
+      </w:pPr>
+      <w:r>
+        <w:t xml:space="preserve">         ShippingAddress = new AddressFormatter()</w:t>
+      </w:r>
+      <w:r>
+        <w:t xml:space="preserve">     </w:t>
+      </w:r>
+      <w:r>
+        <w:t>|#3</w:t>
+      </w:r>
+    </w:p>
+    <w:p>
+      <w:pPr>
+        <w:pStyle w:val="Code"/>
+      </w:pPr>
+      <w:r>
+        <w:t xml:space="preserve">            .Format(customer.ShippingAddress),</w:t>
+      </w:r>
+      <w:r>
+        <w:t xml:space="preserve">     </w:t>
+      </w:r>
+      <w:r>
+        <w:t>|#3</w:t>
+      </w:r>
+    </w:p>
+    <w:p>
+      <w:pPr>
+        <w:pStyle w:val="Code"/>
+      </w:pPr>
+      <w:r>
+        <w:t xml:space="preserve">         Status = customer.Status ?? string.Empty,</w:t>
+      </w:r>
+      <w:r>
+        <w:t xml:space="preserve">      </w:t>
+      </w:r>
+      <w:r>
+        <w:t>|#3</w:t>
+      </w:r>
+    </w:p>
+    <w:p>
+      <w:pPr>
+        <w:pStyle w:val="Code"/>
+      </w:pPr>
+      <w:r>
+        <w:t xml:space="preserve">         TotalAmountPaid = customer.GetTotalAmountPaid()</w:t>
+      </w:r>
+      <w:r>
+        <w:t xml:space="preserve">    </w:t>
+      </w:r>
+      <w:r>
+        <w:t>|#3</w:t>
+      </w:r>
+    </w:p>
+    <w:p>
+      <w:pPr>
+        <w:pStyle w:val="Code"/>
+      </w:pPr>
+      <w:r>
+        <w:lastRenderedPageBreak/>
+        <w:t xml:space="preserve">            .ToString("c")</w:t>
+      </w:r>
+      <w:r>
+        <w:t xml:space="preserve">             </w:t>
+      </w:r>
+      <w:r>
+        <w:t>|#3</w:t>
+      </w:r>
+    </w:p>
+    <w:p>
+      <w:pPr>
+        <w:pStyle w:val="Code"/>
+      </w:pPr>
+      <w:r>
+        <w:t xml:space="preserve">      };</w:t>
+      </w:r>
+    </w:p>
+    <w:p>
+      <w:pPr>
+        <w:pStyle w:val="Code"/>
+      </w:pPr>
+      <w:r>
+        <w:t xml:space="preserve">   }</w:t>
+      </w:r>
+    </w:p>
+    <w:p>
+      <w:pPr>
+        <w:pStyle w:val="Code"/>
+      </w:pPr>
+      <w:r>
+        <w:t>}</w:t>
+      </w:r>
+    </w:p>
+    <w:p>
+      <w:pPr>
+        <w:pStyle w:val="CodeAnnotation"/>
+      </w:pPr>
+      <w:r>
+        <w:t>#1 Accepts source type, returns destination</w:t>
+      </w:r>
+    </w:p>
+    <w:p>
+      <w:pPr>
+        <w:pStyle w:val="CodeAnnotation"/>
+      </w:pPr>
+      <w:r>
+        <w:t>#2 Creating the destination presentation model</w:t>
+      </w:r>
+    </w:p>
+    <w:p>
+      <w:pPr>
+        <w:pStyle w:val="CodeAnnotation"/>
+      </w:pPr>
+      <w:r>
+        <w:t>#3 Performing manual mapping</w:t>
+      </w:r>
+    </w:p>
+    <w:p>
+      <w:pPr>
+        <w:pStyle w:val="Body1"/>
+      </w:pPr>
+      <w:r>
+        <w:t xml:space="preserve">This class is testable and separates the view from the complexity of our domain model.  It allows the view a change to work with the data as it's intended to be displayed.  Listing 18.3 shows our view, updated to work with </w:t>
+      </w:r>
+      <w:r>
+        <w:rPr>
+          <w:rStyle w:val="CodeinText"/>
+        </w:rPr>
+        <w:t>CustomerInfo</w:t>
+      </w:r>
+      <w:r>
+        <w:t xml:space="preserve"> instead of </w:t>
+      </w:r>
+      <w:r>
+        <w:rPr>
+          <w:rStyle w:val="CodeinText"/>
+        </w:rPr>
+        <w:t>Customer</w:t>
+      </w:r>
+      <w:r>
+        <w:t>.</w:t>
+      </w:r>
+    </w:p>
+    <w:p>
+      <w:pPr>
+        <w:pStyle w:val="CodeListingCaption"/>
+      </w:pPr>
+      <w:r>
+        <w:t>Listing 18.3 Working with the manually mapped presentation model</w:t>
+      </w:r>
+    </w:p>
+    <w:p>
+      <w:pPr>
+        <w:pStyle w:val="Code"/>
+      </w:pPr>
+      <w:r>
+        <w:t>&lt;h2&gt;Customer: &lt;%= Html.Encode(Model.Name) %&gt;&lt;/h2&gt;</w:t>
+      </w:r>
+      <w:r>
+        <w:t xml:space="preserve">          #1</w:t>
+      </w:r>
+    </w:p>
+    <w:p>
+      <w:pPr>
+        <w:pStyle w:val="Code"/>
+      </w:pPr>
+      <w:r>
+        <w:t>&lt;div class="customerdetails"&gt;</w:t>
+      </w:r>
+    </w:p>
+    <w:p>
+      <w:pPr>
+        <w:pStyle w:val="Code"/>
+      </w:pPr>
+      <w:r>
+        <w:t xml:space="preserve"> &lt;p&gt;Status: &lt;%= Html.Encode(Model.Status) %&gt;&lt;/p&gt;</w:t>
+      </w:r>
+    </w:p>
+    <w:p>
+      <w:pPr>
+        <w:pStyle w:val="Code"/>
+      </w:pPr>
+      <w:r>
+        <w:t xml:space="preserve"> &lt;p&gt;Total Amount Paid: &lt;%= Html.Encode(Model.TotalAmountPaid) %&gt;&lt;/p&gt;</w:t>
+      </w:r>
+      <w:r>
+        <w:t xml:space="preserve"> #2</w:t>
+      </w:r>
+    </w:p>
+    <w:p>
+      <w:pPr>
+        <w:pStyle w:val="Code"/>
+      </w:pPr>
+      <w:r>
+        <w:t xml:space="preserve"> &lt;p&gt;Address: &lt;%= Model.ShippingAddress %&gt;&lt;/p&gt;</w:t>
+      </w:r>
+    </w:p>
+    <w:p>
+      <w:pPr>
+        <w:pStyle w:val="Code"/>
+      </w:pPr>
+      <w:r>
+        <w:t>&lt;/div&gt;</w:t>
+      </w:r>
+    </w:p>
+    <w:p>
+      <w:pPr>
+        <w:pStyle w:val="CodeAnnotation"/>
+      </w:pPr>
+      <w:r>
+        <w:t>#1 We're still encoding everywhere</w:t>
+      </w:r>
+    </w:p>
+    <w:p>
+      <w:pPr>
+        <w:pStyle w:val="CodeAnnotation"/>
+      </w:pPr>
+      <w:r>
+        <w:t>#2 The shape fits the view however</w:t>
+      </w:r>
+    </w:p>
+    <w:p>
+      <w:pPr>
+        <w:pStyle w:val="Body1"/>
+      </w:pPr>
+      <w:r>
+        <w:t xml:space="preserve">This is much better.  The markup addresses more of the </w:t>
+      </w:r>
+      <w:r>
+        <w:rPr>
+          <w:rStyle w:val="Italics"/>
+        </w:rPr>
+        <w:t>what</w:t>
+      </w:r>
+      <w:r>
+        <w:t xml:space="preserve"> and </w:t>
+      </w:r>
+      <w:r>
+        <w:rPr>
+          <w:rStyle w:val="Italics"/>
+        </w:rPr>
+        <w:t>where</w:t>
+      </w:r>
+      <w:r>
+        <w:t xml:space="preserve"> and less of the </w:t>
+      </w:r>
+      <w:r>
+        <w:rPr>
+          <w:rStyle w:val="Italics"/>
+        </w:rPr>
+        <w:t>how</w:t>
+      </w:r>
+      <w:r>
+        <w:t>. We're still encoding every property - there are global rules that must still be applied.  While the manual mapping scenario we've shown in listing 18.2 is a marked improvement over rendering the domain model directly, it's still extremely tedious to write.  Tedius to write and expensive to maintain, error prone and brittle.  We can test it, but on a system featuring dozens of screens, this testing effort can bog down a project.</w:t>
+      </w:r>
+    </w:p>
+    <w:p>
+      <w:pPr>
+        <w:pStyle w:val="Body"/>
+      </w:pPr>
+      <w:r>
+        <w:t>Enter AutoMapper.  AutoMapper allows us to forgo the manual mappi</w:t>
+      </w:r>
+      <w:r>
+        <w:t xml:space="preserve">ng code, and gives us a hook to enable custom global or specific formatting rules.  Instead of </w:t>
+      </w:r>
+      <w:r>
+        <w:rPr>
+          <w:rStyle w:val="Italics"/>
+        </w:rPr>
+        <w:t>imperitive</w:t>
+      </w:r>
+      <w:r>
+        <w:t xml:space="preserve"> code we wrote in listing 182, we can </w:t>
+      </w:r>
+      <w:r>
+        <w:rPr>
+          <w:rStyle w:val="Italics"/>
+        </w:rPr>
+        <w:t>declare</w:t>
+      </w:r>
+      <w:r>
+        <w:t xml:space="preserve"> the mapping.</w:t>
+      </w:r>
+    </w:p>
+    <w:p>
+      <w:pPr>
+        <w:pStyle w:val="SidebarHead"/>
+      </w:pPr>
+      <w:r>
+        <w:t>Declaritive programming versus imperitive programming</w:t>
+      </w:r>
+    </w:p>
+    <w:p>
+      <w:pPr>
+        <w:pStyle w:val="Sidebar"/>
+      </w:pPr>
+      <w:r>
+        <w:t>Imperitive programming is traditional code we usually write.  It expresses actions as a series of lines of code indicating logical flow and assignment</w:t>
+      </w:r>
+      <w:r>
+        <w:t>.  Impertive code are alorithms and statements that direct an exact sequence of operations. On the other hand, declaritive programming just specifies what is to be done, not how to do it.  Declaritive code is simple to write - it's just a statement, not an instruction set.  A cononical example in declarative programming is regular expressions.  Imagine parsing a complex regular expression with if statements and loops.  Avoiding that burden - and trusting the tool to work - is one path to rapid construction.</w:t>
+      </w:r>
+    </w:p>
+    <w:p>
+      <w:pPr>
+        <w:pStyle w:val="Body"/>
+      </w:pPr>
+      <w:r>
+        <w:t>A sample</w:t>
+      </w:r>
+      <w:r>
+        <w:t xml:space="preserve"> AutoMapper configuration</w:t>
+      </w:r>
+      <w:r>
+        <w:t xml:space="preserve"> declaration is shown in listing 18.4. </w:t>
+      </w:r>
+    </w:p>
+    <w:p>
+      <w:pPr>
+        <w:pStyle w:val="CodeListingCaption"/>
+      </w:pPr>
+      <w:r>
+        <w:t>Listing 18.4 A quick look at AutoMapper configuration code</w:t>
+      </w:r>
+    </w:p>
+    <w:p>
+      <w:pPr>
+        <w:pStyle w:val="Code"/>
+      </w:pPr>
+      <w:r>
+        <w:t>CreateMap&lt;Customer, CustomerInfo&gt;()</w:t>
+      </w:r>
+    </w:p>
+    <w:p>
+      <w:pPr>
+        <w:pStyle w:val="Code"/>
+      </w:pPr>
+      <w:r>
+        <w:tab/>
+        <w:t>.ForMember(x =&gt; x.ShippingAddress, opt =&gt;</w:t>
+      </w:r>
+    </w:p>
+    <w:p>
+      <w:pPr>
+        <w:pStyle w:val="Code"/>
+      </w:pPr>
+      <w:r>
+        <w:lastRenderedPageBreak/>
+        <w:tab/>
+        <w:t>{</w:t>
+      </w:r>
+    </w:p>
+    <w:p>
+      <w:pPr>
+        <w:pStyle w:val="Code"/>
+      </w:pPr>
+      <w:r>
+        <w:tab/>
+      </w:r>
+      <w:r>
+        <w:tab/>
+        <w:t>opt.AddFormatter&lt;AddressFormatter&gt;();</w:t>
+      </w:r>
+    </w:p>
+    <w:p>
+      <w:pPr>
+        <w:pStyle w:val="Code"/>
+      </w:pPr>
+      <w:r>
+        <w:tab/>
+      </w:r>
+      <w:r>
+        <w:tab/>
+        <w:t>opt.SkipFormatter&lt;HtmlEncoderFormatter&gt;();</w:t>
+      </w:r>
+    </w:p>
+    <w:p>
+      <w:pPr>
+        <w:pStyle w:val="Code"/>
+      </w:pPr>
+      <w:r>
+        <w:tab/>
+        <w:t>});</w:t>
+      </w:r>
+    </w:p>
+    <w:p>
+      <w:pPr>
+        <w:pStyle w:val="Body"/>
+      </w:pPr>
+      <w:r>
+        <w:t>We'll return to listing 18.4 and cover AutoMapper basics in the next section.</w:t>
+      </w:r>
+    </w:p>
+    <w:p>
+      <w:pPr>
+        <w:pStyle w:val="Head2"/>
+        <w:rPr>
+          <w:rStyle w:val="Italics"/>
+        </w:rPr>
+      </w:pPr>
+      <w:r>
+        <w:rPr>
+          <w:rStyle w:val="Italics"/>
+        </w:rPr>
+        <w:t>18.2 AutoMapper basics</w:t>
+      </w:r>
+    </w:p>
+    <w:p>
+      <w:pPr>
+        <w:pStyle w:val="Body1"/>
+      </w:pPr>
+      <w:r>
+        <w:t>AutoMapper must be initialized and configured.  And because AutoMapper relies on soft associations via naming conventions, it's important that developers have a way to test that the configuration is valid.  We'll cover all these aspects and more in this section.</w:t>
+      </w:r>
+    </w:p>
+    <w:p>
+      <w:pPr>
+        <w:pStyle w:val="Head3"/>
+        <w:rPr>
+          <w:rStyle w:val="Italics"/>
+        </w:rPr>
+      </w:pPr>
+      <w:r>
+        <w:rPr>
+          <w:rStyle w:val="Italics"/>
+        </w:rPr>
+        <w:t>18.2.1 - Initialization</w:t>
+      </w:r>
+    </w:p>
+    <w:p>
+      <w:pPr>
+        <w:pStyle w:val="CodeListingCaption"/>
+      </w:pPr>
+      <w:r>
+        <w:t>Listing 18.5 AutoMapper initialization</w:t>
+      </w:r>
+    </w:p>
+    <w:p>
+      <w:pPr>
+        <w:pStyle w:val="Code"/>
+      </w:pPr>
+      <w:r>
+        <w:t>public class AutoMapperConfiguration</w:t>
+      </w:r>
+    </w:p>
+    <w:p>
+      <w:pPr>
+        <w:pStyle w:val="Code"/>
+      </w:pPr>
+      <w:r>
+        <w:t>{</w:t>
+      </w:r>
+    </w:p>
+    <w:p>
+      <w:pPr>
+        <w:pStyle w:val="Code"/>
+      </w:pPr>
+      <w:r>
+        <w:tab/>
+        <w:t>public static void Configure()</w:t>
+      </w:r>
+      <w:r>
+        <w:t xml:space="preserve">          #1</w:t>
+      </w:r>
+    </w:p>
+    <w:p>
+      <w:pPr>
+        <w:pStyle w:val="Code"/>
+      </w:pPr>
+      <w:r>
+        <w:tab/>
+        <w:t>{</w:t>
+      </w:r>
+    </w:p>
+    <w:p>
+      <w:pPr>
+        <w:pStyle w:val="Code"/>
+      </w:pPr>
+      <w:r>
+        <w:tab/>
+      </w:r>
+      <w:r>
+        <w:tab/>
+        <w:t xml:space="preserve">Mapper.Initialize(x =&gt; </w:t>
+      </w:r>
+      <w:r>
+        <w:t xml:space="preserve">          #2</w:t>
+      </w:r>
+    </w:p>
+    <w:p>
+      <w:pPr>
+        <w:pStyle w:val="Code"/>
+      </w:pPr>
+      <w:r>
+        <w:tab/>
+      </w:r>
+      <w:r>
+        <w:tab/>
+      </w:r>
+      <w:r>
+        <w:tab/>
+        <w:t>x.AddProfile&lt;ExampleProfile&gt;());</w:t>
+      </w:r>
+      <w:r>
+        <w:t xml:space="preserve"> #3</w:t>
+      </w:r>
+    </w:p>
+    <w:p>
+      <w:pPr>
+        <w:pStyle w:val="Code"/>
+      </w:pPr>
+      <w:r>
+        <w:tab/>
+        <w:t>}</w:t>
+      </w:r>
+    </w:p>
+    <w:p>
+      <w:pPr>
+        <w:pStyle w:val="Code"/>
+      </w:pPr>
+      <w:r>
+        <w:t>}</w:t>
+      </w:r>
+    </w:p>
+    <w:p>
+      <w:pPr>
+        <w:pStyle w:val="CodeAnnotation"/>
+      </w:pPr>
+      <w:r>
+        <w:t>#1 A static entry point</w:t>
+      </w:r>
+    </w:p>
+    <w:p>
+      <w:pPr>
+        <w:pStyle w:val="CodeAnnotation"/>
+      </w:pPr>
+      <w:r>
+        <w:t>#2 Initializing AutoMapper</w:t>
+      </w:r>
+    </w:p>
+    <w:p>
+      <w:pPr>
+        <w:pStyle w:val="CodeAnnotation"/>
+      </w:pPr>
+      <w:r>
+        <w:t>#3 Adding a configuration profile</w:t>
+      </w:r>
+    </w:p>
+    <w:p>
+      <w:pPr>
+        <w:pStyle w:val="Body"/>
+      </w:pPr>
+      <w:r>
+        <w:t xml:space="preserve">Listing 18.5 shows a sample class that initializes AutoMapper, which should </w:t>
+      </w:r>
+      <w:r>
+        <w:t xml:space="preserve">be initialized </w:t>
+      </w:r>
+      <w:r>
+        <w:t xml:space="preserve">before it's used, </w:t>
+      </w:r>
+      <w:r>
+        <w:t xml:space="preserve">when the application starts.  For ASP.NET MVC 2 applications, one place this could happen is </w:t>
+      </w:r>
+      <w:r>
+        <w:rPr>
+          <w:rStyle w:val="CodeinText"/>
+        </w:rPr>
+        <w:t>Global.asax.cs</w:t>
+      </w:r>
+      <w:r>
+        <w:rPr>
+          <w:rStyle w:val="CodeinText"/>
+          <w:rFonts w:ascii="Verdana" w:hAnsi="Verdana"/>
+          <w:color w:val="000000"/>
+          <w:sz w:val="16"/>
+        </w:rPr>
+        <w:t>.</w:t>
+      </w:r>
+      <w:r>
+        <w:rPr>
+          <w:rStyle w:val="CodeinText"/>
+        </w:rPr>
+        <w:t xml:space="preserve">  The ExampleProfile added here </w:t>
+      </w:r>
+      <w:r>
+        <w:rPr>
+          <w:rStyle w:val="CodeinText"/>
+          <w:rFonts w:ascii="Verdana" w:hAnsi="Verdana"/>
+          <w:color w:val="000000"/>
+          <w:sz w:val="16"/>
+        </w:rPr>
+        <w:t xml:space="preserve"> </w:t>
+      </w:r>
+    </w:p>
+    <w:p>
+      <w:pPr>
+        <w:pStyle w:val="Code"/>
+      </w:pPr>
+    </w:p>
+    <w:p>
+      <w:pPr>
+        <w:pStyle w:val="Body1"/>
+      </w:pPr>
+    </w:p>
+    <w:p>
+      <w:pPr>
+        <w:pStyle w:val="Head3"/>
+        <w:rPr>
+          <w:rStyle w:val="Italics"/>
+        </w:rPr>
+      </w:pPr>
+      <w:r>
+        <w:rPr>
+          <w:rStyle w:val="Italics"/>
+        </w:rPr>
+        <w:tab/>
+        <w:t>18.2.2 - Profiles</w:t>
+      </w:r>
+    </w:p>
+    <w:p>
+      <w:pPr>
+        <w:pStyle w:val="Body"/>
+        <w:rPr>
+          <w:rStyle w:val="Italics"/>
+        </w:rPr>
+      </w:pPr>
+      <w:r>
+        <w:rPr>
+          <w:rStyle w:val="Italics"/>
+        </w:rPr>
+        <w:tab/>
+      </w:r>
+      <w:r>
+        <w:rPr>
+          <w:rStyle w:val="Italics"/>
+        </w:rPr>
+        <w:tab/>
+        <w:t>- code snippet ExampleProfile</w:t>
+      </w:r>
+    </w:p>
+    <w:p>
+      <w:pPr>
+        <w:pStyle w:val="Head3"/>
+        <w:rPr>
+          <w:rStyle w:val="Italics"/>
+        </w:rPr>
+      </w:pPr>
+      <w:r>
+        <w:rPr>
+          <w:rStyle w:val="Italics"/>
+        </w:rPr>
+        <w:tab/>
+        <w:t>18.2.3 - Sanity checking</w:t>
+      </w:r>
+    </w:p>
+    <w:p>
+      <w:pPr>
+        <w:pStyle w:val="Body"/>
+        <w:rPr>
+          <w:rStyle w:val="Italics"/>
+        </w:rPr>
+      </w:pPr>
+      <w:r>
+        <w:rPr>
+          <w:rStyle w:val="Italics"/>
+        </w:rPr>
+        <w:tab/>
+      </w:r>
+      <w:r>
+        <w:rPr>
+          <w:rStyle w:val="Italics"/>
+        </w:rPr>
+        <w:tab/>
+        <w:t>- code snippet BrokenProfile</w:t>
+      </w:r>
+    </w:p>
+    <w:p>
+      <w:pPr>
+        <w:pStyle w:val="Body"/>
+        <w:rPr>
+          <w:rStyle w:val="Italics"/>
+        </w:rPr>
+      </w:pPr>
+      <w:r>
+        <w:rPr>
+          <w:rStyle w:val="Italics"/>
+        </w:rPr>
+        <w:tab/>
+      </w:r>
+      <w:r>
+        <w:rPr>
+          <w:rStyle w:val="Italics"/>
+        </w:rPr>
+        <w:tab/>
+        <w:t>- code snippet AutoMapperConfigurationTester</w:t>
+      </w:r>
+    </w:p>
+    <w:p>
+      <w:pPr>
+        <w:pStyle w:val="Head3"/>
+        <w:rPr>
+          <w:rStyle w:val="Italics"/>
+        </w:rPr>
+      </w:pPr>
+      <w:r>
+        <w:rPr>
+          <w:rStyle w:val="Italics"/>
+        </w:rPr>
+        <w:tab/>
+        <w:t>18.2.4 - Reducing repetitive formatting code</w:t>
+      </w:r>
+    </w:p>
+    <w:p>
+      <w:pPr>
+        <w:pStyle w:val="Body"/>
+        <w:rPr>
+          <w:rStyle w:val="Italics"/>
+        </w:rPr>
+      </w:pPr>
+      <w:r>
+        <w:rPr>
+          <w:rStyle w:val="Italics"/>
+        </w:rPr>
+        <w:tab/>
+      </w:r>
+      <w:r>
+        <w:rPr>
+          <w:rStyle w:val="Italics"/>
+        </w:rPr>
+        <w:tab/>
+        <w:t>- code snippet BaseFormatter</w:t>
+      </w:r>
+    </w:p>
+    <w:p>
+      <w:pPr>
+        <w:pStyle w:val="Body"/>
+        <w:rPr>
+          <w:rStyle w:val="Italics"/>
+        </w:rPr>
+      </w:pPr>
+      <w:r>
+        <w:rPr>
+          <w:rStyle w:val="Italics"/>
+        </w:rPr>
+        <w:tab/>
+      </w:r>
+      <w:r>
+        <w:rPr>
+          <w:rStyle w:val="Italics"/>
+        </w:rPr>
+        <w:tab/>
+        <w:t>- code snippet NameFormatter</w:t>
+      </w:r>
+    </w:p>
+    <w:p>
+      <w:pPr>
+        <w:pStyle w:val="Body"/>
+        <w:rPr>
+          <w:rStyle w:val="Italics"/>
+        </w:rPr>
+      </w:pPr>
+      <w:r>
+        <w:rPr>
+          <w:rStyle w:val="Italics"/>
+        </w:rPr>
+        <w:tab/>
+      </w:r>
+      <w:r>
+        <w:rPr>
+          <w:rStyle w:val="Italics"/>
+        </w:rPr>
+        <w:tab/>
+      </w:r>
+    </w:p>
+    <w:p>
+      <w:pPr>
+        <w:pStyle w:val="Head3"/>
+        <w:rPr>
+          <w:rStyle w:val="Italics"/>
+        </w:rPr>
+      </w:pPr>
+      <w:r>
+        <w:rPr>
+          <w:rStyle w:val="Italics"/>
+        </w:rPr>
+        <w:tab/>
+        <w:t>18.2.5 - Another look at our views</w:t>
+      </w:r>
+    </w:p>
+    <w:p>
+      <w:pPr>
+        <w:pStyle w:val="Body"/>
+        <w:rPr>
+          <w:rStyle w:val="Italics"/>
+        </w:rPr>
+      </w:pPr>
+      <w:r>
+        <w:rPr>
+          <w:rStyle w:val="Italics"/>
+        </w:rPr>
+        <w:tab/>
+      </w:r>
       <w:r>
         <w:rPr>
           <w:rStyle w:val="Italics"/>
@@ -91,7 +1371,7 @@
     </w:p>
     <w:p>
       <w:pPr>
-        <w:pStyle w:val="Head2"/>
+        <w:pStyle w:val="Head1"/>
         <w:rPr>
           <w:rStyle w:val="Italics"/>
         </w:rPr>
@@ -100,319 +1380,7 @@
         <w:rPr>
           <w:rStyle w:val="Italics"/>
         </w:rPr>
-        <w:t>18.1.2 One solution: manual mapping</w:t>
-      </w:r>
-    </w:p>
-    <w:p>
-      <w:pPr>
-        <w:pStyle w:val="Body"/>
-        <w:rPr>
-          <w:rStyle w:val="Italics"/>
-        </w:rPr>
-      </w:pPr>
-      <w:r>
-        <w:rPr>
-          <w:rStyle w:val="Italics"/>
-        </w:rPr>
-        <w:tab/>
-      </w:r>
-      <w:r>
-        <w:rPr>
-          <w:rStyle w:val="Italics"/>
-        </w:rPr>
-        <w:tab/>
-        <w:t>- CustomerInfoMapper</w:t>
-      </w:r>
-    </w:p>
-    <w:p>
-      <w:pPr>
-        <w:pStyle w:val="Body"/>
-        <w:rPr>
-          <w:rStyle w:val="Italics"/>
-        </w:rPr>
-      </w:pPr>
-      <w:r>
-        <w:rPr>
-          <w:rStyle w:val="Italics"/>
-        </w:rPr>
-        <w:tab/>
-      </w:r>
-      <w:r>
-        <w:rPr>
-          <w:rStyle w:val="Italics"/>
-        </w:rPr>
-        <w:tab/>
-        <w:t>- NameFormatter</w:t>
-      </w:r>
-    </w:p>
-    <w:p>
-      <w:pPr>
-        <w:pStyle w:val="Head2"/>
-        <w:rPr>
-          <w:rStyle w:val="Italics"/>
-        </w:rPr>
-      </w:pPr>
-      <w:r>
-        <w:rPr>
-          <w:rStyle w:val="Italics"/>
-        </w:rPr>
-        <w:t>18.2 AutoMapper basics</w:t>
-      </w:r>
-    </w:p>
-    <w:p>
-      <w:pPr>
-        <w:pStyle w:val="Head3"/>
-        <w:rPr>
-          <w:rStyle w:val="Italics"/>
-        </w:rPr>
-      </w:pPr>
-      <w:r>
-        <w:rPr>
-          <w:rStyle w:val="Italics"/>
-        </w:rPr>
-        <w:tab/>
-        <w:t>18.2.1 - Initialization</w:t>
-      </w:r>
-    </w:p>
-    <w:p>
-      <w:pPr>
-        <w:pStyle w:val="Body"/>
-        <w:rPr>
-          <w:rStyle w:val="Italics"/>
-        </w:rPr>
-      </w:pPr>
-      <w:r>
-        <w:rPr>
-          <w:rStyle w:val="Italics"/>
-        </w:rPr>
-        <w:tab/>
-      </w:r>
-      <w:r>
-        <w:rPr>
-          <w:rStyle w:val="Italics"/>
-        </w:rPr>
-        <w:tab/>
-        <w:t>- code snippet AutoMapperConfiguration</w:t>
-      </w:r>
-    </w:p>
-    <w:p>
-      <w:pPr>
-        <w:pStyle w:val="Head3"/>
-        <w:rPr>
-          <w:rStyle w:val="Italics"/>
-        </w:rPr>
-      </w:pPr>
-      <w:r>
-        <w:rPr>
-          <w:rStyle w:val="Italics"/>
-        </w:rPr>
-        <w:tab/>
-        <w:t>18.2.2 - Profiles</w:t>
-      </w:r>
-    </w:p>
-    <w:p>
-      <w:pPr>
-        <w:pStyle w:val="Body"/>
-        <w:rPr>
-          <w:rStyle w:val="Italics"/>
-        </w:rPr>
-      </w:pPr>
-      <w:r>
-        <w:rPr>
-          <w:rStyle w:val="Italics"/>
-        </w:rPr>
-        <w:tab/>
-      </w:r>
-      <w:r>
-        <w:rPr>
-          <w:rStyle w:val="Italics"/>
-        </w:rPr>
-        <w:tab/>
-        <w:t>- code snippet ExampleProfile</w:t>
-      </w:r>
-    </w:p>
-    <w:p>
-      <w:pPr>
-        <w:pStyle w:val="Head3"/>
-        <w:rPr>
-          <w:rStyle w:val="Italics"/>
-        </w:rPr>
-      </w:pPr>
-      <w:r>
-        <w:rPr>
-          <w:rStyle w:val="Italics"/>
-        </w:rPr>
-        <w:tab/>
-        <w:t>18.2.3 - Sanity checking</w:t>
-      </w:r>
-    </w:p>
-    <w:p>
-      <w:pPr>
-        <w:pStyle w:val="Body"/>
-        <w:rPr>
-          <w:rStyle w:val="Italics"/>
-        </w:rPr>
-      </w:pPr>
-      <w:r>
-        <w:rPr>
-          <w:rStyle w:val="Italics"/>
-        </w:rPr>
-        <w:tab/>
-      </w:r>
-      <w:r>
-        <w:rPr>
-          <w:rStyle w:val="Italics"/>
-        </w:rPr>
-        <w:tab/>
-        <w:t>- code snippet BrokenProfile</w:t>
-      </w:r>
-    </w:p>
-    <w:p>
-      <w:pPr>
-        <w:pStyle w:val="Body"/>
-        <w:rPr>
-          <w:rStyle w:val="Italics"/>
-        </w:rPr>
-      </w:pPr>
-      <w:r>
-        <w:rPr>
-          <w:rStyle w:val="Italics"/>
-        </w:rPr>
-        <w:tab/>
-      </w:r>
-      <w:r>
-        <w:rPr>
-          <w:rStyle w:val="Italics"/>
-        </w:rPr>
-        <w:tab/>
-        <w:t>- code snippet AutoMapperConfigurationTester</w:t>
-      </w:r>
-    </w:p>
-    <w:p>
-      <w:pPr>
-        <w:pStyle w:val="Head3"/>
-        <w:rPr>
-          <w:rStyle w:val="Italics"/>
-        </w:rPr>
-      </w:pPr>
-      <w:r>
-        <w:rPr>
-          <w:rStyle w:val="Italics"/>
-        </w:rPr>
-        <w:tab/>
-        <w:t>18.2.4 - Reducing repetitive formatting code</w:t>
-      </w:r>
-    </w:p>
-    <w:p>
-      <w:pPr>
-        <w:pStyle w:val="Body"/>
-        <w:rPr>
-          <w:rStyle w:val="Italics"/>
-        </w:rPr>
-      </w:pPr>
-      <w:r>
-        <w:rPr>
-          <w:rStyle w:val="Italics"/>
-        </w:rPr>
-        <w:tab/>
-      </w:r>
-      <w:r>
-        <w:rPr>
-          <w:rStyle w:val="Italics"/>
-        </w:rPr>
-        <w:tab/>
-        <w:t>- code snippet BaseFormatter</w:t>
-      </w:r>
-    </w:p>
-    <w:p>
-      <w:pPr>
-        <w:pStyle w:val="Body"/>
-        <w:rPr>
-          <w:rStyle w:val="Italics"/>
-        </w:rPr>
-      </w:pPr>
-      <w:r>
-        <w:rPr>
-          <w:rStyle w:val="Italics"/>
-        </w:rPr>
-        <w:tab/>
-      </w:r>
-      <w:r>
-        <w:rPr>
-          <w:rStyle w:val="Italics"/>
-        </w:rPr>
-        <w:tab/>
-        <w:t>- code snippet NameFormatter</w:t>
-      </w:r>
-    </w:p>
-    <w:p>
-      <w:pPr>
-        <w:pStyle w:val="Body"/>
-        <w:rPr>
-          <w:rStyle w:val="Italics"/>
-        </w:rPr>
-      </w:pPr>
-      <w:r>
-        <w:rPr>
-          <w:rStyle w:val="Italics"/>
-        </w:rPr>
-        <w:tab/>
-      </w:r>
-      <w:r>
-        <w:rPr>
-          <w:rStyle w:val="Italics"/>
-        </w:rPr>
-        <w:tab/>
-      </w:r>
-    </w:p>
-    <w:p>
-      <w:pPr>
-        <w:pStyle w:val="Head3"/>
-        <w:rPr>
-          <w:rStyle w:val="Italics"/>
-        </w:rPr>
-      </w:pPr>
-      <w:r>
-        <w:rPr>
-          <w:rStyle w:val="Italics"/>
-        </w:rPr>
         <w:lastRenderedPageBreak/>
-        <w:tab/>
-        <w:t>18.2.5 - Another look at our views</w:t>
-      </w:r>
-    </w:p>
-    <w:p>
-      <w:pPr>
-        <w:pStyle w:val="Body"/>
-        <w:rPr>
-          <w:rStyle w:val="Italics"/>
-        </w:rPr>
-      </w:pPr>
-      <w:r>
-        <w:rPr>
-          <w:rStyle w:val="Italics"/>
-        </w:rPr>
-        <w:tab/>
-      </w:r>
-      <w:r>
-        <w:rPr>
-          <w:rStyle w:val="Italics"/>
-        </w:rPr>
-        <w:tab/>
-        <w:t>- code snippet of Customer/Customer.aspx</w:t>
-      </w:r>
-    </w:p>
-    <w:p>
-      <w:pPr>
-        <w:pStyle w:val="Head1"/>
-        <w:rPr>
-          <w:rStyle w:val="Italics"/>
-        </w:rPr>
-      </w:pPr>
-      <w:r>
-        <w:rPr>
-          <w:rStyle w:val="Italics"/>
-        </w:rPr>
         <w:t>18.3 Advanced AutoMapper</w:t>
       </w:r>
     </w:p>
@@ -616,7 +1584,7 @@
       <w:rPr>
         <w:noProof/>
       </w:rPr>
-      <w:t>2</w:t>
+      <w:t>4</w:t>
     </w:r>
     <w:r>
       <w:fldChar w:fldCharType="end"/>
@@ -651,7 +1619,7 @@
         <w:rPr>
           <w:noProof/>
         </w:rPr>
-        <w:t>0/0/0000</w:t>
+        <w:t>1/3/2010</w:t>
       </w:r>
     </w:fldSimple>
   </w:p>
@@ -677,7 +1645,7 @@
         <w:rPr>
           <w:noProof/>
         </w:rPr>
-        <w:t>0/0/0000</w:t>
+        <w:t>1/3/2010</w:t>
       </w:r>
     </w:fldSimple>
     <w:r>
@@ -706,7 +1674,7 @@
         <w:rPr>
           <w:noProof/>
         </w:rPr>
-        <w:t>1</w:t>
+        <w:t>3</w:t>
       </w:r>
     </w:fldSimple>
   </w:p>
@@ -3011,7 +3979,7 @@
     <w:next w:val="Body1"/>
     <w:autoRedefine/>
     <w:qFormat/>
-    <w:rsid w:val="00B5680B"/>
+    <w:rsid w:val="00A6156F"/>
     <w:rPr>
       <w:sz w:val="20"/>
     </w:rPr>

</xml_diff>

<commit_message>
more work on chap 18
</commit_message>
<xml_diff>
--- a/manuscript/Chapter18/MVC2iA_CH_18.docx
+++ b/manuscript/Chapter18/MVC2iA_CH_18.docx
@@ -858,7 +858,37 @@
         <w:t>Imperitive programming is traditional code we usually write.  It expresses actions as a series of lines of code indicating logical flow and assignment</w:t>
       </w:r>
       <w:r>
-        <w:t>.  Impertive code are alorithms and statements that direct an exact sequence of operations. On the other hand, declaritive programming just specifies what is to be done, not how to do it.  Declaritive code is simple to write - it's just a statement, not an instruction set.  A cononical example in declarative programming is regular expressions.  Imagine parsing a complex regular expression with if statements and loops.  Avoiding that burden - and trusting the tool to work - is one path to rapid construction.</w:t>
+        <w:t xml:space="preserve">.  Impertive code </w:t>
+      </w:r>
+      <w:r>
+        <w:t xml:space="preserve">consists of complex </w:t>
+      </w:r>
+      <w:r>
+        <w:t xml:space="preserve">alorithms and </w:t>
+      </w:r>
+      <w:r>
+        <w:t xml:space="preserve">logical </w:t>
+      </w:r>
+      <w:r>
+        <w:t xml:space="preserve">statements that direct an exact sequence of operations. On the other hand, declaritive programming just specifies what is to be done, not how to do it.  Declaritive code is simple - it's just a statement, not an instruction set.  A cononical example in declarative programming is regular expressions.  Imagine </w:t>
+      </w:r>
+      <w:r>
+        <w:t>reproducing the text search represented by</w:t>
+      </w:r>
+      <w:r>
+        <w:t xml:space="preserve"> a complex regular expression with </w:t>
+      </w:r>
+      <w:r>
+        <w:t xml:space="preserve">imperitive </w:t>
+      </w:r>
+      <w:r>
+        <w:t xml:space="preserve">if statements and loops.  Avoiding that burden - and trusting </w:t>
+      </w:r>
+      <w:r>
+        <w:t>good tools</w:t>
+      </w:r>
+      <w:r>
+        <w:t xml:space="preserve"> - is one path to rapid construction.</w:t>
       </w:r>
     </w:p>
     <w:p>
@@ -896,6 +926,7 @@
         <w:pStyle w:val="Code"/>
       </w:pPr>
       <w:r>
+        <w:lastRenderedPageBreak/>
         <w:tab/>
         <w:t>.ForMember(x =&gt; x.ShippingAddress, opt =&gt;</w:t>
       </w:r>
@@ -905,7 +936,6 @@
         <w:pStyle w:val="Code"/>
       </w:pPr>
       <w:r>
-        <w:lastRenderedPageBreak/>
         <w:tab/>
         <w:t>{</w:t>
       </w:r>
@@ -1140,8 +1170,23 @@
       <w:r>
         <w:rPr>
           <w:rStyle w:val="CodeinText"/>
-        </w:rPr>
-        <w:t xml:space="preserve">  The ExampleProfile added here </w:t>
+          <w:rFonts w:ascii="Verdana" w:hAnsi="Verdana"/>
+          <w:color w:val="000000"/>
+          <w:sz w:val="16"/>
+        </w:rPr>
+        <w:t xml:space="preserve"> We'll cover profiles</w:t>
+      </w:r>
+      <w:r>
+        <w:rPr>
+          <w:rStyle w:val="CodeinText"/>
+        </w:rPr>
+        <w:t xml:space="preserve"> </w:t>
+      </w:r>
+      <w:r>
+        <w:rPr>
+          <w:rStyle w:val="Bold"/>
+        </w:rPr>
+        <w:t>(3)</w:t>
       </w:r>
       <w:r>
         <w:rPr>
@@ -1150,54 +1195,391 @@
           <w:color w:val="000000"/>
           <w:sz w:val="16"/>
         </w:rPr>
+        <w:t xml:space="preserve"> next.</w:t>
+      </w:r>
+    </w:p>
+    <w:p>
+      <w:pPr>
+        <w:pStyle w:val="Head3"/>
+        <w:rPr>
+          <w:rStyle w:val="Italics"/>
+        </w:rPr>
+      </w:pPr>
+      <w:r>
+        <w:rPr>
+          <w:rStyle w:val="Italics"/>
+        </w:rPr>
+        <w:t>18.2.2 - Profiles</w:t>
+      </w:r>
+    </w:p>
+    <w:p>
+      <w:pPr>
+        <w:pStyle w:val="Body"/>
+      </w:pPr>
+      <w:r>
+        <w:t xml:space="preserve">Profiles are the main vehicle for configuring AutoMapper.  A profile is a collection of type mapping definitions. AutoMapper profiles are classes that derive from its </w:t>
+      </w:r>
+      <w:r>
+        <w:rPr>
+          <w:rStyle w:val="CodeinText"/>
+        </w:rPr>
+        <w:t>Profile</w:t>
+      </w:r>
+      <w:r>
+        <w:rPr>
+          <w:rStyle w:val="CodeinText"/>
+          <w:rFonts w:ascii="Verdana" w:hAnsi="Verdana"/>
+          <w:color w:val="000000"/>
+          <w:sz w:val="16"/>
+        </w:rPr>
+        <w:t xml:space="preserve"> class.</w:t>
+      </w:r>
+      <w:r>
+        <w:t xml:space="preserve"> They also contains rules that apply to all maps defined in that profile.  Profiles are effective for grouping mappings by context.  An application may have one profile for mapping from the domain model to a presentation model and another profile for another purpose.</w:t>
+      </w:r>
+      <w:r>
+        <w:t xml:space="preserve">  Here, in listing 18.6, is a rich profile with several configuration directives.</w:t>
+      </w:r>
+    </w:p>
+    <w:p>
+      <w:pPr>
+        <w:pStyle w:val="CodeListingCaption"/>
+      </w:pPr>
+      <w:r>
+        <w:t>Listing 18.6 A sample profile</w:t>
+      </w:r>
+    </w:p>
+    <w:p>
+      <w:pPr>
+        <w:pStyle w:val="Code"/>
+      </w:pPr>
+      <w:r>
+        <w:t>public class ExampleProfile : Profile</w:t>
+      </w:r>
+      <w:r>
+        <w:t xml:space="preserve">                #1</w:t>
+      </w:r>
+    </w:p>
+    <w:p>
+      <w:pPr>
+        <w:pStyle w:val="Code"/>
+      </w:pPr>
+      <w:r>
+        <w:t>{</w:t>
+      </w:r>
+    </w:p>
+    <w:p>
+      <w:pPr>
+        <w:pStyle w:val="Code"/>
+      </w:pPr>
+      <w:r>
+        <w:t xml:space="preserve">   protected override string ProfileName</w:t>
+      </w:r>
+    </w:p>
+    <w:p>
+      <w:pPr>
+        <w:pStyle w:val="Code"/>
+      </w:pPr>
+      <w:r>
+        <w:t xml:space="preserve">   {</w:t>
+      </w:r>
+    </w:p>
+    <w:p>
+      <w:pPr>
+        <w:pStyle w:val="Code"/>
+      </w:pPr>
+      <w:r>
+        <w:t xml:space="preserve">      get { return "ViewModel"; }</w:t>
+      </w:r>
+    </w:p>
+    <w:p>
+      <w:pPr>
+        <w:pStyle w:val="Code"/>
+      </w:pPr>
+      <w:r>
+        <w:t xml:space="preserve">   }</w:t>
+      </w:r>
+    </w:p>
+    <w:p>
+      <w:pPr>
+        <w:pStyle w:val="Code"/>
+      </w:pPr>
+    </w:p>
+    <w:p>
+      <w:pPr>
+        <w:pStyle w:val="Code"/>
+      </w:pPr>
+      <w:r>
+        <w:t xml:space="preserve">   protected override void Configure()</w:t>
+      </w:r>
+    </w:p>
+    <w:p>
+      <w:pPr>
+        <w:pStyle w:val="Code"/>
+      </w:pPr>
+      <w:r>
+        <w:t xml:space="preserve">   {</w:t>
+      </w:r>
+    </w:p>
+    <w:p>
+      <w:pPr>
+        <w:pStyle w:val="Code"/>
+      </w:pPr>
+      <w:r>
+        <w:t xml:space="preserve">      AddFormatter&lt;HtmlEncoderFormatter&gt;();</w:t>
+      </w:r>
+      <w:r>
+        <w:t xml:space="preserve">             #2</w:t>
+      </w:r>
+    </w:p>
+    <w:p>
+      <w:pPr>
+        <w:pStyle w:val="Code"/>
+      </w:pPr>
+      <w:r>
+        <w:t xml:space="preserve">      ForSourceType&lt;Name&gt;().AddFormatter&lt;NameFormatter&gt;();</w:t>
+      </w:r>
+      <w:r>
+        <w:t xml:space="preserve">    #3</w:t>
+      </w:r>
+    </w:p>
+    <w:p>
+      <w:pPr>
+        <w:pStyle w:val="Code"/>
+      </w:pPr>
+      <w:r>
+        <w:lastRenderedPageBreak/>
+        <w:t xml:space="preserve">      ForSourceType&lt;decimal&gt;()</w:t>
+      </w:r>
+      <w:r>
+        <w:t xml:space="preserve">                             |#</w:t>
+      </w:r>
+      <w:r>
+        <w:t>4</w:t>
+      </w:r>
+    </w:p>
+    <w:p>
+      <w:pPr>
+        <w:pStyle w:val="Code"/>
+      </w:pPr>
+      <w:r>
+        <w:t xml:space="preserve">         .AddFormatExpression(context =&gt; </w:t>
+      </w:r>
+      <w:r>
+        <w:t xml:space="preserve">                 |#</w:t>
+      </w:r>
+      <w:r>
+        <w:t>4</w:t>
+      </w:r>
+    </w:p>
+    <w:p>
+      <w:pPr>
+        <w:pStyle w:val="Code"/>
+      </w:pPr>
+      <w:r>
+        <w:t xml:space="preserve">            ((decimal)context.SourceValue).ToString("c"));</w:t>
+      </w:r>
+      <w:r>
+        <w:t xml:space="preserve"> |#</w:t>
+      </w:r>
+      <w:r>
+        <w:t>4</w:t>
+      </w:r>
+    </w:p>
+    <w:p>
+      <w:pPr>
+        <w:pStyle w:val="Code"/>
+      </w:pPr>
+    </w:p>
+    <w:p>
+      <w:pPr>
+        <w:pStyle w:val="Code"/>
+      </w:pPr>
+      <w:r>
+        <w:t xml:space="preserve">      CreateMap&lt;Customer, CustomerInfo&gt;()</w:t>
+      </w:r>
+      <w:r>
+        <w:t xml:space="preserve">                 |#</w:t>
+      </w:r>
+      <w:r>
+        <w:t>5</w:t>
+      </w:r>
+    </w:p>
+    <w:p>
+      <w:pPr>
+        <w:pStyle w:val="Code"/>
+      </w:pPr>
+      <w:r>
+        <w:t xml:space="preserve">         .ForMember(x =&gt; x.ShippingAddress, opt =&gt;</w:t>
+      </w:r>
+      <w:r>
+        <w:t xml:space="preserve">       </w:t>
+      </w:r>
+      <w:r>
+        <w:t>|#</w:t>
+      </w:r>
+      <w:r>
+        <w:t>5</w:t>
+      </w:r>
+    </w:p>
+    <w:p>
+      <w:pPr>
+        <w:pStyle w:val="Code"/>
+      </w:pPr>
+      <w:r>
+        <w:t xml:space="preserve">         {</w:t>
+      </w:r>
+      <w:r>
+        <w:t xml:space="preserve">                                            </w:t>
+      </w:r>
+      <w:r>
+        <w:t>|#</w:t>
+      </w:r>
+      <w:r>
+        <w:t>5</w:t>
+      </w:r>
+    </w:p>
+    <w:p>
+      <w:pPr>
+        <w:pStyle w:val="Code"/>
+      </w:pPr>
+      <w:r>
+        <w:t xml:space="preserve">            opt.AddFormatter&lt;AddressFormatter&gt;();</w:t>
+      </w:r>
+      <w:r>
+        <w:t xml:space="preserve">  </w:t>
+      </w:r>
+      <w:r>
+        <w:t>|#</w:t>
+      </w:r>
+      <w:r>
+        <w:t>5</w:t>
+      </w:r>
+    </w:p>
+    <w:p>
+      <w:pPr>
+        <w:pStyle w:val="Code"/>
+      </w:pPr>
+      <w:r>
+        <w:t xml:space="preserve">            opt.SkipFormatter&lt;HtmlEncoderFormatter&gt;();</w:t>
+      </w:r>
+      <w:r>
         <w:t xml:space="preserve"> </w:t>
       </w:r>
-    </w:p>
-    <w:p>
-      <w:pPr>
-        <w:pStyle w:val="Code"/>
-      </w:pPr>
+      <w:r>
+        <w:t>|#</w:t>
+      </w:r>
+      <w:r>
+        <w:t>5</w:t>
+      </w:r>
+    </w:p>
+    <w:p>
+      <w:pPr>
+        <w:pStyle w:val="Code"/>
+      </w:pPr>
+      <w:r>
+        <w:t xml:space="preserve">         });</w:t>
+      </w:r>
+      <w:r>
+        <w:t xml:space="preserve">                                 </w:t>
+      </w:r>
+      <w:r>
+        <w:t>|#</w:t>
+      </w:r>
+      <w:r>
+        <w:t>5</w:t>
+      </w:r>
+    </w:p>
+    <w:p>
+      <w:pPr>
+        <w:pStyle w:val="Code"/>
+      </w:pPr>
+      <w:r>
+        <w:t xml:space="preserve">   }</w:t>
+      </w:r>
+    </w:p>
+    <w:p>
+      <w:pPr>
+        <w:pStyle w:val="Code"/>
+      </w:pPr>
+      <w:r>
+        <w:t>}</w:t>
+      </w:r>
+    </w:p>
+    <w:p>
+      <w:pPr>
+        <w:pStyle w:val="CodeAnnotation"/>
+      </w:pPr>
+      <w:r>
+        <w:t>#1 Derive from Profile</w:t>
+      </w:r>
+    </w:p>
+    <w:p>
+      <w:pPr>
+        <w:pStyle w:val="CodeAnnotation"/>
+      </w:pPr>
+      <w:r>
+        <w:t>#2 Apply a global formatter</w:t>
+      </w:r>
+    </w:p>
+    <w:p>
+      <w:pPr>
+        <w:pStyle w:val="CodeAnnotation"/>
+      </w:pPr>
+      <w:r>
+        <w:t>#3 Apply formatter for source type</w:t>
+      </w:r>
+    </w:p>
+    <w:p>
+      <w:pPr>
+        <w:pStyle w:val="CodeAnnotation"/>
+      </w:pPr>
+      <w:r>
+        <w:t>#4 In-line formatting for source type</w:t>
+      </w:r>
     </w:p>
     <w:p>
       <w:pPr>
         <w:pStyle w:val="Body1"/>
       </w:pPr>
-    </w:p>
-    <w:p>
-      <w:pPr>
-        <w:pStyle w:val="Head3"/>
-        <w:rPr>
-          <w:rStyle w:val="Italics"/>
-        </w:rPr>
-      </w:pPr>
-      <w:r>
-        <w:rPr>
-          <w:rStyle w:val="Italics"/>
-        </w:rPr>
-        <w:tab/>
-        <w:t>18.2.2 - Profiles</w:t>
+      <w:r>
+        <w:t xml:space="preserve">Let's investigate the profile piece by piece. </w:t>
+      </w:r>
+      <w:r>
+        <w:t>First, each profile must derive from Profile and choose a unique ProfileName (1). The Configure method contains the configuration declarations.  The first directive is AddFormatte&lt;HtmlEncoderFormatter&gt;().  This is a global instruction to AutoMapper, telling it to apply HTML encoding to every destination member.  A second formatting directive tells AutoMapper to, whenever it's mapping from a Name object, use the NameFormatter (we will investigate NameFormatter in depth later in this chapter). There's another directive providing a special formatting expression AutoMapper should use when it</w:t>
+      </w:r>
+      <w:r>
+        <w:t>'</w:t>
+      </w:r>
+      <w:r>
+        <w:t>s attempting to map from decimal objects.  This expression will use the standard formatting string to display decimals as currency.</w:t>
       </w:r>
     </w:p>
     <w:p>
       <w:pPr>
         <w:pStyle w:val="Body"/>
-        <w:rPr>
-          <w:rStyle w:val="Italics"/>
-        </w:rPr>
-      </w:pPr>
-      <w:r>
-        <w:rPr>
-          <w:rStyle w:val="Italics"/>
-        </w:rPr>
-        <w:tab/>
-      </w:r>
-      <w:r>
-        <w:rPr>
-          <w:rStyle w:val="Italics"/>
-        </w:rPr>
-        <w:tab/>
-        <w:t>- code snippet ExampleProfile</w:t>
-      </w:r>
+      </w:pPr>
+      <w:r>
+        <w:t>Finally, there is the CreateMap directive, which tells AutoMapper to plan to map from Customer to CustomerInfo.  The ForMember call tells AutoMapper to apply the AddressFormatter but skip the HtmlEncoderFormatter when mapping to the ShippingAddress destination property. The rest of the CustomerInfo properties aren't specified.  This is where the power of AutoMappers conventions can be seen.</w:t>
+      </w:r>
+    </w:p>
+    <w:p>
+      <w:pPr>
+        <w:pStyle w:val="Body"/>
+      </w:pPr>
+      <w:r>
+        <w:t xml:space="preserve">When mapping from a source property to a dest </w:t>
+      </w:r>
+    </w:p>
+    <w:p>
+      <w:pPr>
+        <w:pStyle w:val="Body"/>
+      </w:pPr>
+    </w:p>
+    <w:p>
+      <w:pPr>
+        <w:pStyle w:val="Body1"/>
+      </w:pPr>
     </w:p>
     <w:p>
       <w:pPr>
@@ -1584,7 +1966,7 @@
       <w:rPr>
         <w:noProof/>
       </w:rPr>
-      <w:t>4</w:t>
+      <w:t>6</w:t>
     </w:r>
     <w:r>
       <w:fldChar w:fldCharType="end"/>
@@ -1619,7 +2001,7 @@
         <w:rPr>
           <w:noProof/>
         </w:rPr>
-        <w:t>1/3/2010</w:t>
+        <w:t>1/21/2010</w:t>
       </w:r>
     </w:fldSimple>
   </w:p>
@@ -1645,7 +2027,7 @@
         <w:rPr>
           <w:noProof/>
         </w:rPr>
-        <w:t>1/3/2010</w:t>
+        <w:t>1/21/2010</w:t>
       </w:r>
     </w:fldSimple>
     <w:r>
@@ -1674,7 +2056,7 @@
         <w:rPr>
           <w:noProof/>
         </w:rPr>
-        <w:t>3</w:t>
+        <w:t>5</w:t>
       </w:r>
     </w:fldSimple>
   </w:p>

</xml_diff>

<commit_message>
more work on automapper chapter
</commit_message>
<xml_diff>
--- a/manuscript/Chapter18/MVC2iA_CH_18.docx
+++ b/manuscript/Chapter18/MVC2iA_CH_18.docx
@@ -67,7 +67,645 @@
         <w:t xml:space="preserve"> the presentation model. It's conventional because the way it works does not depend on configuring each type's member's mapping, but relies on naming patterns and sensible defaults</w:t>
       </w:r>
       <w:r>
-        <w:t xml:space="preserve">.  </w:t>
+        <w:t>.</w:t>
+      </w:r>
+    </w:p>
+    <w:p>
+      <w:pPr>
+        <w:pStyle w:val="Body"/>
+      </w:pPr>
+      <w:r>
+        <w:t>Given a source type and a destination type, AutoMapper will simply assign values from source members, properties and methods, to correspondi</w:t>
+      </w:r>
+      <w:r>
+        <w:t xml:space="preserve">ng members on the destination.  It does this automatically based on </w:t>
+      </w:r>
+      <w:r>
+        <w:t xml:space="preserve">member names.  Let's look at a couple quick examples, just to get started. </w:t>
+      </w:r>
+    </w:p>
+    <w:p>
+      <w:pPr>
+        <w:pStyle w:val="Body1"/>
+      </w:pPr>
+      <w:r>
+        <w:t xml:space="preserve"> </w:t>
+      </w:r>
+      <w:r>
+        <w:t xml:space="preserve">First, </w:t>
+      </w:r>
+      <w:r>
+        <w:t xml:space="preserve">Listing 18.1 shows </w:t>
+      </w:r>
+      <w:r>
+        <w:t xml:space="preserve">a source class and a destination class. The names match up, so AutoMapper will simply map the value (and call </w:t>
+      </w:r>
+      <w:r>
+        <w:rPr>
+          <w:rStyle w:val="CodeinText"/>
+        </w:rPr>
+        <w:t>ToString()</w:t>
+      </w:r>
+      <w:r>
+        <w:t xml:space="preserve"> on the </w:t>
+      </w:r>
+      <w:r>
+        <w:rPr>
+          <w:rStyle w:val="CodeinText"/>
+        </w:rPr>
+        <w:t>Source.Number</w:t>
+      </w:r>
+      <w:r>
+        <w:t xml:space="preserve"> property).</w:t>
+      </w:r>
+    </w:p>
+    <w:p>
+      <w:pPr>
+        <w:pStyle w:val="CodeListingCaption"/>
+      </w:pPr>
+      <w:r>
+        <w:t>Listing 18.1 An introductory mapping</w:t>
+      </w:r>
+    </w:p>
+    <w:p>
+      <w:pPr>
+        <w:pStyle w:val="Code"/>
+      </w:pPr>
+      <w:r>
+        <w:t>public class Source</w:t>
+      </w:r>
+    </w:p>
+    <w:p>
+      <w:pPr>
+        <w:pStyle w:val="Code"/>
+      </w:pPr>
+      <w:r>
+        <w:t>{</w:t>
+      </w:r>
+    </w:p>
+    <w:p>
+      <w:pPr>
+        <w:pStyle w:val="Code"/>
+      </w:pPr>
+      <w:r>
+        <w:tab/>
+        <w:t>public int Number { get; set; }</w:t>
+      </w:r>
+    </w:p>
+    <w:p>
+      <w:pPr>
+        <w:pStyle w:val="Code"/>
+      </w:pPr>
+      <w:r>
+        <w:t>}</w:t>
+      </w:r>
+    </w:p>
+    <w:p>
+      <w:pPr>
+        <w:pStyle w:val="Code"/>
+      </w:pPr>
+    </w:p>
+    <w:p>
+      <w:pPr>
+        <w:pStyle w:val="Code"/>
+      </w:pPr>
+      <w:r>
+        <w:t>public class Des</w:t>
+      </w:r>
+      <w:r>
+        <w:t>t</w:t>
+      </w:r>
+      <w:r>
+        <w:t>ination</w:t>
+      </w:r>
+    </w:p>
+    <w:p>
+      <w:pPr>
+        <w:pStyle w:val="Code"/>
+      </w:pPr>
+      <w:r>
+        <w:t>{</w:t>
+      </w:r>
+    </w:p>
+    <w:p>
+      <w:pPr>
+        <w:pStyle w:val="Code"/>
+      </w:pPr>
+      <w:r>
+        <w:tab/>
+        <w:t>public string Number { get; set; }</w:t>
+      </w:r>
+    </w:p>
+    <w:p>
+      <w:pPr>
+        <w:pStyle w:val="Code"/>
+      </w:pPr>
+      <w:r>
+        <w:lastRenderedPageBreak/>
+        <w:t>}</w:t>
+      </w:r>
+    </w:p>
+    <w:p>
+      <w:pPr>
+        <w:pStyle w:val="Code"/>
+      </w:pPr>
+    </w:p>
+    <w:p>
+      <w:pPr>
+        <w:pStyle w:val="Code"/>
+      </w:pPr>
+      <w:r>
+        <w:t>[Test]</w:t>
+      </w:r>
+    </w:p>
+    <w:p>
+      <w:pPr>
+        <w:pStyle w:val="Code"/>
+      </w:pPr>
+      <w:r>
+        <w:t>public void Demonstration1()</w:t>
+      </w:r>
+    </w:p>
+    <w:p>
+      <w:pPr>
+        <w:pStyle w:val="Code"/>
+      </w:pPr>
+      <w:r>
+        <w:t>{</w:t>
+      </w:r>
+    </w:p>
+    <w:p>
+      <w:pPr>
+        <w:pStyle w:val="Code"/>
+      </w:pPr>
+      <w:r>
+        <w:tab/>
+        <w:t>Mapper.CreateMap&lt;Source, Des</w:t>
+      </w:r>
+      <w:r>
+        <w:t>t</w:t>
+      </w:r>
+      <w:r>
+        <w:t>ination&gt;();</w:t>
+      </w:r>
+      <w:r>
+        <w:t xml:space="preserve">        #1</w:t>
+      </w:r>
+    </w:p>
+    <w:p>
+      <w:pPr>
+        <w:pStyle w:val="Code"/>
+      </w:pPr>
+      <w:r>
+        <w:tab/>
+        <w:t>var source = new Source {Number = 3};</w:t>
+      </w:r>
+      <w:r>
+        <w:t xml:space="preserve">            #2</w:t>
+      </w:r>
+    </w:p>
+    <w:p>
+      <w:pPr>
+        <w:pStyle w:val="Code"/>
+      </w:pPr>
+      <w:r>
+        <w:tab/>
+        <w:t>Des</w:t>
+      </w:r>
+      <w:r>
+        <w:t>t</w:t>
+      </w:r>
+      <w:r>
+        <w:t>ination des</w:t>
+      </w:r>
+      <w:r>
+        <w:t>t</w:t>
+      </w:r>
+      <w:r>
+        <w:t xml:space="preserve">ination = </w:t>
+      </w:r>
+    </w:p>
+    <w:p>
+      <w:pPr>
+        <w:pStyle w:val="Code"/>
+      </w:pPr>
+      <w:r>
+        <w:tab/>
+      </w:r>
+      <w:r>
+        <w:tab/>
+        <w:t>Mapper.Map&lt;Source, Des</w:t>
+      </w:r>
+      <w:r>
+        <w:t>t</w:t>
+      </w:r>
+      <w:r>
+        <w:t>ination&gt;(source);</w:t>
+      </w:r>
+      <w:r>
+        <w:t xml:space="preserve">    #3</w:t>
+      </w:r>
+    </w:p>
+    <w:p>
+      <w:pPr>
+        <w:pStyle w:val="Code"/>
+      </w:pPr>
+      <w:r>
+        <w:tab/>
+        <w:t>Console.WriteLine(des</w:t>
+      </w:r>
+      <w:r>
+        <w:t>t</w:t>
+      </w:r>
+      <w:r>
+        <w:t>ination.Number);</w:t>
+      </w:r>
+      <w:r>
+        <w:t xml:space="preserve">           #4</w:t>
+      </w:r>
+    </w:p>
+    <w:p>
+      <w:pPr>
+        <w:pStyle w:val="Code"/>
+      </w:pPr>
+      <w:r>
+        <w:t>}</w:t>
+      </w:r>
+    </w:p>
+    <w:p>
+      <w:pPr>
+        <w:pStyle w:val="CodeAnnotation"/>
+      </w:pPr>
+      <w:r>
+        <w:t>#1 Creating the mapping with AutoMapper</w:t>
+      </w:r>
+    </w:p>
+    <w:p>
+      <w:pPr>
+        <w:pStyle w:val="CodeAnnotation"/>
+      </w:pPr>
+      <w:r>
+        <w:t>#2 Instantiating the Source object</w:t>
+      </w:r>
+    </w:p>
+    <w:p>
+      <w:pPr>
+        <w:pStyle w:val="CodeAnnotation"/>
+      </w:pPr>
+      <w:r>
+        <w:t>#3 Performing the map with AutoMapper</w:t>
+      </w:r>
+    </w:p>
+    <w:p>
+      <w:pPr>
+        <w:pStyle w:val="CodeAnnotation"/>
+      </w:pPr>
+      <w:r>
+        <w:t>#4 The output is "3"</w:t>
+      </w:r>
+    </w:p>
+    <w:p>
+      <w:pPr>
+        <w:pStyle w:val="Body1"/>
+      </w:pPr>
+      <w:r>
+        <w:t>The output of the test in listing 18.1 is the string "3".  AutoMapper just looks at the names and when they match, it makes the assignment.</w:t>
+      </w:r>
+    </w:p>
+    <w:p>
+      <w:pPr>
+        <w:pStyle w:val="Body"/>
+      </w:pPr>
+      <w:r>
+        <w:t>In reality our objects are rarely this simple.  They are usually object hierarchies. AutoMapper can flatten graphs of objects, projecting the hierarchy to a new shape.</w:t>
+      </w:r>
+      <w:r>
+        <w:t xml:space="preserve"> In listing 18.2 we show AutoMapper flattening a</w:t>
+      </w:r>
+      <w:r>
+        <w:t xml:space="preserve"> very</w:t>
+      </w:r>
+      <w:r>
+        <w:t xml:space="preserve"> simple hierarchy.</w:t>
+      </w:r>
+    </w:p>
+    <w:p>
+      <w:pPr>
+        <w:pStyle w:val="CodeListingCaption"/>
+      </w:pPr>
+      <w:r>
+        <w:t>Listing 18.2 Flattening a simple hierarchy</w:t>
+      </w:r>
+    </w:p>
+    <w:p>
+      <w:pPr>
+        <w:pStyle w:val="Code"/>
+      </w:pPr>
+      <w:r>
+        <w:t>public class Source</w:t>
+      </w:r>
+    </w:p>
+    <w:p>
+      <w:pPr>
+        <w:pStyle w:val="Code"/>
+      </w:pPr>
+      <w:r>
+        <w:t>{</w:t>
+      </w:r>
+    </w:p>
+    <w:p>
+      <w:pPr>
+        <w:pStyle w:val="Code"/>
+      </w:pPr>
+      <w:r>
+        <w:tab/>
+        <w:t>public Child Child { get; set; }</w:t>
+      </w:r>
+    </w:p>
+    <w:p>
+      <w:pPr>
+        <w:pStyle w:val="Code"/>
+      </w:pPr>
+      <w:r>
+        <w:t>}</w:t>
+      </w:r>
+    </w:p>
+    <w:p>
+      <w:pPr>
+        <w:pStyle w:val="Code"/>
+      </w:pPr>
+    </w:p>
+    <w:p>
+      <w:pPr>
+        <w:pStyle w:val="Code"/>
+      </w:pPr>
+      <w:r>
+        <w:t>public class Child</w:t>
+      </w:r>
+    </w:p>
+    <w:p>
+      <w:pPr>
+        <w:pStyle w:val="Code"/>
+      </w:pPr>
+      <w:r>
+        <w:t>{</w:t>
+      </w:r>
+    </w:p>
+    <w:p>
+      <w:pPr>
+        <w:pStyle w:val="Code"/>
+      </w:pPr>
+      <w:r>
+        <w:tab/>
+        <w:t>public int Number { get; set; }</w:t>
+      </w:r>
+    </w:p>
+    <w:p>
+      <w:pPr>
+        <w:pStyle w:val="Code"/>
+      </w:pPr>
+      <w:r>
+        <w:t>}</w:t>
+      </w:r>
+    </w:p>
+    <w:p>
+      <w:pPr>
+        <w:pStyle w:val="Code"/>
+      </w:pPr>
+    </w:p>
+    <w:p>
+      <w:pPr>
+        <w:pStyle w:val="Code"/>
+      </w:pPr>
+      <w:r>
+        <w:t>public class Destination</w:t>
+      </w:r>
+    </w:p>
+    <w:p>
+      <w:pPr>
+        <w:pStyle w:val="Code"/>
+      </w:pPr>
+      <w:r>
+        <w:t>{</w:t>
+      </w:r>
+    </w:p>
+    <w:p>
+      <w:pPr>
+        <w:pStyle w:val="Code"/>
+      </w:pPr>
+      <w:r>
+        <w:tab/>
+        <w:t>public string ChildNumber { get; set; }</w:t>
+      </w:r>
+      <w:r>
+        <w:t xml:space="preserve">    #1</w:t>
+      </w:r>
+    </w:p>
+    <w:p>
+      <w:pPr>
+        <w:pStyle w:val="Code"/>
+      </w:pPr>
+      <w:r>
+        <w:t>}</w:t>
+      </w:r>
+    </w:p>
+    <w:p>
+      <w:pPr>
+        <w:pStyle w:val="Code"/>
+      </w:pPr>
+    </w:p>
+    <w:p>
+      <w:pPr>
+        <w:pStyle w:val="Code"/>
+      </w:pPr>
+      <w:r>
+        <w:t>[Test]</w:t>
+      </w:r>
+    </w:p>
+    <w:p>
+      <w:pPr>
+        <w:pStyle w:val="Code"/>
+      </w:pPr>
+      <w:r>
+        <w:t>public void Demonstration1()</w:t>
+      </w:r>
+    </w:p>
+    <w:p>
+      <w:pPr>
+        <w:pStyle w:val="Code"/>
+      </w:pPr>
+      <w:r>
+        <w:t>{</w:t>
+      </w:r>
+    </w:p>
+    <w:p>
+      <w:pPr>
+        <w:pStyle w:val="Code"/>
+      </w:pPr>
+      <w:r>
+        <w:tab/>
+        <w:t>Mapper.CreateMap&lt;Source, Destination&gt;();</w:t>
+      </w:r>
+    </w:p>
+    <w:p>
+      <w:pPr>
+        <w:pStyle w:val="Code"/>
+      </w:pPr>
+      <w:r>
+        <w:tab/>
+        <w:t>var source = new Source</w:t>
+      </w:r>
+    </w:p>
+    <w:p>
+      <w:pPr>
+        <w:pStyle w:val="Code"/>
+      </w:pPr>
+      <w:r>
+        <w:tab/>
+        <w:t xml:space="preserve">             </w:t>
+      </w:r>
+      <w:r>
+        <w:tab/>
+        <w:t>{</w:t>
+      </w:r>
+    </w:p>
+    <w:p>
+      <w:pPr>
+        <w:pStyle w:val="Code"/>
+      </w:pPr>
+      <w:r>
+        <w:tab/>
+        <w:t xml:space="preserve">             </w:t>
+      </w:r>
+      <w:r>
+        <w:tab/>
+      </w:r>
+      <w:r>
+        <w:tab/>
+        <w:t>Child = new Child{ Number = 3}</w:t>
+      </w:r>
+    </w:p>
+    <w:p>
+      <w:pPr>
+        <w:pStyle w:val="Code"/>
+      </w:pPr>
+      <w:r>
+        <w:tab/>
+        <w:t xml:space="preserve">             </w:t>
+      </w:r>
+      <w:r>
+        <w:tab/>
+        <w:t>};</w:t>
+      </w:r>
+    </w:p>
+    <w:p>
+      <w:pPr>
+        <w:pStyle w:val="Code"/>
+      </w:pPr>
+      <w:r>
+        <w:tab/>
+        <w:t>Destination desintation =</w:t>
+      </w:r>
+    </w:p>
+    <w:p>
+      <w:pPr>
+        <w:pStyle w:val="Code"/>
+      </w:pPr>
+      <w:r>
+        <w:tab/>
+      </w:r>
+      <w:r>
+        <w:tab/>
+        <w:t>Mapper.Map&lt;Source, Destination&gt;(source);</w:t>
+      </w:r>
+    </w:p>
+    <w:p>
+      <w:pPr>
+        <w:pStyle w:val="Code"/>
+      </w:pPr>
+      <w:r>
+        <w:tab/>
+        <w:t>Console.WriteLine(desintation.ChildNumber);</w:t>
+      </w:r>
+      <w:r>
+        <w:t xml:space="preserve">  #2</w:t>
+      </w:r>
+    </w:p>
+    <w:p>
+      <w:pPr>
+        <w:pStyle w:val="Code"/>
+      </w:pPr>
+      <w:r>
+        <w:t>}</w:t>
+      </w:r>
+    </w:p>
+    <w:p>
+      <w:pPr>
+        <w:pStyle w:val="CodeAnnotation"/>
+      </w:pPr>
+      <w:r>
+        <w:t>#1 AutoMapper works with naming conventions</w:t>
+      </w:r>
+    </w:p>
+    <w:p>
+      <w:pPr>
+        <w:pStyle w:val="CodeAnnotation"/>
+      </w:pPr>
+      <w:r>
+        <w:t>#2 The output is "3"</w:t>
+      </w:r>
+    </w:p>
+    <w:p>
+      <w:pPr>
+        <w:pStyle w:val="Body1"/>
+      </w:pPr>
+      <w:r>
+        <w:lastRenderedPageBreak/>
+        <w:t xml:space="preserve">Again, AutoMapper relies on the name of the destination property to figure out where the source value will come from.  Because our destination property is named </w:t>
+      </w:r>
+      <w:r>
+        <w:rPr>
+          <w:rStyle w:val="CodeinText"/>
+        </w:rPr>
+        <w:t>ChildNumber</w:t>
+      </w:r>
+      <w:r>
+        <w:t>,</w:t>
+      </w:r>
+      <w:r>
+        <w:t xml:space="preserve"> </w:t>
+      </w:r>
+      <w:r>
+        <w:rPr>
+          <w:rStyle w:val="Bold"/>
+        </w:rPr>
+        <w:t>(3)</w:t>
+      </w:r>
+      <w:r>
+        <w:t xml:space="preserve"> AutoMapper will map from </w:t>
+      </w:r>
+      <w:r>
+        <w:rPr>
+          <w:rStyle w:val="CodeinText"/>
+        </w:rPr>
+        <w:t>Child.Number</w:t>
+      </w:r>
+      <w:r>
+        <w:t>.</w:t>
+      </w:r>
+    </w:p>
+    <w:p>
+      <w:pPr>
+        <w:pStyle w:val="Body"/>
+      </w:pPr>
+      <w:r>
+        <w:t>AutoMapper can do much more than simple value assignment</w:t>
+      </w:r>
+      <w:r>
+        <w:t xml:space="preserve"> and flattening</w:t>
+      </w:r>
+      <w:r>
+        <w:t xml:space="preserve">.  Developers can configure special formatters and instruct AutoMapper to do other actions during the mapping process.  </w:t>
       </w:r>
       <w:r>
         <w:t>Before we dive into AutoMapper, let's see what life was like before it and how we arrived at the decision to use object mapping.</w:t>
@@ -98,7 +736,13 @@
         <w:pStyle w:val="Body1"/>
       </w:pPr>
       <w:r>
-        <w:t>Imagine a view that renders information about a customer. We discussed in chapter 2 that some trivial applications may choose to use persistent, domain model objects to as the data source for views.  In the markup in listing 18.1, that's exactly the scenario we find ourselves in.</w:t>
+        <w:t xml:space="preserve">Imagine a view that renders information about a customer. We discussed in chapter 2 that some trivial applications may choose to use persistent, domain model objects to as the data source for views.  In the markup in listing 18.1, that's exactly the scenario </w:t>
+      </w:r>
+      <w:r>
+        <w:t>in which we find ourselves</w:t>
+      </w:r>
+      <w:r>
+        <w:t>.</w:t>
       </w:r>
     </w:p>
     <w:p>
@@ -194,7 +838,6 @@
         <w:pStyle w:val="Code"/>
       </w:pPr>
       <w:r>
-        <w:lastRenderedPageBreak/>
         <w:t xml:space="preserve"> &lt;p&gt;Total Amount Paid: $ </w:t>
       </w:r>
       <w:r>
@@ -336,7 +979,10 @@
         </w:rPr>
       </w:pPr>
       <w:r>
-        <w:t xml:space="preserve">This is complex markup; overly complex for the simple display it's rendering. We see common formatting rules, like applying the dollar sign to </w:t>
+        <w:t>This is complex markup -</w:t>
+      </w:r>
+      <w:r>
+        <w:t xml:space="preserve"> overly complex for the simple display it's rendering. We see common formatting rules, like applying the dollar sign to </w:t>
       </w:r>
       <w:r>
         <w:rPr>
@@ -428,6 +1074,7 @@
           <w:rStyle w:val="Italics"/>
           <w:i/>
         </w:rPr>
+        <w:lastRenderedPageBreak/>
         <w:t>18.1.2 One solution: manual mapping</w:t>
       </w:r>
     </w:p>
@@ -451,7 +1098,7 @@
         <w:t xml:space="preserve">or consumption by the view.  </w:t>
       </w:r>
       <w:r>
-        <w:t>Translating from the domain model - projecting it -  to the presentation model is a straightforward programming task.  Take the value from the source object and copy it to the right place on the destination object.  Mix in some carefully applied formatting and flattening code, and our projection is complete. We can easily test this logic.  An example of a hand-rolled mapper is shown in listing 18.2.</w:t>
+        <w:t>Translating from the domain model - projecting it - to the presentation model is a straightforward programming task.  Take the value from the source object and copy it to the right place on the destination object.  Mix in some carefully applied formatting and flattening code, and our projection is complete. We can easily test this logic.  An example of a hand-rolled mapper is shown in listing 18.2.</w:t>
       </w:r>
     </w:p>
     <w:p>
@@ -616,88 +1263,320 @@
         <w:pStyle w:val="Code"/>
       </w:pPr>
       <w:r>
+        <w:t xml:space="preserve">            .ToString("c")</w:t>
+      </w:r>
+      <w:r>
+        <w:t xml:space="preserve">             </w:t>
+      </w:r>
+      <w:r>
+        <w:t>|#3</w:t>
+      </w:r>
+    </w:p>
+    <w:p>
+      <w:pPr>
+        <w:pStyle w:val="Code"/>
+      </w:pPr>
+      <w:r>
+        <w:t xml:space="preserve">      };</w:t>
+      </w:r>
+    </w:p>
+    <w:p>
+      <w:pPr>
+        <w:pStyle w:val="Code"/>
+      </w:pPr>
+      <w:r>
+        <w:t xml:space="preserve">   }</w:t>
+      </w:r>
+    </w:p>
+    <w:p>
+      <w:pPr>
+        <w:pStyle w:val="Code"/>
+      </w:pPr>
+      <w:r>
+        <w:t>}</w:t>
+      </w:r>
+    </w:p>
+    <w:p>
+      <w:pPr>
+        <w:pStyle w:val="CodeAnnotation"/>
+      </w:pPr>
+      <w:r>
+        <w:t>#1 Accepts source type, returns destination</w:t>
+      </w:r>
+    </w:p>
+    <w:p>
+      <w:pPr>
+        <w:pStyle w:val="CodeAnnotation"/>
+      </w:pPr>
+      <w:r>
+        <w:t>#2 Creating the destination presentation model</w:t>
+      </w:r>
+    </w:p>
+    <w:p>
+      <w:pPr>
+        <w:pStyle w:val="CodeAnnotation"/>
+      </w:pPr>
+      <w:r>
+        <w:t>#3 Performing manual mapping</w:t>
+      </w:r>
+    </w:p>
+    <w:p>
+      <w:pPr>
+        <w:pStyle w:val="Body1"/>
+      </w:pPr>
+      <w:r>
+        <w:t xml:space="preserve">This class is testable and separates the view from the complexity of our domain model.  It allows the view a change to work with the data as it's intended to be displayed.  Listing 18.3 shows our view, updated to work with </w:t>
+      </w:r>
+      <w:r>
+        <w:rPr>
+          <w:rStyle w:val="CodeinText"/>
+        </w:rPr>
+        <w:t>CustomerInfo</w:t>
+      </w:r>
+      <w:r>
+        <w:t xml:space="preserve"> instead of </w:t>
+      </w:r>
+      <w:r>
+        <w:rPr>
+          <w:rStyle w:val="CodeinText"/>
+        </w:rPr>
+        <w:t>Customer</w:t>
+      </w:r>
+      <w:r>
+        <w:t>.</w:t>
+      </w:r>
+    </w:p>
+    <w:p>
+      <w:pPr>
+        <w:pStyle w:val="CodeListingCaption"/>
+      </w:pPr>
+      <w:r>
+        <w:t>Listing 18.3 Working with the manually mapped presentation model</w:t>
+      </w:r>
+    </w:p>
+    <w:p>
+      <w:pPr>
+        <w:pStyle w:val="Code"/>
+      </w:pPr>
+      <w:r>
+        <w:t>&lt;h2&gt;Customer: &lt;%= Html.Encode(Model.Name) %&gt;&lt;/h2&gt;</w:t>
+      </w:r>
+      <w:r>
+        <w:t xml:space="preserve">          #1</w:t>
+      </w:r>
+    </w:p>
+    <w:p>
+      <w:pPr>
+        <w:pStyle w:val="Code"/>
+      </w:pPr>
+      <w:r>
+        <w:t>&lt;div class="customerdetails"&gt;</w:t>
+      </w:r>
+    </w:p>
+    <w:p>
+      <w:pPr>
+        <w:pStyle w:val="Code"/>
+      </w:pPr>
+      <w:r>
+        <w:t xml:space="preserve"> &lt;p&gt;Status: &lt;%= Html.Encode(Model.Status) %&gt;&lt;/p&gt;</w:t>
+      </w:r>
+    </w:p>
+    <w:p>
+      <w:pPr>
+        <w:pStyle w:val="Code"/>
+      </w:pPr>
+      <w:r>
+        <w:t xml:space="preserve"> &lt;p&gt;Total Amount Paid: &lt;%= Html.Encode(Model.TotalAmountPaid) %&gt;&lt;/p&gt;</w:t>
+      </w:r>
+      <w:r>
+        <w:t xml:space="preserve"> #2</w:t>
+      </w:r>
+    </w:p>
+    <w:p>
+      <w:pPr>
+        <w:pStyle w:val="Code"/>
+      </w:pPr>
+      <w:r>
+        <w:t xml:space="preserve"> &lt;p&gt;Address: &lt;%= Model.ShippingAddress %&gt;&lt;/p&gt;</w:t>
+      </w:r>
+    </w:p>
+    <w:p>
+      <w:pPr>
+        <w:pStyle w:val="Code"/>
+      </w:pPr>
+      <w:r>
+        <w:t>&lt;/div&gt;</w:t>
+      </w:r>
+    </w:p>
+    <w:p>
+      <w:pPr>
+        <w:pStyle w:val="CodeAnnotation"/>
+      </w:pPr>
+      <w:r>
+        <w:t>#1 We're still encoding everywhere</w:t>
+      </w:r>
+    </w:p>
+    <w:p>
+      <w:pPr>
+        <w:pStyle w:val="CodeAnnotation"/>
+      </w:pPr>
+      <w:r>
+        <w:t>#2 The shape fits the view however</w:t>
+      </w:r>
+    </w:p>
+    <w:p>
+      <w:pPr>
+        <w:pStyle w:val="Body1"/>
+      </w:pPr>
+      <w:r>
+        <w:t xml:space="preserve">This is much better.  The markup addresses more of the </w:t>
+      </w:r>
+      <w:r>
+        <w:rPr>
+          <w:rStyle w:val="Italics"/>
+        </w:rPr>
+        <w:t>what</w:t>
+      </w:r>
+      <w:r>
+        <w:t xml:space="preserve"> and </w:t>
+      </w:r>
+      <w:r>
+        <w:rPr>
+          <w:rStyle w:val="Italics"/>
+        </w:rPr>
+        <w:t>where</w:t>
+      </w:r>
+      <w:r>
+        <w:t xml:space="preserve"> and less of the </w:t>
+      </w:r>
+      <w:r>
+        <w:rPr>
+          <w:rStyle w:val="Italics"/>
+        </w:rPr>
+        <w:t>how</w:t>
+      </w:r>
+      <w:r>
+        <w:t>. We're still encoding every property</w:t>
+      </w:r>
+      <w:r>
+        <w:t xml:space="preserve"> </w:t>
+      </w:r>
+      <w:r>
+        <w:rPr>
+          <w:rStyle w:val="Bold"/>
+        </w:rPr>
+        <w:t>(1)</w:t>
+      </w:r>
+      <w:r>
+        <w:t xml:space="preserve"> - there are global rules that must be applied.  While the manual mapping scenario we've shown in listing 18.2 is a marked improvement over rendering the domain model directly, it's still extremely tedious to write.  Tedius to </w:t>
+      </w:r>
+      <w:r>
         <w:lastRenderedPageBreak/>
-        <w:t xml:space="preserve">            .ToString("c")</w:t>
-      </w:r>
-      <w:r>
-        <w:t xml:space="preserve">             </w:t>
-      </w:r>
-      <w:r>
-        <w:t>|#3</w:t>
-      </w:r>
-    </w:p>
-    <w:p>
-      <w:pPr>
-        <w:pStyle w:val="Code"/>
-      </w:pPr>
-      <w:r>
-        <w:t xml:space="preserve">      };</w:t>
-      </w:r>
-    </w:p>
-    <w:p>
-      <w:pPr>
-        <w:pStyle w:val="Code"/>
-      </w:pPr>
-      <w:r>
-        <w:t xml:space="preserve">   }</w:t>
-      </w:r>
-    </w:p>
-    <w:p>
-      <w:pPr>
-        <w:pStyle w:val="Code"/>
-      </w:pPr>
-      <w:r>
-        <w:t>}</w:t>
-      </w:r>
-    </w:p>
-    <w:p>
-      <w:pPr>
-        <w:pStyle w:val="CodeAnnotation"/>
-      </w:pPr>
-      <w:r>
-        <w:t>#1 Accepts source type, returns destination</w:t>
-      </w:r>
-    </w:p>
-    <w:p>
-      <w:pPr>
-        <w:pStyle w:val="CodeAnnotation"/>
-      </w:pPr>
-      <w:r>
-        <w:t>#2 Creating the destination presentation model</w:t>
-      </w:r>
-    </w:p>
-    <w:p>
-      <w:pPr>
-        <w:pStyle w:val="CodeAnnotation"/>
-      </w:pPr>
-      <w:r>
-        <w:t>#3 Performing manual mapping</w:t>
-      </w:r>
-    </w:p>
-    <w:p>
-      <w:pPr>
-        <w:pStyle w:val="Body1"/>
-      </w:pPr>
-      <w:r>
-        <w:t xml:space="preserve">This class is testable and separates the view from the complexity of our domain model.  It allows the view a change to work with the data as it's intended to be displayed.  Listing 18.3 shows our view, updated to work with </w:t>
-      </w:r>
-      <w:r>
-        <w:rPr>
-          <w:rStyle w:val="CodeinText"/>
-        </w:rPr>
-        <w:t>CustomerInfo</w:t>
-      </w:r>
-      <w:r>
-        <w:t xml:space="preserve"> instead of </w:t>
-      </w:r>
-      <w:r>
-        <w:rPr>
-          <w:rStyle w:val="CodeinText"/>
-        </w:rPr>
-        <w:t>Customer</w:t>
-      </w:r>
-      <w:r>
-        <w:t>.</w:t>
+        <w:t>write and expensive to maintain, error prone and brittle.  We can test it, but on a system featuring dozens of screens, this testing effort can bog down a project.</w:t>
+      </w:r>
+    </w:p>
+    <w:p>
+      <w:pPr>
+        <w:pStyle w:val="Body"/>
+      </w:pPr>
+      <w:r>
+        <w:t>Enter AutoMapper.  AutoMapper allows us to forgo the manual mappi</w:t>
+      </w:r>
+      <w:r>
+        <w:t xml:space="preserve">ng code, and gives us a hook to enable custom global or specific formatting rules.  Instead of </w:t>
+      </w:r>
+      <w:r>
+        <w:rPr>
+          <w:rStyle w:val="Italics"/>
+        </w:rPr>
+        <w:t>imperitive</w:t>
+      </w:r>
+      <w:r>
+        <w:t xml:space="preserve"> code we wrote in listing 182, we can </w:t>
+      </w:r>
+      <w:r>
+        <w:rPr>
+          <w:rStyle w:val="Italics"/>
+        </w:rPr>
+        <w:t>declare</w:t>
+      </w:r>
+      <w:r>
+        <w:t xml:space="preserve"> the mapping.</w:t>
+      </w:r>
+    </w:p>
+    <w:p>
+      <w:pPr>
+        <w:pStyle w:val="SidebarHead"/>
+      </w:pPr>
+      <w:r>
+        <w:t>Declaritive programming versus imperitive programming</w:t>
+      </w:r>
+    </w:p>
+    <w:p>
+      <w:pPr>
+        <w:pStyle w:val="Sidebar"/>
+      </w:pPr>
+      <w:r>
+        <w:t>Imperitive programming is traditional code we usually write.  It expresses actions as a series of lines of code indicating logical flow and assignment</w:t>
+      </w:r>
+      <w:r>
+        <w:t xml:space="preserve">.  Impertive code </w:t>
+      </w:r>
+      <w:r>
+        <w:t xml:space="preserve">consists of complex </w:t>
+      </w:r>
+      <w:r>
+        <w:t xml:space="preserve">alorithms and </w:t>
+      </w:r>
+      <w:r>
+        <w:t xml:space="preserve">logical </w:t>
+      </w:r>
+      <w:r>
+        <w:t xml:space="preserve">statements that direct an exact sequence of operations. On the other hand, declaritive programming just specifies what is to be done, not how to do it.  Declaritive code is simple - it's just a statement, not an instruction set.  </w:t>
+      </w:r>
+      <w:r>
+        <w:t>The</w:t>
+      </w:r>
+      <w:r>
+        <w:t xml:space="preserve"> c</w:t>
+      </w:r>
+      <w:r>
+        <w:t>a</w:t>
+      </w:r>
+      <w:r>
+        <w:t xml:space="preserve">nonical example in declarative programming is regular expressions.  Imagine </w:t>
+      </w:r>
+      <w:r>
+        <w:t>reproducing the text search represented by</w:t>
+      </w:r>
+      <w:r>
+        <w:t xml:space="preserve"> a complex regular expression with </w:t>
+      </w:r>
+      <w:r>
+        <w:t xml:space="preserve">imperitive </w:t>
+      </w:r>
+      <w:r>
+        <w:t xml:space="preserve">if statements and loops.  Avoiding that burden - and trusting </w:t>
+      </w:r>
+      <w:r>
+        <w:t>good tools</w:t>
+      </w:r>
+      <w:r>
+        <w:t xml:space="preserve"> - is one path to rapid construction.</w:t>
+      </w:r>
+    </w:p>
+    <w:p>
+      <w:pPr>
+        <w:pStyle w:val="Body"/>
+      </w:pPr>
+      <w:r>
+        <w:t>A sample</w:t>
+      </w:r>
+      <w:r>
+        <w:t xml:space="preserve"> AutoMapper configuration</w:t>
+      </w:r>
+      <w:r>
+        <w:t xml:space="preserve"> declaration is shown in listing 18.4. </w:t>
       </w:r>
     </w:p>
     <w:p>
@@ -705,211 +1584,6 @@
         <w:pStyle w:val="CodeListingCaption"/>
       </w:pPr>
       <w:r>
-        <w:t>Listing 18.3 Working with the manually mapped presentation model</w:t>
-      </w:r>
-    </w:p>
-    <w:p>
-      <w:pPr>
-        <w:pStyle w:val="Code"/>
-      </w:pPr>
-      <w:r>
-        <w:t>&lt;h2&gt;Customer: &lt;%= Html.Encode(Model.Name) %&gt;&lt;/h2&gt;</w:t>
-      </w:r>
-      <w:r>
-        <w:t xml:space="preserve">          #1</w:t>
-      </w:r>
-    </w:p>
-    <w:p>
-      <w:pPr>
-        <w:pStyle w:val="Code"/>
-      </w:pPr>
-      <w:r>
-        <w:t>&lt;div class="customerdetails"&gt;</w:t>
-      </w:r>
-    </w:p>
-    <w:p>
-      <w:pPr>
-        <w:pStyle w:val="Code"/>
-      </w:pPr>
-      <w:r>
-        <w:t xml:space="preserve"> &lt;p&gt;Status: &lt;%= Html.Encode(Model.Status) %&gt;&lt;/p&gt;</w:t>
-      </w:r>
-    </w:p>
-    <w:p>
-      <w:pPr>
-        <w:pStyle w:val="Code"/>
-      </w:pPr>
-      <w:r>
-        <w:t xml:space="preserve"> &lt;p&gt;Total Amount Paid: &lt;%= Html.Encode(Model.TotalAmountPaid) %&gt;&lt;/p&gt;</w:t>
-      </w:r>
-      <w:r>
-        <w:t xml:space="preserve"> #2</w:t>
-      </w:r>
-    </w:p>
-    <w:p>
-      <w:pPr>
-        <w:pStyle w:val="Code"/>
-      </w:pPr>
-      <w:r>
-        <w:t xml:space="preserve"> &lt;p&gt;Address: &lt;%= Model.ShippingAddress %&gt;&lt;/p&gt;</w:t>
-      </w:r>
-    </w:p>
-    <w:p>
-      <w:pPr>
-        <w:pStyle w:val="Code"/>
-      </w:pPr>
-      <w:r>
-        <w:t>&lt;/div&gt;</w:t>
-      </w:r>
-    </w:p>
-    <w:p>
-      <w:pPr>
-        <w:pStyle w:val="CodeAnnotation"/>
-      </w:pPr>
-      <w:r>
-        <w:t>#1 We're still encoding everywhere</w:t>
-      </w:r>
-    </w:p>
-    <w:p>
-      <w:pPr>
-        <w:pStyle w:val="CodeAnnotation"/>
-      </w:pPr>
-      <w:r>
-        <w:t>#2 The shape fits the view however</w:t>
-      </w:r>
-    </w:p>
-    <w:p>
-      <w:pPr>
-        <w:pStyle w:val="Body1"/>
-      </w:pPr>
-      <w:r>
-        <w:t xml:space="preserve">This is much better.  The markup addresses more of the </w:t>
-      </w:r>
-      <w:r>
-        <w:rPr>
-          <w:rStyle w:val="Italics"/>
-        </w:rPr>
-        <w:t>what</w:t>
-      </w:r>
-      <w:r>
-        <w:t xml:space="preserve"> and </w:t>
-      </w:r>
-      <w:r>
-        <w:rPr>
-          <w:rStyle w:val="Italics"/>
-        </w:rPr>
-        <w:t>where</w:t>
-      </w:r>
-      <w:r>
-        <w:t xml:space="preserve"> and less of the </w:t>
-      </w:r>
-      <w:r>
-        <w:rPr>
-          <w:rStyle w:val="Italics"/>
-        </w:rPr>
-        <w:t>how</w:t>
-      </w:r>
-      <w:r>
-        <w:t>. We're still encoding every property - there are global rules that must still be applied.  While the manual mapping scenario we've shown in listing 18.2 is a marked improvement over rendering the domain model directly, it's still extremely tedious to write.  Tedius to write and expensive to maintain, error prone and brittle.  We can test it, but on a system featuring dozens of screens, this testing effort can bog down a project.</w:t>
-      </w:r>
-    </w:p>
-    <w:p>
-      <w:pPr>
-        <w:pStyle w:val="Body"/>
-      </w:pPr>
-      <w:r>
-        <w:t>Enter AutoMapper.  AutoMapper allows us to forgo the manual mappi</w:t>
-      </w:r>
-      <w:r>
-        <w:t xml:space="preserve">ng code, and gives us a hook to enable custom global or specific formatting rules.  Instead of </w:t>
-      </w:r>
-      <w:r>
-        <w:rPr>
-          <w:rStyle w:val="Italics"/>
-        </w:rPr>
-        <w:t>imperitive</w:t>
-      </w:r>
-      <w:r>
-        <w:t xml:space="preserve"> code we wrote in listing 182, we can </w:t>
-      </w:r>
-      <w:r>
-        <w:rPr>
-          <w:rStyle w:val="Italics"/>
-        </w:rPr>
-        <w:t>declare</w:t>
-      </w:r>
-      <w:r>
-        <w:t xml:space="preserve"> the mapping.</w:t>
-      </w:r>
-    </w:p>
-    <w:p>
-      <w:pPr>
-        <w:pStyle w:val="SidebarHead"/>
-      </w:pPr>
-      <w:r>
-        <w:t>Declaritive programming versus imperitive programming</w:t>
-      </w:r>
-    </w:p>
-    <w:p>
-      <w:pPr>
-        <w:pStyle w:val="Sidebar"/>
-      </w:pPr>
-      <w:r>
-        <w:t>Imperitive programming is traditional code we usually write.  It expresses actions as a series of lines of code indicating logical flow and assignment</w:t>
-      </w:r>
-      <w:r>
-        <w:t xml:space="preserve">.  Impertive code </w:t>
-      </w:r>
-      <w:r>
-        <w:t xml:space="preserve">consists of complex </w:t>
-      </w:r>
-      <w:r>
-        <w:t xml:space="preserve">alorithms and </w:t>
-      </w:r>
-      <w:r>
-        <w:t xml:space="preserve">logical </w:t>
-      </w:r>
-      <w:r>
-        <w:t xml:space="preserve">statements that direct an exact sequence of operations. On the other hand, declaritive programming just specifies what is to be done, not how to do it.  Declaritive code is simple - it's just a statement, not an instruction set.  A cononical example in declarative programming is regular expressions.  Imagine </w:t>
-      </w:r>
-      <w:r>
-        <w:t>reproducing the text search represented by</w:t>
-      </w:r>
-      <w:r>
-        <w:t xml:space="preserve"> a complex regular expression with </w:t>
-      </w:r>
-      <w:r>
-        <w:t xml:space="preserve">imperitive </w:t>
-      </w:r>
-      <w:r>
-        <w:t xml:space="preserve">if statements and loops.  Avoiding that burden - and trusting </w:t>
-      </w:r>
-      <w:r>
-        <w:t>good tools</w:t>
-      </w:r>
-      <w:r>
-        <w:t xml:space="preserve"> - is one path to rapid construction.</w:t>
-      </w:r>
-    </w:p>
-    <w:p>
-      <w:pPr>
-        <w:pStyle w:val="Body"/>
-      </w:pPr>
-      <w:r>
-        <w:t>A sample</w:t>
-      </w:r>
-      <w:r>
-        <w:t xml:space="preserve"> AutoMapper configuration</w:t>
-      </w:r>
-      <w:r>
-        <w:t xml:space="preserve"> declaration is shown in listing 18.4. </w:t>
-      </w:r>
-    </w:p>
-    <w:p>
-      <w:pPr>
-        <w:pStyle w:val="CodeListingCaption"/>
-      </w:pPr>
-      <w:r>
         <w:t>Listing 18.4 A quick look at AutoMapper configuration code</w:t>
       </w:r>
     </w:p>
@@ -926,7 +1600,6 @@
         <w:pStyle w:val="Code"/>
       </w:pPr>
       <w:r>
-        <w:lastRenderedPageBreak/>
         <w:tab/>
         <w:t>.ForMember(x =&gt; x.ShippingAddress, opt =&gt;</w:t>
       </w:r>
@@ -1133,6 +1806,7 @@
         <w:pStyle w:val="CodeAnnotation"/>
       </w:pPr>
       <w:r>
+        <w:lastRenderedPageBreak/>
         <w:t>#3 Adding a configuration profile</w:t>
       </w:r>
     </w:p>
@@ -1348,205 +2022,208 @@
         <w:pStyle w:val="Code"/>
       </w:pPr>
       <w:r>
+        <w:t xml:space="preserve">      ForSourceType&lt;decimal&gt;()</w:t>
+      </w:r>
+      <w:r>
+        <w:t xml:space="preserve">                             |#</w:t>
+      </w:r>
+      <w:r>
+        <w:t>4</w:t>
+      </w:r>
+    </w:p>
+    <w:p>
+      <w:pPr>
+        <w:pStyle w:val="Code"/>
+      </w:pPr>
+      <w:r>
+        <w:t xml:space="preserve">         .AddFormatExpression(context =&gt; </w:t>
+      </w:r>
+      <w:r>
+        <w:t xml:space="preserve">                 |#</w:t>
+      </w:r>
+      <w:r>
+        <w:t>4</w:t>
+      </w:r>
+    </w:p>
+    <w:p>
+      <w:pPr>
+        <w:pStyle w:val="Code"/>
+      </w:pPr>
+      <w:r>
+        <w:t xml:space="preserve">            ((decimal)context.SourceValue).ToString("c"));</w:t>
+      </w:r>
+      <w:r>
+        <w:t xml:space="preserve"> |#</w:t>
+      </w:r>
+      <w:r>
+        <w:t>4</w:t>
+      </w:r>
+    </w:p>
+    <w:p>
+      <w:pPr>
+        <w:pStyle w:val="Code"/>
+      </w:pPr>
+    </w:p>
+    <w:p>
+      <w:pPr>
+        <w:pStyle w:val="Code"/>
+      </w:pPr>
+      <w:r>
+        <w:t xml:space="preserve">      CreateMap&lt;Customer, CustomerInfo&gt;()</w:t>
+      </w:r>
+      <w:r>
+        <w:t xml:space="preserve">                 |#</w:t>
+      </w:r>
+      <w:r>
+        <w:t>5</w:t>
+      </w:r>
+    </w:p>
+    <w:p>
+      <w:pPr>
+        <w:pStyle w:val="Code"/>
+      </w:pPr>
+      <w:r>
+        <w:t xml:space="preserve">         .ForMember(x =&gt; x.ShippingAddress, opt =&gt;</w:t>
+      </w:r>
+      <w:r>
+        <w:t xml:space="preserve">       </w:t>
+      </w:r>
+      <w:r>
+        <w:t>|#</w:t>
+      </w:r>
+      <w:r>
+        <w:t>5</w:t>
+      </w:r>
+    </w:p>
+    <w:p>
+      <w:pPr>
+        <w:pStyle w:val="Code"/>
+      </w:pPr>
+      <w:r>
+        <w:t xml:space="preserve">         {</w:t>
+      </w:r>
+      <w:r>
+        <w:t xml:space="preserve">                                            </w:t>
+      </w:r>
+      <w:r>
+        <w:t>|#</w:t>
+      </w:r>
+      <w:r>
+        <w:t>5</w:t>
+      </w:r>
+    </w:p>
+    <w:p>
+      <w:pPr>
+        <w:pStyle w:val="Code"/>
+      </w:pPr>
+      <w:r>
+        <w:t xml:space="preserve">            opt.AddFormatter&lt;AddressFormatter&gt;();</w:t>
+      </w:r>
+      <w:r>
+        <w:t xml:space="preserve">  </w:t>
+      </w:r>
+      <w:r>
+        <w:t>|#</w:t>
+      </w:r>
+      <w:r>
+        <w:t>5</w:t>
+      </w:r>
+    </w:p>
+    <w:p>
+      <w:pPr>
+        <w:pStyle w:val="Code"/>
+      </w:pPr>
+      <w:r>
+        <w:t xml:space="preserve">            opt.SkipFormatter&lt;HtmlEncoderFormatter&gt;();</w:t>
+      </w:r>
+      <w:r>
+        <w:t xml:space="preserve"> </w:t>
+      </w:r>
+      <w:r>
+        <w:t>|#</w:t>
+      </w:r>
+      <w:r>
+        <w:t>5</w:t>
+      </w:r>
+    </w:p>
+    <w:p>
+      <w:pPr>
+        <w:pStyle w:val="Code"/>
+      </w:pPr>
+      <w:r>
+        <w:t xml:space="preserve">         });</w:t>
+      </w:r>
+      <w:r>
+        <w:t xml:space="preserve">                                 </w:t>
+      </w:r>
+      <w:r>
+        <w:t>|#</w:t>
+      </w:r>
+      <w:r>
+        <w:t>5</w:t>
+      </w:r>
+    </w:p>
+    <w:p>
+      <w:pPr>
+        <w:pStyle w:val="Code"/>
+      </w:pPr>
+      <w:r>
+        <w:t xml:space="preserve">   }</w:t>
+      </w:r>
+    </w:p>
+    <w:p>
+      <w:pPr>
+        <w:pStyle w:val="Code"/>
+      </w:pPr>
+      <w:r>
+        <w:t>}</w:t>
+      </w:r>
+    </w:p>
+    <w:p>
+      <w:pPr>
+        <w:pStyle w:val="CodeAnnotation"/>
+      </w:pPr>
+      <w:r>
+        <w:t>#1 Derive from Profile</w:t>
+      </w:r>
+    </w:p>
+    <w:p>
+      <w:pPr>
+        <w:pStyle w:val="CodeAnnotation"/>
+      </w:pPr>
+      <w:r>
+        <w:t>#2 Apply a global formatter</w:t>
+      </w:r>
+    </w:p>
+    <w:p>
+      <w:pPr>
+        <w:pStyle w:val="CodeAnnotation"/>
+      </w:pPr>
+      <w:r>
+        <w:t>#3 Apply formatter for source type</w:t>
+      </w:r>
+    </w:p>
+    <w:p>
+      <w:pPr>
+        <w:pStyle w:val="CodeAnnotation"/>
+      </w:pPr>
+      <w:r>
+        <w:t>#4 In-line formatting for source type</w:t>
+      </w:r>
+    </w:p>
+    <w:p>
+      <w:pPr>
+        <w:pStyle w:val="Body1"/>
+      </w:pPr>
+      <w:r>
+        <w:t xml:space="preserve">Let's investigate the profile piece by piece. </w:t>
+      </w:r>
+      <w:r>
+        <w:t xml:space="preserve">First, each profile must derive from Profile and choose a unique ProfileName (1). The Configure method contains the configuration declarations.  The first directive is AddFormatte&lt;HtmlEncoderFormatter&gt;().  This is a global instruction to AutoMapper, telling it to apply HTML encoding to every destination member.  A second formatting directive tells AutoMapper to, whenever it's mapping from a Name object, use the NameFormatter (we will investigate NameFormatter in depth later in this chapter). There's another directive providing a special formatting expression AutoMapper should use </w:t>
+      </w:r>
+      <w:r>
         <w:lastRenderedPageBreak/>
-        <w:t xml:space="preserve">      ForSourceType&lt;decimal&gt;()</w:t>
-      </w:r>
-      <w:r>
-        <w:t xml:space="preserve">                             |#</w:t>
-      </w:r>
-      <w:r>
-        <w:t>4</w:t>
-      </w:r>
-    </w:p>
-    <w:p>
-      <w:pPr>
-        <w:pStyle w:val="Code"/>
-      </w:pPr>
-      <w:r>
-        <w:t xml:space="preserve">         .AddFormatExpression(context =&gt; </w:t>
-      </w:r>
-      <w:r>
-        <w:t xml:space="preserve">                 |#</w:t>
-      </w:r>
-      <w:r>
-        <w:t>4</w:t>
-      </w:r>
-    </w:p>
-    <w:p>
-      <w:pPr>
-        <w:pStyle w:val="Code"/>
-      </w:pPr>
-      <w:r>
-        <w:t xml:space="preserve">            ((decimal)context.SourceValue).ToString("c"));</w:t>
-      </w:r>
-      <w:r>
-        <w:t xml:space="preserve"> |#</w:t>
-      </w:r>
-      <w:r>
-        <w:t>4</w:t>
-      </w:r>
-    </w:p>
-    <w:p>
-      <w:pPr>
-        <w:pStyle w:val="Code"/>
-      </w:pPr>
-    </w:p>
-    <w:p>
-      <w:pPr>
-        <w:pStyle w:val="Code"/>
-      </w:pPr>
-      <w:r>
-        <w:t xml:space="preserve">      CreateMap&lt;Customer, CustomerInfo&gt;()</w:t>
-      </w:r>
-      <w:r>
-        <w:t xml:space="preserve">                 |#</w:t>
-      </w:r>
-      <w:r>
-        <w:t>5</w:t>
-      </w:r>
-    </w:p>
-    <w:p>
-      <w:pPr>
-        <w:pStyle w:val="Code"/>
-      </w:pPr>
-      <w:r>
-        <w:t xml:space="preserve">         .ForMember(x =&gt; x.ShippingAddress, opt =&gt;</w:t>
-      </w:r>
-      <w:r>
-        <w:t xml:space="preserve">       </w:t>
-      </w:r>
-      <w:r>
-        <w:t>|#</w:t>
-      </w:r>
-      <w:r>
-        <w:t>5</w:t>
-      </w:r>
-    </w:p>
-    <w:p>
-      <w:pPr>
-        <w:pStyle w:val="Code"/>
-      </w:pPr>
-      <w:r>
-        <w:t xml:space="preserve">         {</w:t>
-      </w:r>
-      <w:r>
-        <w:t xml:space="preserve">                                            </w:t>
-      </w:r>
-      <w:r>
-        <w:t>|#</w:t>
-      </w:r>
-      <w:r>
-        <w:t>5</w:t>
-      </w:r>
-    </w:p>
-    <w:p>
-      <w:pPr>
-        <w:pStyle w:val="Code"/>
-      </w:pPr>
-      <w:r>
-        <w:t xml:space="preserve">            opt.AddFormatter&lt;AddressFormatter&gt;();</w:t>
-      </w:r>
-      <w:r>
-        <w:t xml:space="preserve">  </w:t>
-      </w:r>
-      <w:r>
-        <w:t>|#</w:t>
-      </w:r>
-      <w:r>
-        <w:t>5</w:t>
-      </w:r>
-    </w:p>
-    <w:p>
-      <w:pPr>
-        <w:pStyle w:val="Code"/>
-      </w:pPr>
-      <w:r>
-        <w:t xml:space="preserve">            opt.SkipFormatter&lt;HtmlEncoderFormatter&gt;();</w:t>
-      </w:r>
-      <w:r>
-        <w:t xml:space="preserve"> </w:t>
-      </w:r>
-      <w:r>
-        <w:t>|#</w:t>
-      </w:r>
-      <w:r>
-        <w:t>5</w:t>
-      </w:r>
-    </w:p>
-    <w:p>
-      <w:pPr>
-        <w:pStyle w:val="Code"/>
-      </w:pPr>
-      <w:r>
-        <w:t xml:space="preserve">         });</w:t>
-      </w:r>
-      <w:r>
-        <w:t xml:space="preserve">                                 </w:t>
-      </w:r>
-      <w:r>
-        <w:t>|#</w:t>
-      </w:r>
-      <w:r>
-        <w:t>5</w:t>
-      </w:r>
-    </w:p>
-    <w:p>
-      <w:pPr>
-        <w:pStyle w:val="Code"/>
-      </w:pPr>
-      <w:r>
-        <w:t xml:space="preserve">   }</w:t>
-      </w:r>
-    </w:p>
-    <w:p>
-      <w:pPr>
-        <w:pStyle w:val="Code"/>
-      </w:pPr>
-      <w:r>
-        <w:t>}</w:t>
-      </w:r>
-    </w:p>
-    <w:p>
-      <w:pPr>
-        <w:pStyle w:val="CodeAnnotation"/>
-      </w:pPr>
-      <w:r>
-        <w:t>#1 Derive from Profile</w:t>
-      </w:r>
-    </w:p>
-    <w:p>
-      <w:pPr>
-        <w:pStyle w:val="CodeAnnotation"/>
-      </w:pPr>
-      <w:r>
-        <w:t>#2 Apply a global formatter</w:t>
-      </w:r>
-    </w:p>
-    <w:p>
-      <w:pPr>
-        <w:pStyle w:val="CodeAnnotation"/>
-      </w:pPr>
-      <w:r>
-        <w:t>#3 Apply formatter for source type</w:t>
-      </w:r>
-    </w:p>
-    <w:p>
-      <w:pPr>
-        <w:pStyle w:val="CodeAnnotation"/>
-      </w:pPr>
-      <w:r>
-        <w:t>#4 In-line formatting for source type</w:t>
-      </w:r>
-    </w:p>
-    <w:p>
-      <w:pPr>
-        <w:pStyle w:val="Body1"/>
-      </w:pPr>
-      <w:r>
-        <w:t xml:space="preserve">Let's investigate the profile piece by piece. </w:t>
-      </w:r>
-      <w:r>
-        <w:t>First, each profile must derive from Profile and choose a unique ProfileName (1). The Configure method contains the configuration declarations.  The first directive is AddFormatte&lt;HtmlEncoderFormatter&gt;().  This is a global instruction to AutoMapper, telling it to apply HTML encoding to every destination member.  A second formatting directive tells AutoMapper to, whenever it's mapping from a Name object, use the NameFormatter (we will investigate NameFormatter in depth later in this chapter). There's another directive providing a special formatting expression AutoMapper should use when it</w:t>
+        <w:t>when it</w:t>
       </w:r>
       <w:r>
         <w:t>'</w:t>
@@ -1762,7 +2439,6 @@
         <w:rPr>
           <w:rStyle w:val="Italics"/>
         </w:rPr>
-        <w:lastRenderedPageBreak/>
         <w:t>18.3 Advanced AutoMapper</w:t>
       </w:r>
     </w:p>

</xml_diff>

<commit_message>
finished draft of automapper chapter
</commit_message>
<xml_diff>
--- a/manuscript/Chapter18/MVC2iA_CH_18.docx
+++ b/manuscript/Chapter18/MVC2iA_CH_18.docx
@@ -31,7 +31,7 @@
         <w:pStyle w:val="ListBullet"/>
       </w:pPr>
       <w:r>
-        <w:t>Why use AutoMapper</w:t>
+        <w:t>Understanding AutoMapper</w:t>
       </w:r>
     </w:p>
     <w:p>
@@ -39,7 +39,7 @@
         <w:pStyle w:val="ListBullet"/>
       </w:pPr>
       <w:r>
-        <w:t>AutoMapper basics</w:t>
+        <w:t>Configuring AutoMapper</w:t>
       </w:r>
     </w:p>
     <w:p>
@@ -47,7 +47,23 @@
         <w:pStyle w:val="ListBullet"/>
       </w:pPr>
       <w:r>
-        <w:t>Advanced AutoMapper</w:t>
+        <w:t>Testing conventions</w:t>
+      </w:r>
+    </w:p>
+    <w:p>
+      <w:pPr>
+        <w:pStyle w:val="ListBullet"/>
+      </w:pPr>
+      <w:r>
+        <w:t>Applying formatters to eliminate duplicative code</w:t>
+      </w:r>
+    </w:p>
+    <w:p>
+      <w:pPr>
+        <w:pStyle w:val="ListBullet"/>
+      </w:pPr>
+      <w:r>
+        <w:t>Reducing markup to presentation only and ridding views of complexity</w:t>
       </w:r>
     </w:p>
     <w:p>
@@ -58,13 +74,19 @@
         <w:t>The open source library AutoMapper</w:t>
       </w:r>
       <w:r>
-        <w:t xml:space="preserve"> is a conventional object to object mapper.  It takes a source objects of one type and maps them to destination objects of another type.  This is useful in many contexts, but we'll use it to map from a domain model to the model objects our views will display</w:t>
+        <w:t xml:space="preserve"> is a conventional object to object mapper.  It takes source objects of one type and maps them to destination objects of another type.  This is useful in many contexts, but we'll use it to map from a domain model to the model objects our views display</w:t>
       </w:r>
       <w:r>
         <w:t xml:space="preserve"> -</w:t>
       </w:r>
       <w:r>
-        <w:t xml:space="preserve"> the presentation model. It's conventional because the way it works does not depend on configuring each type's member's mapping, but relies on naming patterns and sensible defaults</w:t>
+        <w:t xml:space="preserve"> the presentation model. </w:t>
+      </w:r>
+      <w:r>
+        <w:t>We call it</w:t>
+      </w:r>
+      <w:r>
+        <w:t xml:space="preserve"> conventional because the way it works does not depend on configuring each type's member's mapping, but relies on naming patterns and sensible defaults</w:t>
       </w:r>
       <w:r>
         <w:t>.</w:t>
@@ -201,135 +223,450 @@
         <w:pStyle w:val="Code"/>
       </w:pPr>
       <w:r>
+        <w:t>}</w:t>
+      </w:r>
+    </w:p>
+    <w:p>
+      <w:pPr>
+        <w:pStyle w:val="Code"/>
+      </w:pPr>
+    </w:p>
+    <w:p>
+      <w:pPr>
+        <w:pStyle w:val="Code"/>
+      </w:pPr>
+      <w:r>
+        <w:t>[Test]</w:t>
+      </w:r>
+    </w:p>
+    <w:p>
+      <w:pPr>
+        <w:pStyle w:val="Code"/>
+      </w:pPr>
+      <w:r>
+        <w:t>public void Demonstration1()</w:t>
+      </w:r>
+    </w:p>
+    <w:p>
+      <w:pPr>
+        <w:pStyle w:val="Code"/>
+      </w:pPr>
+      <w:r>
+        <w:t>{</w:t>
+      </w:r>
+    </w:p>
+    <w:p>
+      <w:pPr>
+        <w:pStyle w:val="Code"/>
+      </w:pPr>
+      <w:r>
+        <w:tab/>
+        <w:t>Mapper.CreateMap&lt;Source, Des</w:t>
+      </w:r>
+      <w:r>
+        <w:t>t</w:t>
+      </w:r>
+      <w:r>
+        <w:t>ination&gt;();</w:t>
+      </w:r>
+      <w:r>
+        <w:t xml:space="preserve">        #1</w:t>
+      </w:r>
+    </w:p>
+    <w:p>
+      <w:pPr>
+        <w:pStyle w:val="Code"/>
+      </w:pPr>
+      <w:r>
+        <w:tab/>
+        <w:t>var source = new Source {Number = 3};</w:t>
+      </w:r>
+      <w:r>
+        <w:t xml:space="preserve">            #2</w:t>
+      </w:r>
+    </w:p>
+    <w:p>
+      <w:pPr>
+        <w:pStyle w:val="Code"/>
+      </w:pPr>
+      <w:r>
+        <w:tab/>
+        <w:t>Des</w:t>
+      </w:r>
+      <w:r>
+        <w:t>t</w:t>
+      </w:r>
+      <w:r>
+        <w:t>ination des</w:t>
+      </w:r>
+      <w:r>
+        <w:t>t</w:t>
+      </w:r>
+      <w:r>
+        <w:t xml:space="preserve">ination = </w:t>
+      </w:r>
+    </w:p>
+    <w:p>
+      <w:pPr>
+        <w:pStyle w:val="Code"/>
+      </w:pPr>
+      <w:r>
+        <w:tab/>
+      </w:r>
+      <w:r>
+        <w:tab/>
+        <w:t>Mapper.Map&lt;Source, Des</w:t>
+      </w:r>
+      <w:r>
+        <w:t>t</w:t>
+      </w:r>
+      <w:r>
+        <w:t>ination&gt;(source);</w:t>
+      </w:r>
+      <w:r>
+        <w:t xml:space="preserve">    #3</w:t>
+      </w:r>
+    </w:p>
+    <w:p>
+      <w:pPr>
+        <w:pStyle w:val="Code"/>
+      </w:pPr>
+      <w:r>
+        <w:tab/>
+        <w:t>Console.WriteLine(des</w:t>
+      </w:r>
+      <w:r>
+        <w:t>t</w:t>
+      </w:r>
+      <w:r>
+        <w:t>ination.Number);</w:t>
+      </w:r>
+      <w:r>
+        <w:t xml:space="preserve">           #4</w:t>
+      </w:r>
+    </w:p>
+    <w:p>
+      <w:pPr>
+        <w:pStyle w:val="Code"/>
+      </w:pPr>
+      <w:r>
+        <w:t>}</w:t>
+      </w:r>
+    </w:p>
+    <w:p>
+      <w:pPr>
+        <w:pStyle w:val="CodeAnnotation"/>
+      </w:pPr>
+      <w:r>
+        <w:t>#1 Creating the mapping with AutoMapper</w:t>
+      </w:r>
+    </w:p>
+    <w:p>
+      <w:pPr>
+        <w:pStyle w:val="CodeAnnotation"/>
+      </w:pPr>
+      <w:r>
+        <w:t>#2 Instantiating the Source object</w:t>
+      </w:r>
+    </w:p>
+    <w:p>
+      <w:pPr>
+        <w:pStyle w:val="CodeAnnotation"/>
+      </w:pPr>
+      <w:r>
+        <w:t>#3 Performing the map with AutoMapper</w:t>
+      </w:r>
+    </w:p>
+    <w:p>
+      <w:pPr>
+        <w:pStyle w:val="CodeAnnotation"/>
+      </w:pPr>
+      <w:r>
+        <w:t>#4 The output is "3"</w:t>
+      </w:r>
+    </w:p>
+    <w:p>
+      <w:pPr>
+        <w:pStyle w:val="Body1"/>
+      </w:pPr>
+      <w:r>
+        <w:t>The output of the test in listing 18.1 is the string "3".  AutoMapper just looks at the names and when they match, it makes the assignment.</w:t>
+      </w:r>
+    </w:p>
+    <w:p>
+      <w:pPr>
+        <w:pStyle w:val="Body"/>
+      </w:pPr>
+      <w:r>
+        <w:t>In reality our objects are rarely this simple.  They are usually object hierarchies. AutoMapper can flatten graphs of objects, projecting the hierarchy to a new shape.</w:t>
+      </w:r>
+      <w:r>
+        <w:t xml:space="preserve"> In listing 18.2 we show AutoMapper flattening a</w:t>
+      </w:r>
+      <w:r>
+        <w:t xml:space="preserve"> very</w:t>
+      </w:r>
+      <w:r>
+        <w:t xml:space="preserve"> simple hierarchy.</w:t>
+      </w:r>
+    </w:p>
+    <w:p>
+      <w:pPr>
+        <w:pStyle w:val="CodeListingCaption"/>
+      </w:pPr>
+      <w:r>
+        <w:t>Listing 18.2 Flattening a simple hierarchy</w:t>
+      </w:r>
+    </w:p>
+    <w:p>
+      <w:pPr>
+        <w:pStyle w:val="Code"/>
+      </w:pPr>
+      <w:r>
+        <w:t>public class Source</w:t>
+      </w:r>
+    </w:p>
+    <w:p>
+      <w:pPr>
+        <w:pStyle w:val="Code"/>
+      </w:pPr>
+      <w:r>
+        <w:t>{</w:t>
+      </w:r>
+    </w:p>
+    <w:p>
+      <w:pPr>
+        <w:pStyle w:val="Code"/>
+      </w:pPr>
+      <w:r>
+        <w:tab/>
+        <w:t>public Child Child { get; set; }</w:t>
+      </w:r>
+    </w:p>
+    <w:p>
+      <w:pPr>
+        <w:pStyle w:val="Code"/>
+      </w:pPr>
+      <w:r>
+        <w:t>}</w:t>
+      </w:r>
+    </w:p>
+    <w:p>
+      <w:pPr>
+        <w:pStyle w:val="Code"/>
+      </w:pPr>
+    </w:p>
+    <w:p>
+      <w:pPr>
+        <w:pStyle w:val="Code"/>
+      </w:pPr>
+      <w:r>
+        <w:t>public class Child</w:t>
+      </w:r>
+    </w:p>
+    <w:p>
+      <w:pPr>
+        <w:pStyle w:val="Code"/>
+      </w:pPr>
+      <w:r>
+        <w:t>{</w:t>
+      </w:r>
+    </w:p>
+    <w:p>
+      <w:pPr>
+        <w:pStyle w:val="Code"/>
+      </w:pPr>
+      <w:r>
+        <w:tab/>
+        <w:t>public int Number { get; set; }</w:t>
+      </w:r>
+    </w:p>
+    <w:p>
+      <w:pPr>
+        <w:pStyle w:val="Code"/>
+      </w:pPr>
+      <w:r>
+        <w:t>}</w:t>
+      </w:r>
+    </w:p>
+    <w:p>
+      <w:pPr>
+        <w:pStyle w:val="Code"/>
+      </w:pPr>
+    </w:p>
+    <w:p>
+      <w:pPr>
+        <w:pStyle w:val="Code"/>
+      </w:pPr>
+      <w:r>
+        <w:t>public class Destination</w:t>
+      </w:r>
+    </w:p>
+    <w:p>
+      <w:pPr>
+        <w:pStyle w:val="Code"/>
+      </w:pPr>
+      <w:r>
+        <w:t>{</w:t>
+      </w:r>
+    </w:p>
+    <w:p>
+      <w:pPr>
+        <w:pStyle w:val="Code"/>
+      </w:pPr>
+      <w:r>
+        <w:tab/>
+        <w:t>public string ChildNumber { get; set; }</w:t>
+      </w:r>
+      <w:r>
+        <w:t xml:space="preserve">    #1</w:t>
+      </w:r>
+    </w:p>
+    <w:p>
+      <w:pPr>
+        <w:pStyle w:val="Code"/>
+      </w:pPr>
+      <w:r>
+        <w:t>}</w:t>
+      </w:r>
+    </w:p>
+    <w:p>
+      <w:pPr>
+        <w:pStyle w:val="Code"/>
+      </w:pPr>
+    </w:p>
+    <w:p>
+      <w:pPr>
+        <w:pStyle w:val="Code"/>
+      </w:pPr>
+      <w:r>
+        <w:t>[Test]</w:t>
+      </w:r>
+    </w:p>
+    <w:p>
+      <w:pPr>
+        <w:pStyle w:val="Code"/>
+      </w:pPr>
+      <w:r>
+        <w:t>public void Demonstration1()</w:t>
+      </w:r>
+    </w:p>
+    <w:p>
+      <w:pPr>
+        <w:pStyle w:val="Code"/>
+      </w:pPr>
+      <w:r>
+        <w:t>{</w:t>
+      </w:r>
+    </w:p>
+    <w:p>
+      <w:pPr>
+        <w:pStyle w:val="Code"/>
+      </w:pPr>
+      <w:r>
+        <w:tab/>
+        <w:t>Mapper.CreateMap&lt;Source, Destination&gt;();</w:t>
+      </w:r>
+    </w:p>
+    <w:p>
+      <w:pPr>
+        <w:pStyle w:val="Code"/>
+      </w:pPr>
+      <w:r>
+        <w:tab/>
+        <w:t>var source = new Source</w:t>
+      </w:r>
+    </w:p>
+    <w:p>
+      <w:pPr>
+        <w:pStyle w:val="Code"/>
+      </w:pPr>
+      <w:r>
+        <w:tab/>
+        <w:t xml:space="preserve">             </w:t>
+      </w:r>
+      <w:r>
+        <w:tab/>
+        <w:t>{</w:t>
+      </w:r>
+    </w:p>
+    <w:p>
+      <w:pPr>
+        <w:pStyle w:val="Code"/>
+      </w:pPr>
+      <w:r>
+        <w:tab/>
+        <w:t xml:space="preserve">             </w:t>
+      </w:r>
+      <w:r>
+        <w:tab/>
+      </w:r>
+      <w:r>
+        <w:tab/>
+        <w:t>Child = new Child{ Number = 3}</w:t>
+      </w:r>
+    </w:p>
+    <w:p>
+      <w:pPr>
+        <w:pStyle w:val="Code"/>
+      </w:pPr>
+      <w:r>
+        <w:tab/>
+        <w:t xml:space="preserve">             </w:t>
+      </w:r>
+      <w:r>
+        <w:tab/>
+        <w:t>};</w:t>
+      </w:r>
+    </w:p>
+    <w:p>
+      <w:pPr>
+        <w:pStyle w:val="Code"/>
+      </w:pPr>
+      <w:r>
+        <w:tab/>
+        <w:t>Destination desintation =</w:t>
+      </w:r>
+    </w:p>
+    <w:p>
+      <w:pPr>
+        <w:pStyle w:val="Code"/>
+      </w:pPr>
+      <w:r>
+        <w:tab/>
+      </w:r>
+      <w:r>
+        <w:tab/>
+        <w:t>Mapper.Map&lt;Source, Destination&gt;(source);</w:t>
+      </w:r>
+    </w:p>
+    <w:p>
+      <w:pPr>
+        <w:pStyle w:val="Code"/>
+      </w:pPr>
+      <w:r>
+        <w:tab/>
+        <w:t>Console.WriteLine(desintation.ChildNumber);</w:t>
+      </w:r>
+      <w:r>
+        <w:t xml:space="preserve">  #2</w:t>
+      </w:r>
+    </w:p>
+    <w:p>
+      <w:pPr>
+        <w:pStyle w:val="Code"/>
+      </w:pPr>
+      <w:r>
+        <w:t>}</w:t>
+      </w:r>
+    </w:p>
+    <w:p>
+      <w:pPr>
+        <w:pStyle w:val="CodeAnnotation"/>
+      </w:pPr>
+      <w:r>
         <w:lastRenderedPageBreak/>
-        <w:t>}</w:t>
-      </w:r>
-    </w:p>
-    <w:p>
-      <w:pPr>
-        <w:pStyle w:val="Code"/>
-      </w:pPr>
-    </w:p>
-    <w:p>
-      <w:pPr>
-        <w:pStyle w:val="Code"/>
-      </w:pPr>
-      <w:r>
-        <w:t>[Test]</w:t>
-      </w:r>
-    </w:p>
-    <w:p>
-      <w:pPr>
-        <w:pStyle w:val="Code"/>
-      </w:pPr>
-      <w:r>
-        <w:t>public void Demonstration1()</w:t>
-      </w:r>
-    </w:p>
-    <w:p>
-      <w:pPr>
-        <w:pStyle w:val="Code"/>
-      </w:pPr>
-      <w:r>
-        <w:t>{</w:t>
-      </w:r>
-    </w:p>
-    <w:p>
-      <w:pPr>
-        <w:pStyle w:val="Code"/>
-      </w:pPr>
-      <w:r>
-        <w:tab/>
-        <w:t>Mapper.CreateMap&lt;Source, Des</w:t>
-      </w:r>
-      <w:r>
-        <w:t>t</w:t>
-      </w:r>
-      <w:r>
-        <w:t>ination&gt;();</w:t>
-      </w:r>
-      <w:r>
-        <w:t xml:space="preserve">        #1</w:t>
-      </w:r>
-    </w:p>
-    <w:p>
-      <w:pPr>
-        <w:pStyle w:val="Code"/>
-      </w:pPr>
-      <w:r>
-        <w:tab/>
-        <w:t>var source = new Source {Number = 3};</w:t>
-      </w:r>
-      <w:r>
-        <w:t xml:space="preserve">            #2</w:t>
-      </w:r>
-    </w:p>
-    <w:p>
-      <w:pPr>
-        <w:pStyle w:val="Code"/>
-      </w:pPr>
-      <w:r>
-        <w:tab/>
-        <w:t>Des</w:t>
-      </w:r>
-      <w:r>
-        <w:t>t</w:t>
-      </w:r>
-      <w:r>
-        <w:t>ination des</w:t>
-      </w:r>
-      <w:r>
-        <w:t>t</w:t>
-      </w:r>
-      <w:r>
-        <w:t xml:space="preserve">ination = </w:t>
-      </w:r>
-    </w:p>
-    <w:p>
-      <w:pPr>
-        <w:pStyle w:val="Code"/>
-      </w:pPr>
-      <w:r>
-        <w:tab/>
-      </w:r>
-      <w:r>
-        <w:tab/>
-        <w:t>Mapper.Map&lt;Source, Des</w:t>
-      </w:r>
-      <w:r>
-        <w:t>t</w:t>
-      </w:r>
-      <w:r>
-        <w:t>ination&gt;(source);</w:t>
-      </w:r>
-      <w:r>
-        <w:t xml:space="preserve">    #3</w:t>
-      </w:r>
-    </w:p>
-    <w:p>
-      <w:pPr>
-        <w:pStyle w:val="Code"/>
-      </w:pPr>
-      <w:r>
-        <w:tab/>
-        <w:t>Console.WriteLine(des</w:t>
-      </w:r>
-      <w:r>
-        <w:t>t</w:t>
-      </w:r>
-      <w:r>
-        <w:t>ination.Number);</w:t>
-      </w:r>
-      <w:r>
-        <w:t xml:space="preserve">           #4</w:t>
-      </w:r>
-    </w:p>
-    <w:p>
-      <w:pPr>
-        <w:pStyle w:val="Code"/>
-      </w:pPr>
-      <w:r>
-        <w:t>}</w:t>
+        <w:t>#1 AutoMapper works with naming conventions</w:t>
       </w:r>
     </w:p>
     <w:p>
@@ -337,31 +674,7 @@
         <w:pStyle w:val="CodeAnnotation"/>
       </w:pPr>
       <w:r>
-        <w:t>#1 Creating the mapping with AutoMapper</w:t>
-      </w:r>
-    </w:p>
-    <w:p>
-      <w:pPr>
-        <w:pStyle w:val="CodeAnnotation"/>
-      </w:pPr>
-      <w:r>
-        <w:t>#2 Instantiating the Source object</w:t>
-      </w:r>
-    </w:p>
-    <w:p>
-      <w:pPr>
-        <w:pStyle w:val="CodeAnnotation"/>
-      </w:pPr>
-      <w:r>
-        <w:t>#3 Performing the map with AutoMapper</w:t>
-      </w:r>
-    </w:p>
-    <w:p>
-      <w:pPr>
-        <w:pStyle w:val="CodeAnnotation"/>
-      </w:pPr>
-      <w:r>
-        <w:t>#4 The output is "3"</w:t>
+        <w:t>#2 The output is "3"</w:t>
       </w:r>
     </w:p>
     <w:p>
@@ -369,298 +682,6 @@
         <w:pStyle w:val="Body1"/>
       </w:pPr>
       <w:r>
-        <w:t>The output of the test in listing 18.1 is the string "3".  AutoMapper just looks at the names and when they match, it makes the assignment.</w:t>
-      </w:r>
-    </w:p>
-    <w:p>
-      <w:pPr>
-        <w:pStyle w:val="Body"/>
-      </w:pPr>
-      <w:r>
-        <w:t>In reality our objects are rarely this simple.  They are usually object hierarchies. AutoMapper can flatten graphs of objects, projecting the hierarchy to a new shape.</w:t>
-      </w:r>
-      <w:r>
-        <w:t xml:space="preserve"> In listing 18.2 we show AutoMapper flattening a</w:t>
-      </w:r>
-      <w:r>
-        <w:t xml:space="preserve"> very</w:t>
-      </w:r>
-      <w:r>
-        <w:t xml:space="preserve"> simple hierarchy.</w:t>
-      </w:r>
-    </w:p>
-    <w:p>
-      <w:pPr>
-        <w:pStyle w:val="CodeListingCaption"/>
-      </w:pPr>
-      <w:r>
-        <w:t>Listing 18.2 Flattening a simple hierarchy</w:t>
-      </w:r>
-    </w:p>
-    <w:p>
-      <w:pPr>
-        <w:pStyle w:val="Code"/>
-      </w:pPr>
-      <w:r>
-        <w:t>public class Source</w:t>
-      </w:r>
-    </w:p>
-    <w:p>
-      <w:pPr>
-        <w:pStyle w:val="Code"/>
-      </w:pPr>
-      <w:r>
-        <w:t>{</w:t>
-      </w:r>
-    </w:p>
-    <w:p>
-      <w:pPr>
-        <w:pStyle w:val="Code"/>
-      </w:pPr>
-      <w:r>
-        <w:tab/>
-        <w:t>public Child Child { get; set; }</w:t>
-      </w:r>
-    </w:p>
-    <w:p>
-      <w:pPr>
-        <w:pStyle w:val="Code"/>
-      </w:pPr>
-      <w:r>
-        <w:t>}</w:t>
-      </w:r>
-    </w:p>
-    <w:p>
-      <w:pPr>
-        <w:pStyle w:val="Code"/>
-      </w:pPr>
-    </w:p>
-    <w:p>
-      <w:pPr>
-        <w:pStyle w:val="Code"/>
-      </w:pPr>
-      <w:r>
-        <w:t>public class Child</w:t>
-      </w:r>
-    </w:p>
-    <w:p>
-      <w:pPr>
-        <w:pStyle w:val="Code"/>
-      </w:pPr>
-      <w:r>
-        <w:t>{</w:t>
-      </w:r>
-    </w:p>
-    <w:p>
-      <w:pPr>
-        <w:pStyle w:val="Code"/>
-      </w:pPr>
-      <w:r>
-        <w:tab/>
-        <w:t>public int Number { get; set; }</w:t>
-      </w:r>
-    </w:p>
-    <w:p>
-      <w:pPr>
-        <w:pStyle w:val="Code"/>
-      </w:pPr>
-      <w:r>
-        <w:t>}</w:t>
-      </w:r>
-    </w:p>
-    <w:p>
-      <w:pPr>
-        <w:pStyle w:val="Code"/>
-      </w:pPr>
-    </w:p>
-    <w:p>
-      <w:pPr>
-        <w:pStyle w:val="Code"/>
-      </w:pPr>
-      <w:r>
-        <w:t>public class Destination</w:t>
-      </w:r>
-    </w:p>
-    <w:p>
-      <w:pPr>
-        <w:pStyle w:val="Code"/>
-      </w:pPr>
-      <w:r>
-        <w:t>{</w:t>
-      </w:r>
-    </w:p>
-    <w:p>
-      <w:pPr>
-        <w:pStyle w:val="Code"/>
-      </w:pPr>
-      <w:r>
-        <w:tab/>
-        <w:t>public string ChildNumber { get; set; }</w:t>
-      </w:r>
-      <w:r>
-        <w:t xml:space="preserve">    #1</w:t>
-      </w:r>
-    </w:p>
-    <w:p>
-      <w:pPr>
-        <w:pStyle w:val="Code"/>
-      </w:pPr>
-      <w:r>
-        <w:t>}</w:t>
-      </w:r>
-    </w:p>
-    <w:p>
-      <w:pPr>
-        <w:pStyle w:val="Code"/>
-      </w:pPr>
-    </w:p>
-    <w:p>
-      <w:pPr>
-        <w:pStyle w:val="Code"/>
-      </w:pPr>
-      <w:r>
-        <w:t>[Test]</w:t>
-      </w:r>
-    </w:p>
-    <w:p>
-      <w:pPr>
-        <w:pStyle w:val="Code"/>
-      </w:pPr>
-      <w:r>
-        <w:t>public void Demonstration1()</w:t>
-      </w:r>
-    </w:p>
-    <w:p>
-      <w:pPr>
-        <w:pStyle w:val="Code"/>
-      </w:pPr>
-      <w:r>
-        <w:t>{</w:t>
-      </w:r>
-    </w:p>
-    <w:p>
-      <w:pPr>
-        <w:pStyle w:val="Code"/>
-      </w:pPr>
-      <w:r>
-        <w:tab/>
-        <w:t>Mapper.CreateMap&lt;Source, Destination&gt;();</w:t>
-      </w:r>
-    </w:p>
-    <w:p>
-      <w:pPr>
-        <w:pStyle w:val="Code"/>
-      </w:pPr>
-      <w:r>
-        <w:tab/>
-        <w:t>var source = new Source</w:t>
-      </w:r>
-    </w:p>
-    <w:p>
-      <w:pPr>
-        <w:pStyle w:val="Code"/>
-      </w:pPr>
-      <w:r>
-        <w:tab/>
-        <w:t xml:space="preserve">             </w:t>
-      </w:r>
-      <w:r>
-        <w:tab/>
-        <w:t>{</w:t>
-      </w:r>
-    </w:p>
-    <w:p>
-      <w:pPr>
-        <w:pStyle w:val="Code"/>
-      </w:pPr>
-      <w:r>
-        <w:tab/>
-        <w:t xml:space="preserve">             </w:t>
-      </w:r>
-      <w:r>
-        <w:tab/>
-      </w:r>
-      <w:r>
-        <w:tab/>
-        <w:t>Child = new Child{ Number = 3}</w:t>
-      </w:r>
-    </w:p>
-    <w:p>
-      <w:pPr>
-        <w:pStyle w:val="Code"/>
-      </w:pPr>
-      <w:r>
-        <w:tab/>
-        <w:t xml:space="preserve">             </w:t>
-      </w:r>
-      <w:r>
-        <w:tab/>
-        <w:t>};</w:t>
-      </w:r>
-    </w:p>
-    <w:p>
-      <w:pPr>
-        <w:pStyle w:val="Code"/>
-      </w:pPr>
-      <w:r>
-        <w:tab/>
-        <w:t>Destination desintation =</w:t>
-      </w:r>
-    </w:p>
-    <w:p>
-      <w:pPr>
-        <w:pStyle w:val="Code"/>
-      </w:pPr>
-      <w:r>
-        <w:tab/>
-      </w:r>
-      <w:r>
-        <w:tab/>
-        <w:t>Mapper.Map&lt;Source, Destination&gt;(source);</w:t>
-      </w:r>
-    </w:p>
-    <w:p>
-      <w:pPr>
-        <w:pStyle w:val="Code"/>
-      </w:pPr>
-      <w:r>
-        <w:tab/>
-        <w:t>Console.WriteLine(desintation.ChildNumber);</w:t>
-      </w:r>
-      <w:r>
-        <w:t xml:space="preserve">  #2</w:t>
-      </w:r>
-    </w:p>
-    <w:p>
-      <w:pPr>
-        <w:pStyle w:val="Code"/>
-      </w:pPr>
-      <w:r>
-        <w:t>}</w:t>
-      </w:r>
-    </w:p>
-    <w:p>
-      <w:pPr>
-        <w:pStyle w:val="CodeAnnotation"/>
-      </w:pPr>
-      <w:r>
-        <w:t>#1 AutoMapper works with naming conventions</w:t>
-      </w:r>
-    </w:p>
-    <w:p>
-      <w:pPr>
-        <w:pStyle w:val="CodeAnnotation"/>
-      </w:pPr>
-      <w:r>
-        <w:t>#2 The output is "3"</w:t>
-      </w:r>
-    </w:p>
-    <w:p>
-      <w:pPr>
-        <w:pStyle w:val="Body1"/>
-      </w:pPr>
-      <w:r>
-        <w:lastRenderedPageBreak/>
         <w:t xml:space="preserve">Again, AutoMapper relies on the name of the destination property to figure out where the source value will come from.  Because our destination property is named </w:t>
       </w:r>
       <w:r>
@@ -1061,7 +1082,11 @@
         <w:t>null</w:t>
       </w:r>
       <w:r>
-        <w:t xml:space="preserve">? We'll see a nastly null reference exception in the yellow screen of death that accompanies major ASP.NET errors.  All these problems are caused by </w:t>
+        <w:t xml:space="preserve">? We'll see a nastly null reference exception in the yellow screen of death that accompanies major </w:t>
+      </w:r>
+      <w:r>
+        <w:lastRenderedPageBreak/>
+        <w:t xml:space="preserve">ASP.NET errors.  All these problems are caused by </w:t>
       </w:r>
       <w:r>
         <w:t>the view</w:t>
@@ -1092,7 +1117,6 @@
           <w:rStyle w:val="Italics"/>
           <w:i/>
         </w:rPr>
-        <w:lastRenderedPageBreak/>
         <w:t>18.1.2 One solution: manual mapping</w:t>
       </w:r>
     </w:p>
@@ -1510,11 +1534,11 @@
         <w:t>(1)</w:t>
       </w:r>
       <w:r>
-        <w:t xml:space="preserve"> - there are global rules that must be applied.  While the manual mapping scenario we've shown in listing 18.2 is a marked improvement over rendering the domain model directly, it's still extremely tedious to write.  Tedius to </w:t>
+        <w:t xml:space="preserve"> - there are global rules that must be applied.  </w:t>
       </w:r>
       <w:r>
         <w:lastRenderedPageBreak/>
-        <w:t>write and expensive to maintain, error prone and brittle.  We can test it, but on a system featuring dozens of screens, this testing effort can bog down a project.</w:t>
+        <w:t>While the manual mapping scenario we've shown in listing 18.2 is a marked improvement over rendering the domain model directly, it's still extremely tedious to write.  Tedius to write and expensive to maintain, error prone and brittle.  We can test it, but on a system featuring dozens of screens, this testing effort can bog down a project.</w:t>
       </w:r>
     </w:p>
     <w:p>
@@ -1872,6 +1896,7 @@
         <w:pStyle w:val="Code"/>
       </w:pPr>
       <w:r>
+        <w:lastRenderedPageBreak/>
         <w:t>}</w:t>
       </w:r>
     </w:p>
@@ -1896,7 +1921,6 @@
         <w:pStyle w:val="CodeAnnotation"/>
       </w:pPr>
       <w:r>
-        <w:lastRenderedPageBreak/>
         <w:t>#3 Adding a configuration profile</w:t>
       </w:r>
     </w:p>
@@ -2390,11 +2414,11 @@
         <w:t>NameFormatter</w:t>
       </w:r>
       <w:r>
-        <w:t xml:space="preserve"> in depth later in this chapter). There's another directive providing a special formatting expression </w:t>
+        <w:t xml:space="preserve"> in depth later </w:t>
       </w:r>
       <w:r>
         <w:lastRenderedPageBreak/>
-        <w:t>AutoMapper should use when it</w:t>
+        <w:t>in this chapter). There's another directive providing a special formatting expression AutoMapper should use when it</w:t>
       </w:r>
       <w:r>
         <w:t>'</w:t>
@@ -2759,6 +2783,7 @@
         <w:pStyle w:val="Code"/>
       </w:pPr>
       <w:r>
+        <w:lastRenderedPageBreak/>
         <w:tab/>
         <w:t>public void Should_map_everything()</w:t>
       </w:r>
@@ -2768,7 +2793,6 @@
         <w:pStyle w:val="Code"/>
       </w:pPr>
       <w:r>
-        <w:lastRenderedPageBreak/>
         <w:tab/>
         <w:t>{</w:t>
       </w:r>
@@ -2844,6 +2868,9 @@
     <w:p>
       <w:pPr>
         <w:pStyle w:val="Body1"/>
+        <w:rPr>
+          <w:rStyle w:val="Italics"/>
+        </w:rPr>
       </w:pPr>
       <w:r>
         <w:t xml:space="preserve">When this test is run against our broken profile from listing 18.9 we'll get a helpful message indicating that the </w:t>
@@ -2860,37 +2887,6 @@
     </w:p>
     <w:p>
       <w:pPr>
-        <w:pStyle w:val="Body"/>
-        <w:rPr>
-          <w:rStyle w:val="Italics"/>
-        </w:rPr>
-      </w:pPr>
-    </w:p>
-    <w:p>
-      <w:pPr>
-        <w:pStyle w:val="Body"/>
-        <w:rPr>
-          <w:rStyle w:val="Italics"/>
-        </w:rPr>
-      </w:pPr>
-    </w:p>
-    <w:p>
-      <w:pPr>
-        <w:pStyle w:val="Body"/>
-        <w:rPr>
-          <w:rStyle w:val="Italics"/>
-        </w:rPr>
-      </w:pPr>
-      <w:r>
-        <w:rPr>
-          <w:rStyle w:val="Italics"/>
-        </w:rPr>
-        <w:tab/>
-        <w:t>- code snippet AutoMapperConfigurationTester</w:t>
-      </w:r>
-    </w:p>
-    <w:p>
-      <w:pPr>
         <w:pStyle w:val="Head3"/>
         <w:rPr>
           <w:rStyle w:val="Italics"/>
@@ -2900,70 +2896,732 @@
         <w:rPr>
           <w:rStyle w:val="Italics"/>
         </w:rPr>
-        <w:tab/>
         <w:t>18.2.4 - Reducing repetitive formatting code</w:t>
       </w:r>
     </w:p>
     <w:p>
       <w:pPr>
-        <w:pStyle w:val="Body"/>
+        <w:pStyle w:val="Body1"/>
+      </w:pPr>
+      <w:r>
+        <w:t>Previously in this chapter we've mentioned applying special formatters to member mappings.  Each of these formatters are implementations of IValueFormatter, an AutoMapper interface that defines the contract between AutoMapper and our custom formatting code. Listing 18.10 shows this interface.</w:t>
+      </w:r>
+    </w:p>
+    <w:p>
+      <w:pPr>
+        <w:pStyle w:val="CodeListingCaption"/>
+      </w:pPr>
+      <w:r>
+        <w:t>Listing 18.10 IValueFormatter</w:t>
+      </w:r>
+    </w:p>
+    <w:p>
+      <w:pPr>
+        <w:pStyle w:val="Code"/>
+      </w:pPr>
+      <w:r>
+        <w:t>public interface IValueFormatter</w:t>
+      </w:r>
+    </w:p>
+    <w:p>
+      <w:pPr>
+        <w:pStyle w:val="Code"/>
+      </w:pPr>
+      <w:r>
+        <w:t>{</w:t>
+      </w:r>
+    </w:p>
+    <w:p>
+      <w:pPr>
+        <w:pStyle w:val="Code"/>
+      </w:pPr>
+      <w:r>
+        <w:tab/>
+        <w:t>string FormatValue(ResolutionContext context);</w:t>
+      </w:r>
+    </w:p>
+    <w:p>
+      <w:pPr>
+        <w:pStyle w:val="Code"/>
+      </w:pPr>
+      <w:r>
+        <w:t>}</w:t>
+      </w:r>
+    </w:p>
+    <w:p>
+      <w:pPr>
+        <w:pStyle w:val="Body1"/>
+      </w:pPr>
+      <w:r>
+        <w:t xml:space="preserve">Our customer formatting implementation will accept a </w:t>
+      </w:r>
+      <w:r>
+        <w:rPr>
+          <w:rStyle w:val="CodeinText"/>
+        </w:rPr>
+        <w:t>ResolutionContext</w:t>
+      </w:r>
+      <w:r>
+        <w:t xml:space="preserve">, which supplies the original value and other metadata and outputs a </w:t>
+      </w:r>
+      <w:r>
+        <w:rPr>
+          <w:rStyle w:val="CodeinText"/>
+        </w:rPr>
+        <w:t>string</w:t>
+      </w:r>
+      <w:r>
+        <w:t xml:space="preserve"> result.  To make it easier on client developers, a simple base class can be implemented.  Listing 18.11 shows BaseFormatter, which pulls the source value out of the context and checks for null values.</w:t>
+      </w:r>
+    </w:p>
+    <w:p>
+      <w:pPr>
+        <w:pStyle w:val="CodeListingCaption"/>
+      </w:pPr>
+      <w:r>
+        <w:t>Listing 18.11 BaseFormatter</w:t>
+      </w:r>
+    </w:p>
+    <w:p>
+      <w:pPr>
+        <w:pStyle w:val="Code"/>
+      </w:pPr>
+      <w:r>
+        <w:t>public abstract class BaseFormatter&lt;T&gt; : IValueFormatter</w:t>
+      </w:r>
+      <w:r>
+        <w:t xml:space="preserve">   </w:t>
+      </w:r>
+    </w:p>
+    <w:p>
+      <w:pPr>
+        <w:pStyle w:val="Code"/>
+      </w:pPr>
+      <w:r>
+        <w:t>{</w:t>
+      </w:r>
+    </w:p>
+    <w:p>
+      <w:pPr>
+        <w:pStyle w:val="Code"/>
+      </w:pPr>
+      <w:r>
+        <w:tab/>
+        <w:t>public string FormatValue(ResolutionContext context)</w:t>
+      </w:r>
+    </w:p>
+    <w:p>
+      <w:pPr>
+        <w:pStyle w:val="Code"/>
+      </w:pPr>
+      <w:r>
+        <w:tab/>
+        <w:t>{</w:t>
+      </w:r>
+    </w:p>
+    <w:p>
+      <w:pPr>
+        <w:pStyle w:val="Code"/>
+      </w:pPr>
+      <w:r>
+        <w:tab/>
+      </w:r>
+      <w:r>
+        <w:tab/>
+        <w:t>if (context.SourceValue == null)</w:t>
+      </w:r>
+      <w:r>
+        <w:t xml:space="preserve">          </w:t>
+      </w:r>
+    </w:p>
+    <w:p>
+      <w:pPr>
+        <w:pStyle w:val="Code"/>
+      </w:pPr>
+      <w:r>
+        <w:tab/>
+      </w:r>
+      <w:r>
+        <w:tab/>
+      </w:r>
+      <w:r>
+        <w:tab/>
+        <w:t>return null;</w:t>
+      </w:r>
+    </w:p>
+    <w:p>
+      <w:pPr>
+        <w:pStyle w:val="Code"/>
+      </w:pPr>
+    </w:p>
+    <w:p>
+      <w:pPr>
+        <w:pStyle w:val="Code"/>
+      </w:pPr>
+      <w:r>
+        <w:tab/>
+      </w:r>
+      <w:r>
+        <w:tab/>
+        <w:t>if (!(context.SourceValue is T))</w:t>
+      </w:r>
+      <w:r>
+        <w:t xml:space="preserve">           #</w:t>
+      </w:r>
+      <w:r>
+        <w:t>1</w:t>
+      </w:r>
+    </w:p>
+    <w:p>
+      <w:pPr>
+        <w:pStyle w:val="Code"/>
+      </w:pPr>
+      <w:r>
+        <w:tab/>
+      </w:r>
+      <w:r>
+        <w:tab/>
+        <w:t>{</w:t>
+      </w:r>
+    </w:p>
+    <w:p>
+      <w:pPr>
+        <w:pStyle w:val="Code"/>
+      </w:pPr>
+      <w:r>
+        <w:tab/>
+      </w:r>
+      <w:r>
+        <w:tab/>
+      </w:r>
+      <w:r>
+        <w:tab/>
+        <w:t>object value = context.SourceValue;</w:t>
+      </w:r>
+      <w:r>
+        <w:t xml:space="preserve">  </w:t>
+      </w:r>
+    </w:p>
+    <w:p>
+      <w:pPr>
+        <w:pStyle w:val="Code"/>
+      </w:pPr>
+      <w:r>
+        <w:tab/>
+      </w:r>
+      <w:r>
+        <w:tab/>
+      </w:r>
+      <w:r>
+        <w:tab/>
+        <w:t xml:space="preserve">return value == null ? </w:t>
+      </w:r>
+    </w:p>
+    <w:p>
+      <w:pPr>
+        <w:pStyle w:val="Code"/>
+      </w:pPr>
+      <w:r>
+        <w:tab/>
+      </w:r>
+      <w:r>
+        <w:tab/>
+      </w:r>
+      <w:r>
+        <w:tab/>
+      </w:r>
+      <w:r>
+        <w:tab/>
+        <w:t>string.Empty : value.ToString();</w:t>
+      </w:r>
+      <w:r>
+        <w:t xml:space="preserve">  </w:t>
+      </w:r>
+    </w:p>
+    <w:p>
+      <w:pPr>
+        <w:pStyle w:val="Code"/>
+      </w:pPr>
+      <w:r>
+        <w:tab/>
+      </w:r>
+      <w:r>
+        <w:tab/>
+        <w:t>}</w:t>
+      </w:r>
+    </w:p>
+    <w:p>
+      <w:pPr>
+        <w:pStyle w:val="Code"/>
+      </w:pPr>
+    </w:p>
+    <w:p>
+      <w:pPr>
+        <w:pStyle w:val="Code"/>
+      </w:pPr>
+      <w:r>
+        <w:tab/>
+      </w:r>
+      <w:r>
+        <w:tab/>
+        <w:t>return FormatValueCore((T) context.SourceValue);</w:t>
+      </w:r>
+      <w:r>
+        <w:t xml:space="preserve">  #</w:t>
+      </w:r>
+      <w:r>
+        <w:t>2</w:t>
+      </w:r>
+    </w:p>
+    <w:p>
+      <w:pPr>
+        <w:pStyle w:val="Code"/>
+      </w:pPr>
+      <w:r>
+        <w:tab/>
+        <w:t>}</w:t>
+      </w:r>
+    </w:p>
+    <w:p>
+      <w:pPr>
+        <w:pStyle w:val="Code"/>
+      </w:pPr>
+    </w:p>
+    <w:p>
+      <w:pPr>
+        <w:pStyle w:val="Code"/>
+      </w:pPr>
+      <w:r>
+        <w:tab/>
+        <w:t>protected abstract string FormatValueCore(T value);</w:t>
+      </w:r>
+      <w:r>
+        <w:t xml:space="preserve">  #</w:t>
+      </w:r>
+      <w:r>
+        <w:t>3</w:t>
+      </w:r>
+    </w:p>
+    <w:p>
+      <w:pPr>
+        <w:pStyle w:val="Code"/>
+      </w:pPr>
+      <w:r>
+        <w:t>}</w:t>
+      </w:r>
+    </w:p>
+    <w:p>
+      <w:pPr>
+        <w:pStyle w:val="CodeAnnotation"/>
+      </w:pPr>
+      <w:r>
+        <w:t>#1 Try ToString if wrong type</w:t>
+      </w:r>
+    </w:p>
+    <w:p>
+      <w:pPr>
+        <w:pStyle w:val="CodeAnnotation"/>
+      </w:pPr>
+      <w:r>
+        <w:t>#2 Return abstract method</w:t>
+      </w:r>
+    </w:p>
+    <w:p>
+      <w:pPr>
+        <w:pStyle w:val="CodeAnnotation"/>
+      </w:pPr>
+      <w:r>
+        <w:t>#3 Derivations implement strongly-typed method</w:t>
+      </w:r>
+    </w:p>
+    <w:p>
+      <w:pPr>
+        <w:pStyle w:val="Body1"/>
+      </w:pPr>
+      <w:r>
+        <w:lastRenderedPageBreak/>
+        <w:t xml:space="preserve">Deriving from </w:t>
+      </w:r>
+      <w:r>
+        <w:rPr>
+          <w:rStyle w:val="CodeinText"/>
+        </w:rPr>
+        <w:t>BaseFormatter</w:t>
+      </w:r>
+      <w:r>
+        <w:t xml:space="preserve"> makes writing a custom formatter straighforward.  All we need to do is implement its abstract </w:t>
+      </w:r>
+      <w:r>
+        <w:rPr>
+          <w:rStyle w:val="CodeinText"/>
+        </w:rPr>
+        <w:t>FormatValueCore</w:t>
+      </w:r>
+      <w:r>
+        <w:t xml:space="preserve"> method, which receives the strongly-typed source value. AutoMapper will catch any null reference exceptions in formatters or in regular mapping.  It just returns an empty string or the default value.  Listing 18.12 shows the </w:t>
+      </w:r>
+      <w:r>
+        <w:rPr>
+          <w:rStyle w:val="CodeinText"/>
+        </w:rPr>
+        <w:t>NameFormatter</w:t>
+      </w:r>
+      <w:r>
+        <w:t xml:space="preserve"> discussed earlier in this chapter.</w:t>
+      </w:r>
+    </w:p>
+    <w:p>
+      <w:pPr>
+        <w:pStyle w:val="CodeListingCaption"/>
+      </w:pPr>
+      <w:r>
+        <w:t>Listing 18.12 HtmlEncoderFormatter</w:t>
+      </w:r>
+    </w:p>
+    <w:p>
+      <w:pPr>
+        <w:pStyle w:val="Code"/>
+      </w:pPr>
+      <w:r>
+        <w:t>public class NameFormatter : BaseFormatter&lt;Name&gt;</w:t>
+      </w:r>
+    </w:p>
+    <w:p>
+      <w:pPr>
+        <w:pStyle w:val="Code"/>
+      </w:pPr>
+      <w:r>
+        <w:t>{</w:t>
+      </w:r>
+    </w:p>
+    <w:p>
+      <w:pPr>
+        <w:pStyle w:val="Code"/>
+      </w:pPr>
+      <w:r>
+        <w:tab/>
+        <w:t>protected override string FormatValueCore(Name value)</w:t>
+      </w:r>
+    </w:p>
+    <w:p>
+      <w:pPr>
+        <w:pStyle w:val="Code"/>
+      </w:pPr>
+      <w:r>
+        <w:tab/>
+        <w:t>{</w:t>
+      </w:r>
+    </w:p>
+    <w:p>
+      <w:pPr>
+        <w:pStyle w:val="Code"/>
+      </w:pPr>
+      <w:r>
+        <w:tab/>
+      </w:r>
+      <w:r>
+        <w:tab/>
+        <w:t>var sb = new StringBuilder();</w:t>
+      </w:r>
+      <w:r>
+        <w:t xml:space="preserve">               #1</w:t>
+      </w:r>
+    </w:p>
+    <w:p>
+      <w:pPr>
+        <w:pStyle w:val="Code"/>
+      </w:pPr>
+    </w:p>
+    <w:p>
+      <w:pPr>
+        <w:pStyle w:val="Code"/>
+      </w:pPr>
+      <w:r>
+        <w:tab/>
+      </w:r>
+      <w:r>
+        <w:tab/>
+        <w:t>if (!string.IsNullOrEmpty(value.First))</w:t>
+      </w:r>
+      <w:r>
+        <w:t xml:space="preserve">    |#2</w:t>
+      </w:r>
+    </w:p>
+    <w:p>
+      <w:pPr>
+        <w:pStyle w:val="Code"/>
+      </w:pPr>
+      <w:r>
+        <w:tab/>
+      </w:r>
+      <w:r>
+        <w:tab/>
+        <w:t>{</w:t>
+      </w:r>
+      <w:r>
+        <w:t xml:space="preserve">                                           |#2</w:t>
+      </w:r>
+    </w:p>
+    <w:p>
+      <w:pPr>
+        <w:pStyle w:val="Code"/>
+      </w:pPr>
+      <w:r>
+        <w:tab/>
+      </w:r>
+      <w:r>
+        <w:tab/>
+      </w:r>
+      <w:r>
+        <w:tab/>
+        <w:t>sb.Append(value.First);</w:t>
+      </w:r>
+      <w:r>
+        <w:t xml:space="preserve">             |#2</w:t>
+      </w:r>
+    </w:p>
+    <w:p>
+      <w:pPr>
+        <w:pStyle w:val="Code"/>
+      </w:pPr>
+      <w:r>
+        <w:tab/>
+      </w:r>
+      <w:r>
+        <w:tab/>
+        <w:t>}</w:t>
+      </w:r>
+      <w:r>
+        <w:t xml:space="preserve">                                          |#2</w:t>
+      </w:r>
+    </w:p>
+    <w:p>
+      <w:pPr>
+        <w:pStyle w:val="Code"/>
+      </w:pPr>
+    </w:p>
+    <w:p>
+      <w:pPr>
+        <w:pStyle w:val="Code"/>
+      </w:pPr>
+      <w:r>
+        <w:tab/>
+      </w:r>
+      <w:r>
+        <w:tab/>
+        <w:t>if (!string.IsNullOrEmpty(value.Middle))</w:t>
+      </w:r>
+    </w:p>
+    <w:p>
+      <w:pPr>
+        <w:pStyle w:val="Code"/>
+      </w:pPr>
+      <w:r>
+        <w:tab/>
+      </w:r>
+      <w:r>
+        <w:tab/>
+        <w:t>{</w:t>
+      </w:r>
+    </w:p>
+    <w:p>
+      <w:pPr>
+        <w:pStyle w:val="Code"/>
+      </w:pPr>
+      <w:r>
+        <w:tab/>
+      </w:r>
+      <w:r>
+        <w:tab/>
+      </w:r>
+      <w:r>
+        <w:tab/>
+        <w:t>sb.Append(" " + value.Middle);</w:t>
+      </w:r>
+    </w:p>
+    <w:p>
+      <w:pPr>
+        <w:pStyle w:val="Code"/>
+      </w:pPr>
+      <w:r>
+        <w:tab/>
+      </w:r>
+      <w:r>
+        <w:tab/>
+        <w:t>}</w:t>
+      </w:r>
+    </w:p>
+    <w:p>
+      <w:pPr>
+        <w:pStyle w:val="Code"/>
+      </w:pPr>
+    </w:p>
+    <w:p>
+      <w:pPr>
+        <w:pStyle w:val="Code"/>
+      </w:pPr>
+      <w:r>
+        <w:tab/>
+      </w:r>
+      <w:r>
+        <w:tab/>
+        <w:t>if (!string.IsNullOrEmpty(value.Last))</w:t>
+      </w:r>
+    </w:p>
+    <w:p>
+      <w:pPr>
+        <w:pStyle w:val="Code"/>
+      </w:pPr>
+      <w:r>
+        <w:tab/>
+      </w:r>
+      <w:r>
+        <w:tab/>
+        <w:t>{</w:t>
+      </w:r>
+    </w:p>
+    <w:p>
+      <w:pPr>
+        <w:pStyle w:val="Code"/>
+      </w:pPr>
+      <w:r>
+        <w:tab/>
+      </w:r>
+      <w:r>
+        <w:tab/>
+      </w:r>
+      <w:r>
+        <w:tab/>
+        <w:t>sb.Append(" " + value.Last);</w:t>
+      </w:r>
+    </w:p>
+    <w:p>
+      <w:pPr>
+        <w:pStyle w:val="Code"/>
+      </w:pPr>
+      <w:r>
+        <w:tab/>
+      </w:r>
+      <w:r>
+        <w:tab/>
+        <w:t>}</w:t>
+      </w:r>
+    </w:p>
+    <w:p>
+      <w:pPr>
+        <w:pStyle w:val="Code"/>
+      </w:pPr>
+    </w:p>
+    <w:p>
+      <w:pPr>
+        <w:pStyle w:val="Code"/>
+      </w:pPr>
+      <w:r>
+        <w:tab/>
+      </w:r>
+      <w:r>
+        <w:tab/>
+        <w:t>if (value.Suffix != null)</w:t>
+      </w:r>
+    </w:p>
+    <w:p>
+      <w:pPr>
+        <w:pStyle w:val="Code"/>
+      </w:pPr>
+      <w:r>
+        <w:tab/>
+      </w:r>
+      <w:r>
+        <w:tab/>
+        <w:t>{</w:t>
+      </w:r>
+    </w:p>
+    <w:p>
+      <w:pPr>
+        <w:pStyle w:val="Code"/>
+      </w:pPr>
+      <w:r>
+        <w:tab/>
+      </w:r>
+      <w:r>
+        <w:tab/>
+      </w:r>
+      <w:r>
+        <w:tab/>
+        <w:t>sb.Append(", " + value.Suffix.DisplayName);</w:t>
+      </w:r>
+    </w:p>
+    <w:p>
+      <w:pPr>
+        <w:pStyle w:val="Code"/>
+      </w:pPr>
+      <w:r>
+        <w:tab/>
+      </w:r>
+      <w:r>
+        <w:tab/>
+        <w:t>}</w:t>
+      </w:r>
+    </w:p>
+    <w:p>
+      <w:pPr>
+        <w:pStyle w:val="Code"/>
+      </w:pPr>
+    </w:p>
+    <w:p>
+      <w:pPr>
+        <w:pStyle w:val="Code"/>
+      </w:pPr>
+      <w:r>
+        <w:tab/>
+      </w:r>
+      <w:r>
+        <w:tab/>
+        <w:t>return sb.ToString();</w:t>
+      </w:r>
+    </w:p>
+    <w:p>
+      <w:pPr>
+        <w:pStyle w:val="Code"/>
+      </w:pPr>
+      <w:r>
+        <w:tab/>
+        <w:t>}</w:t>
+      </w:r>
+    </w:p>
+    <w:p>
+      <w:pPr>
+        <w:pStyle w:val="Code"/>
+      </w:pPr>
+      <w:r>
+        <w:t>}</w:t>
+      </w:r>
+    </w:p>
+    <w:p>
+      <w:pPr>
+        <w:pStyle w:val="CodeAnnotation"/>
+      </w:pPr>
+      <w:r>
+        <w:t>#1 Using StringBuilder to craft the output</w:t>
+      </w:r>
+    </w:p>
+    <w:p>
+      <w:pPr>
+        <w:pStyle w:val="CodeAnnotation"/>
+      </w:pPr>
+      <w:r>
+        <w:t>#2 Basic formatting logic</w:t>
+      </w:r>
+    </w:p>
+    <w:p>
+      <w:pPr>
+        <w:pStyle w:val="Body1"/>
         <w:rPr>
           <w:rStyle w:val="Italics"/>
         </w:rPr>
       </w:pPr>
       <w:r>
-        <w:rPr>
-          <w:rStyle w:val="Italics"/>
-        </w:rPr>
-        <w:tab/>
-      </w:r>
-      <w:r>
-        <w:rPr>
-          <w:rStyle w:val="Italics"/>
-        </w:rPr>
-        <w:tab/>
-        <w:t>- code snippet BaseFormatter</w:t>
-      </w:r>
-    </w:p>
-    <w:p>
-      <w:pPr>
-        <w:pStyle w:val="Body"/>
-        <w:rPr>
-          <w:rStyle w:val="Italics"/>
-        </w:rPr>
-      </w:pPr>
-      <w:r>
-        <w:rPr>
-          <w:rStyle w:val="Italics"/>
-        </w:rPr>
-        <w:tab/>
-      </w:r>
-      <w:r>
-        <w:rPr>
-          <w:rStyle w:val="Italics"/>
-        </w:rPr>
-        <w:tab/>
-        <w:t>- code snippet NameFormatter</w:t>
-      </w:r>
-    </w:p>
-    <w:p>
-      <w:pPr>
-        <w:pStyle w:val="Body"/>
-        <w:rPr>
-          <w:rStyle w:val="Italics"/>
-        </w:rPr>
-      </w:pPr>
-      <w:r>
-        <w:rPr>
-          <w:rStyle w:val="Italics"/>
-        </w:rPr>
-        <w:tab/>
-      </w:r>
-      <w:r>
-        <w:rPr>
-          <w:rStyle w:val="Italics"/>
-        </w:rPr>
-        <w:tab/>
+        <w:t>Harnessing AutoMapper allows the developer to write this code once and apply it in many places with just a declaration. When configured like the profile in listing 18.8, this formatter will be applied to all source members of type Name.</w:t>
       </w:r>
     </w:p>
     <w:p>
@@ -2977,13 +3635,28 @@
         <w:rPr>
           <w:rStyle w:val="Italics"/>
         </w:rPr>
-        <w:tab/>
         <w:t>18.2.5 - Another look at our views</w:t>
       </w:r>
     </w:p>
     <w:p>
       <w:pPr>
-        <w:pStyle w:val="Body"/>
+        <w:pStyle w:val="Body1"/>
+        <w:rPr>
+          <w:rStyle w:val="Italics"/>
+          <w:i w:val="0"/>
+        </w:rPr>
+      </w:pPr>
+      <w:r>
+        <w:rPr>
+          <w:rStyle w:val="Italics"/>
+          <w:i w:val="0"/>
+        </w:rPr>
+        <w:t>With our configuration complete, our markup is focused only on layout and tedious logic there is replaced. Listing 18.13 shows the resulting view.</w:t>
+      </w:r>
+    </w:p>
+    <w:p>
+      <w:pPr>
+        <w:pStyle w:val="CodeListingCaption"/>
         <w:rPr>
           <w:rStyle w:val="Italics"/>
         </w:rPr>
@@ -2991,82 +3664,115 @@
       <w:r>
         <w:rPr>
           <w:rStyle w:val="Italics"/>
+          <w:i w:val="0"/>
         </w:rPr>
-        <w:tab/>
+        <w:t xml:space="preserve">Listing 18.13 </w:t>
       </w:r>
       <w:r>
         <w:rPr>
           <w:rStyle w:val="Italics"/>
         </w:rPr>
-        <w:tab/>
-        <w:t>- code snippet of Customer/Customer.aspx</w:t>
+        <w:t>The final view markup</w:t>
+      </w:r>
+    </w:p>
+    <w:p>
+      <w:pPr>
+        <w:pStyle w:val="Code"/>
+      </w:pPr>
+      <w:r>
+        <w:t>&lt;h2&gt;Customer: &lt;%= Model.Name %&gt;&lt;/h2&gt;</w:t>
+      </w:r>
+    </w:p>
+    <w:p>
+      <w:pPr>
+        <w:pStyle w:val="Code"/>
+      </w:pPr>
+      <w:r>
+        <w:t>&lt;div class="customerdetails"&gt;</w:t>
+      </w:r>
+    </w:p>
+    <w:p>
+      <w:pPr>
+        <w:pStyle w:val="Code"/>
+      </w:pPr>
+      <w:r>
+        <w:t xml:space="preserve"> &lt;p&gt;Status: &lt;%= Model.Status %&gt;&lt;/p&gt;</w:t>
+      </w:r>
+    </w:p>
+    <w:p>
+      <w:pPr>
+        <w:pStyle w:val="Code"/>
+      </w:pPr>
+      <w:r>
+        <w:t xml:space="preserve"> &lt;p&gt;Total Amount Paid: &lt;%= Model.TotalAmountPaid %&gt;&lt;/p&gt;</w:t>
+      </w:r>
+    </w:p>
+    <w:p>
+      <w:pPr>
+        <w:pStyle w:val="Code"/>
+      </w:pPr>
+      <w:r>
+        <w:lastRenderedPageBreak/>
+        <w:t xml:space="preserve"> &lt;p&gt;Address: &lt;%= Model.ShippingAddress %&gt;&lt;/p&gt;</w:t>
+      </w:r>
+    </w:p>
+    <w:p>
+      <w:pPr>
+        <w:pStyle w:val="Code"/>
+      </w:pPr>
+      <w:r>
+        <w:t>&lt;/div&gt;</w:t>
       </w:r>
     </w:p>
     <w:p>
       <w:pPr>
         <w:pStyle w:val="Head1"/>
-        <w:rPr>
-          <w:rStyle w:val="Italics"/>
-        </w:rPr>
-      </w:pPr>
-      <w:r>
-        <w:rPr>
-          <w:rStyle w:val="Italics"/>
-        </w:rPr>
-        <w:t>18.3 Advanced AutoMapper</w:t>
-      </w:r>
-    </w:p>
-    <w:p>
-      <w:pPr>
-        <w:pStyle w:val="Head2"/>
-        <w:rPr>
-          <w:rStyle w:val="Italics"/>
-        </w:rPr>
-      </w:pPr>
-      <w:r>
-        <w:rPr>
-          <w:rStyle w:val="Italics"/>
-        </w:rPr>
-        <w:tab/>
-        <w:t>18.3.1 Resolving complex values</w:t>
-      </w:r>
-    </w:p>
-    <w:p>
-      <w:pPr>
-        <w:pStyle w:val="Head2"/>
-        <w:rPr>
-          <w:rStyle w:val="Italics"/>
-        </w:rPr>
-      </w:pPr>
-      <w:r>
-        <w:rPr>
-          <w:rStyle w:val="Italics"/>
-        </w:rPr>
-        <w:tab/>
-        <w:t>18.3.2 Using a custom converter</w:t>
-      </w:r>
-    </w:p>
-    <w:p>
-      <w:pPr>
-        <w:pStyle w:val="Head2"/>
-        <w:rPr>
-          <w:rStyle w:val="Italics"/>
-        </w:rPr>
-      </w:pPr>
-      <w:r>
-        <w:rPr>
-          <w:rStyle w:val="Italics"/>
-        </w:rPr>
-        <w:tab/>
-        <w:t>18.3.3 After mapping actions</w:t>
+      </w:pPr>
+      <w:r>
+        <w:t>18.3 Summary</w:t>
+      </w:r>
+    </w:p>
+    <w:p>
+      <w:pPr>
+        <w:pStyle w:val="Body1"/>
+      </w:pPr>
+      <w:r>
+        <w:t xml:space="preserve">In this chapter we understood how views can quickly become unmanageable with logical checks and formatting that is best handled elsewhere.  When we first encountered the friction of these views, we manually mapped custom presentation models.  This worked well, but is tedious and error prone.  AutoMapper is a tool that follows convention over configuration and emphasizes declarative programming to map objects.  We saw how to initialize and configure AutoMapper, how to follow the conventions, and learned the basics of leveraging AutoMapper hooks to globally apply formatting. </w:t>
+      </w:r>
+    </w:p>
+    <w:p>
+      <w:pPr>
+        <w:pStyle w:val="Body"/>
+      </w:pPr>
+      <w:r>
+        <w:t>There is much more to AutoMapper.  It's an open source project</w:t>
+      </w:r>
+      <w:r>
+        <w:t xml:space="preserve">; you can check out the code and read more documentation at its website: </w:t>
+      </w:r>
+      <w:hyperlink r:id="rId7" w:history="1">
+        <w:r>
+          <w:rPr>
+            <w:rStyle w:val="Underline"/>
+          </w:rPr>
+          <w:t>http://www.codeplex.com/AutoMapper</w:t>
+        </w:r>
+      </w:hyperlink>
+    </w:p>
+    <w:p>
+      <w:pPr>
+        <w:pStyle w:val="Body"/>
+      </w:pPr>
+      <w:r>
+        <w:t>In the next chapter, we'll take convention over configuration to the next level.  By striving to reduce duplication and eliminate developer friction, we'll craft lightweight controller actions.</w:t>
       </w:r>
     </w:p>
     <w:sectPr>
-      <w:headerReference w:type="even" r:id="rId7"/>
-      <w:headerReference w:type="default" r:id="rId8"/>
-      <w:footerReference w:type="even" r:id="rId9"/>
-      <w:footerReference w:type="default" r:id="rId10"/>
-      <w:footerReference w:type="first" r:id="rId11"/>
+      <w:headerReference w:type="even" r:id="rId8"/>
+      <w:headerReference w:type="default" r:id="rId9"/>
+      <w:footerReference w:type="even" r:id="rId10"/>
+      <w:footerReference w:type="default" r:id="rId11"/>
+      <w:footerReference w:type="first" r:id="rId12"/>
       <w:footnotePr>
         <w:numRestart w:val="eachSect"/>
       </w:footnotePr>
@@ -3216,7 +3922,7 @@
       <w:rPr>
         <w:noProof/>
       </w:rPr>
-      <w:t>8</w:t>
+      <w:t>4</w:t>
     </w:r>
     <w:r>
       <w:fldChar w:fldCharType="end"/>
@@ -3306,7 +4012,7 @@
         <w:rPr>
           <w:noProof/>
         </w:rPr>
-        <w:t>7</w:t>
+        <w:t>1</w:t>
       </w:r>
     </w:fldSimple>
   </w:p>
@@ -5124,6 +5830,7 @@
     <w:lsdException w:name="caption" w:qFormat="1"/>
     <w:lsdException w:name="annotation reference" w:locked="0"/>
     <w:lsdException w:name="Default Paragraph Font" w:locked="0"/>
+    <w:lsdException w:name="Hyperlink" w:uiPriority="99"/>
     <w:lsdException w:name="Document Map" w:locked="0"/>
     <w:lsdException w:name="HTML Top of Form" w:locked="0"/>
     <w:lsdException w:name="HTML Bottom of Form" w:locked="0"/>
@@ -6637,6 +7344,7 @@
   <w:style w:type="character" w:styleId="Hyperlink">
     <w:name w:val="Hyperlink"/>
     <w:basedOn w:val="WW-DefaultParagraphFont"/>
+    <w:uiPriority w:val="99"/>
     <w:rsid w:val="004C330F"/>
     <w:rPr>
       <w:color w:val="0000FF"/>

</xml_diff>

<commit_message>
Chapter 18 - AutoMapper.  It got to 10 pages without the "advanced" stuff. There's at least another 5 I could do, but I called an audible and left it out.  (good idea?) I thought it was more important to relay the core concepts than to explore the entire API.. but... if we need it, I'll be happy to add it.  Will rely on reader and other author's feedback.
</commit_message>
<xml_diff>
--- a/manuscript/Chapter18/MVC2iA_CH_18.docx
+++ b/manuscript/Chapter18/MVC2iA_CH_18.docx
@@ -31,7 +31,7 @@
         <w:pStyle w:val="ListBullet"/>
       </w:pPr>
       <w:r>
-        <w:t>Why use AutoMapper</w:t>
+        <w:t>Understanding AutoMapper</w:t>
       </w:r>
     </w:p>
     <w:p>
@@ -39,7 +39,7 @@
         <w:pStyle w:val="ListBullet"/>
       </w:pPr>
       <w:r>
-        <w:t>AutoMapper basics</w:t>
+        <w:t>Configuring AutoMapper</w:t>
       </w:r>
     </w:p>
     <w:p>
@@ -47,18 +47,690 @@
         <w:pStyle w:val="ListBullet"/>
       </w:pPr>
       <w:r>
-        <w:t>Advanced AutoMapper</w:t>
+        <w:t>Testing conventions</w:t>
       </w:r>
     </w:p>
     <w:p>
       <w:pPr>
         <w:pStyle w:val="ListBullet"/>
-        <w:numPr>
-          <w:ilvl w:val="0"/>
-          <w:numId w:val="0"/>
-        </w:numPr>
-        <w:ind w:left="540" w:hanging="270"/>
-      </w:pPr>
+      </w:pPr>
+      <w:r>
+        <w:t>Applying formatters to eliminate duplicative code</w:t>
+      </w:r>
+    </w:p>
+    <w:p>
+      <w:pPr>
+        <w:pStyle w:val="ListBullet"/>
+      </w:pPr>
+      <w:r>
+        <w:t>Reducing markup to presentation only and ridding views of complexity</w:t>
+      </w:r>
+    </w:p>
+    <w:p>
+      <w:pPr>
+        <w:pStyle w:val="Body1"/>
+      </w:pPr>
+      <w:r>
+        <w:t>The open source library AutoMapper</w:t>
+      </w:r>
+      <w:r>
+        <w:t xml:space="preserve"> is a conventional object to object mapper.  It takes source objects of one type and maps them to destination objects of another type.  This is useful in many contexts, but we'll use it to map from a domain model to the model objects our views display</w:t>
+      </w:r>
+      <w:r>
+        <w:t xml:space="preserve"> -</w:t>
+      </w:r>
+      <w:r>
+        <w:t xml:space="preserve"> the presentation model. </w:t>
+      </w:r>
+      <w:r>
+        <w:t>We call it</w:t>
+      </w:r>
+      <w:r>
+        <w:t xml:space="preserve"> conventional because the way it works does not depend on configuring each type's member's mapping, but relies on naming patterns and sensible defaults</w:t>
+      </w:r>
+      <w:r>
+        <w:t>.</w:t>
+      </w:r>
+    </w:p>
+    <w:p>
+      <w:pPr>
+        <w:pStyle w:val="Body"/>
+      </w:pPr>
+      <w:r>
+        <w:t>Given a source type and a destination type, AutoMapper will simply assign values from source members, properties and methods, to correspondi</w:t>
+      </w:r>
+      <w:r>
+        <w:t xml:space="preserve">ng members on the destination.  It does this automatically based on </w:t>
+      </w:r>
+      <w:r>
+        <w:t xml:space="preserve">member names.  Let's look at a couple quick examples, just to get started. </w:t>
+      </w:r>
+    </w:p>
+    <w:p>
+      <w:pPr>
+        <w:pStyle w:val="Body1"/>
+      </w:pPr>
+      <w:r>
+        <w:t xml:space="preserve"> </w:t>
+      </w:r>
+      <w:r>
+        <w:t xml:space="preserve">First, </w:t>
+      </w:r>
+      <w:r>
+        <w:t xml:space="preserve">Listing 18.1 shows </w:t>
+      </w:r>
+      <w:r>
+        <w:t xml:space="preserve">a source class and a destination class. The names match up, so AutoMapper will simply map the value (and call </w:t>
+      </w:r>
+      <w:r>
+        <w:rPr>
+          <w:rStyle w:val="CodeinText"/>
+        </w:rPr>
+        <w:t>ToString()</w:t>
+      </w:r>
+      <w:r>
+        <w:t xml:space="preserve"> on the </w:t>
+      </w:r>
+      <w:r>
+        <w:rPr>
+          <w:rStyle w:val="CodeinText"/>
+        </w:rPr>
+        <w:t>Source.Number</w:t>
+      </w:r>
+      <w:r>
+        <w:t xml:space="preserve"> property).</w:t>
+      </w:r>
+    </w:p>
+    <w:p>
+      <w:pPr>
+        <w:pStyle w:val="CodeListingCaption"/>
+      </w:pPr>
+      <w:r>
+        <w:t>Listing 18.1 An introductory mapping</w:t>
+      </w:r>
+    </w:p>
+    <w:p>
+      <w:pPr>
+        <w:pStyle w:val="Code"/>
+      </w:pPr>
+      <w:r>
+        <w:t>public class Source</w:t>
+      </w:r>
+    </w:p>
+    <w:p>
+      <w:pPr>
+        <w:pStyle w:val="Code"/>
+      </w:pPr>
+      <w:r>
+        <w:t>{</w:t>
+      </w:r>
+    </w:p>
+    <w:p>
+      <w:pPr>
+        <w:pStyle w:val="Code"/>
+      </w:pPr>
+      <w:r>
+        <w:tab/>
+        <w:t>public int Number { get; set; }</w:t>
+      </w:r>
+    </w:p>
+    <w:p>
+      <w:pPr>
+        <w:pStyle w:val="Code"/>
+      </w:pPr>
+      <w:r>
+        <w:t>}</w:t>
+      </w:r>
+    </w:p>
+    <w:p>
+      <w:pPr>
+        <w:pStyle w:val="Code"/>
+      </w:pPr>
+    </w:p>
+    <w:p>
+      <w:pPr>
+        <w:pStyle w:val="Code"/>
+      </w:pPr>
+      <w:r>
+        <w:t>public class Des</w:t>
+      </w:r>
+      <w:r>
+        <w:t>t</w:t>
+      </w:r>
+      <w:r>
+        <w:t>ination</w:t>
+      </w:r>
+    </w:p>
+    <w:p>
+      <w:pPr>
+        <w:pStyle w:val="Code"/>
+      </w:pPr>
+      <w:r>
+        <w:t>{</w:t>
+      </w:r>
+    </w:p>
+    <w:p>
+      <w:pPr>
+        <w:pStyle w:val="Code"/>
+      </w:pPr>
+      <w:r>
+        <w:tab/>
+        <w:t>public string Number { get; set; }</w:t>
+      </w:r>
+    </w:p>
+    <w:p>
+      <w:pPr>
+        <w:pStyle w:val="Code"/>
+      </w:pPr>
+      <w:r>
+        <w:t>}</w:t>
+      </w:r>
+    </w:p>
+    <w:p>
+      <w:pPr>
+        <w:pStyle w:val="Code"/>
+      </w:pPr>
+    </w:p>
+    <w:p>
+      <w:pPr>
+        <w:pStyle w:val="Code"/>
+      </w:pPr>
+      <w:r>
+        <w:t>[Test]</w:t>
+      </w:r>
+    </w:p>
+    <w:p>
+      <w:pPr>
+        <w:pStyle w:val="Code"/>
+      </w:pPr>
+      <w:r>
+        <w:t>public void Demonstration1()</w:t>
+      </w:r>
+    </w:p>
+    <w:p>
+      <w:pPr>
+        <w:pStyle w:val="Code"/>
+      </w:pPr>
+      <w:r>
+        <w:t>{</w:t>
+      </w:r>
+    </w:p>
+    <w:p>
+      <w:pPr>
+        <w:pStyle w:val="Code"/>
+      </w:pPr>
+      <w:r>
+        <w:tab/>
+        <w:t>Mapper.CreateMap&lt;Source, Des</w:t>
+      </w:r>
+      <w:r>
+        <w:t>t</w:t>
+      </w:r>
+      <w:r>
+        <w:t>ination&gt;();</w:t>
+      </w:r>
+      <w:r>
+        <w:t xml:space="preserve">        #1</w:t>
+      </w:r>
+    </w:p>
+    <w:p>
+      <w:pPr>
+        <w:pStyle w:val="Code"/>
+      </w:pPr>
+      <w:r>
+        <w:tab/>
+        <w:t>var source = new Source {Number = 3};</w:t>
+      </w:r>
+      <w:r>
+        <w:t xml:space="preserve">            #2</w:t>
+      </w:r>
+    </w:p>
+    <w:p>
+      <w:pPr>
+        <w:pStyle w:val="Code"/>
+      </w:pPr>
+      <w:r>
+        <w:tab/>
+        <w:t>Des</w:t>
+      </w:r>
+      <w:r>
+        <w:t>t</w:t>
+      </w:r>
+      <w:r>
+        <w:t>ination des</w:t>
+      </w:r>
+      <w:r>
+        <w:t>t</w:t>
+      </w:r>
+      <w:r>
+        <w:t xml:space="preserve">ination = </w:t>
+      </w:r>
+    </w:p>
+    <w:p>
+      <w:pPr>
+        <w:pStyle w:val="Code"/>
+      </w:pPr>
+      <w:r>
+        <w:tab/>
+      </w:r>
+      <w:r>
+        <w:tab/>
+        <w:t>Mapper.Map&lt;Source, Des</w:t>
+      </w:r>
+      <w:r>
+        <w:t>t</w:t>
+      </w:r>
+      <w:r>
+        <w:t>ination&gt;(source);</w:t>
+      </w:r>
+      <w:r>
+        <w:t xml:space="preserve">    #3</w:t>
+      </w:r>
+    </w:p>
+    <w:p>
+      <w:pPr>
+        <w:pStyle w:val="Code"/>
+      </w:pPr>
+      <w:r>
+        <w:tab/>
+        <w:t>Console.WriteLine(des</w:t>
+      </w:r>
+      <w:r>
+        <w:t>t</w:t>
+      </w:r>
+      <w:r>
+        <w:t>ination.Number);</w:t>
+      </w:r>
+      <w:r>
+        <w:t xml:space="preserve">           #4</w:t>
+      </w:r>
+    </w:p>
+    <w:p>
+      <w:pPr>
+        <w:pStyle w:val="Code"/>
+      </w:pPr>
+      <w:r>
+        <w:t>}</w:t>
+      </w:r>
+    </w:p>
+    <w:p>
+      <w:pPr>
+        <w:pStyle w:val="CodeAnnotation"/>
+      </w:pPr>
+      <w:r>
+        <w:t>#1 Creating the mapping with AutoMapper</w:t>
+      </w:r>
+    </w:p>
+    <w:p>
+      <w:pPr>
+        <w:pStyle w:val="CodeAnnotation"/>
+      </w:pPr>
+      <w:r>
+        <w:t>#2 Instantiating the Source object</w:t>
+      </w:r>
+    </w:p>
+    <w:p>
+      <w:pPr>
+        <w:pStyle w:val="CodeAnnotation"/>
+      </w:pPr>
+      <w:r>
+        <w:t>#3 Performing the map with AutoMapper</w:t>
+      </w:r>
+    </w:p>
+    <w:p>
+      <w:pPr>
+        <w:pStyle w:val="CodeAnnotation"/>
+      </w:pPr>
+      <w:r>
+        <w:t>#4 The output is "3"</w:t>
+      </w:r>
+    </w:p>
+    <w:p>
+      <w:pPr>
+        <w:pStyle w:val="Body1"/>
+      </w:pPr>
+      <w:r>
+        <w:t>The output of the test in listing 18.1 is the string "3".  AutoMapper just looks at the names and when they match, it makes the assignment.</w:t>
+      </w:r>
+    </w:p>
+    <w:p>
+      <w:pPr>
+        <w:pStyle w:val="Body"/>
+      </w:pPr>
+      <w:r>
+        <w:t>In reality our objects are rarely this simple.  They are usually object hierarchies. AutoMapper can flatten graphs of objects, projecting the hierarchy to a new shape.</w:t>
+      </w:r>
+      <w:r>
+        <w:t xml:space="preserve"> In listing 18.2 we show AutoMapper flattening a</w:t>
+      </w:r>
+      <w:r>
+        <w:t xml:space="preserve"> very</w:t>
+      </w:r>
+      <w:r>
+        <w:t xml:space="preserve"> simple hierarchy.</w:t>
+      </w:r>
+    </w:p>
+    <w:p>
+      <w:pPr>
+        <w:pStyle w:val="CodeListingCaption"/>
+      </w:pPr>
+      <w:r>
+        <w:t>Listing 18.2 Flattening a simple hierarchy</w:t>
+      </w:r>
+    </w:p>
+    <w:p>
+      <w:pPr>
+        <w:pStyle w:val="Code"/>
+      </w:pPr>
+      <w:r>
+        <w:t>public class Source</w:t>
+      </w:r>
+    </w:p>
+    <w:p>
+      <w:pPr>
+        <w:pStyle w:val="Code"/>
+      </w:pPr>
+      <w:r>
+        <w:t>{</w:t>
+      </w:r>
+    </w:p>
+    <w:p>
+      <w:pPr>
+        <w:pStyle w:val="Code"/>
+      </w:pPr>
+      <w:r>
+        <w:tab/>
+        <w:t>public Child Child { get; set; }</w:t>
+      </w:r>
+    </w:p>
+    <w:p>
+      <w:pPr>
+        <w:pStyle w:val="Code"/>
+      </w:pPr>
+      <w:r>
+        <w:t>}</w:t>
+      </w:r>
+    </w:p>
+    <w:p>
+      <w:pPr>
+        <w:pStyle w:val="Code"/>
+      </w:pPr>
+    </w:p>
+    <w:p>
+      <w:pPr>
+        <w:pStyle w:val="Code"/>
+      </w:pPr>
+      <w:r>
+        <w:t>public class Child</w:t>
+      </w:r>
+    </w:p>
+    <w:p>
+      <w:pPr>
+        <w:pStyle w:val="Code"/>
+      </w:pPr>
+      <w:r>
+        <w:t>{</w:t>
+      </w:r>
+    </w:p>
+    <w:p>
+      <w:pPr>
+        <w:pStyle w:val="Code"/>
+      </w:pPr>
+      <w:r>
+        <w:tab/>
+        <w:t>public int Number { get; set; }</w:t>
+      </w:r>
+    </w:p>
+    <w:p>
+      <w:pPr>
+        <w:pStyle w:val="Code"/>
+      </w:pPr>
+      <w:r>
+        <w:t>}</w:t>
+      </w:r>
+    </w:p>
+    <w:p>
+      <w:pPr>
+        <w:pStyle w:val="Code"/>
+      </w:pPr>
+    </w:p>
+    <w:p>
+      <w:pPr>
+        <w:pStyle w:val="Code"/>
+      </w:pPr>
+      <w:r>
+        <w:t>public class Destination</w:t>
+      </w:r>
+    </w:p>
+    <w:p>
+      <w:pPr>
+        <w:pStyle w:val="Code"/>
+      </w:pPr>
+      <w:r>
+        <w:t>{</w:t>
+      </w:r>
+    </w:p>
+    <w:p>
+      <w:pPr>
+        <w:pStyle w:val="Code"/>
+      </w:pPr>
+      <w:r>
+        <w:tab/>
+        <w:t>public string ChildNumber { get; set; }</w:t>
+      </w:r>
+      <w:r>
+        <w:t xml:space="preserve">    #1</w:t>
+      </w:r>
+    </w:p>
+    <w:p>
+      <w:pPr>
+        <w:pStyle w:val="Code"/>
+      </w:pPr>
+      <w:r>
+        <w:t>}</w:t>
+      </w:r>
+    </w:p>
+    <w:p>
+      <w:pPr>
+        <w:pStyle w:val="Code"/>
+      </w:pPr>
+    </w:p>
+    <w:p>
+      <w:pPr>
+        <w:pStyle w:val="Code"/>
+      </w:pPr>
+      <w:r>
+        <w:t>[Test]</w:t>
+      </w:r>
+    </w:p>
+    <w:p>
+      <w:pPr>
+        <w:pStyle w:val="Code"/>
+      </w:pPr>
+      <w:r>
+        <w:t>public void Demonstration1()</w:t>
+      </w:r>
+    </w:p>
+    <w:p>
+      <w:pPr>
+        <w:pStyle w:val="Code"/>
+      </w:pPr>
+      <w:r>
+        <w:t>{</w:t>
+      </w:r>
+    </w:p>
+    <w:p>
+      <w:pPr>
+        <w:pStyle w:val="Code"/>
+      </w:pPr>
+      <w:r>
+        <w:tab/>
+        <w:t>Mapper.CreateMap&lt;Source, Destination&gt;();</w:t>
+      </w:r>
+    </w:p>
+    <w:p>
+      <w:pPr>
+        <w:pStyle w:val="Code"/>
+      </w:pPr>
+      <w:r>
+        <w:tab/>
+        <w:t>var source = new Source</w:t>
+      </w:r>
+    </w:p>
+    <w:p>
+      <w:pPr>
+        <w:pStyle w:val="Code"/>
+      </w:pPr>
+      <w:r>
+        <w:tab/>
+        <w:t xml:space="preserve">             </w:t>
+      </w:r>
+      <w:r>
+        <w:tab/>
+        <w:t>{</w:t>
+      </w:r>
+    </w:p>
+    <w:p>
+      <w:pPr>
+        <w:pStyle w:val="Code"/>
+      </w:pPr>
+      <w:r>
+        <w:tab/>
+        <w:t xml:space="preserve">             </w:t>
+      </w:r>
+      <w:r>
+        <w:tab/>
+      </w:r>
+      <w:r>
+        <w:tab/>
+        <w:t>Child = new Child{ Number = 3}</w:t>
+      </w:r>
+    </w:p>
+    <w:p>
+      <w:pPr>
+        <w:pStyle w:val="Code"/>
+      </w:pPr>
+      <w:r>
+        <w:tab/>
+        <w:t xml:space="preserve">             </w:t>
+      </w:r>
+      <w:r>
+        <w:tab/>
+        <w:t>};</w:t>
+      </w:r>
+    </w:p>
+    <w:p>
+      <w:pPr>
+        <w:pStyle w:val="Code"/>
+      </w:pPr>
+      <w:r>
+        <w:tab/>
+        <w:t>Destination desintation =</w:t>
+      </w:r>
+    </w:p>
+    <w:p>
+      <w:pPr>
+        <w:pStyle w:val="Code"/>
+      </w:pPr>
+      <w:r>
+        <w:tab/>
+      </w:r>
+      <w:r>
+        <w:tab/>
+        <w:t>Mapper.Map&lt;Source, Destination&gt;(source);</w:t>
+      </w:r>
+    </w:p>
+    <w:p>
+      <w:pPr>
+        <w:pStyle w:val="Code"/>
+      </w:pPr>
+      <w:r>
+        <w:tab/>
+        <w:t>Console.WriteLine(desintation.ChildNumber);</w:t>
+      </w:r>
+      <w:r>
+        <w:t xml:space="preserve">  #2</w:t>
+      </w:r>
+    </w:p>
+    <w:p>
+      <w:pPr>
+        <w:pStyle w:val="Code"/>
+      </w:pPr>
+      <w:r>
+        <w:t>}</w:t>
+      </w:r>
+    </w:p>
+    <w:p>
+      <w:pPr>
+        <w:pStyle w:val="CodeAnnotation"/>
+      </w:pPr>
+      <w:r>
+        <w:lastRenderedPageBreak/>
+        <w:t>#1 AutoMapper works with naming conventions</w:t>
+      </w:r>
+    </w:p>
+    <w:p>
+      <w:pPr>
+        <w:pStyle w:val="CodeAnnotation"/>
+      </w:pPr>
+      <w:r>
+        <w:t>#2 The output is "3"</w:t>
+      </w:r>
+    </w:p>
+    <w:p>
+      <w:pPr>
+        <w:pStyle w:val="Body1"/>
+      </w:pPr>
+      <w:r>
+        <w:t xml:space="preserve">Again, AutoMapper relies on the name of the destination property to figure out where the source value will come from.  Because our destination property is named </w:t>
+      </w:r>
+      <w:r>
+        <w:rPr>
+          <w:rStyle w:val="CodeinText"/>
+        </w:rPr>
+        <w:t>ChildNumber</w:t>
+      </w:r>
+      <w:r>
+        <w:t>,</w:t>
+      </w:r>
+      <w:r>
+        <w:t xml:space="preserve"> </w:t>
+      </w:r>
+      <w:r>
+        <w:rPr>
+          <w:rStyle w:val="Bold"/>
+        </w:rPr>
+        <w:t>(3)</w:t>
+      </w:r>
+      <w:r>
+        <w:t xml:space="preserve"> AutoMapper will map from </w:t>
+      </w:r>
+      <w:r>
+        <w:rPr>
+          <w:rStyle w:val="CodeinText"/>
+        </w:rPr>
+        <w:t>Child.Number</w:t>
+      </w:r>
+      <w:r>
+        <w:t>.</w:t>
+      </w:r>
+    </w:p>
+    <w:p>
+      <w:pPr>
+        <w:pStyle w:val="Body"/>
+      </w:pPr>
+      <w:r>
+        <w:t>AutoMapper can do much more than simple value assignment</w:t>
+      </w:r>
+      <w:r>
+        <w:t xml:space="preserve"> and flattening</w:t>
+      </w:r>
+      <w:r>
+        <w:t xml:space="preserve">.  Developers can configure special formatters and instruct AutoMapper to do other actions during the mapping process.  </w:t>
+      </w:r>
+      <w:r>
+        <w:t>Before we dive into AutoMapper, let's see what life was like before it and how we arrived at the decision to use object mapping.</w:t>
+      </w:r>
     </w:p>
     <w:p>
       <w:pPr>
@@ -71,22 +743,1023 @@
         <w:rPr>
           <w:rStyle w:val="Italics"/>
         </w:rPr>
-        <w:t>18.1 Life before AutoMapper</w:t>
-      </w:r>
-    </w:p>
-    <w:p>
-      <w:pPr>
-        <w:pStyle w:val="Body"/>
+        <w:t xml:space="preserve">18.1 Life before </w:t>
+      </w:r>
+      <w:r>
         <w:rPr>
           <w:rStyle w:val="Italics"/>
         </w:rPr>
-      </w:pPr>
+        <w:t>AutoMapper</w:t>
+      </w:r>
+    </w:p>
+    <w:p>
+      <w:pPr>
+        <w:pStyle w:val="Body1"/>
+      </w:pPr>
+      <w:r>
+        <w:t>Imagine a view that renders information about a customer. We discussed in chapter 2 that some trivial applications may choose to use persistent, domain model objects to as the data source for views.  In the markup in listing 18.</w:t>
+      </w:r>
+      <w:r>
+        <w:t>3</w:t>
+      </w:r>
+      <w:r>
+        <w:t xml:space="preserve">, that's exactly the scenario </w:t>
+      </w:r>
+      <w:r>
+        <w:t>in which we find ourselves</w:t>
+      </w:r>
+      <w:r>
+        <w:t>.</w:t>
+      </w:r>
+    </w:p>
+    <w:p>
+      <w:pPr>
+        <w:pStyle w:val="CodeListingCaption"/>
+      </w:pPr>
+      <w:r>
+        <w:t>Listing 18.</w:t>
+      </w:r>
+      <w:r>
+        <w:t>3</w:t>
+      </w:r>
+      <w:r>
+        <w:t xml:space="preserve"> </w:t>
+      </w:r>
+      <w:r>
+        <w:t>A</w:t>
+      </w:r>
+      <w:r>
+        <w:t xml:space="preserve"> portion of Customer.aspx</w:t>
+      </w:r>
+    </w:p>
+    <w:p>
+      <w:pPr>
+        <w:pStyle w:val="Code"/>
+      </w:pPr>
+      <w:r>
+        <w:t xml:space="preserve">&lt;%@ Page Language="C#" </w:t>
+      </w:r>
+      <w:r>
+        <w:t xml:space="preserve">                </w:t>
+      </w:r>
+    </w:p>
+    <w:p>
+      <w:pPr>
+        <w:pStyle w:val="Code"/>
+      </w:pPr>
+      <w:r>
+        <w:t>Inherits="System.Web.Mvc.ViewPage&lt;Customer&gt;" %&gt;</w:t>
+      </w:r>
+      <w:r>
+        <w:t xml:space="preserve">                   |#1</w:t>
+      </w:r>
+    </w:p>
+    <w:p>
+      <w:pPr>
+        <w:pStyle w:val="Code"/>
+      </w:pPr>
+      <w:r>
+        <w:t>&lt;%@ Import Namespace="Core.Model"%&gt;</w:t>
+      </w:r>
+      <w:r>
+        <w:t xml:space="preserve">                              |#1</w:t>
+      </w:r>
+    </w:p>
+    <w:p>
+      <w:pPr>
+        <w:pStyle w:val="Code"/>
+      </w:pPr>
+    </w:p>
+    <w:p>
+      <w:pPr>
+        <w:pStyle w:val="Code"/>
+      </w:pPr>
+      <w:r>
+        <w:t xml:space="preserve">&lt;h2&gt;Customer: &lt;%= Html.Encode(Model.Name.First + " " + </w:t>
+      </w:r>
+      <w:r>
+        <w:t xml:space="preserve">        |#2</w:t>
+      </w:r>
+    </w:p>
+    <w:p>
+      <w:pPr>
+        <w:pStyle w:val="Code"/>
+      </w:pPr>
+      <w:r>
+        <w:tab/>
+        <w:t>Model.Name.Middle + " " + Model.Name.Last) %&gt;&lt;/h2&gt;</w:t>
+      </w:r>
+      <w:r>
+        <w:t xml:space="preserve">       |#2</w:t>
+      </w:r>
+    </w:p>
+    <w:p>
+      <w:pPr>
+        <w:pStyle w:val="Code"/>
+      </w:pPr>
+      <w:r>
+        <w:t>&lt;div class="customerdetails"&gt;</w:t>
+      </w:r>
+    </w:p>
+    <w:p>
+      <w:pPr>
+        <w:pStyle w:val="Code"/>
+      </w:pPr>
+      <w:r>
+        <w:t xml:space="preserve"> &lt;p&gt;Status: &lt;%= Html.Encode(Model.Status) %&gt;&lt;/p&gt;</w:t>
+      </w:r>
+      <w:r>
+        <w:t xml:space="preserve">             #3</w:t>
+      </w:r>
+    </w:p>
+    <w:p>
+      <w:pPr>
+        <w:pStyle w:val="Code"/>
+      </w:pPr>
+      <w:r>
+        <w:t xml:space="preserve"> &lt;p&gt;Total Amount Paid: $ </w:t>
+      </w:r>
+      <w:r>
+        <w:t xml:space="preserve">                                    |#4</w:t>
+      </w:r>
+    </w:p>
+    <w:p>
+      <w:pPr>
+        <w:pStyle w:val="Code"/>
+      </w:pPr>
+      <w:r>
+        <w:tab/>
+        <w:t>&lt;%= Html.Encode(Model.GetTotalAmountPaid()) %&gt;&lt;/p&gt;</w:t>
+      </w:r>
+      <w:r>
+        <w:t xml:space="preserve">       |#4</w:t>
+      </w:r>
+    </w:p>
+    <w:p>
+      <w:pPr>
+        <w:pStyle w:val="Code"/>
+      </w:pPr>
+      <w:r>
+        <w:t xml:space="preserve"> &lt;p&gt;Address: &lt;%= Html.Encode(Model.ShippingAddress.Line1) %&gt;, </w:t>
+      </w:r>
+    </w:p>
+    <w:p>
+      <w:pPr>
+        <w:pStyle w:val="Code"/>
+      </w:pPr>
+      <w:r>
+        <w:tab/>
+        <w:t xml:space="preserve">&lt;%= Html.Encode(Model.ShippingAddress.Line2) %&gt;, </w:t>
+      </w:r>
+      <w:r>
+        <w:t xml:space="preserve">       </w:t>
+      </w:r>
+    </w:p>
+    <w:p>
+      <w:pPr>
+        <w:pStyle w:val="Code"/>
+      </w:pPr>
+      <w:r>
+        <w:tab/>
+        <w:t xml:space="preserve">&lt;%= Html.Encode(Model.ShippingAddress.City) %&gt;, </w:t>
+      </w:r>
+      <w:r>
+        <w:t xml:space="preserve">          </w:t>
+      </w:r>
+    </w:p>
+    <w:p>
+      <w:pPr>
+        <w:pStyle w:val="Code"/>
+      </w:pPr>
+      <w:r>
+        <w:tab/>
+        <w:t xml:space="preserve">&lt;%= Html.Encode(Model.ShippingAddress.State.DisplayName) %&gt; </w:t>
+      </w:r>
+      <w:r>
+        <w:t xml:space="preserve"> #</w:t>
+      </w:r>
+      <w:r>
+        <w:t>5</w:t>
+      </w:r>
+    </w:p>
+    <w:p>
+      <w:pPr>
+        <w:pStyle w:val="Code"/>
+      </w:pPr>
+      <w:r>
+        <w:tab/>
+        <w:t>&lt;%= Html.Encode(Model.ShippingAddress.Zip) %&gt;&lt;/p&gt;</w:t>
+      </w:r>
+    </w:p>
+    <w:p>
+      <w:pPr>
+        <w:pStyle w:val="Code"/>
+      </w:pPr>
+      <w:r>
+        <w:t>&lt;/div&gt;</w:t>
+      </w:r>
+    </w:p>
+    <w:p>
+      <w:pPr>
+        <w:pStyle w:val="CodeAnnotation"/>
+      </w:pPr>
+      <w:r>
+        <w:t>#1 Directly using the domain object</w:t>
+      </w:r>
+    </w:p>
+    <w:p>
+      <w:pPr>
+        <w:pStyle w:val="CodeAnnotation"/>
+      </w:pPr>
+      <w:r>
+        <w:t xml:space="preserve">#2 Formatting complex </w:t>
+      </w:r>
+      <w:r>
+        <w:t>components</w:t>
+      </w:r>
+    </w:p>
+    <w:p>
+      <w:pPr>
+        <w:pStyle w:val="CodeAnnotation"/>
+      </w:pPr>
+      <w:r>
+        <w:t>#3 Everything must be encoded</w:t>
+      </w:r>
+    </w:p>
+    <w:p>
+      <w:pPr>
+        <w:pStyle w:val="CodeAnnotation"/>
+      </w:pPr>
+      <w:r>
+        <w:t>#4 Apply standard formatting manually</w:t>
+      </w:r>
+    </w:p>
+    <w:p>
+      <w:pPr>
+        <w:pStyle w:val="CodeAnnotation"/>
+      </w:pPr>
+      <w:r>
+        <w:t>#5 Domain objects interrogated deeply</w:t>
+      </w:r>
+    </w:p>
+    <w:p>
+      <w:pPr>
+        <w:pStyle w:val="Head2"/>
+      </w:pPr>
+      <w:r>
+        <w:t>18.1.1 An inappropriate dependency</w:t>
+      </w:r>
+    </w:p>
+    <w:p>
+      <w:pPr>
+        <w:pStyle w:val="Body1"/>
+        <w:rPr>
+          <w:rStyle w:val="Bold"/>
+        </w:rPr>
+      </w:pPr>
+      <w:r>
+        <w:t>This is complex markup -</w:t>
+      </w:r>
+      <w:r>
+        <w:t xml:space="preserve"> overly complex for the simple display it's rendering. We see common formatting rules, like applying the dollar sign to </w:t>
+      </w:r>
+      <w:r>
+        <w:rPr>
+          <w:rStyle w:val="CodeinText"/>
+        </w:rPr>
+        <w:t>decimal</w:t>
+      </w:r>
+      <w:r>
+        <w:t xml:space="preserve"> values.  There's that very suspicious name formatting </w:t>
+      </w:r>
+      <w:r>
+        <w:rPr>
+          <w:rStyle w:val="Bold"/>
+        </w:rPr>
+        <w:t>(2)</w:t>
+      </w:r>
+      <w:r>
+        <w:rPr>
+          <w:rStyle w:val="Bold"/>
+          <w:b w:val="0"/>
+        </w:rPr>
+        <w:t xml:space="preserve"> that will clearly look wrong if there's a missing middle name. We are manually and repeatedly applying encoding rules </w:t>
+      </w:r>
+      <w:r>
+        <w:rPr>
+          <w:rStyle w:val="Bold"/>
+        </w:rPr>
+        <w:t>(3)</w:t>
+      </w:r>
+      <w:r>
+        <w:rPr>
+          <w:rStyle w:val="Bold"/>
+          <w:b w:val="0"/>
+        </w:rPr>
+        <w:t>.</w:t>
+      </w:r>
+    </w:p>
+    <w:p>
+      <w:pPr>
+        <w:pStyle w:val="Body"/>
+      </w:pPr>
+      <w:r>
+        <w:t xml:space="preserve">When the page is actually displayed, there's not only the danger of the screen not looking right, but it may not render at all.  What if the </w:t>
+      </w:r>
+      <w:r>
+        <w:rPr>
+          <w:rStyle w:val="CodeinText"/>
+        </w:rPr>
+        <w:t>ShippingAddress</w:t>
+      </w:r>
+      <w:r>
+        <w:t xml:space="preserve"> is </w:t>
+      </w:r>
+      <w:r>
+        <w:rPr>
+          <w:rStyle w:val="CodeinText"/>
+        </w:rPr>
+        <w:t>null</w:t>
+      </w:r>
+      <w:r>
+        <w:t xml:space="preserve">? We'll see a nastly null reference exception in the yellow screen of death that accompanies major </w:t>
+      </w:r>
+      <w:r>
+        <w:lastRenderedPageBreak/>
+        <w:t xml:space="preserve">ASP.NET errors.  All these problems are caused by </w:t>
+      </w:r>
+      <w:r>
+        <w:t>the view</w:t>
+      </w:r>
+      <w:r>
+        <w:t xml:space="preserve"> direct</w:t>
+      </w:r>
+      <w:r>
+        <w:t>ly</w:t>
+      </w:r>
+      <w:r>
+        <w:t xml:space="preserve"> depend</w:t>
+      </w:r>
+      <w:r>
+        <w:t>ing on the domain model, by the user interface knowing too much about the core logic of the software.</w:t>
+      </w:r>
+    </w:p>
+    <w:p>
+      <w:pPr>
+        <w:pStyle w:val="Head2"/>
+        <w:rPr>
+          <w:rStyle w:val="Italics"/>
+          <w:i/>
+        </w:rPr>
+      </w:pPr>
+      <w:r>
+        <w:rPr>
+          <w:rStyle w:val="Italics"/>
+          <w:i/>
+        </w:rPr>
+        <w:t>18.1.2 One solution: manual mapping</w:t>
+      </w:r>
+    </w:p>
+    <w:p>
+      <w:pPr>
+        <w:pStyle w:val="Body1"/>
+      </w:pPr>
+      <w:r>
+        <w:t>We know, from our examples in chapter 2 and the previous section, that in most scenarios i</w:t>
+      </w:r>
+      <w:r>
+        <w:t>t's best to design</w:t>
+      </w:r>
+      <w:r>
+        <w:t xml:space="preserve"> a custom model </w:t>
+      </w:r>
+      <w:r>
+        <w:t>f</w:t>
+      </w:r>
+      <w:r>
+        <w:t xml:space="preserve">or consumption by the view.  </w:t>
+      </w:r>
+      <w:r>
+        <w:t>Translating from the domain model - projecting it - to the presentation model is a straightforward programming task.  Take the value from the source object and copy it to the right place on the destination object.  Mix in some carefully applied formatting and flattening code, and our projection is complete. We can easily test this logic.  An example of a hand-rolled mapper is shown in listing 18.</w:t>
+      </w:r>
+      <w:r>
+        <w:t>4</w:t>
+      </w:r>
+      <w:r>
+        <w:t>.</w:t>
+      </w:r>
+    </w:p>
+    <w:p>
+      <w:pPr>
+        <w:pStyle w:val="CodeListingCaption"/>
+      </w:pPr>
+      <w:r>
+        <w:t>Listing 18.</w:t>
+      </w:r>
+      <w:r>
+        <w:t>4</w:t>
+      </w:r>
+      <w:r>
+        <w:t xml:space="preserve"> Mapping objects by hand</w:t>
+      </w:r>
+    </w:p>
+    <w:p>
+      <w:pPr>
+        <w:pStyle w:val="Code"/>
+      </w:pPr>
+      <w:r>
+        <w:t>public class CustomerInfoMapper</w:t>
+      </w:r>
+    </w:p>
+    <w:p>
+      <w:pPr>
+        <w:pStyle w:val="Code"/>
+      </w:pPr>
+      <w:r>
+        <w:t>{</w:t>
+      </w:r>
+    </w:p>
+    <w:p>
+      <w:pPr>
+        <w:pStyle w:val="Code"/>
+      </w:pPr>
+      <w:r>
+        <w:t xml:space="preserve">   public CustomerInfo MapFrom(Customer customer)</w:t>
+      </w:r>
+      <w:r>
+        <w:t xml:space="preserve">      #1</w:t>
+      </w:r>
+    </w:p>
+    <w:p>
+      <w:pPr>
+        <w:pStyle w:val="Code"/>
+      </w:pPr>
+      <w:r>
+        <w:t xml:space="preserve">   {</w:t>
+      </w:r>
+    </w:p>
+    <w:p>
+      <w:pPr>
+        <w:pStyle w:val="Code"/>
+      </w:pPr>
+      <w:r>
+        <w:t xml:space="preserve">      return new CustomerInfo</w:t>
+      </w:r>
+      <w:r>
+        <w:t xml:space="preserve">                       #2</w:t>
+      </w:r>
+    </w:p>
+    <w:p>
+      <w:pPr>
+        <w:pStyle w:val="Code"/>
+      </w:pPr>
+      <w:r>
+        <w:t xml:space="preserve">      {</w:t>
+      </w:r>
+    </w:p>
+    <w:p>
+      <w:pPr>
+        <w:pStyle w:val="Code"/>
+      </w:pPr>
+      <w:r>
+        <w:t xml:space="preserve">         Id = customer.Id,</w:t>
+      </w:r>
+      <w:r>
+        <w:t xml:space="preserve">                              |#3</w:t>
+      </w:r>
+    </w:p>
+    <w:p>
+      <w:pPr>
+        <w:pStyle w:val="Code"/>
+      </w:pPr>
+      <w:r>
+        <w:t xml:space="preserve">         Name = new NameFormatter()</w:t>
+      </w:r>
+      <w:r>
+        <w:t xml:space="preserve">                  </w:t>
+      </w:r>
+      <w:r>
+        <w:t>|#3</w:t>
+      </w:r>
+    </w:p>
+    <w:p>
+      <w:pPr>
+        <w:pStyle w:val="Code"/>
+      </w:pPr>
+      <w:r>
+        <w:t xml:space="preserve">            .Format(customer.Name),</w:t>
+      </w:r>
+      <w:r>
+        <w:t xml:space="preserve">              </w:t>
+      </w:r>
+      <w:r>
+        <w:t>|#3</w:t>
+      </w:r>
+    </w:p>
+    <w:p>
+      <w:pPr>
+        <w:pStyle w:val="Code"/>
+      </w:pPr>
+      <w:r>
+        <w:t xml:space="preserve">         ShippingAddress = new AddressFormatter()</w:t>
+      </w:r>
+      <w:r>
+        <w:t xml:space="preserve">     </w:t>
+      </w:r>
+      <w:r>
+        <w:t>|#3</w:t>
+      </w:r>
+    </w:p>
+    <w:p>
+      <w:pPr>
+        <w:pStyle w:val="Code"/>
+      </w:pPr>
+      <w:r>
+        <w:t xml:space="preserve">            .Format(customer.ShippingAddress),</w:t>
+      </w:r>
+      <w:r>
+        <w:t xml:space="preserve">     </w:t>
+      </w:r>
+      <w:r>
+        <w:t>|#3</w:t>
+      </w:r>
+    </w:p>
+    <w:p>
+      <w:pPr>
+        <w:pStyle w:val="Code"/>
+      </w:pPr>
+      <w:r>
+        <w:t xml:space="preserve">         Status = customer.Status ?? string.Empty,</w:t>
+      </w:r>
+      <w:r>
+        <w:t xml:space="preserve">      </w:t>
+      </w:r>
+      <w:r>
+        <w:t>|#3</w:t>
+      </w:r>
+    </w:p>
+    <w:p>
+      <w:pPr>
+        <w:pStyle w:val="Code"/>
+      </w:pPr>
+      <w:r>
+        <w:t xml:space="preserve">         TotalAmountPaid = customer.GetTotalAmountPaid()</w:t>
+      </w:r>
+      <w:r>
+        <w:t xml:space="preserve">    </w:t>
+      </w:r>
+      <w:r>
+        <w:t>|#3</w:t>
+      </w:r>
+    </w:p>
+    <w:p>
+      <w:pPr>
+        <w:pStyle w:val="Code"/>
+      </w:pPr>
+      <w:r>
+        <w:t xml:space="preserve">            .ToString("c")</w:t>
+      </w:r>
+      <w:r>
+        <w:t xml:space="preserve">             </w:t>
+      </w:r>
+      <w:r>
+        <w:t>|#3</w:t>
+      </w:r>
+    </w:p>
+    <w:p>
+      <w:pPr>
+        <w:pStyle w:val="Code"/>
+      </w:pPr>
+      <w:r>
+        <w:t xml:space="preserve">      };</w:t>
+      </w:r>
+    </w:p>
+    <w:p>
+      <w:pPr>
+        <w:pStyle w:val="Code"/>
+      </w:pPr>
+      <w:r>
+        <w:t xml:space="preserve">   }</w:t>
+      </w:r>
+    </w:p>
+    <w:p>
+      <w:pPr>
+        <w:pStyle w:val="Code"/>
+      </w:pPr>
+      <w:r>
+        <w:t>}</w:t>
+      </w:r>
+    </w:p>
+    <w:p>
+      <w:pPr>
+        <w:pStyle w:val="CodeAnnotation"/>
+      </w:pPr>
+      <w:r>
+        <w:t>#1 Accepts source type, returns destination</w:t>
+      </w:r>
+    </w:p>
+    <w:p>
+      <w:pPr>
+        <w:pStyle w:val="CodeAnnotation"/>
+      </w:pPr>
+      <w:r>
+        <w:t>#2 Creating the destination presentation model</w:t>
+      </w:r>
+    </w:p>
+    <w:p>
+      <w:pPr>
+        <w:pStyle w:val="CodeAnnotation"/>
+      </w:pPr>
+      <w:r>
+        <w:t>#3 Performing manual mapping</w:t>
+      </w:r>
+    </w:p>
+    <w:p>
+      <w:pPr>
+        <w:pStyle w:val="Body1"/>
+      </w:pPr>
+      <w:r>
+        <w:t>This class is testable and separates the view from the complexity of our domain model.  It allows the view a change to work with the data as it's intended to be displayed.  Listing 18.</w:t>
+      </w:r>
+      <w:r>
+        <w:t>5</w:t>
+      </w:r>
+      <w:r>
+        <w:t xml:space="preserve"> shows our view, updated to work with </w:t>
+      </w:r>
+      <w:r>
+        <w:rPr>
+          <w:rStyle w:val="CodeinText"/>
+        </w:rPr>
+        <w:t>CustomerInfo</w:t>
+      </w:r>
+      <w:r>
+        <w:t xml:space="preserve"> instead of </w:t>
+      </w:r>
+      <w:r>
+        <w:rPr>
+          <w:rStyle w:val="CodeinText"/>
+        </w:rPr>
+        <w:t>Customer</w:t>
+      </w:r>
+      <w:r>
+        <w:t>.</w:t>
+      </w:r>
+    </w:p>
+    <w:p>
+      <w:pPr>
+        <w:pStyle w:val="CodeListingCaption"/>
+      </w:pPr>
+      <w:r>
+        <w:t>Listing 18.</w:t>
+      </w:r>
+      <w:r>
+        <w:t>5</w:t>
+      </w:r>
+      <w:r>
+        <w:t xml:space="preserve"> Working with the manually mapped presentation model</w:t>
+      </w:r>
+    </w:p>
+    <w:p>
+      <w:pPr>
+        <w:pStyle w:val="Code"/>
+      </w:pPr>
+      <w:r>
+        <w:t>&lt;h2&gt;Customer: &lt;%= Html.Encode(Model.Name) %&gt;&lt;/h2&gt;</w:t>
+      </w:r>
+      <w:r>
+        <w:t xml:space="preserve">          #1</w:t>
+      </w:r>
+    </w:p>
+    <w:p>
+      <w:pPr>
+        <w:pStyle w:val="Code"/>
+      </w:pPr>
+      <w:r>
+        <w:t>&lt;div class="customerdetails"&gt;</w:t>
+      </w:r>
+    </w:p>
+    <w:p>
+      <w:pPr>
+        <w:pStyle w:val="Code"/>
+      </w:pPr>
+      <w:r>
+        <w:t xml:space="preserve"> &lt;p&gt;Status: &lt;%= Html.Encode(Model.Status) %&gt;&lt;/p&gt;</w:t>
+      </w:r>
+    </w:p>
+    <w:p>
+      <w:pPr>
+        <w:pStyle w:val="Code"/>
+      </w:pPr>
+      <w:r>
+        <w:t xml:space="preserve"> &lt;p&gt;Total Amount Paid: &lt;%= Html.Encode(Model.TotalAmountPaid) %&gt;&lt;/p&gt;</w:t>
+      </w:r>
+      <w:r>
+        <w:t xml:space="preserve"> #2</w:t>
+      </w:r>
+    </w:p>
+    <w:p>
+      <w:pPr>
+        <w:pStyle w:val="Code"/>
+      </w:pPr>
+      <w:r>
+        <w:t xml:space="preserve"> &lt;p&gt;Address: &lt;%= Model.ShippingAddress %&gt;&lt;/p&gt;</w:t>
+      </w:r>
+    </w:p>
+    <w:p>
+      <w:pPr>
+        <w:pStyle w:val="Code"/>
+      </w:pPr>
+      <w:r>
+        <w:t>&lt;/div&gt;</w:t>
+      </w:r>
+    </w:p>
+    <w:p>
+      <w:pPr>
+        <w:pStyle w:val="CodeAnnotation"/>
+      </w:pPr>
+      <w:r>
+        <w:t>#1 We're still encoding everywhere</w:t>
+      </w:r>
+    </w:p>
+    <w:p>
+      <w:pPr>
+        <w:pStyle w:val="CodeAnnotation"/>
+      </w:pPr>
+      <w:r>
+        <w:t>#2 The shape fits the view however</w:t>
+      </w:r>
+    </w:p>
+    <w:p>
+      <w:pPr>
+        <w:pStyle w:val="Body1"/>
+      </w:pPr>
+      <w:r>
+        <w:t xml:space="preserve">This is much better.  The markup addresses more of the </w:t>
+      </w:r>
       <w:r>
         <w:rPr>
           <w:rStyle w:val="Italics"/>
         </w:rPr>
-        <w:tab/>
-        <w:t>- code snippet of Customer/Customer.aspx</w:t>
+        <w:t>what</w:t>
+      </w:r>
+      <w:r>
+        <w:t xml:space="preserve"> and </w:t>
+      </w:r>
+      <w:r>
+        <w:rPr>
+          <w:rStyle w:val="Italics"/>
+        </w:rPr>
+        <w:t>where</w:t>
+      </w:r>
+      <w:r>
+        <w:t xml:space="preserve"> and less of the </w:t>
+      </w:r>
+      <w:r>
+        <w:rPr>
+          <w:rStyle w:val="Italics"/>
+        </w:rPr>
+        <w:t>how</w:t>
+      </w:r>
+      <w:r>
+        <w:t>. We're still encoding every property</w:t>
+      </w:r>
+      <w:r>
+        <w:t xml:space="preserve"> </w:t>
+      </w:r>
+      <w:r>
+        <w:rPr>
+          <w:rStyle w:val="Bold"/>
+        </w:rPr>
+        <w:t>(1)</w:t>
+      </w:r>
+      <w:r>
+        <w:t xml:space="preserve"> - there are global rules that must be applied.  </w:t>
+      </w:r>
+      <w:r>
+        <w:lastRenderedPageBreak/>
+        <w:t>While the manual mapping scenario we've shown in listing 18.2 is a marked improvement over rendering the domain model directly, it's still extremely tedious to write.  Tedius to write and expensive to maintain, error prone and brittle.  We can test it, but on a system featuring dozens of screens, this testing effort can bog down a project.</w:t>
+      </w:r>
+    </w:p>
+    <w:p>
+      <w:pPr>
+        <w:pStyle w:val="Body"/>
+      </w:pPr>
+      <w:r>
+        <w:t>Enter AutoMapper.  AutoMapper allows us to forgo the manual mappi</w:t>
+      </w:r>
+      <w:r>
+        <w:t xml:space="preserve">ng code, and gives us a hook to enable custom global or specific formatting rules.  Instead of </w:t>
+      </w:r>
+      <w:r>
+        <w:rPr>
+          <w:rStyle w:val="Italics"/>
+        </w:rPr>
+        <w:t>imperitive</w:t>
+      </w:r>
+      <w:r>
+        <w:t xml:space="preserve"> code we wrote in listing 18</w:t>
+      </w:r>
+      <w:r>
+        <w:t>.4</w:t>
+      </w:r>
+      <w:r>
+        <w:t xml:space="preserve">, we can </w:t>
+      </w:r>
+      <w:r>
+        <w:rPr>
+          <w:rStyle w:val="Italics"/>
+        </w:rPr>
+        <w:t>declare</w:t>
+      </w:r>
+      <w:r>
+        <w:t xml:space="preserve"> the mapping.</w:t>
+      </w:r>
+    </w:p>
+    <w:p>
+      <w:pPr>
+        <w:pStyle w:val="SidebarHead"/>
+      </w:pPr>
+      <w:r>
+        <w:t>Declaritive programming versus imperitive programming</w:t>
+      </w:r>
+    </w:p>
+    <w:p>
+      <w:pPr>
+        <w:pStyle w:val="Sidebar"/>
+      </w:pPr>
+      <w:r>
+        <w:t>Imperitive programming is traditional code we usually write.  It expresses actions as a series of lines of code indicating logical flow and assignment</w:t>
+      </w:r>
+      <w:r>
+        <w:t xml:space="preserve">.  Impertive code </w:t>
+      </w:r>
+      <w:r>
+        <w:t xml:space="preserve">consists of complex </w:t>
+      </w:r>
+      <w:r>
+        <w:t xml:space="preserve">alorithms and </w:t>
+      </w:r>
+      <w:r>
+        <w:t xml:space="preserve">logical </w:t>
+      </w:r>
+      <w:r>
+        <w:t xml:space="preserve">statements that direct an exact sequence of operations. On the other hand, declaritive programming just specifies what is to be done, not how to do it.  Declaritive code is simple - it's just a statement, not an instruction set.  </w:t>
+      </w:r>
+      <w:r>
+        <w:t>The</w:t>
+      </w:r>
+      <w:r>
+        <w:t xml:space="preserve"> c</w:t>
+      </w:r>
+      <w:r>
+        <w:t>a</w:t>
+      </w:r>
+      <w:r>
+        <w:t xml:space="preserve">nonical example in declarative programming is regular expressions.  Imagine </w:t>
+      </w:r>
+      <w:r>
+        <w:t>reproducing the text search represented by</w:t>
+      </w:r>
+      <w:r>
+        <w:t xml:space="preserve"> a complex regular expression with </w:t>
+      </w:r>
+      <w:r>
+        <w:t xml:space="preserve">imperitive </w:t>
+      </w:r>
+      <w:r>
+        <w:t>if statements and</w:t>
+      </w:r>
+      <w:r>
+        <w:t xml:space="preserve"> </w:t>
+      </w:r>
+      <w:r>
+        <w:t>loops.</w:t>
+      </w:r>
+      <w:r>
+        <w:t xml:space="preserve">  </w:t>
+      </w:r>
+      <w:r>
+        <w:t xml:space="preserve">Avoiding that burden - and trusting </w:t>
+      </w:r>
+      <w:r>
+        <w:t>good tools</w:t>
+      </w:r>
+      <w:r>
+        <w:t xml:space="preserve"> - is one path to rapid construction</w:t>
+      </w:r>
+      <w:r>
+        <w:t xml:space="preserve"> and hassle-free maintenance</w:t>
+      </w:r>
+      <w:r>
+        <w:t>.</w:t>
+      </w:r>
+    </w:p>
+    <w:p>
+      <w:pPr>
+        <w:pStyle w:val="Body"/>
+      </w:pPr>
+      <w:r>
+        <w:t>A sample</w:t>
+      </w:r>
+      <w:r>
+        <w:t xml:space="preserve"> AutoMapper configuration</w:t>
+      </w:r>
+      <w:r>
+        <w:t xml:space="preserve"> decl</w:t>
+      </w:r>
+      <w:r>
+        <w:t>aration is shown in listing 18.6</w:t>
+      </w:r>
+      <w:r>
+        <w:t xml:space="preserve">. </w:t>
+      </w:r>
+    </w:p>
+    <w:p>
+      <w:pPr>
+        <w:pStyle w:val="CodeListingCaption"/>
+      </w:pPr>
+      <w:r>
+        <w:t>Listing 18.</w:t>
+      </w:r>
+      <w:r>
+        <w:t>6</w:t>
+      </w:r>
+      <w:r>
+        <w:t xml:space="preserve"> A quick look at AutoMapper configuration code</w:t>
+      </w:r>
+    </w:p>
+    <w:p>
+      <w:pPr>
+        <w:pStyle w:val="Code"/>
+      </w:pPr>
+      <w:r>
+        <w:t>CreateMap&lt;Customer, CustomerInfo&gt;()</w:t>
+      </w:r>
+    </w:p>
+    <w:p>
+      <w:pPr>
+        <w:pStyle w:val="Code"/>
+      </w:pPr>
+      <w:r>
+        <w:tab/>
+        <w:t>.ForMember(x =&gt; x.ShippingAddress, opt =&gt;</w:t>
+      </w:r>
+    </w:p>
+    <w:p>
+      <w:pPr>
+        <w:pStyle w:val="Code"/>
+      </w:pPr>
+      <w:r>
+        <w:tab/>
+        <w:t>{</w:t>
+      </w:r>
+    </w:p>
+    <w:p>
+      <w:pPr>
+        <w:pStyle w:val="Code"/>
+      </w:pPr>
+      <w:r>
+        <w:tab/>
+      </w:r>
+      <w:r>
+        <w:tab/>
+        <w:t>opt.AddFormatter&lt;AddressFormatter&gt;();</w:t>
+      </w:r>
+    </w:p>
+    <w:p>
+      <w:pPr>
+        <w:pStyle w:val="Code"/>
+      </w:pPr>
+      <w:r>
+        <w:tab/>
+      </w:r>
+      <w:r>
+        <w:tab/>
+        <w:t>opt.SkipFormatter&lt;HtmlEncoderFormatter&gt;();</w:t>
+      </w:r>
+    </w:p>
+    <w:p>
+      <w:pPr>
+        <w:pStyle w:val="Code"/>
+      </w:pPr>
+      <w:r>
+        <w:tab/>
+        <w:t>});</w:t>
+      </w:r>
+    </w:p>
+    <w:p>
+      <w:pPr>
+        <w:pStyle w:val="Body"/>
+      </w:pPr>
+      <w:r>
+        <w:t>We'll return to listing 18.</w:t>
+      </w:r>
+      <w:r>
+        <w:t>6</w:t>
+      </w:r>
+      <w:r>
+        <w:t xml:space="preserve"> and cover AutoMapper basics in the next section.</w:t>
       </w:r>
     </w:p>
     <w:p>
@@ -100,63 +1773,15 @@
         <w:rPr>
           <w:rStyle w:val="Italics"/>
         </w:rPr>
-        <w:t>18.1.2 One solution: manual mapping</w:t>
-      </w:r>
-    </w:p>
-    <w:p>
-      <w:pPr>
-        <w:pStyle w:val="Body"/>
-        <w:rPr>
-          <w:rStyle w:val="Italics"/>
-        </w:rPr>
-      </w:pPr>
-      <w:r>
-        <w:rPr>
-          <w:rStyle w:val="Italics"/>
-        </w:rPr>
-        <w:tab/>
-      </w:r>
-      <w:r>
-        <w:rPr>
-          <w:rStyle w:val="Italics"/>
-        </w:rPr>
-        <w:tab/>
-        <w:t>- CustomerInfoMapper</w:t>
-      </w:r>
-    </w:p>
-    <w:p>
-      <w:pPr>
-        <w:pStyle w:val="Body"/>
-        <w:rPr>
-          <w:rStyle w:val="Italics"/>
-        </w:rPr>
-      </w:pPr>
-      <w:r>
-        <w:rPr>
-          <w:rStyle w:val="Italics"/>
-        </w:rPr>
-        <w:tab/>
-      </w:r>
-      <w:r>
-        <w:rPr>
-          <w:rStyle w:val="Italics"/>
-        </w:rPr>
-        <w:tab/>
-        <w:t>- NameFormatter</w:t>
-      </w:r>
-    </w:p>
-    <w:p>
-      <w:pPr>
-        <w:pStyle w:val="Head2"/>
-        <w:rPr>
-          <w:rStyle w:val="Italics"/>
-        </w:rPr>
-      </w:pPr>
-      <w:r>
-        <w:rPr>
-          <w:rStyle w:val="Italics"/>
-        </w:rPr>
         <w:t>18.2 AutoMapper basics</w:t>
+      </w:r>
+    </w:p>
+    <w:p>
+      <w:pPr>
+        <w:pStyle w:val="Body1"/>
+      </w:pPr>
+      <w:r>
+        <w:t>AutoMapper must be initialized and configured.  And because AutoMapper relies on soft associations via naming conventions, it's important that developers have a way to test that the configuration is valid.  We'll cover all these aspects and more in this section.</w:t>
       </w:r>
     </w:p>
     <w:p>
@@ -170,29 +1795,201 @@
         <w:rPr>
           <w:rStyle w:val="Italics"/>
         </w:rPr>
-        <w:tab/>
         <w:t>18.2.1 - Initialization</w:t>
       </w:r>
     </w:p>
     <w:p>
       <w:pPr>
+        <w:pStyle w:val="CodeListingCaption"/>
+      </w:pPr>
+      <w:r>
+        <w:t>Listing 18.</w:t>
+      </w:r>
+      <w:r>
+        <w:t>7</w:t>
+      </w:r>
+      <w:r>
+        <w:t xml:space="preserve"> AutoMapper initialization</w:t>
+      </w:r>
+    </w:p>
+    <w:p>
+      <w:pPr>
+        <w:pStyle w:val="Code"/>
+      </w:pPr>
+      <w:r>
+        <w:t>public class AutoMapperConfiguration</w:t>
+      </w:r>
+    </w:p>
+    <w:p>
+      <w:pPr>
+        <w:pStyle w:val="Code"/>
+      </w:pPr>
+      <w:r>
+        <w:t>{</w:t>
+      </w:r>
+    </w:p>
+    <w:p>
+      <w:pPr>
+        <w:pStyle w:val="Code"/>
+      </w:pPr>
+      <w:r>
+        <w:tab/>
+        <w:t>public static void Configure()</w:t>
+      </w:r>
+      <w:r>
+        <w:t xml:space="preserve">          #1</w:t>
+      </w:r>
+    </w:p>
+    <w:p>
+      <w:pPr>
+        <w:pStyle w:val="Code"/>
+      </w:pPr>
+      <w:r>
+        <w:tab/>
+        <w:t>{</w:t>
+      </w:r>
+    </w:p>
+    <w:p>
+      <w:pPr>
+        <w:pStyle w:val="Code"/>
+      </w:pPr>
+      <w:r>
+        <w:tab/>
+      </w:r>
+      <w:r>
+        <w:tab/>
+        <w:t xml:space="preserve">Mapper.Initialize(x =&gt; </w:t>
+      </w:r>
+      <w:r>
+        <w:t xml:space="preserve">          #2</w:t>
+      </w:r>
+    </w:p>
+    <w:p>
+      <w:pPr>
+        <w:pStyle w:val="Code"/>
+      </w:pPr>
+      <w:r>
+        <w:tab/>
+      </w:r>
+      <w:r>
+        <w:tab/>
+      </w:r>
+      <w:r>
+        <w:tab/>
+        <w:t>x.AddProfile&lt;ExampleProfile&gt;());</w:t>
+      </w:r>
+      <w:r>
+        <w:t xml:space="preserve"> #3</w:t>
+      </w:r>
+    </w:p>
+    <w:p>
+      <w:pPr>
+        <w:pStyle w:val="Code"/>
+      </w:pPr>
+      <w:r>
+        <w:tab/>
+        <w:t>}</w:t>
+      </w:r>
+    </w:p>
+    <w:p>
+      <w:pPr>
+        <w:pStyle w:val="Code"/>
+      </w:pPr>
+      <w:r>
+        <w:lastRenderedPageBreak/>
+        <w:t>}</w:t>
+      </w:r>
+    </w:p>
+    <w:p>
+      <w:pPr>
+        <w:pStyle w:val="CodeAnnotation"/>
+      </w:pPr>
+      <w:r>
+        <w:t>#1 A static entry point</w:t>
+      </w:r>
+    </w:p>
+    <w:p>
+      <w:pPr>
+        <w:pStyle w:val="CodeAnnotation"/>
+      </w:pPr>
+      <w:r>
+        <w:t>#2 Initializing AutoMapper</w:t>
+      </w:r>
+    </w:p>
+    <w:p>
+      <w:pPr>
+        <w:pStyle w:val="CodeAnnotation"/>
+      </w:pPr>
+      <w:r>
+        <w:t>#3 Adding a configuration profile</w:t>
+      </w:r>
+    </w:p>
+    <w:p>
+      <w:pPr>
         <w:pStyle w:val="Body"/>
+      </w:pPr>
+      <w:r>
+        <w:t>Listing 18.</w:t>
+      </w:r>
+      <w:r>
+        <w:t>7</w:t>
+      </w:r>
+      <w:r>
+        <w:t xml:space="preserve"> shows a sample class that initializes AutoMapper, which should </w:t>
+      </w:r>
+      <w:r>
+        <w:t xml:space="preserve">be initialized </w:t>
+      </w:r>
+      <w:r>
+        <w:t xml:space="preserve">before it's used, </w:t>
+      </w:r>
+      <w:r>
+        <w:t xml:space="preserve">when the application starts.  For ASP.NET MVC 2 applications, one place this could happen is </w:t>
+      </w:r>
+      <w:r>
         <w:rPr>
-          <w:rStyle w:val="Italics"/>
+          <w:rStyle w:val="CodeinText"/>
         </w:rPr>
-      </w:pPr>
+        <w:t>Global.asax.cs</w:t>
+      </w:r>
       <w:r>
         <w:rPr>
-          <w:rStyle w:val="Italics"/>
+          <w:rStyle w:val="CodeinText"/>
+          <w:rFonts w:ascii="Verdana" w:hAnsi="Verdana"/>
+          <w:color w:val="000000"/>
+          <w:sz w:val="16"/>
         </w:rPr>
-        <w:tab/>
+        <w:t>.</w:t>
       </w:r>
       <w:r>
         <w:rPr>
-          <w:rStyle w:val="Italics"/>
+          <w:rStyle w:val="CodeinText"/>
+          <w:rFonts w:ascii="Verdana" w:hAnsi="Verdana"/>
+          <w:color w:val="000000"/>
+          <w:sz w:val="16"/>
         </w:rPr>
-        <w:tab/>
-        <w:t>- code snippet AutoMapperConfiguration</w:t>
+        <w:t xml:space="preserve"> We'll cover profiles</w:t>
+      </w:r>
+      <w:r>
+        <w:rPr>
+          <w:rStyle w:val="CodeinText"/>
+        </w:rPr>
+        <w:t xml:space="preserve"> </w:t>
+      </w:r>
+      <w:r>
+        <w:rPr>
+          <w:rStyle w:val="Bold"/>
+        </w:rPr>
+        <w:t>(3)</w:t>
+      </w:r>
+      <w:r>
+        <w:rPr>
+          <w:rStyle w:val="CodeinText"/>
+          <w:rFonts w:ascii="Verdana" w:hAnsi="Verdana"/>
+          <w:color w:val="000000"/>
+          <w:sz w:val="16"/>
+        </w:rPr>
+        <w:t xml:space="preserve"> next.</w:t>
       </w:r>
     </w:p>
     <w:p>
@@ -206,29 +2003,529 @@
         <w:rPr>
           <w:rStyle w:val="Italics"/>
         </w:rPr>
-        <w:tab/>
         <w:t>18.2.2 - Profiles</w:t>
       </w:r>
     </w:p>
     <w:p>
       <w:pPr>
         <w:pStyle w:val="Body"/>
+      </w:pPr>
+      <w:r>
+        <w:t xml:space="preserve">Profiles are the main vehicle for configuring AutoMapper.  A profile is a collection of type mapping definitions. AutoMapper profiles are classes that derive from its </w:t>
+      </w:r>
+      <w:r>
         <w:rPr>
-          <w:rStyle w:val="Italics"/>
+          <w:rStyle w:val="CodeinText"/>
         </w:rPr>
-      </w:pPr>
+        <w:t>Profile</w:t>
+      </w:r>
       <w:r>
         <w:rPr>
-          <w:rStyle w:val="Italics"/>
+          <w:rStyle w:val="CodeinText"/>
+          <w:rFonts w:ascii="Verdana" w:hAnsi="Verdana"/>
+          <w:color w:val="000000"/>
+          <w:sz w:val="16"/>
         </w:rPr>
-        <w:tab/>
+        <w:t xml:space="preserve"> class.</w:t>
+      </w:r>
+      <w:r>
+        <w:t xml:space="preserve"> They also contains rules that apply to all maps defined in that profile.  Profiles are effective for grouping mappings by context.  An application may have one profile for mapping from the domain model to a presentation model and another profile for another purpose.</w:t>
+      </w:r>
+      <w:r>
+        <w:t xml:space="preserve">  Here, in listing 18.</w:t>
+      </w:r>
+      <w:r>
+        <w:t>8</w:t>
+      </w:r>
+      <w:r>
+        <w:t>, is a rich profile with several configuration directives.</w:t>
+      </w:r>
+    </w:p>
+    <w:p>
+      <w:pPr>
+        <w:pStyle w:val="CodeListingCaption"/>
+      </w:pPr>
+      <w:r>
+        <w:t>Listing 18.</w:t>
+      </w:r>
+      <w:r>
+        <w:t>8</w:t>
+      </w:r>
+      <w:r>
+        <w:t xml:space="preserve"> A sample </w:t>
+      </w:r>
+      <w:r>
+        <w:t>pr</w:t>
+      </w:r>
+      <w:r>
+        <w:t>ofile</w:t>
+      </w:r>
+    </w:p>
+    <w:p>
+      <w:pPr>
+        <w:pStyle w:val="Code"/>
+      </w:pPr>
+      <w:r>
+        <w:t>public class ExampleProfile : Profile</w:t>
+      </w:r>
+      <w:r>
+        <w:t xml:space="preserve">                #1</w:t>
+      </w:r>
+    </w:p>
+    <w:p>
+      <w:pPr>
+        <w:pStyle w:val="Code"/>
+      </w:pPr>
+      <w:r>
+        <w:t>{</w:t>
+      </w:r>
+    </w:p>
+    <w:p>
+      <w:pPr>
+        <w:pStyle w:val="Code"/>
+      </w:pPr>
+      <w:r>
+        <w:t xml:space="preserve">   protected override string ProfileName</w:t>
+      </w:r>
+    </w:p>
+    <w:p>
+      <w:pPr>
+        <w:pStyle w:val="Code"/>
+      </w:pPr>
+      <w:r>
+        <w:t xml:space="preserve">   {</w:t>
+      </w:r>
+    </w:p>
+    <w:p>
+      <w:pPr>
+        <w:pStyle w:val="Code"/>
+      </w:pPr>
+      <w:r>
+        <w:t xml:space="preserve">      get { return "ViewModel"; }</w:t>
+      </w:r>
+    </w:p>
+    <w:p>
+      <w:pPr>
+        <w:pStyle w:val="Code"/>
+      </w:pPr>
+      <w:r>
+        <w:t xml:space="preserve">   }</w:t>
+      </w:r>
+    </w:p>
+    <w:p>
+      <w:pPr>
+        <w:pStyle w:val="Code"/>
+      </w:pPr>
+    </w:p>
+    <w:p>
+      <w:pPr>
+        <w:pStyle w:val="Code"/>
+      </w:pPr>
+      <w:r>
+        <w:t xml:space="preserve">   protected override void Configure()</w:t>
+      </w:r>
+    </w:p>
+    <w:p>
+      <w:pPr>
+        <w:pStyle w:val="Code"/>
+      </w:pPr>
+      <w:r>
+        <w:t xml:space="preserve">   {</w:t>
+      </w:r>
+    </w:p>
+    <w:p>
+      <w:pPr>
+        <w:pStyle w:val="Code"/>
+      </w:pPr>
+      <w:r>
+        <w:t xml:space="preserve">      AddFormatter&lt;HtmlEncoderFormatter&gt;();</w:t>
+      </w:r>
+      <w:r>
+        <w:t xml:space="preserve">             #2</w:t>
+      </w:r>
+    </w:p>
+    <w:p>
+      <w:pPr>
+        <w:pStyle w:val="Code"/>
+      </w:pPr>
+      <w:r>
+        <w:t xml:space="preserve">      ForSourceType&lt;Name&gt;().AddFormatter&lt;NameFormatter&gt;();</w:t>
+      </w:r>
+      <w:r>
+        <w:t xml:space="preserve">    #3</w:t>
+      </w:r>
+    </w:p>
+    <w:p>
+      <w:pPr>
+        <w:pStyle w:val="Code"/>
+      </w:pPr>
+      <w:r>
+        <w:t xml:space="preserve">      ForSourceType&lt;decimal&gt;()</w:t>
+      </w:r>
+      <w:r>
+        <w:t xml:space="preserve">                             |#</w:t>
+      </w:r>
+      <w:r>
+        <w:t>4</w:t>
+      </w:r>
+    </w:p>
+    <w:p>
+      <w:pPr>
+        <w:pStyle w:val="Code"/>
+      </w:pPr>
+      <w:r>
+        <w:t xml:space="preserve">         .AddFormatExpression(context =&gt; </w:t>
+      </w:r>
+      <w:r>
+        <w:t xml:space="preserve">                 |#</w:t>
+      </w:r>
+      <w:r>
+        <w:t>4</w:t>
+      </w:r>
+    </w:p>
+    <w:p>
+      <w:pPr>
+        <w:pStyle w:val="Code"/>
+      </w:pPr>
+      <w:r>
+        <w:t xml:space="preserve">            ((decimal)context.SourceValue).ToString("c"));</w:t>
+      </w:r>
+      <w:r>
+        <w:t xml:space="preserve"> |#</w:t>
+      </w:r>
+      <w:r>
+        <w:t>4</w:t>
+      </w:r>
+    </w:p>
+    <w:p>
+      <w:pPr>
+        <w:pStyle w:val="Code"/>
+      </w:pPr>
+    </w:p>
+    <w:p>
+      <w:pPr>
+        <w:pStyle w:val="Code"/>
+      </w:pPr>
+      <w:r>
+        <w:t xml:space="preserve">      CreateMap&lt;Customer, CustomerInfo&gt;()</w:t>
+      </w:r>
+      <w:r>
+        <w:t xml:space="preserve">                 |#</w:t>
+      </w:r>
+      <w:r>
+        <w:t>5</w:t>
+      </w:r>
+    </w:p>
+    <w:p>
+      <w:pPr>
+        <w:pStyle w:val="Code"/>
+      </w:pPr>
+      <w:r>
+        <w:t xml:space="preserve">         .ForMember(x =&gt; x.ShippingAddress, opt =&gt;</w:t>
+      </w:r>
+      <w:r>
+        <w:t xml:space="preserve">       </w:t>
+      </w:r>
+      <w:r>
+        <w:t>|#</w:t>
+      </w:r>
+      <w:r>
+        <w:t>5</w:t>
+      </w:r>
+    </w:p>
+    <w:p>
+      <w:pPr>
+        <w:pStyle w:val="Code"/>
+      </w:pPr>
+      <w:r>
+        <w:t xml:space="preserve">         {</w:t>
+      </w:r>
+      <w:r>
+        <w:t xml:space="preserve">                                            </w:t>
+      </w:r>
+      <w:r>
+        <w:t>|#</w:t>
+      </w:r>
+      <w:r>
+        <w:t>5</w:t>
+      </w:r>
+    </w:p>
+    <w:p>
+      <w:pPr>
+        <w:pStyle w:val="Code"/>
+      </w:pPr>
+      <w:r>
+        <w:t xml:space="preserve">            opt.AddFormatter&lt;AddressFormatter&gt;();</w:t>
+      </w:r>
+      <w:r>
+        <w:t xml:space="preserve">  </w:t>
+      </w:r>
+      <w:r>
+        <w:t>|#</w:t>
+      </w:r>
+      <w:r>
+        <w:t>5</w:t>
+      </w:r>
+    </w:p>
+    <w:p>
+      <w:pPr>
+        <w:pStyle w:val="Code"/>
+      </w:pPr>
+      <w:r>
+        <w:t xml:space="preserve">            opt.SkipFormatter&lt;HtmlEncoderFormatter&gt;();</w:t>
+      </w:r>
+      <w:r>
+        <w:t xml:space="preserve"> </w:t>
+      </w:r>
+      <w:r>
+        <w:t>|#</w:t>
+      </w:r>
+      <w:r>
+        <w:t>5</w:t>
+      </w:r>
+    </w:p>
+    <w:p>
+      <w:pPr>
+        <w:pStyle w:val="Code"/>
+      </w:pPr>
+      <w:r>
+        <w:t xml:space="preserve">         });</w:t>
+      </w:r>
+      <w:r>
+        <w:t xml:space="preserve">                                 </w:t>
+      </w:r>
+      <w:r>
+        <w:t>|#</w:t>
+      </w:r>
+      <w:r>
+        <w:t>5</w:t>
+      </w:r>
+    </w:p>
+    <w:p>
+      <w:pPr>
+        <w:pStyle w:val="Code"/>
+      </w:pPr>
+      <w:r>
+        <w:t xml:space="preserve">   }</w:t>
+      </w:r>
+    </w:p>
+    <w:p>
+      <w:pPr>
+        <w:pStyle w:val="Code"/>
+      </w:pPr>
+      <w:r>
+        <w:t>}</w:t>
+      </w:r>
+    </w:p>
+    <w:p>
+      <w:pPr>
+        <w:pStyle w:val="CodeAnnotation"/>
+      </w:pPr>
+      <w:r>
+        <w:t>#1 Derive from Profile</w:t>
+      </w:r>
+    </w:p>
+    <w:p>
+      <w:pPr>
+        <w:pStyle w:val="CodeAnnotation"/>
+      </w:pPr>
+      <w:r>
+        <w:t>#2 Apply a global formatter</w:t>
+      </w:r>
+    </w:p>
+    <w:p>
+      <w:pPr>
+        <w:pStyle w:val="CodeAnnotation"/>
+      </w:pPr>
+      <w:r>
+        <w:t>#3 Apply formatter for source type</w:t>
+      </w:r>
+    </w:p>
+    <w:p>
+      <w:pPr>
+        <w:pStyle w:val="CodeAnnotation"/>
+      </w:pPr>
+      <w:r>
+        <w:t>#4 In-line formatting for source type</w:t>
+      </w:r>
+    </w:p>
+    <w:p>
+      <w:pPr>
+        <w:pStyle w:val="Body1"/>
+      </w:pPr>
+      <w:r>
+        <w:t xml:space="preserve">Let's investigate the profile piece by piece. </w:t>
+      </w:r>
+      <w:r>
+        <w:t xml:space="preserve">First, each profile must derive from Profile and choose a unique ProfileName </w:t>
       </w:r>
       <w:r>
         <w:rPr>
-          <w:rStyle w:val="Italics"/>
+          <w:rStyle w:val="Bold"/>
         </w:rPr>
-        <w:tab/>
-        <w:t>- code snippet ExampleProfile</w:t>
+        <w:t>(1)</w:t>
+      </w:r>
+      <w:r>
+        <w:t xml:space="preserve">. The </w:t>
+      </w:r>
+      <w:r>
+        <w:rPr>
+          <w:rStyle w:val="CodeinText"/>
+        </w:rPr>
+        <w:t>Configure</w:t>
+      </w:r>
+      <w:r>
+        <w:t xml:space="preserve"> method contains the configuration declarations.  The first directive is </w:t>
+      </w:r>
+      <w:r>
+        <w:rPr>
+          <w:rStyle w:val="CodeinText"/>
+        </w:rPr>
+        <w:t>AddFormatte</w:t>
+      </w:r>
+      <w:r>
+        <w:rPr>
+          <w:rStyle w:val="CodeinText"/>
+        </w:rPr>
+        <w:t>r</w:t>
+      </w:r>
+      <w:r>
+        <w:rPr>
+          <w:rStyle w:val="CodeinText"/>
+        </w:rPr>
+        <w:t>&lt;HtmlEncoderFormatter&gt;()</w:t>
+      </w:r>
+      <w:r>
+        <w:t xml:space="preserve">.  This is a global instruction to AutoMapper, telling it to apply HTML encoding to every destination member.  A second formatting directive tells AutoMapper to, whenever it's mapping from a Name object, use the </w:t>
+      </w:r>
+      <w:r>
+        <w:rPr>
+          <w:rStyle w:val="CodeinText"/>
+        </w:rPr>
+        <w:t>NameFormatter</w:t>
+      </w:r>
+      <w:r>
+        <w:t xml:space="preserve"> (we will investigate </w:t>
+      </w:r>
+      <w:r>
+        <w:rPr>
+          <w:rStyle w:val="CodeinText"/>
+        </w:rPr>
+        <w:t>NameFormatter</w:t>
+      </w:r>
+      <w:r>
+        <w:t xml:space="preserve"> in depth later </w:t>
+      </w:r>
+      <w:r>
+        <w:lastRenderedPageBreak/>
+        <w:t>in this chapter). There's another directive providing a special formatting expression AutoMapper should use when it</w:t>
+      </w:r>
+      <w:r>
+        <w:t>'</w:t>
+      </w:r>
+      <w:r>
+        <w:t xml:space="preserve">s attempting to map from </w:t>
+      </w:r>
+      <w:r>
+        <w:rPr>
+          <w:rStyle w:val="CodeinText"/>
+        </w:rPr>
+        <w:t>decimal</w:t>
+      </w:r>
+      <w:r>
+        <w:t xml:space="preserve"> objects.  This expression will use the standard formatting string to display </w:t>
+      </w:r>
+      <w:r>
+        <w:rPr>
+          <w:rStyle w:val="CodeinText"/>
+        </w:rPr>
+        <w:t>decimal</w:t>
+      </w:r>
+      <w:r>
+        <w:t>s as currency.</w:t>
+      </w:r>
+    </w:p>
+    <w:p>
+      <w:pPr>
+        <w:pStyle w:val="Body"/>
+      </w:pPr>
+      <w:r>
+        <w:t xml:space="preserve">Finally, there is the </w:t>
+      </w:r>
+      <w:r>
+        <w:rPr>
+          <w:rStyle w:val="CodeinText"/>
+        </w:rPr>
+        <w:t>CreateMap</w:t>
+      </w:r>
+      <w:r>
+        <w:t xml:space="preserve"> directive, which tells AutoMapper to plan to map from </w:t>
+      </w:r>
+      <w:r>
+        <w:rPr>
+          <w:rStyle w:val="CodeinText"/>
+        </w:rPr>
+        <w:t>Customer</w:t>
+      </w:r>
+      <w:r>
+        <w:t xml:space="preserve"> to </w:t>
+      </w:r>
+      <w:r>
+        <w:rPr>
+          <w:rStyle w:val="CodeinText"/>
+        </w:rPr>
+        <w:t>CustomerInfo</w:t>
+      </w:r>
+      <w:r>
+        <w:t xml:space="preserve">.  The </w:t>
+      </w:r>
+      <w:r>
+        <w:rPr>
+          <w:rStyle w:val="CodeinText"/>
+        </w:rPr>
+        <w:t>ForMember</w:t>
+      </w:r>
+      <w:r>
+        <w:t xml:space="preserve"> call tells AutoMapper to apply the </w:t>
+      </w:r>
+      <w:r>
+        <w:rPr>
+          <w:rStyle w:val="CodeinText"/>
+        </w:rPr>
+        <w:t>AddressFormatter</w:t>
+      </w:r>
+      <w:r>
+        <w:t xml:space="preserve"> but skip the </w:t>
+      </w:r>
+      <w:r>
+        <w:rPr>
+          <w:rStyle w:val="CodeinText"/>
+        </w:rPr>
+        <w:t>HtmlEncoderFormatter</w:t>
+      </w:r>
+      <w:r>
+        <w:t xml:space="preserve"> when mapping to the </w:t>
+      </w:r>
+      <w:r>
+        <w:rPr>
+          <w:rStyle w:val="CodeinText"/>
+        </w:rPr>
+        <w:t>ShippingAddress</w:t>
+      </w:r>
+      <w:r>
+        <w:t xml:space="preserve"> destination property. The rest of the </w:t>
+      </w:r>
+      <w:r>
+        <w:rPr>
+          <w:rStyle w:val="CodeinText"/>
+        </w:rPr>
+        <w:t>CustomerInfo</w:t>
+      </w:r>
+      <w:r>
+        <w:t xml:space="preserve"> properties aren't specified</w:t>
+      </w:r>
+      <w:r>
+        <w:t>, because they're mapped conventionally.</w:t>
       </w:r>
     </w:p>
     <w:p>
@@ -242,50 +2539,350 @@
         <w:rPr>
           <w:rStyle w:val="Italics"/>
         </w:rPr>
-        <w:tab/>
         <w:t>18.2.3 - Sanity checking</w:t>
       </w:r>
     </w:p>
     <w:p>
       <w:pPr>
         <w:pStyle w:val="Body"/>
+      </w:pPr>
+      <w:r>
+        <w:t xml:space="preserve">A reliance on convention is a double-edged sword.  On one hand, it helpfully eliminates the developer's obligation to specify each member's mapping.  But there is a danger if a property is renamed.  If a source member is renamed it could no longer correspond to the appropriate destination member and the convention would be broken.  Developers need fast feedback when changes like this happen.  It's not acceptable to experience a run-time error.  AutoMapper provides a method that will ensure its configuration is valid, checking that each destination member is mapped to a source member by convention or configuration.  Listing </w:t>
+      </w:r>
+      <w:r>
+        <w:t>18.9 shows a profile that won't work: someone made a typographical error.</w:t>
+      </w:r>
+    </w:p>
+    <w:p>
+      <w:pPr>
+        <w:pStyle w:val="CodeListingCaption"/>
+      </w:pPr>
+      <w:r>
+        <w:t>Listing 18.9 A potentially dangerous typo</w:t>
+      </w:r>
+    </w:p>
+    <w:p>
+      <w:pPr>
+        <w:pStyle w:val="Code"/>
+      </w:pPr>
+      <w:r>
+        <w:t>public class Destination</w:t>
+      </w:r>
+    </w:p>
+    <w:p>
+      <w:pPr>
+        <w:pStyle w:val="Code"/>
+      </w:pPr>
+      <w:r>
+        <w:t>{</w:t>
+      </w:r>
+    </w:p>
+    <w:p>
+      <w:pPr>
+        <w:pStyle w:val="Code"/>
+      </w:pPr>
+      <w:r>
+        <w:tab/>
+        <w:t>public string Name { get; set; }</w:t>
+      </w:r>
+    </w:p>
+    <w:p>
+      <w:pPr>
+        <w:pStyle w:val="Code"/>
+      </w:pPr>
+      <w:r>
+        <w:tab/>
+        <w:t>public string Typo { get; set; }</w:t>
+      </w:r>
+      <w:r>
+        <w:t xml:space="preserve">       #1</w:t>
+      </w:r>
+    </w:p>
+    <w:p>
+      <w:pPr>
+        <w:pStyle w:val="Code"/>
+      </w:pPr>
+      <w:r>
+        <w:t>}</w:t>
+      </w:r>
+    </w:p>
+    <w:p>
+      <w:pPr>
+        <w:pStyle w:val="Code"/>
+      </w:pPr>
+    </w:p>
+    <w:p>
+      <w:pPr>
+        <w:pStyle w:val="Code"/>
+      </w:pPr>
+      <w:r>
+        <w:t>public class Source</w:t>
+      </w:r>
+    </w:p>
+    <w:p>
+      <w:pPr>
+        <w:pStyle w:val="Code"/>
+      </w:pPr>
+      <w:r>
+        <w:t>{</w:t>
+      </w:r>
+    </w:p>
+    <w:p>
+      <w:pPr>
+        <w:pStyle w:val="Code"/>
+      </w:pPr>
+      <w:r>
+        <w:tab/>
+        <w:t>public string Name { get; set; }</w:t>
+      </w:r>
+    </w:p>
+    <w:p>
+      <w:pPr>
+        <w:pStyle w:val="Code"/>
+      </w:pPr>
+      <w:r>
+        <w:tab/>
+        <w:t>public int Number { get; set; }</w:t>
+      </w:r>
+    </w:p>
+    <w:p>
+      <w:pPr>
+        <w:pStyle w:val="Code"/>
+      </w:pPr>
+      <w:r>
+        <w:t>}</w:t>
+      </w:r>
+    </w:p>
+    <w:p>
+      <w:pPr>
+        <w:pStyle w:val="Code"/>
+      </w:pPr>
+    </w:p>
+    <w:p>
+      <w:pPr>
+        <w:pStyle w:val="Code"/>
+      </w:pPr>
+      <w:r>
+        <w:t>public class BrokenProfile : Profile</w:t>
+      </w:r>
+    </w:p>
+    <w:p>
+      <w:pPr>
+        <w:pStyle w:val="Code"/>
+      </w:pPr>
+      <w:r>
+        <w:t>{</w:t>
+      </w:r>
+    </w:p>
+    <w:p>
+      <w:pPr>
+        <w:pStyle w:val="Code"/>
+      </w:pPr>
+      <w:r>
+        <w:tab/>
+        <w:t>protected override void Configure()</w:t>
+      </w:r>
+    </w:p>
+    <w:p>
+      <w:pPr>
+        <w:pStyle w:val="Code"/>
+      </w:pPr>
+      <w:r>
+        <w:tab/>
+        <w:t>{</w:t>
+      </w:r>
+    </w:p>
+    <w:p>
+      <w:pPr>
+        <w:pStyle w:val="Code"/>
+      </w:pPr>
+      <w:r>
+        <w:tab/>
+      </w:r>
+      <w:r>
+        <w:tab/>
+        <w:t>CreateMap&lt;Source, Destination&gt;();</w:t>
+      </w:r>
+    </w:p>
+    <w:p>
+      <w:pPr>
+        <w:pStyle w:val="Code"/>
+      </w:pPr>
+      <w:r>
+        <w:tab/>
+        <w:t>}</w:t>
+      </w:r>
+    </w:p>
+    <w:p>
+      <w:pPr>
+        <w:pStyle w:val="Code"/>
+      </w:pPr>
+      <w:r>
+        <w:t>}</w:t>
+      </w:r>
+    </w:p>
+    <w:p>
+      <w:pPr>
+        <w:pStyle w:val="CodeAnnotation"/>
+      </w:pPr>
+      <w:r>
+        <w:t>#1 This should be named "Number"</w:t>
+      </w:r>
+    </w:p>
+    <w:p>
+      <w:pPr>
+        <w:pStyle w:val="Body1"/>
+      </w:pPr>
+      <w:r>
+        <w:t>To protect against typos like this we can run, as part of our automated test suite, a special helper test, shown in listing 18.9.</w:t>
+      </w:r>
+    </w:p>
+    <w:p>
+      <w:pPr>
+        <w:pStyle w:val="CodeListingCaption"/>
+      </w:pPr>
+      <w:r>
+        <w:t>Listing 18.9 AutoMapperConfigurationTester</w:t>
+      </w:r>
+    </w:p>
+    <w:p>
+      <w:pPr>
+        <w:pStyle w:val="Code"/>
+      </w:pPr>
+      <w:r>
+        <w:t>[TestFixture]</w:t>
+      </w:r>
+    </w:p>
+    <w:p>
+      <w:pPr>
+        <w:pStyle w:val="Code"/>
+      </w:pPr>
+      <w:r>
+        <w:t>public class AutoMapperConfigurationTester</w:t>
+      </w:r>
+    </w:p>
+    <w:p>
+      <w:pPr>
+        <w:pStyle w:val="Code"/>
+      </w:pPr>
+      <w:r>
+        <w:t>{</w:t>
+      </w:r>
+    </w:p>
+    <w:p>
+      <w:pPr>
+        <w:pStyle w:val="Code"/>
+      </w:pPr>
+      <w:r>
+        <w:tab/>
+        <w:t>[Test]</w:t>
+      </w:r>
+    </w:p>
+    <w:p>
+      <w:pPr>
+        <w:pStyle w:val="Code"/>
+      </w:pPr>
+      <w:r>
+        <w:lastRenderedPageBreak/>
+        <w:tab/>
+        <w:t>public void Should_map_everything()</w:t>
+      </w:r>
+    </w:p>
+    <w:p>
+      <w:pPr>
+        <w:pStyle w:val="Code"/>
+      </w:pPr>
+      <w:r>
+        <w:tab/>
+        <w:t>{</w:t>
+      </w:r>
+    </w:p>
+    <w:p>
+      <w:pPr>
+        <w:pStyle w:val="Code"/>
+      </w:pPr>
+      <w:r>
+        <w:tab/>
+      </w:r>
+      <w:r>
+        <w:tab/>
+        <w:t>AutoMapperConfiguration.Configure();</w:t>
+      </w:r>
+      <w:r>
+        <w:t xml:space="preserve">   #1</w:t>
+      </w:r>
+    </w:p>
+    <w:p>
+      <w:pPr>
+        <w:pStyle w:val="Code"/>
+      </w:pPr>
+    </w:p>
+    <w:p>
+      <w:pPr>
+        <w:pStyle w:val="Code"/>
+      </w:pPr>
+      <w:r>
+        <w:tab/>
+      </w:r>
+      <w:r>
+        <w:tab/>
+        <w:t>Mapper.AssertConfigurationIsValid();</w:t>
+      </w:r>
+      <w:r>
+        <w:t xml:space="preserve">    #2</w:t>
+      </w:r>
+    </w:p>
+    <w:p>
+      <w:pPr>
+        <w:pStyle w:val="Code"/>
+      </w:pPr>
+      <w:r>
+        <w:tab/>
+        <w:t>}</w:t>
+      </w:r>
+    </w:p>
+    <w:p>
+      <w:pPr>
+        <w:pStyle w:val="Code"/>
+      </w:pPr>
+      <w:r>
+        <w:t>}</w:t>
+      </w:r>
+    </w:p>
+    <w:p>
+      <w:pPr>
+        <w:pStyle w:val="CodeAnnotation"/>
+      </w:pPr>
+      <w:r>
+        <w:t>#1 Configure AutoMapper normally</w:t>
+      </w:r>
+    </w:p>
+    <w:p>
+      <w:pPr>
+        <w:pStyle w:val="CodeAnnotation"/>
+      </w:pPr>
+      <w:r>
+        <w:t>#2 Testing the mapping configuration</w:t>
+      </w:r>
+    </w:p>
+    <w:p>
+      <w:pPr>
+        <w:pStyle w:val="Body1"/>
         <w:rPr>
           <w:rStyle w:val="Italics"/>
         </w:rPr>
       </w:pPr>
       <w:r>
+        <w:t xml:space="preserve">When this test is run against our broken profile from listing 18.9 we'll get a helpful message indicating that the </w:t>
+      </w:r>
+      <w:r>
         <w:rPr>
-          <w:rStyle w:val="Italics"/>
+          <w:rStyle w:val="CodeinText"/>
         </w:rPr>
-        <w:tab/>
-      </w:r>
-      <w:r>
-        <w:rPr>
-          <w:rStyle w:val="Italics"/>
-        </w:rPr>
-        <w:tab/>
-        <w:t>- code snippet BrokenProfile</w:t>
-      </w:r>
-    </w:p>
-    <w:p>
-      <w:pPr>
-        <w:pStyle w:val="Body"/>
-        <w:rPr>
-          <w:rStyle w:val="Italics"/>
-        </w:rPr>
-      </w:pPr>
-      <w:r>
-        <w:rPr>
-          <w:rStyle w:val="Italics"/>
-        </w:rPr>
-        <w:tab/>
-      </w:r>
-      <w:r>
-        <w:rPr>
-          <w:rStyle w:val="Italics"/>
-        </w:rPr>
-        <w:tab/>
-        <w:t>- code snippet AutoMapperConfigurationTester</w:t>
+        <w:t>Typo</w:t>
+      </w:r>
+      <w:r>
+        <w:t xml:space="preserve"> property is not mapped.</w:t>
       </w:r>
     </w:p>
     <w:p>
@@ -299,70 +2896,732 @@
         <w:rPr>
           <w:rStyle w:val="Italics"/>
         </w:rPr>
-        <w:tab/>
         <w:t>18.2.4 - Reducing repetitive formatting code</w:t>
       </w:r>
     </w:p>
     <w:p>
       <w:pPr>
-        <w:pStyle w:val="Body"/>
+        <w:pStyle w:val="Body1"/>
+      </w:pPr>
+      <w:r>
+        <w:t>Previously in this chapter we've mentioned applying special formatters to member mappings.  Each of these formatters are implementations of IValueFormatter, an AutoMapper interface that defines the contract between AutoMapper and our custom formatting code. Listing 18.10 shows this interface.</w:t>
+      </w:r>
+    </w:p>
+    <w:p>
+      <w:pPr>
+        <w:pStyle w:val="CodeListingCaption"/>
+      </w:pPr>
+      <w:r>
+        <w:t>Listing 18.10 IValueFormatter</w:t>
+      </w:r>
+    </w:p>
+    <w:p>
+      <w:pPr>
+        <w:pStyle w:val="Code"/>
+      </w:pPr>
+      <w:r>
+        <w:t>public interface IValueFormatter</w:t>
+      </w:r>
+    </w:p>
+    <w:p>
+      <w:pPr>
+        <w:pStyle w:val="Code"/>
+      </w:pPr>
+      <w:r>
+        <w:t>{</w:t>
+      </w:r>
+    </w:p>
+    <w:p>
+      <w:pPr>
+        <w:pStyle w:val="Code"/>
+      </w:pPr>
+      <w:r>
+        <w:tab/>
+        <w:t>string FormatValue(ResolutionContext context);</w:t>
+      </w:r>
+    </w:p>
+    <w:p>
+      <w:pPr>
+        <w:pStyle w:val="Code"/>
+      </w:pPr>
+      <w:r>
+        <w:t>}</w:t>
+      </w:r>
+    </w:p>
+    <w:p>
+      <w:pPr>
+        <w:pStyle w:val="Body1"/>
+      </w:pPr>
+      <w:r>
+        <w:t xml:space="preserve">Our customer formatting implementation will accept a </w:t>
+      </w:r>
+      <w:r>
+        <w:rPr>
+          <w:rStyle w:val="CodeinText"/>
+        </w:rPr>
+        <w:t>ResolutionContext</w:t>
+      </w:r>
+      <w:r>
+        <w:t xml:space="preserve">, which supplies the original value and other metadata and outputs a </w:t>
+      </w:r>
+      <w:r>
+        <w:rPr>
+          <w:rStyle w:val="CodeinText"/>
+        </w:rPr>
+        <w:t>string</w:t>
+      </w:r>
+      <w:r>
+        <w:t xml:space="preserve"> result.  To make it easier on client developers, a simple base class can be implemented.  Listing 18.11 shows BaseFormatter, which pulls the source value out of the context and checks for null values.</w:t>
+      </w:r>
+    </w:p>
+    <w:p>
+      <w:pPr>
+        <w:pStyle w:val="CodeListingCaption"/>
+      </w:pPr>
+      <w:r>
+        <w:t>Listing 18.11 BaseFormatter</w:t>
+      </w:r>
+    </w:p>
+    <w:p>
+      <w:pPr>
+        <w:pStyle w:val="Code"/>
+      </w:pPr>
+      <w:r>
+        <w:t>public abstract class BaseFormatter&lt;T&gt; : IValueFormatter</w:t>
+      </w:r>
+      <w:r>
+        <w:t xml:space="preserve">   </w:t>
+      </w:r>
+    </w:p>
+    <w:p>
+      <w:pPr>
+        <w:pStyle w:val="Code"/>
+      </w:pPr>
+      <w:r>
+        <w:t>{</w:t>
+      </w:r>
+    </w:p>
+    <w:p>
+      <w:pPr>
+        <w:pStyle w:val="Code"/>
+      </w:pPr>
+      <w:r>
+        <w:tab/>
+        <w:t>public string FormatValue(ResolutionContext context)</w:t>
+      </w:r>
+    </w:p>
+    <w:p>
+      <w:pPr>
+        <w:pStyle w:val="Code"/>
+      </w:pPr>
+      <w:r>
+        <w:tab/>
+        <w:t>{</w:t>
+      </w:r>
+    </w:p>
+    <w:p>
+      <w:pPr>
+        <w:pStyle w:val="Code"/>
+      </w:pPr>
+      <w:r>
+        <w:tab/>
+      </w:r>
+      <w:r>
+        <w:tab/>
+        <w:t>if (context.SourceValue == null)</w:t>
+      </w:r>
+      <w:r>
+        <w:t xml:space="preserve">          </w:t>
+      </w:r>
+    </w:p>
+    <w:p>
+      <w:pPr>
+        <w:pStyle w:val="Code"/>
+      </w:pPr>
+      <w:r>
+        <w:tab/>
+      </w:r>
+      <w:r>
+        <w:tab/>
+      </w:r>
+      <w:r>
+        <w:tab/>
+        <w:t>return null;</w:t>
+      </w:r>
+    </w:p>
+    <w:p>
+      <w:pPr>
+        <w:pStyle w:val="Code"/>
+      </w:pPr>
+    </w:p>
+    <w:p>
+      <w:pPr>
+        <w:pStyle w:val="Code"/>
+      </w:pPr>
+      <w:r>
+        <w:tab/>
+      </w:r>
+      <w:r>
+        <w:tab/>
+        <w:t>if (!(context.SourceValue is T))</w:t>
+      </w:r>
+      <w:r>
+        <w:t xml:space="preserve">           #</w:t>
+      </w:r>
+      <w:r>
+        <w:t>1</w:t>
+      </w:r>
+    </w:p>
+    <w:p>
+      <w:pPr>
+        <w:pStyle w:val="Code"/>
+      </w:pPr>
+      <w:r>
+        <w:tab/>
+      </w:r>
+      <w:r>
+        <w:tab/>
+        <w:t>{</w:t>
+      </w:r>
+    </w:p>
+    <w:p>
+      <w:pPr>
+        <w:pStyle w:val="Code"/>
+      </w:pPr>
+      <w:r>
+        <w:tab/>
+      </w:r>
+      <w:r>
+        <w:tab/>
+      </w:r>
+      <w:r>
+        <w:tab/>
+        <w:t>object value = context.SourceValue;</w:t>
+      </w:r>
+      <w:r>
+        <w:t xml:space="preserve">  </w:t>
+      </w:r>
+    </w:p>
+    <w:p>
+      <w:pPr>
+        <w:pStyle w:val="Code"/>
+      </w:pPr>
+      <w:r>
+        <w:tab/>
+      </w:r>
+      <w:r>
+        <w:tab/>
+      </w:r>
+      <w:r>
+        <w:tab/>
+        <w:t xml:space="preserve">return value == null ? </w:t>
+      </w:r>
+    </w:p>
+    <w:p>
+      <w:pPr>
+        <w:pStyle w:val="Code"/>
+      </w:pPr>
+      <w:r>
+        <w:tab/>
+      </w:r>
+      <w:r>
+        <w:tab/>
+      </w:r>
+      <w:r>
+        <w:tab/>
+      </w:r>
+      <w:r>
+        <w:tab/>
+        <w:t>string.Empty : value.ToString();</w:t>
+      </w:r>
+      <w:r>
+        <w:t xml:space="preserve">  </w:t>
+      </w:r>
+    </w:p>
+    <w:p>
+      <w:pPr>
+        <w:pStyle w:val="Code"/>
+      </w:pPr>
+      <w:r>
+        <w:tab/>
+      </w:r>
+      <w:r>
+        <w:tab/>
+        <w:t>}</w:t>
+      </w:r>
+    </w:p>
+    <w:p>
+      <w:pPr>
+        <w:pStyle w:val="Code"/>
+      </w:pPr>
+    </w:p>
+    <w:p>
+      <w:pPr>
+        <w:pStyle w:val="Code"/>
+      </w:pPr>
+      <w:r>
+        <w:tab/>
+      </w:r>
+      <w:r>
+        <w:tab/>
+        <w:t>return FormatValueCore((T) context.SourceValue);</w:t>
+      </w:r>
+      <w:r>
+        <w:t xml:space="preserve">  #</w:t>
+      </w:r>
+      <w:r>
+        <w:t>2</w:t>
+      </w:r>
+    </w:p>
+    <w:p>
+      <w:pPr>
+        <w:pStyle w:val="Code"/>
+      </w:pPr>
+      <w:r>
+        <w:tab/>
+        <w:t>}</w:t>
+      </w:r>
+    </w:p>
+    <w:p>
+      <w:pPr>
+        <w:pStyle w:val="Code"/>
+      </w:pPr>
+    </w:p>
+    <w:p>
+      <w:pPr>
+        <w:pStyle w:val="Code"/>
+      </w:pPr>
+      <w:r>
+        <w:tab/>
+        <w:t>protected abstract string FormatValueCore(T value);</w:t>
+      </w:r>
+      <w:r>
+        <w:t xml:space="preserve">  #</w:t>
+      </w:r>
+      <w:r>
+        <w:t>3</w:t>
+      </w:r>
+    </w:p>
+    <w:p>
+      <w:pPr>
+        <w:pStyle w:val="Code"/>
+      </w:pPr>
+      <w:r>
+        <w:t>}</w:t>
+      </w:r>
+    </w:p>
+    <w:p>
+      <w:pPr>
+        <w:pStyle w:val="CodeAnnotation"/>
+      </w:pPr>
+      <w:r>
+        <w:t>#1 Try ToString if wrong type</w:t>
+      </w:r>
+    </w:p>
+    <w:p>
+      <w:pPr>
+        <w:pStyle w:val="CodeAnnotation"/>
+      </w:pPr>
+      <w:r>
+        <w:t>#2 Return abstract method</w:t>
+      </w:r>
+    </w:p>
+    <w:p>
+      <w:pPr>
+        <w:pStyle w:val="CodeAnnotation"/>
+      </w:pPr>
+      <w:r>
+        <w:t>#3 Derivations implement strongly-typed method</w:t>
+      </w:r>
+    </w:p>
+    <w:p>
+      <w:pPr>
+        <w:pStyle w:val="Body1"/>
+      </w:pPr>
+      <w:r>
+        <w:lastRenderedPageBreak/>
+        <w:t xml:space="preserve">Deriving from </w:t>
+      </w:r>
+      <w:r>
+        <w:rPr>
+          <w:rStyle w:val="CodeinText"/>
+        </w:rPr>
+        <w:t>BaseFormatter</w:t>
+      </w:r>
+      <w:r>
+        <w:t xml:space="preserve"> makes writing a custom formatter straighforward.  All we need to do is implement its abstract </w:t>
+      </w:r>
+      <w:r>
+        <w:rPr>
+          <w:rStyle w:val="CodeinText"/>
+        </w:rPr>
+        <w:t>FormatValueCore</w:t>
+      </w:r>
+      <w:r>
+        <w:t xml:space="preserve"> method, which receives the strongly-typed source value. AutoMapper will catch any null reference exceptions in formatters or in regular mapping.  It just returns an empty string or the default value.  Listing 18.12 shows the </w:t>
+      </w:r>
+      <w:r>
+        <w:rPr>
+          <w:rStyle w:val="CodeinText"/>
+        </w:rPr>
+        <w:t>NameFormatter</w:t>
+      </w:r>
+      <w:r>
+        <w:t xml:space="preserve"> discussed earlier in this chapter.</w:t>
+      </w:r>
+    </w:p>
+    <w:p>
+      <w:pPr>
+        <w:pStyle w:val="CodeListingCaption"/>
+      </w:pPr>
+      <w:r>
+        <w:t>Listing 18.12 HtmlEncoderFormatter</w:t>
+      </w:r>
+    </w:p>
+    <w:p>
+      <w:pPr>
+        <w:pStyle w:val="Code"/>
+      </w:pPr>
+      <w:r>
+        <w:t>public class NameFormatter : BaseFormatter&lt;Name&gt;</w:t>
+      </w:r>
+    </w:p>
+    <w:p>
+      <w:pPr>
+        <w:pStyle w:val="Code"/>
+      </w:pPr>
+      <w:r>
+        <w:t>{</w:t>
+      </w:r>
+    </w:p>
+    <w:p>
+      <w:pPr>
+        <w:pStyle w:val="Code"/>
+      </w:pPr>
+      <w:r>
+        <w:tab/>
+        <w:t>protected override string FormatValueCore(Name value)</w:t>
+      </w:r>
+    </w:p>
+    <w:p>
+      <w:pPr>
+        <w:pStyle w:val="Code"/>
+      </w:pPr>
+      <w:r>
+        <w:tab/>
+        <w:t>{</w:t>
+      </w:r>
+    </w:p>
+    <w:p>
+      <w:pPr>
+        <w:pStyle w:val="Code"/>
+      </w:pPr>
+      <w:r>
+        <w:tab/>
+      </w:r>
+      <w:r>
+        <w:tab/>
+        <w:t>var sb = new StringBuilder();</w:t>
+      </w:r>
+      <w:r>
+        <w:t xml:space="preserve">               #1</w:t>
+      </w:r>
+    </w:p>
+    <w:p>
+      <w:pPr>
+        <w:pStyle w:val="Code"/>
+      </w:pPr>
+    </w:p>
+    <w:p>
+      <w:pPr>
+        <w:pStyle w:val="Code"/>
+      </w:pPr>
+      <w:r>
+        <w:tab/>
+      </w:r>
+      <w:r>
+        <w:tab/>
+        <w:t>if (!string.IsNullOrEmpty(value.First))</w:t>
+      </w:r>
+      <w:r>
+        <w:t xml:space="preserve">    |#2</w:t>
+      </w:r>
+    </w:p>
+    <w:p>
+      <w:pPr>
+        <w:pStyle w:val="Code"/>
+      </w:pPr>
+      <w:r>
+        <w:tab/>
+      </w:r>
+      <w:r>
+        <w:tab/>
+        <w:t>{</w:t>
+      </w:r>
+      <w:r>
+        <w:t xml:space="preserve">                                           |#2</w:t>
+      </w:r>
+    </w:p>
+    <w:p>
+      <w:pPr>
+        <w:pStyle w:val="Code"/>
+      </w:pPr>
+      <w:r>
+        <w:tab/>
+      </w:r>
+      <w:r>
+        <w:tab/>
+      </w:r>
+      <w:r>
+        <w:tab/>
+        <w:t>sb.Append(value.First);</w:t>
+      </w:r>
+      <w:r>
+        <w:t xml:space="preserve">             |#2</w:t>
+      </w:r>
+    </w:p>
+    <w:p>
+      <w:pPr>
+        <w:pStyle w:val="Code"/>
+      </w:pPr>
+      <w:r>
+        <w:tab/>
+      </w:r>
+      <w:r>
+        <w:tab/>
+        <w:t>}</w:t>
+      </w:r>
+      <w:r>
+        <w:t xml:space="preserve">                                          |#2</w:t>
+      </w:r>
+    </w:p>
+    <w:p>
+      <w:pPr>
+        <w:pStyle w:val="Code"/>
+      </w:pPr>
+    </w:p>
+    <w:p>
+      <w:pPr>
+        <w:pStyle w:val="Code"/>
+      </w:pPr>
+      <w:r>
+        <w:tab/>
+      </w:r>
+      <w:r>
+        <w:tab/>
+        <w:t>if (!string.IsNullOrEmpty(value.Middle))</w:t>
+      </w:r>
+    </w:p>
+    <w:p>
+      <w:pPr>
+        <w:pStyle w:val="Code"/>
+      </w:pPr>
+      <w:r>
+        <w:tab/>
+      </w:r>
+      <w:r>
+        <w:tab/>
+        <w:t>{</w:t>
+      </w:r>
+    </w:p>
+    <w:p>
+      <w:pPr>
+        <w:pStyle w:val="Code"/>
+      </w:pPr>
+      <w:r>
+        <w:tab/>
+      </w:r>
+      <w:r>
+        <w:tab/>
+      </w:r>
+      <w:r>
+        <w:tab/>
+        <w:t>sb.Append(" " + value.Middle);</w:t>
+      </w:r>
+    </w:p>
+    <w:p>
+      <w:pPr>
+        <w:pStyle w:val="Code"/>
+      </w:pPr>
+      <w:r>
+        <w:tab/>
+      </w:r>
+      <w:r>
+        <w:tab/>
+        <w:t>}</w:t>
+      </w:r>
+    </w:p>
+    <w:p>
+      <w:pPr>
+        <w:pStyle w:val="Code"/>
+      </w:pPr>
+    </w:p>
+    <w:p>
+      <w:pPr>
+        <w:pStyle w:val="Code"/>
+      </w:pPr>
+      <w:r>
+        <w:tab/>
+      </w:r>
+      <w:r>
+        <w:tab/>
+        <w:t>if (!string.IsNullOrEmpty(value.Last))</w:t>
+      </w:r>
+    </w:p>
+    <w:p>
+      <w:pPr>
+        <w:pStyle w:val="Code"/>
+      </w:pPr>
+      <w:r>
+        <w:tab/>
+      </w:r>
+      <w:r>
+        <w:tab/>
+        <w:t>{</w:t>
+      </w:r>
+    </w:p>
+    <w:p>
+      <w:pPr>
+        <w:pStyle w:val="Code"/>
+      </w:pPr>
+      <w:r>
+        <w:tab/>
+      </w:r>
+      <w:r>
+        <w:tab/>
+      </w:r>
+      <w:r>
+        <w:tab/>
+        <w:t>sb.Append(" " + value.Last);</w:t>
+      </w:r>
+    </w:p>
+    <w:p>
+      <w:pPr>
+        <w:pStyle w:val="Code"/>
+      </w:pPr>
+      <w:r>
+        <w:tab/>
+      </w:r>
+      <w:r>
+        <w:tab/>
+        <w:t>}</w:t>
+      </w:r>
+    </w:p>
+    <w:p>
+      <w:pPr>
+        <w:pStyle w:val="Code"/>
+      </w:pPr>
+    </w:p>
+    <w:p>
+      <w:pPr>
+        <w:pStyle w:val="Code"/>
+      </w:pPr>
+      <w:r>
+        <w:tab/>
+      </w:r>
+      <w:r>
+        <w:tab/>
+        <w:t>if (value.Suffix != null)</w:t>
+      </w:r>
+    </w:p>
+    <w:p>
+      <w:pPr>
+        <w:pStyle w:val="Code"/>
+      </w:pPr>
+      <w:r>
+        <w:tab/>
+      </w:r>
+      <w:r>
+        <w:tab/>
+        <w:t>{</w:t>
+      </w:r>
+    </w:p>
+    <w:p>
+      <w:pPr>
+        <w:pStyle w:val="Code"/>
+      </w:pPr>
+      <w:r>
+        <w:tab/>
+      </w:r>
+      <w:r>
+        <w:tab/>
+      </w:r>
+      <w:r>
+        <w:tab/>
+        <w:t>sb.Append(", " + value.Suffix.DisplayName);</w:t>
+      </w:r>
+    </w:p>
+    <w:p>
+      <w:pPr>
+        <w:pStyle w:val="Code"/>
+      </w:pPr>
+      <w:r>
+        <w:tab/>
+      </w:r>
+      <w:r>
+        <w:tab/>
+        <w:t>}</w:t>
+      </w:r>
+    </w:p>
+    <w:p>
+      <w:pPr>
+        <w:pStyle w:val="Code"/>
+      </w:pPr>
+    </w:p>
+    <w:p>
+      <w:pPr>
+        <w:pStyle w:val="Code"/>
+      </w:pPr>
+      <w:r>
+        <w:tab/>
+      </w:r>
+      <w:r>
+        <w:tab/>
+        <w:t>return sb.ToString();</w:t>
+      </w:r>
+    </w:p>
+    <w:p>
+      <w:pPr>
+        <w:pStyle w:val="Code"/>
+      </w:pPr>
+      <w:r>
+        <w:tab/>
+        <w:t>}</w:t>
+      </w:r>
+    </w:p>
+    <w:p>
+      <w:pPr>
+        <w:pStyle w:val="Code"/>
+      </w:pPr>
+      <w:r>
+        <w:t>}</w:t>
+      </w:r>
+    </w:p>
+    <w:p>
+      <w:pPr>
+        <w:pStyle w:val="CodeAnnotation"/>
+      </w:pPr>
+      <w:r>
+        <w:t>#1 Using StringBuilder to craft the output</w:t>
+      </w:r>
+    </w:p>
+    <w:p>
+      <w:pPr>
+        <w:pStyle w:val="CodeAnnotation"/>
+      </w:pPr>
+      <w:r>
+        <w:t>#2 Basic formatting logic</w:t>
+      </w:r>
+    </w:p>
+    <w:p>
+      <w:pPr>
+        <w:pStyle w:val="Body1"/>
         <w:rPr>
           <w:rStyle w:val="Italics"/>
         </w:rPr>
       </w:pPr>
       <w:r>
-        <w:rPr>
-          <w:rStyle w:val="Italics"/>
-        </w:rPr>
-        <w:tab/>
-      </w:r>
-      <w:r>
-        <w:rPr>
-          <w:rStyle w:val="Italics"/>
-        </w:rPr>
-        <w:tab/>
-        <w:t>- code snippet BaseFormatter</w:t>
-      </w:r>
-    </w:p>
-    <w:p>
-      <w:pPr>
-        <w:pStyle w:val="Body"/>
-        <w:rPr>
-          <w:rStyle w:val="Italics"/>
-        </w:rPr>
-      </w:pPr>
-      <w:r>
-        <w:rPr>
-          <w:rStyle w:val="Italics"/>
-        </w:rPr>
-        <w:tab/>
-      </w:r>
-      <w:r>
-        <w:rPr>
-          <w:rStyle w:val="Italics"/>
-        </w:rPr>
-        <w:tab/>
-        <w:t>- code snippet NameFormatter</w:t>
-      </w:r>
-    </w:p>
-    <w:p>
-      <w:pPr>
-        <w:pStyle w:val="Body"/>
-        <w:rPr>
-          <w:rStyle w:val="Italics"/>
-        </w:rPr>
-      </w:pPr>
-      <w:r>
-        <w:rPr>
-          <w:rStyle w:val="Italics"/>
-        </w:rPr>
-        <w:tab/>
-      </w:r>
-      <w:r>
-        <w:rPr>
-          <w:rStyle w:val="Italics"/>
-        </w:rPr>
-        <w:tab/>
+        <w:t>Harnessing AutoMapper allows the developer to write this code once and apply it in many places with just a declaration. When configured like the profile in listing 18.8, this formatter will be applied to all source members of type Name.</w:t>
       </w:r>
     </w:p>
     <w:p>
@@ -376,14 +3635,28 @@
         <w:rPr>
           <w:rStyle w:val="Italics"/>
         </w:rPr>
-        <w:lastRenderedPageBreak/>
-        <w:tab/>
         <w:t>18.2.5 - Another look at our views</w:t>
       </w:r>
     </w:p>
     <w:p>
       <w:pPr>
-        <w:pStyle w:val="Body"/>
+        <w:pStyle w:val="Body1"/>
+        <w:rPr>
+          <w:rStyle w:val="Italics"/>
+          <w:i w:val="0"/>
+        </w:rPr>
+      </w:pPr>
+      <w:r>
+        <w:rPr>
+          <w:rStyle w:val="Italics"/>
+          <w:i w:val="0"/>
+        </w:rPr>
+        <w:t>With our configuration complete, our markup is focused only on layout and tedious logic there is replaced. Listing 18.13 shows the resulting view.</w:t>
+      </w:r>
+    </w:p>
+    <w:p>
+      <w:pPr>
+        <w:pStyle w:val="CodeListingCaption"/>
         <w:rPr>
           <w:rStyle w:val="Italics"/>
         </w:rPr>
@@ -391,82 +3664,115 @@
       <w:r>
         <w:rPr>
           <w:rStyle w:val="Italics"/>
+          <w:i w:val="0"/>
         </w:rPr>
-        <w:tab/>
+        <w:t xml:space="preserve">Listing 18.13 </w:t>
       </w:r>
       <w:r>
         <w:rPr>
           <w:rStyle w:val="Italics"/>
         </w:rPr>
-        <w:tab/>
-        <w:t>- code snippet of Customer/Customer.aspx</w:t>
+        <w:t>The final view markup</w:t>
+      </w:r>
+    </w:p>
+    <w:p>
+      <w:pPr>
+        <w:pStyle w:val="Code"/>
+      </w:pPr>
+      <w:r>
+        <w:t>&lt;h2&gt;Customer: &lt;%= Model.Name %&gt;&lt;/h2&gt;</w:t>
+      </w:r>
+    </w:p>
+    <w:p>
+      <w:pPr>
+        <w:pStyle w:val="Code"/>
+      </w:pPr>
+      <w:r>
+        <w:t>&lt;div class="customerdetails"&gt;</w:t>
+      </w:r>
+    </w:p>
+    <w:p>
+      <w:pPr>
+        <w:pStyle w:val="Code"/>
+      </w:pPr>
+      <w:r>
+        <w:t xml:space="preserve"> &lt;p&gt;Status: &lt;%= Model.Status %&gt;&lt;/p&gt;</w:t>
+      </w:r>
+    </w:p>
+    <w:p>
+      <w:pPr>
+        <w:pStyle w:val="Code"/>
+      </w:pPr>
+      <w:r>
+        <w:t xml:space="preserve"> &lt;p&gt;Total Amount Paid: &lt;%= Model.TotalAmountPaid %&gt;&lt;/p&gt;</w:t>
+      </w:r>
+    </w:p>
+    <w:p>
+      <w:pPr>
+        <w:pStyle w:val="Code"/>
+      </w:pPr>
+      <w:r>
+        <w:lastRenderedPageBreak/>
+        <w:t xml:space="preserve"> &lt;p&gt;Address: &lt;%= Model.ShippingAddress %&gt;&lt;/p&gt;</w:t>
+      </w:r>
+    </w:p>
+    <w:p>
+      <w:pPr>
+        <w:pStyle w:val="Code"/>
+      </w:pPr>
+      <w:r>
+        <w:t>&lt;/div&gt;</w:t>
       </w:r>
     </w:p>
     <w:p>
       <w:pPr>
         <w:pStyle w:val="Head1"/>
-        <w:rPr>
-          <w:rStyle w:val="Italics"/>
-        </w:rPr>
-      </w:pPr>
-      <w:r>
-        <w:rPr>
-          <w:rStyle w:val="Italics"/>
-        </w:rPr>
-        <w:t>18.3 Advanced AutoMapper</w:t>
-      </w:r>
-    </w:p>
-    <w:p>
-      <w:pPr>
-        <w:pStyle w:val="Head2"/>
-        <w:rPr>
-          <w:rStyle w:val="Italics"/>
-        </w:rPr>
-      </w:pPr>
-      <w:r>
-        <w:rPr>
-          <w:rStyle w:val="Italics"/>
-        </w:rPr>
-        <w:tab/>
-        <w:t>18.3.1 Resolving complex values</w:t>
-      </w:r>
-    </w:p>
-    <w:p>
-      <w:pPr>
-        <w:pStyle w:val="Head2"/>
-        <w:rPr>
-          <w:rStyle w:val="Italics"/>
-        </w:rPr>
-      </w:pPr>
-      <w:r>
-        <w:rPr>
-          <w:rStyle w:val="Italics"/>
-        </w:rPr>
-        <w:tab/>
-        <w:t>18.3.2 Using a custom converter</w:t>
-      </w:r>
-    </w:p>
-    <w:p>
-      <w:pPr>
-        <w:pStyle w:val="Head2"/>
-        <w:rPr>
-          <w:rStyle w:val="Italics"/>
-        </w:rPr>
-      </w:pPr>
-      <w:r>
-        <w:rPr>
-          <w:rStyle w:val="Italics"/>
-        </w:rPr>
-        <w:tab/>
-        <w:t>18.3.3 After mapping actions</w:t>
+      </w:pPr>
+      <w:r>
+        <w:t>18.3 Summary</w:t>
+      </w:r>
+    </w:p>
+    <w:p>
+      <w:pPr>
+        <w:pStyle w:val="Body1"/>
+      </w:pPr>
+      <w:r>
+        <w:t xml:space="preserve">In this chapter we understood how views can quickly become unmanageable with logical checks and formatting that is best handled elsewhere.  When we first encountered the friction of these views, we manually mapped custom presentation models.  This worked well, but is tedious and error prone.  AutoMapper is a tool that follows convention over configuration and emphasizes declarative programming to map objects.  We saw how to initialize and configure AutoMapper, how to follow the conventions, and learned the basics of leveraging AutoMapper hooks to globally apply formatting. </w:t>
+      </w:r>
+    </w:p>
+    <w:p>
+      <w:pPr>
+        <w:pStyle w:val="Body"/>
+      </w:pPr>
+      <w:r>
+        <w:t>There is much more to AutoMapper.  It's an open source project</w:t>
+      </w:r>
+      <w:r>
+        <w:t xml:space="preserve">; you can check out the code and read more documentation at its website: </w:t>
+      </w:r>
+      <w:hyperlink r:id="rId7" w:history="1">
+        <w:r>
+          <w:rPr>
+            <w:rStyle w:val="Underline"/>
+          </w:rPr>
+          <w:t>http://www.codeplex.com/AutoMapper</w:t>
+        </w:r>
+      </w:hyperlink>
+    </w:p>
+    <w:p>
+      <w:pPr>
+        <w:pStyle w:val="Body"/>
+      </w:pPr>
+      <w:r>
+        <w:t>In the next chapter, we'll take convention over configuration to the next level.  By striving to reduce duplication and eliminate developer friction, we'll craft lightweight controller actions.</w:t>
       </w:r>
     </w:p>
     <w:sectPr>
-      <w:headerReference w:type="even" r:id="rId7"/>
-      <w:headerReference w:type="default" r:id="rId8"/>
-      <w:footerReference w:type="even" r:id="rId9"/>
-      <w:footerReference w:type="default" r:id="rId10"/>
-      <w:footerReference w:type="first" r:id="rId11"/>
+      <w:headerReference w:type="even" r:id="rId8"/>
+      <w:headerReference w:type="default" r:id="rId9"/>
+      <w:footerReference w:type="even" r:id="rId10"/>
+      <w:footerReference w:type="default" r:id="rId11"/>
+      <w:footerReference w:type="first" r:id="rId12"/>
       <w:footnotePr>
         <w:numRestart w:val="eachSect"/>
       </w:footnotePr>
@@ -616,7 +3922,7 @@
       <w:rPr>
         <w:noProof/>
       </w:rPr>
-      <w:t>2</w:t>
+      <w:t>4</w:t>
     </w:r>
     <w:r>
       <w:fldChar w:fldCharType="end"/>
@@ -651,7 +3957,7 @@
         <w:rPr>
           <w:noProof/>
         </w:rPr>
-        <w:t>0/0/0000</w:t>
+        <w:t>1/21/2010</w:t>
       </w:r>
     </w:fldSimple>
   </w:p>
@@ -677,7 +3983,7 @@
         <w:rPr>
           <w:noProof/>
         </w:rPr>
-        <w:t>0/0/0000</w:t>
+        <w:t>1/21/2010</w:t>
       </w:r>
     </w:fldSimple>
     <w:r>
@@ -2524,6 +5830,7 @@
     <w:lsdException w:name="caption" w:qFormat="1"/>
     <w:lsdException w:name="annotation reference" w:locked="0"/>
     <w:lsdException w:name="Default Paragraph Font" w:locked="0"/>
+    <w:lsdException w:name="Hyperlink" w:uiPriority="99"/>
     <w:lsdException w:name="Document Map" w:locked="0"/>
     <w:lsdException w:name="HTML Top of Form" w:locked="0"/>
     <w:lsdException w:name="HTML Bottom of Form" w:locked="0"/>
@@ -3011,7 +6318,7 @@
     <w:next w:val="Body1"/>
     <w:autoRedefine/>
     <w:qFormat/>
-    <w:rsid w:val="00B5680B"/>
+    <w:rsid w:val="00A6156F"/>
     <w:rPr>
       <w:sz w:val="20"/>
     </w:rPr>
@@ -4037,6 +7344,7 @@
   <w:style w:type="character" w:styleId="Hyperlink">
     <w:name w:val="Hyperlink"/>
     <w:basedOn w:val="WW-DefaultParagraphFont"/>
+    <w:uiPriority w:val="99"/>
     <w:rsid w:val="004C330F"/>
     <w:rPr>
       <w:color w:val="0000FF"/>

</xml_diff>

<commit_message>
Upgraded \lib to ASP.NET MVC 2 RTM - Pulled various chapters from Gregor that are back in my court for review or indexing.
</commit_message>
<xml_diff>
--- a/manuscript/Chapter18/MVC2iA_CH_18.docx
+++ b/manuscript/Chapter18/MVC2iA_CH_18.docx
@@ -62,44 +62,41 @@
       <w:pPr>
         <w:pStyle w:val="ListBullet"/>
       </w:pPr>
+      <w:r>
+        <w:t>Reducing markup to presentation only</w:t>
+      </w:r>
+    </w:p>
+    <w:p>
+      <w:pPr>
+        <w:pStyle w:val="ListBullet"/>
+      </w:pPr>
+      <w:r>
+        <w:t>R</w:t>
+      </w:r>
+      <w:r>
+        <w:t>idding views of complexity</w:t>
+      </w:r>
+    </w:p>
+    <w:p>
+      <w:pPr>
+        <w:pStyle w:val="Body1"/>
+      </w:pPr>
+      <w:r>
+        <w:t>The open source library AutoMapper</w:t>
+      </w:r>
+      <w:r>
+        <w:t xml:space="preserve"> is a </w:t>
+      </w:r>
       <w:commentRangeStart w:id="0"/>
-      <w:commentRangeStart w:id="1"/>
-      <w:r>
-        <w:t>Reducing markup to presentation only</w:t>
-      </w:r>
-    </w:p>
-    <w:p>
-      <w:pPr>
-        <w:pStyle w:val="ListBullet"/>
-      </w:pPr>
-      <w:r>
-        <w:t>R</w:t>
-      </w:r>
-      <w:r>
-        <w:t>idding views of complexity</w:t>
+      <w:r>
+        <w:t xml:space="preserve">conventional </w:t>
       </w:r>
       <w:commentRangeEnd w:id="0"/>
       <w:r>
-        <w:rPr>
-          <w:rStyle w:val="CommentReference"/>
-          <w:vanish/>
-        </w:rPr>
         <w:commentReference w:id="0"/>
       </w:r>
-      <w:commentRangeEnd w:id="1"/>
-      <w:r>
-        <w:commentReference w:id="1"/>
-      </w:r>
-    </w:p>
-    <w:p>
-      <w:pPr>
-        <w:pStyle w:val="Body1"/>
-      </w:pPr>
-      <w:r>
-        <w:t>The open source library AutoMapper</w:t>
-      </w:r>
-      <w:r>
-        <w:t xml:space="preserve"> is a conventional object to object mapper.  It takes source objects of one type and maps them to destination objects of another type.  This is useful in many contexts, but we'll use it to map from a domain model to the model objects our views display</w:t>
+      <w:r>
+        <w:t>object to object mapper.  It takes source objects of one type and maps them to destination objects of another type.  This is useful in many contexts, but we'll use it to map from a domain model to the model objects our views display</w:t>
       </w:r>
       <w:r>
         <w:t xml:space="preserve"> -</w:t>
@@ -165,8 +162,6 @@
       <w:r>
         <w:t xml:space="preserve">.  </w:t>
       </w:r>
-      <w:commentRangeStart w:id="2"/>
-      <w:commentRangeStart w:id="3"/>
       <w:r>
         <w:t xml:space="preserve">Listing 18.1 shows </w:t>
       </w:r>
@@ -191,18 +186,6 @@
       <w:r>
         <w:t xml:space="preserve"> property).</w:t>
       </w:r>
-      <w:commentRangeEnd w:id="2"/>
-      <w:r>
-        <w:rPr>
-          <w:rStyle w:val="CommentReference"/>
-          <w:vanish/>
-        </w:rPr>
-        <w:commentReference w:id="2"/>
-      </w:r>
-      <w:commentRangeEnd w:id="3"/>
-      <w:r>
-        <w:commentReference w:id="3"/>
-      </w:r>
     </w:p>
     <w:p>
       <w:pPr>
@@ -216,6 +199,7 @@
       <w:pPr>
         <w:pStyle w:val="Code"/>
       </w:pPr>
+      <w:commentRangeStart w:id="1"/>
       <w:r>
         <w:t>public class Source</w:t>
       </w:r>
@@ -233,8 +217,17 @@
       <w:pPr>
         <w:pStyle w:val="Code"/>
       </w:pPr>
-      <w:r>
-        <w:tab/>
+      <w:del w:id="2" w:author="JSkinner" w:date="2010-03-03T18:17:00Z">
+        <w:r>
+          <w:tab/>
+        </w:r>
+      </w:del>
+      <w:ins w:id="3" w:author="JSkinner" w:date="2010-03-03T18:17:00Z">
+        <w:r>
+          <w:t xml:space="preserve">    </w:t>
+        </w:r>
+      </w:ins>
+      <w:r>
         <w:t>public int Number { get; set; }</w:t>
       </w:r>
     </w:p>
@@ -277,8 +270,17 @@
       <w:pPr>
         <w:pStyle w:val="Code"/>
       </w:pPr>
-      <w:r>
-        <w:tab/>
+      <w:del w:id="4" w:author="JSkinner" w:date="2010-03-03T18:17:00Z">
+        <w:r>
+          <w:tab/>
+        </w:r>
+      </w:del>
+      <w:ins w:id="5" w:author="JSkinner" w:date="2010-03-03T18:17:00Z">
+        <w:r>
+          <w:t xml:space="preserve">    </w:t>
+        </w:r>
+      </w:ins>
+      <w:r>
         <w:t>public string Number { get; set; }</w:t>
       </w:r>
     </w:p>
@@ -323,8 +325,17 @@
       <w:pPr>
         <w:pStyle w:val="Code"/>
       </w:pPr>
-      <w:r>
-        <w:tab/>
+      <w:del w:id="6" w:author="JSkinner" w:date="2010-03-03T18:17:00Z">
+        <w:r>
+          <w:tab/>
+        </w:r>
+      </w:del>
+      <w:ins w:id="7" w:author="JSkinner" w:date="2010-03-03T18:17:00Z">
+        <w:r>
+          <w:t xml:space="preserve">    </w:t>
+        </w:r>
+      </w:ins>
+      <w:r>
         <w:t>Mapper.CreateMap&lt;Source, Des</w:t>
       </w:r>
       <w:r>
@@ -334,27 +345,61 @@
         <w:t>ination&gt;();</w:t>
       </w:r>
       <w:r>
-        <w:t xml:space="preserve">        #1</w:t>
-      </w:r>
-    </w:p>
-    <w:p>
-      <w:pPr>
-        <w:pStyle w:val="Code"/>
-      </w:pPr>
-      <w:r>
-        <w:tab/>
+        <w:t xml:space="preserve">        </w:t>
+      </w:r>
+      <w:ins w:id="8" w:author="JSkinner" w:date="2010-03-03T18:17:00Z">
+        <w:r>
+          <w:t xml:space="preserve">   </w:t>
+        </w:r>
+      </w:ins>
+      <w:r>
+        <w:t>#1</w:t>
+      </w:r>
+    </w:p>
+    <w:p>
+      <w:pPr>
+        <w:pStyle w:val="Code"/>
+      </w:pPr>
+      <w:del w:id="9" w:author="JSkinner" w:date="2010-03-03T18:17:00Z">
+        <w:r>
+          <w:tab/>
+        </w:r>
+      </w:del>
+      <w:ins w:id="10" w:author="JSkinner" w:date="2010-03-03T18:17:00Z">
+        <w:r>
+          <w:t xml:space="preserve">    </w:t>
+        </w:r>
+      </w:ins>
+      <w:r>
         <w:t>var source = new Source {Number = 3};</w:t>
       </w:r>
       <w:r>
-        <w:t xml:space="preserve">            #2</w:t>
-      </w:r>
-    </w:p>
-    <w:p>
-      <w:pPr>
-        <w:pStyle w:val="Code"/>
-      </w:pPr>
-      <w:r>
-        <w:tab/>
+        <w:t xml:space="preserve">           </w:t>
+      </w:r>
+      <w:ins w:id="11" w:author="JSkinner" w:date="2010-03-03T18:17:00Z">
+        <w:r>
+          <w:t xml:space="preserve">  </w:t>
+        </w:r>
+      </w:ins>
+      <w:r>
+        <w:t xml:space="preserve"> #2</w:t>
+      </w:r>
+    </w:p>
+    <w:p>
+      <w:pPr>
+        <w:pStyle w:val="Code"/>
+      </w:pPr>
+      <w:del w:id="12" w:author="JSkinner" w:date="2010-03-03T18:17:00Z">
+        <w:r>
+          <w:tab/>
+        </w:r>
+      </w:del>
+      <w:ins w:id="13" w:author="JSkinner" w:date="2010-03-03T18:17:00Z">
+        <w:r>
+          <w:t xml:space="preserve">    </w:t>
+        </w:r>
+      </w:ins>
+      <w:r>
         <w:t>Des</w:t>
       </w:r>
       <w:r>
@@ -374,11 +419,27 @@
       <w:pPr>
         <w:pStyle w:val="Code"/>
       </w:pPr>
-      <w:r>
-        <w:tab/>
-      </w:r>
-      <w:r>
-        <w:tab/>
+      <w:del w:id="14" w:author="JSkinner" w:date="2010-03-03T18:17:00Z">
+        <w:r>
+          <w:tab/>
+        </w:r>
+      </w:del>
+      <w:ins w:id="15" w:author="JSkinner" w:date="2010-03-03T18:17:00Z">
+        <w:r>
+          <w:t xml:space="preserve">    </w:t>
+        </w:r>
+      </w:ins>
+      <w:del w:id="16" w:author="JSkinner" w:date="2010-03-03T18:17:00Z">
+        <w:r>
+          <w:tab/>
+        </w:r>
+      </w:del>
+      <w:ins w:id="17" w:author="JSkinner" w:date="2010-03-03T18:17:00Z">
+        <w:r>
+          <w:t xml:space="preserve">    </w:t>
+        </w:r>
+      </w:ins>
+      <w:r>
         <w:t>Mapper.Map&lt;Source, Des</w:t>
       </w:r>
       <w:r>
@@ -388,15 +449,32 @@
         <w:t>ination&gt;(source);</w:t>
       </w:r>
       <w:r>
-        <w:t xml:space="preserve">    #3</w:t>
-      </w:r>
-    </w:p>
-    <w:p>
-      <w:pPr>
-        <w:pStyle w:val="Code"/>
-      </w:pPr>
-      <w:r>
-        <w:tab/>
+        <w:t xml:space="preserve">   </w:t>
+      </w:r>
+      <w:ins w:id="18" w:author="JSkinner" w:date="2010-03-03T18:17:00Z">
+        <w:r>
+          <w:t xml:space="preserve">   </w:t>
+        </w:r>
+      </w:ins>
+      <w:r>
+        <w:t xml:space="preserve"> #3</w:t>
+      </w:r>
+    </w:p>
+    <w:p>
+      <w:pPr>
+        <w:pStyle w:val="Code"/>
+      </w:pPr>
+      <w:del w:id="19" w:author="JSkinner" w:date="2010-03-03T18:17:00Z">
+        <w:r>
+          <w:tab/>
+        </w:r>
+      </w:del>
+      <w:ins w:id="20" w:author="JSkinner" w:date="2010-03-03T18:17:00Z">
+        <w:r>
+          <w:t xml:space="preserve">    </w:t>
+        </w:r>
+      </w:ins>
+      <w:r>
         <w:t>Console.WriteLine(des</w:t>
       </w:r>
       <w:r>
@@ -406,13 +484,29 @@
         <w:t>ination.Number);</w:t>
       </w:r>
       <w:r>
-        <w:t xml:space="preserve">           #4</w:t>
-      </w:r>
-    </w:p>
-    <w:p>
-      <w:pPr>
-        <w:pStyle w:val="Code"/>
-      </w:pPr>
+        <w:t xml:space="preserve">           </w:t>
+      </w:r>
+      <w:ins w:id="21" w:author="JSkinner" w:date="2010-03-03T18:17:00Z">
+        <w:r>
+          <w:t xml:space="preserve">  </w:t>
+        </w:r>
+      </w:ins>
+      <w:r>
+        <w:t>#4</w:t>
+      </w:r>
+    </w:p>
+    <w:commentRangeEnd w:id="1"/>
+    <w:p>
+      <w:pPr>
+        <w:pStyle w:val="Code"/>
+      </w:pPr>
+      <w:r>
+        <w:rPr>
+          <w:rFonts w:ascii="Verdana" w:hAnsi="Verdana"/>
+          <w:snapToGrid/>
+        </w:rPr>
+        <w:commentReference w:id="1"/>
+      </w:r>
       <w:r>
         <w:t>}</w:t>
       </w:r>
@@ -801,7 +895,11 @@
         <w:pStyle w:val="Head1"/>
         <w:rPr>
           <w:rStyle w:val="Italics"/>
+          <w:rFonts w:ascii="Verdana" w:hAnsi="Verdana"/>
+          <w:b w:val="0"/>
           <w:i/>
+          <w:color w:val="000000"/>
+          <w:sz w:val="16"/>
         </w:rPr>
       </w:pPr>
       <w:r>
@@ -849,7 +947,21 @@
         <w:t>A</w:t>
       </w:r>
       <w:r>
-        <w:t xml:space="preserve"> portion of Customer.aspx</w:t>
+        <w:t xml:space="preserve"> portion of Customer.</w:t>
+      </w:r>
+      <w:commentRangeStart w:id="22"/>
+      <w:r>
+        <w:t>aspx</w:t>
+      </w:r>
+      <w:commentRangeEnd w:id="22"/>
+      <w:r>
+        <w:rPr>
+          <w:rFonts w:ascii="Verdana" w:hAnsi="Verdana"/>
+          <w:b w:val="0"/>
+          <w:color w:val="000000"/>
+          <w:sz w:val="16"/>
+        </w:rPr>
+        <w:commentReference w:id="22"/>
       </w:r>
     </w:p>
     <w:p>
@@ -882,7 +994,15 @@
         <w:t>&lt;%@ Import Namespace="Core.Model"%&gt;</w:t>
       </w:r>
       <w:r>
-        <w:t xml:space="preserve">                              |#1</w:t>
+        <w:t xml:space="preserve">                             </w:t>
+      </w:r>
+      <w:ins w:id="23" w:author="JSkinner" w:date="2010-03-03T18:19:00Z">
+        <w:r>
+          <w:t xml:space="preserve"> </w:t>
+        </w:r>
+      </w:ins>
+      <w:r>
+        <w:t xml:space="preserve"> |#1</w:t>
       </w:r>
     </w:p>
     <w:p>
@@ -898,19 +1018,44 @@
         <w:t xml:space="preserve">&lt;h2&gt;Customer: &lt;%= Html.Encode(Model.Name.First + " " + </w:t>
       </w:r>
       <w:r>
-        <w:t xml:space="preserve">        |#2</w:t>
-      </w:r>
-    </w:p>
-    <w:p>
-      <w:pPr>
-        <w:pStyle w:val="Code"/>
-      </w:pPr>
-      <w:r>
-        <w:tab/>
+        <w:t xml:space="preserve">        </w:t>
+      </w:r>
+      <w:ins w:id="24" w:author="JSkinner" w:date="2010-03-03T18:19:00Z">
+        <w:r>
+          <w:t xml:space="preserve">   </w:t>
+        </w:r>
+      </w:ins>
+      <w:r>
+        <w:t>|#2</w:t>
+      </w:r>
+    </w:p>
+    <w:p>
+      <w:pPr>
+        <w:pStyle w:val="Code"/>
+      </w:pPr>
+      <w:del w:id="25" w:author="JSkinner" w:date="2010-03-03T18:19:00Z">
+        <w:r>
+          <w:tab/>
+        </w:r>
+      </w:del>
+      <w:ins w:id="26" w:author="JSkinner" w:date="2010-03-03T18:19:00Z">
+        <w:r>
+          <w:t xml:space="preserve">    </w:t>
+        </w:r>
+      </w:ins>
+      <w:r>
         <w:t>Model.Name.Middle + " " + Model.Name.Last) %&gt;&lt;/h2&gt;</w:t>
       </w:r>
       <w:r>
-        <w:t xml:space="preserve">       |#2</w:t>
+        <w:t xml:space="preserve">       </w:t>
+      </w:r>
+      <w:ins w:id="27" w:author="JSkinner" w:date="2010-03-03T18:19:00Z">
+        <w:r>
+          <w:t xml:space="preserve">     </w:t>
+        </w:r>
+      </w:ins>
+      <w:r>
+        <w:t>|#2</w:t>
       </w:r>
     </w:p>
     <w:p>
@@ -929,7 +1074,15 @@
         <w:t xml:space="preserve"> &lt;p&gt;Status: &lt;%= Html.Encode(Model.Status) %&gt;&lt;/p&gt;</w:t>
       </w:r>
       <w:r>
-        <w:t xml:space="preserve">             #3</w:t>
+        <w:t xml:space="preserve">            </w:t>
+      </w:r>
+      <w:ins w:id="28" w:author="JSkinner" w:date="2010-03-03T18:19:00Z">
+        <w:r>
+          <w:t xml:space="preserve">      </w:t>
+        </w:r>
+      </w:ins>
+      <w:r>
+        <w:t xml:space="preserve"> #3</w:t>
       </w:r>
     </w:p>
     <w:p>
@@ -940,19 +1093,44 @@
         <w:t xml:space="preserve"> &lt;p&gt;Total Amount Paid: $ </w:t>
       </w:r>
       <w:r>
-        <w:t xml:space="preserve">                                    |#4</w:t>
-      </w:r>
-    </w:p>
-    <w:p>
-      <w:pPr>
-        <w:pStyle w:val="Code"/>
-      </w:pPr>
-      <w:r>
-        <w:tab/>
+        <w:t xml:space="preserve">                                   </w:t>
+      </w:r>
+      <w:ins w:id="29" w:author="JSkinner" w:date="2010-03-03T18:19:00Z">
+        <w:r>
+          <w:t xml:space="preserve">     </w:t>
+        </w:r>
+      </w:ins>
+      <w:r>
+        <w:t xml:space="preserve"> |#4</w:t>
+      </w:r>
+    </w:p>
+    <w:p>
+      <w:pPr>
+        <w:pStyle w:val="Code"/>
+      </w:pPr>
+      <w:del w:id="30" w:author="JSkinner" w:date="2010-03-03T18:19:00Z">
+        <w:r>
+          <w:tab/>
+        </w:r>
+      </w:del>
+      <w:ins w:id="31" w:author="JSkinner" w:date="2010-03-03T18:19:00Z">
+        <w:r>
+          <w:t xml:space="preserve">    </w:t>
+        </w:r>
+      </w:ins>
+      <w:r>
         <w:t>&lt;%= Html.Encode(Model.GetTotalAmountPaid()) %&gt;&lt;/p&gt;</w:t>
       </w:r>
       <w:r>
-        <w:t xml:space="preserve">       |#4</w:t>
+        <w:t xml:space="preserve">       </w:t>
+      </w:r>
+      <w:ins w:id="32" w:author="JSkinner" w:date="2010-03-03T18:19:00Z">
+        <w:r>
+          <w:t xml:space="preserve">     </w:t>
+        </w:r>
+      </w:ins>
+      <w:r>
+        <w:t>|#4</w:t>
       </w:r>
     </w:p>
     <w:p>
@@ -967,8 +1145,17 @@
       <w:pPr>
         <w:pStyle w:val="Code"/>
       </w:pPr>
-      <w:r>
-        <w:tab/>
+      <w:del w:id="33" w:author="JSkinner" w:date="2010-03-03T18:19:00Z">
+        <w:r>
+          <w:tab/>
+        </w:r>
+      </w:del>
+      <w:ins w:id="34" w:author="JSkinner" w:date="2010-03-03T18:19:00Z">
+        <w:r>
+          <w:t xml:space="preserve">    </w:t>
+        </w:r>
+      </w:ins>
+      <w:r>
         <w:t xml:space="preserve">&lt;%= Html.Encode(Model.ShippingAddress.Line2) %&gt;, </w:t>
       </w:r>
       <w:r>
@@ -979,8 +1166,17 @@
       <w:pPr>
         <w:pStyle w:val="Code"/>
       </w:pPr>
-      <w:r>
-        <w:tab/>
+      <w:del w:id="35" w:author="JSkinner" w:date="2010-03-03T18:19:00Z">
+        <w:r>
+          <w:tab/>
+        </w:r>
+      </w:del>
+      <w:ins w:id="36" w:author="JSkinner" w:date="2010-03-03T18:19:00Z">
+        <w:r>
+          <w:t xml:space="preserve">    </w:t>
+        </w:r>
+      </w:ins>
+      <w:r>
         <w:t xml:space="preserve">&lt;%= Html.Encode(Model.ShippingAddress.City) %&gt;, </w:t>
       </w:r>
       <w:r>
@@ -991,12 +1187,29 @@
       <w:pPr>
         <w:pStyle w:val="Code"/>
       </w:pPr>
-      <w:r>
-        <w:tab/>
+      <w:del w:id="37" w:author="JSkinner" w:date="2010-03-03T18:19:00Z">
+        <w:r>
+          <w:tab/>
+        </w:r>
+      </w:del>
+      <w:ins w:id="38" w:author="JSkinner" w:date="2010-03-03T18:19:00Z">
+        <w:r>
+          <w:t xml:space="preserve">    </w:t>
+        </w:r>
+      </w:ins>
+      <w:r>
         <w:t xml:space="preserve">&lt;%= Html.Encode(Model.ShippingAddress.State.DisplayName) %&gt; </w:t>
       </w:r>
       <w:r>
-        <w:t xml:space="preserve"> #</w:t>
+        <w:t xml:space="preserve"> </w:t>
+      </w:r>
+      <w:ins w:id="39" w:author="JSkinner" w:date="2010-03-03T18:19:00Z">
+        <w:r>
+          <w:t xml:space="preserve">  </w:t>
+        </w:r>
+      </w:ins>
+      <w:r>
+        <w:t>#</w:t>
       </w:r>
       <w:r>
         <w:t>5</w:t>
@@ -1006,8 +1219,17 @@
       <w:pPr>
         <w:pStyle w:val="Code"/>
       </w:pPr>
-      <w:r>
-        <w:tab/>
+      <w:del w:id="40" w:author="JSkinner" w:date="2010-03-03T18:19:00Z">
+        <w:r>
+          <w:tab/>
+        </w:r>
+      </w:del>
+      <w:ins w:id="41" w:author="JSkinner" w:date="2010-03-03T18:19:00Z">
+        <w:r>
+          <w:t xml:space="preserve">    </w:t>
+        </w:r>
+      </w:ins>
+      <w:r>
         <w:t>&lt;%= Html.Encode(Model.ShippingAddress.Zip) %&gt;&lt;/p&gt;</w:t>
       </w:r>
     </w:p>
@@ -1069,9 +1291,8 @@
           <w:rStyle w:val="Bold"/>
           <w:rFonts w:ascii="Arial" w:hAnsi="Arial"/>
           <w:b w:val="0"/>
-          <w:i/>
-          <w:color w:val="960000"/>
-          <w:sz w:val="20"/>
+          <w:color w:val="auto"/>
+          <w:sz w:val="15"/>
         </w:rPr>
       </w:pPr>
       <w:r>
@@ -1139,7 +1360,15 @@
         <w:t>null</w:t>
       </w:r>
       <w:r>
-        <w:t xml:space="preserve">? We'll see a nastly null reference exception in the yellow screen of death that accompanies major </w:t>
+        <w:t>? We'll see a nast</w:t>
+      </w:r>
+      <w:del w:id="42" w:author="JSkinner" w:date="2010-03-03T18:20:00Z">
+        <w:r>
+          <w:delText>l</w:delText>
+        </w:r>
+      </w:del>
+      <w:r>
+        <w:t xml:space="preserve">y null reference exception in the yellow screen of death that accompanies major </w:t>
       </w:r>
       <w:r>
         <w:lastRenderedPageBreak/>
@@ -1168,603 +1397,731 @@
       <w:r>
         <w:t>We know, from our examples in C</w:t>
       </w:r>
-      <w:commentRangeStart w:id="4"/>
-      <w:commentRangeStart w:id="5"/>
-      <w:r>
-        <w:t xml:space="preserve">hapter 2 </w:t>
-      </w:r>
-      <w:commentRangeEnd w:id="4"/>
+      <w:r>
+        <w:t>hapter 2 and the previous section, that in most scenarios i</w:t>
+      </w:r>
+      <w:r>
+        <w:t>t's best to design</w:t>
+      </w:r>
+      <w:r>
+        <w:t xml:space="preserve"> a custom model </w:t>
+      </w:r>
+      <w:r>
+        <w:t>f</w:t>
+      </w:r>
+      <w:r>
+        <w:t xml:space="preserve">or consumption by the view.  </w:t>
+      </w:r>
+      <w:r>
+        <w:t>Translating from the domain model - projecting it - to the presentation model is a straightforward programming task.  Take the value from the source object and copy it to the right place on the destination object.  Mix in some carefully applied formatting and flattening code, and our projection is complete. We can easily test this logic.  An example of a hand-rolled mapper is shown in listing 18.</w:t>
+      </w:r>
+      <w:r>
+        <w:t>4</w:t>
+      </w:r>
+      <w:r>
+        <w:t>.</w:t>
+      </w:r>
+    </w:p>
+    <w:p>
+      <w:pPr>
+        <w:pStyle w:val="CodeListingCaption"/>
+      </w:pPr>
+      <w:r>
+        <w:t>Listing 18.</w:t>
+      </w:r>
+      <w:r>
+        <w:t>4</w:t>
+      </w:r>
+      <w:r>
+        <w:t xml:space="preserve"> Mapping objects by hand</w:t>
+      </w:r>
+    </w:p>
+    <w:p>
+      <w:pPr>
+        <w:pStyle w:val="Code"/>
+      </w:pPr>
+      <w:r>
+        <w:t>public class CustomerInfoMapper</w:t>
+      </w:r>
+    </w:p>
+    <w:p>
+      <w:pPr>
+        <w:pStyle w:val="Code"/>
+      </w:pPr>
+      <w:r>
+        <w:t>{</w:t>
+      </w:r>
+    </w:p>
+    <w:p>
+      <w:pPr>
+        <w:pStyle w:val="Code"/>
+      </w:pPr>
+      <w:r>
+        <w:t xml:space="preserve">   public CustomerInfo MapFrom(Customer customer)</w:t>
+      </w:r>
+      <w:r>
+        <w:t xml:space="preserve">      </w:t>
+      </w:r>
+      <w:ins w:id="43" w:author="JSkinner" w:date="2010-03-03T18:21:00Z">
+        <w:r>
+          <w:t xml:space="preserve">  </w:t>
+        </w:r>
+      </w:ins>
+      <w:r>
+        <w:t>#1</w:t>
+      </w:r>
+    </w:p>
+    <w:p>
+      <w:pPr>
+        <w:pStyle w:val="Code"/>
+      </w:pPr>
+      <w:r>
+        <w:t xml:space="preserve">   {</w:t>
+      </w:r>
+    </w:p>
+    <w:p>
+      <w:pPr>
+        <w:pStyle w:val="Code"/>
+      </w:pPr>
+      <w:r>
+        <w:t xml:space="preserve">      return new CustomerInfo</w:t>
+      </w:r>
+      <w:r>
+        <w:t xml:space="preserve">                       </w:t>
+      </w:r>
+      <w:ins w:id="44" w:author="JSkinner" w:date="2010-03-03T18:21:00Z">
+        <w:r>
+          <w:t xml:space="preserve">     </w:t>
+        </w:r>
+      </w:ins>
+      <w:r>
+        <w:t>#2</w:t>
+      </w:r>
+    </w:p>
+    <w:p>
+      <w:pPr>
+        <w:pStyle w:val="Code"/>
+      </w:pPr>
+      <w:r>
+        <w:t xml:space="preserve">      {</w:t>
+      </w:r>
+    </w:p>
+    <w:p>
+      <w:pPr>
+        <w:pStyle w:val="Code"/>
+      </w:pPr>
+      <w:r>
+        <w:t xml:space="preserve">         Id = customer.Id,</w:t>
+      </w:r>
+      <w:r>
+        <w:t xml:space="preserve">                              </w:t>
+      </w:r>
+      <w:ins w:id="45" w:author="JSkinner" w:date="2010-03-03T18:21:00Z">
+        <w:r>
+          <w:t xml:space="preserve"> </w:t>
+        </w:r>
+      </w:ins>
+      <w:r>
+        <w:t>|#3</w:t>
+      </w:r>
+    </w:p>
+    <w:p>
+      <w:pPr>
+        <w:pStyle w:val="Code"/>
+      </w:pPr>
+      <w:r>
+        <w:t xml:space="preserve">         Name = new NameFormatter()</w:t>
+      </w:r>
+      <w:r>
+        <w:t xml:space="preserve">                  </w:t>
+      </w:r>
+      <w:ins w:id="46" w:author="JSkinner" w:date="2010-03-03T18:21:00Z">
+        <w:r>
+          <w:t xml:space="preserve">    </w:t>
+        </w:r>
+      </w:ins>
+      <w:r>
+        <w:t>|#3</w:t>
+      </w:r>
+    </w:p>
+    <w:p>
+      <w:pPr>
+        <w:pStyle w:val="Code"/>
+      </w:pPr>
+      <w:r>
+        <w:t xml:space="preserve">            .Format(customer.Name),</w:t>
+      </w:r>
+      <w:r>
+        <w:t xml:space="preserve">              </w:t>
+      </w:r>
+      <w:ins w:id="47" w:author="JSkinner" w:date="2010-03-03T18:21:00Z">
+        <w:r>
+          <w:t xml:space="preserve">        </w:t>
+        </w:r>
+      </w:ins>
+      <w:r>
+        <w:t>|#3</w:t>
+      </w:r>
+    </w:p>
+    <w:p>
+      <w:pPr>
+        <w:pStyle w:val="Code"/>
+      </w:pPr>
+      <w:r>
+        <w:t xml:space="preserve">         ShippingAddress = new AddressFormatter()</w:t>
+      </w:r>
+      <w:r>
+        <w:t xml:space="preserve">     </w:t>
+      </w:r>
+      <w:ins w:id="48" w:author="JSkinner" w:date="2010-03-03T18:21:00Z">
+        <w:r>
+          <w:t xml:space="preserve">   </w:t>
+        </w:r>
+      </w:ins>
+      <w:r>
+        <w:t>|#3</w:t>
+      </w:r>
+    </w:p>
+    <w:p>
+      <w:pPr>
+        <w:pStyle w:val="Code"/>
+      </w:pPr>
+      <w:r>
+        <w:t xml:space="preserve">            .Format(customer.ShippingAddress),</w:t>
+      </w:r>
+      <w:r>
+        <w:t xml:space="preserve">     </w:t>
+      </w:r>
+      <w:ins w:id="49" w:author="JSkinner" w:date="2010-03-03T18:21:00Z">
+        <w:r>
+          <w:t xml:space="preserve">      </w:t>
+        </w:r>
+      </w:ins>
+      <w:r>
+        <w:t>|#3</w:t>
+      </w:r>
+    </w:p>
+    <w:p>
+      <w:pPr>
+        <w:pStyle w:val="Code"/>
+      </w:pPr>
+      <w:r>
+        <w:t xml:space="preserve">         Status = customer.Status ?? string.Empty,</w:t>
+      </w:r>
+      <w:r>
+        <w:t xml:space="preserve">      </w:t>
+      </w:r>
+      <w:ins w:id="50" w:author="JSkinner" w:date="2010-03-03T18:21:00Z">
+        <w:r>
+          <w:t xml:space="preserve"> </w:t>
+        </w:r>
+      </w:ins>
+      <w:r>
+        <w:t>|#3</w:t>
+      </w:r>
+    </w:p>
+    <w:p>
+      <w:pPr>
+        <w:pStyle w:val="Code"/>
+      </w:pPr>
+      <w:r>
+        <w:t xml:space="preserve">         TotalAmountPaid = customer.GetTotalAmountPaid()</w:t>
+      </w:r>
+      <w:r>
+        <w:t xml:space="preserve"> </w:t>
+      </w:r>
+      <w:del w:id="51" w:author="JSkinner" w:date="2010-03-03T18:21:00Z">
+        <w:r>
+          <w:delText xml:space="preserve">   </w:delText>
+        </w:r>
+      </w:del>
+      <w:r>
+        <w:t>|#3</w:t>
+      </w:r>
+    </w:p>
+    <w:p>
+      <w:pPr>
+        <w:pStyle w:val="Code"/>
+      </w:pPr>
+      <w:r>
+        <w:t xml:space="preserve">            .ToString("c")</w:t>
+      </w:r>
+      <w:r>
+        <w:t xml:space="preserve">             </w:t>
+      </w:r>
+      <w:ins w:id="52" w:author="JSkinner" w:date="2010-03-03T18:21:00Z">
+        <w:r>
+          <w:t xml:space="preserve">                  </w:t>
+        </w:r>
+      </w:ins>
+      <w:r>
+        <w:t>|#3</w:t>
+      </w:r>
+    </w:p>
+    <w:p>
+      <w:pPr>
+        <w:pStyle w:val="Code"/>
+      </w:pPr>
+      <w:r>
+        <w:t xml:space="preserve">      };</w:t>
+      </w:r>
+    </w:p>
+    <w:p>
+      <w:pPr>
+        <w:pStyle w:val="Code"/>
+      </w:pPr>
+      <w:r>
+        <w:t xml:space="preserve">   }</w:t>
+      </w:r>
+    </w:p>
+    <w:p>
+      <w:pPr>
+        <w:pStyle w:val="Code"/>
+      </w:pPr>
+      <w:r>
+        <w:t>}</w:t>
+      </w:r>
+    </w:p>
+    <w:p>
+      <w:pPr>
+        <w:pStyle w:val="CodeAnnotation"/>
+      </w:pPr>
+      <w:r>
+        <w:t>#1 Accepts source type, returns destination</w:t>
+      </w:r>
+    </w:p>
+    <w:p>
+      <w:pPr>
+        <w:pStyle w:val="CodeAnnotation"/>
+      </w:pPr>
+      <w:r>
+        <w:t>#2 Creating the destination presentation model</w:t>
+      </w:r>
+    </w:p>
+    <w:p>
+      <w:pPr>
+        <w:pStyle w:val="CodeAnnotation"/>
+      </w:pPr>
+      <w:r>
+        <w:t>#3 Performing manual mapping</w:t>
+      </w:r>
+    </w:p>
+    <w:p>
+      <w:pPr>
+        <w:pStyle w:val="Body1"/>
+      </w:pPr>
+      <w:r>
+        <w:t>This class is testable and separates the view from the complexity of our domain model.  It allows the view a change to work with the data as it's intended to be displayed.  Listing 18.</w:t>
+      </w:r>
+      <w:r>
+        <w:t>5</w:t>
+      </w:r>
+      <w:r>
+        <w:t xml:space="preserve"> shows our view, updated to work with </w:t>
+      </w:r>
+      <w:r>
+        <w:rPr>
+          <w:rStyle w:val="CodeinText"/>
+        </w:rPr>
+        <w:t>CustomerInfo</w:t>
+      </w:r>
+      <w:r>
+        <w:t xml:space="preserve"> instead of </w:t>
+      </w:r>
+      <w:r>
+        <w:rPr>
+          <w:rStyle w:val="CodeinText"/>
+        </w:rPr>
+        <w:t>Customer</w:t>
+      </w:r>
+      <w:r>
+        <w:t>.</w:t>
+      </w:r>
+    </w:p>
+    <w:p>
+      <w:pPr>
+        <w:pStyle w:val="CodeListingCaption"/>
+      </w:pPr>
+      <w:r>
+        <w:t>Listing 18.</w:t>
+      </w:r>
+      <w:r>
+        <w:t>5</w:t>
+      </w:r>
+      <w:r>
+        <w:t xml:space="preserve"> Working with the manually mapped presentation model</w:t>
+      </w:r>
+    </w:p>
+    <w:p>
+      <w:pPr>
+        <w:pStyle w:val="Code"/>
+      </w:pPr>
+      <w:r>
+        <w:t>&lt;h2&gt;Customer: &lt;%= Html.Encode(Model.Name) %&gt;&lt;/h2&gt;</w:t>
+      </w:r>
+      <w:r>
+        <w:t xml:space="preserve">          </w:t>
+      </w:r>
+      <w:ins w:id="53" w:author="JSkinner" w:date="2010-03-05T20:24:00Z">
+        <w:r>
+          <w:t xml:space="preserve">          </w:t>
+        </w:r>
+      </w:ins>
+      <w:r>
+        <w:t>#1</w:t>
+      </w:r>
+    </w:p>
+    <w:p>
+      <w:pPr>
+        <w:pStyle w:val="Code"/>
+      </w:pPr>
+      <w:r>
+        <w:t>&lt;div class="customerdetails"&gt;</w:t>
+      </w:r>
+    </w:p>
+    <w:p>
+      <w:pPr>
+        <w:pStyle w:val="Code"/>
+      </w:pPr>
+      <w:r>
+        <w:t xml:space="preserve"> &lt;p&gt;Status: &lt;%= Html.Encode(Model.Status) %&gt;&lt;/p&gt;</w:t>
+      </w:r>
+    </w:p>
+    <w:p>
+      <w:pPr>
+        <w:pStyle w:val="Code"/>
+      </w:pPr>
+      <w:r>
+        <w:t xml:space="preserve"> &lt;p&gt;Total Amount Paid: &lt;%= Html.Encode(Model.TotalAmountPaid) %&gt;&lt;/p&gt;</w:t>
+      </w:r>
+      <w:r>
+        <w:t xml:space="preserve"> #2</w:t>
+      </w:r>
+    </w:p>
+    <w:p>
+      <w:pPr>
+        <w:pStyle w:val="Code"/>
+      </w:pPr>
+      <w:r>
+        <w:t xml:space="preserve"> &lt;p&gt;Address: &lt;%= Model.ShippingAddress %&gt;&lt;/p&gt;</w:t>
+      </w:r>
+    </w:p>
+    <w:p>
+      <w:pPr>
+        <w:pStyle w:val="Code"/>
+      </w:pPr>
+      <w:r>
+        <w:t>&lt;/div&gt;</w:t>
+      </w:r>
+    </w:p>
+    <w:p>
+      <w:pPr>
+        <w:pStyle w:val="CodeAnnotation"/>
+      </w:pPr>
+      <w:r>
+        <w:t>#1 We're still encoding everywhere</w:t>
+      </w:r>
+    </w:p>
+    <w:p>
+      <w:pPr>
+        <w:pStyle w:val="CodeAnnotation"/>
+      </w:pPr>
+      <w:r>
+        <w:t>#2 The shape fits the view however</w:t>
+      </w:r>
+    </w:p>
+    <w:p>
+      <w:pPr>
+        <w:pStyle w:val="Body1"/>
+      </w:pPr>
+      <w:r>
+        <w:t xml:space="preserve">This is much better.  The markup addresses more of the </w:t>
+      </w:r>
+      <w:r>
+        <w:rPr>
+          <w:rStyle w:val="Italics"/>
+        </w:rPr>
+        <w:t>what</w:t>
+      </w:r>
+      <w:r>
+        <w:t xml:space="preserve"> and </w:t>
+      </w:r>
+      <w:r>
+        <w:rPr>
+          <w:rStyle w:val="Italics"/>
+        </w:rPr>
+        <w:t>where</w:t>
+      </w:r>
+      <w:r>
+        <w:t xml:space="preserve"> and less of the </w:t>
+      </w:r>
+      <w:r>
+        <w:rPr>
+          <w:rStyle w:val="Italics"/>
+        </w:rPr>
+        <w:t>how</w:t>
+      </w:r>
+      <w:r>
+        <w:t>. We're still encoding every property</w:t>
+      </w:r>
+      <w:r>
+        <w:t xml:space="preserve"> </w:t>
+      </w:r>
+      <w:r>
+        <w:rPr>
+          <w:rStyle w:val="Bold"/>
+        </w:rPr>
+        <w:t>(1)</w:t>
+      </w:r>
+      <w:r>
+        <w:t xml:space="preserve"> - there are global rules that must be applied.  While the manual mapping scenario we've shown in listing 18.2 is a marked improvement over rendering the domain model directly, it's still extremely tedious to write.  </w:t>
+      </w:r>
+      <w:r>
+        <w:t xml:space="preserve">It is </w:t>
+      </w:r>
+      <w:ins w:id="54" w:author="JSkinner" w:date="2010-03-05T20:15:00Z">
+        <w:r>
+          <w:lastRenderedPageBreak/>
+          <w:t>tedious</w:t>
+        </w:r>
+      </w:ins>
+      <w:del w:id="55" w:author="JSkinner" w:date="2010-03-05T20:15:00Z">
+        <w:r>
+          <w:delText>t</w:delText>
+        </w:r>
+        <w:r>
+          <w:delText>edius</w:delText>
+        </w:r>
+      </w:del>
+      <w:r>
+        <w:t xml:space="preserve"> to write</w:t>
+      </w:r>
+      <w:r>
+        <w:t xml:space="preserve">, </w:t>
+      </w:r>
+      <w:r>
+        <w:t>expensive to maintain,</w:t>
+      </w:r>
+      <w:r>
+        <w:t xml:space="preserve"> </w:t>
+      </w:r>
+      <w:r>
+        <w:t>error prone</w:t>
+      </w:r>
+      <w:r>
+        <w:t>,</w:t>
+      </w:r>
+      <w:r>
+        <w:t xml:space="preserve"> and brittle.  We can test it, but on a system featuring dozens of screens, this testing effort can bog down a project.</w:t>
+      </w:r>
+    </w:p>
+    <w:p>
+      <w:pPr>
+        <w:pStyle w:val="Body"/>
+      </w:pPr>
+      <w:r>
+        <w:t xml:space="preserve">Now </w:t>
+      </w:r>
+      <w:r>
+        <w:t xml:space="preserve">that you understand the problem AutoMapper solves, </w:t>
+      </w:r>
+      <w:r>
+        <w:t xml:space="preserve">you will start to use </w:t>
+      </w:r>
+      <w:r>
+        <w:t>it</w:t>
+      </w:r>
+      <w:r>
+        <w:t xml:space="preserve"> for some of these mapping tasks</w:t>
+      </w:r>
+      <w:commentRangeStart w:id="56"/>
+      <w:commentRangeStart w:id="57"/>
+      <w:commentRangeStart w:id="58"/>
+      <w:r>
+        <w:t>.  AutoMapper allows us to forgo the manual mappi</w:t>
+      </w:r>
+      <w:r>
+        <w:t>ng code, and gives us a hook to enable custom global or specific formatting rules.  Instead of</w:t>
+      </w:r>
+      <w:r>
+        <w:t xml:space="preserve"> the</w:t>
+      </w:r>
+      <w:r>
+        <w:t xml:space="preserve"> </w:t>
+      </w:r>
+      <w:r>
+        <w:rPr>
+          <w:rStyle w:val="Italics"/>
+        </w:rPr>
+        <w:t>imperative</w:t>
+      </w:r>
+      <w:r>
+        <w:t xml:space="preserve"> code we wrote in listing 18</w:t>
+      </w:r>
+      <w:r>
+        <w:t>.4</w:t>
+      </w:r>
+      <w:r>
+        <w:t xml:space="preserve">, we can </w:t>
+      </w:r>
+      <w:r>
+        <w:rPr>
+          <w:rStyle w:val="Italics"/>
+        </w:rPr>
+        <w:t>declare</w:t>
+      </w:r>
+      <w:r>
+        <w:t xml:space="preserve"> the mapping</w:t>
+      </w:r>
+      <w:r>
+        <w:t xml:space="preserve"> and have AutoMapper perform the mapping behavior for us</w:t>
+      </w:r>
+      <w:r>
+        <w:t>.</w:t>
+      </w:r>
+      <w:commentRangeEnd w:id="56"/>
       <w:r>
         <w:rPr>
           <w:rStyle w:val="CommentReference"/>
           <w:vanish/>
         </w:rPr>
-        <w:commentReference w:id="4"/>
-      </w:r>
-      <w:commentRangeEnd w:id="5"/>
-      <w:r>
-        <w:commentReference w:id="5"/>
-      </w:r>
-      <w:r>
-        <w:t>and the previous section, that in most scenarios i</w:t>
-      </w:r>
-      <w:r>
-        <w:t>t's best to design</w:t>
-      </w:r>
-      <w:r>
-        <w:t xml:space="preserve"> a custom model </w:t>
-      </w:r>
-      <w:r>
-        <w:t>f</w:t>
-      </w:r>
-      <w:r>
-        <w:t xml:space="preserve">or consumption by the view.  </w:t>
-      </w:r>
-      <w:r>
-        <w:t>Translating from the domain model - projecting it - to the presentation model is a straightforward programming task.  Take the value from the source object and copy it to the right place on the destination object.  Mix in some carefully applied formatting and flattening code, and our projection is complete. We can easily test this logic.  An example of a hand-rolled mapper is shown in listing 18.</w:t>
-      </w:r>
-      <w:r>
-        <w:t>4</w:t>
-      </w:r>
-      <w:r>
-        <w:t>.</w:t>
-      </w:r>
-    </w:p>
-    <w:p>
-      <w:pPr>
-        <w:pStyle w:val="CodeListingCaption"/>
-      </w:pPr>
-      <w:r>
-        <w:t>Listing 18.</w:t>
-      </w:r>
-      <w:r>
-        <w:t>4</w:t>
-      </w:r>
-      <w:r>
-        <w:t xml:space="preserve"> Mapping objects by hand</w:t>
-      </w:r>
-    </w:p>
-    <w:p>
-      <w:pPr>
-        <w:pStyle w:val="Code"/>
-      </w:pPr>
-      <w:r>
-        <w:t>public class CustomerInfoMapper</w:t>
-      </w:r>
-    </w:p>
-    <w:p>
-      <w:pPr>
-        <w:pStyle w:val="Code"/>
-      </w:pPr>
-      <w:r>
-        <w:t>{</w:t>
-      </w:r>
-    </w:p>
-    <w:p>
-      <w:pPr>
-        <w:pStyle w:val="Code"/>
-      </w:pPr>
-      <w:r>
-        <w:t xml:space="preserve">   public CustomerInfo MapFrom(Customer customer)</w:t>
-      </w:r>
-      <w:r>
-        <w:t xml:space="preserve">      #1</w:t>
-      </w:r>
-    </w:p>
-    <w:p>
-      <w:pPr>
-        <w:pStyle w:val="Code"/>
-      </w:pPr>
-      <w:r>
-        <w:t xml:space="preserve">   {</w:t>
-      </w:r>
-    </w:p>
-    <w:p>
-      <w:pPr>
-        <w:pStyle w:val="Code"/>
-      </w:pPr>
-      <w:r>
-        <w:t xml:space="preserve">      return new CustomerInfo</w:t>
-      </w:r>
-      <w:r>
-        <w:t xml:space="preserve">                       #2</w:t>
-      </w:r>
-    </w:p>
-    <w:p>
-      <w:pPr>
-        <w:pStyle w:val="Code"/>
-      </w:pPr>
-      <w:r>
-        <w:t xml:space="preserve">      {</w:t>
-      </w:r>
-    </w:p>
-    <w:p>
-      <w:pPr>
-        <w:pStyle w:val="Code"/>
-      </w:pPr>
-      <w:r>
-        <w:t xml:space="preserve">         Id = customer.Id,</w:t>
-      </w:r>
-      <w:r>
-        <w:t xml:space="preserve">                              |#3</w:t>
-      </w:r>
-    </w:p>
-    <w:p>
-      <w:pPr>
-        <w:pStyle w:val="Code"/>
-      </w:pPr>
-      <w:r>
-        <w:t xml:space="preserve">         Name = new NameFormatter()</w:t>
-      </w:r>
-      <w:r>
-        <w:t xml:space="preserve">                  </w:t>
-      </w:r>
-      <w:r>
-        <w:t>|#3</w:t>
-      </w:r>
-    </w:p>
-    <w:p>
-      <w:pPr>
-        <w:pStyle w:val="Code"/>
-      </w:pPr>
-      <w:r>
-        <w:t xml:space="preserve">            .Format(customer.Name),</w:t>
-      </w:r>
-      <w:r>
-        <w:t xml:space="preserve">              </w:t>
-      </w:r>
-      <w:r>
-        <w:t>|#3</w:t>
-      </w:r>
-    </w:p>
-    <w:p>
-      <w:pPr>
-        <w:pStyle w:val="Code"/>
-      </w:pPr>
-      <w:r>
-        <w:t xml:space="preserve">         ShippingAddress = new AddressFormatter()</w:t>
-      </w:r>
-      <w:r>
-        <w:t xml:space="preserve">     </w:t>
-      </w:r>
-      <w:r>
-        <w:t>|#3</w:t>
-      </w:r>
-    </w:p>
-    <w:p>
-      <w:pPr>
-        <w:pStyle w:val="Code"/>
-      </w:pPr>
-      <w:r>
-        <w:t xml:space="preserve">            .Format(customer.ShippingAddress),</w:t>
-      </w:r>
-      <w:r>
-        <w:t xml:space="preserve">     </w:t>
-      </w:r>
-      <w:r>
-        <w:t>|#3</w:t>
-      </w:r>
-    </w:p>
-    <w:p>
-      <w:pPr>
-        <w:pStyle w:val="Code"/>
-      </w:pPr>
-      <w:r>
-        <w:t xml:space="preserve">         Status = customer.Status ?? string.Empty,</w:t>
-      </w:r>
-      <w:r>
-        <w:t xml:space="preserve">      </w:t>
-      </w:r>
-      <w:r>
-        <w:t>|#3</w:t>
-      </w:r>
-    </w:p>
-    <w:p>
-      <w:pPr>
-        <w:pStyle w:val="Code"/>
-      </w:pPr>
-      <w:r>
-        <w:t xml:space="preserve">         TotalAmountPaid = customer.GetTotalAmountPaid()</w:t>
-      </w:r>
-      <w:r>
-        <w:t xml:space="preserve">    </w:t>
-      </w:r>
-      <w:r>
-        <w:t>|#3</w:t>
-      </w:r>
-    </w:p>
-    <w:p>
-      <w:pPr>
-        <w:pStyle w:val="Code"/>
-      </w:pPr>
-      <w:r>
-        <w:t xml:space="preserve">            .ToString("c")</w:t>
-      </w:r>
-      <w:r>
-        <w:t xml:space="preserve">             </w:t>
-      </w:r>
-      <w:r>
-        <w:t>|#3</w:t>
-      </w:r>
-    </w:p>
-    <w:p>
-      <w:pPr>
-        <w:pStyle w:val="Code"/>
-      </w:pPr>
-      <w:r>
-        <w:t xml:space="preserve">      };</w:t>
-      </w:r>
-    </w:p>
-    <w:p>
-      <w:pPr>
-        <w:pStyle w:val="Code"/>
-      </w:pPr>
-      <w:r>
-        <w:t xml:space="preserve">   }</w:t>
-      </w:r>
-    </w:p>
-    <w:p>
-      <w:pPr>
-        <w:pStyle w:val="Code"/>
-      </w:pPr>
-      <w:r>
-        <w:t>}</w:t>
-      </w:r>
-    </w:p>
-    <w:p>
-      <w:pPr>
-        <w:pStyle w:val="CodeAnnotation"/>
-      </w:pPr>
-      <w:r>
-        <w:t>#1 Accepts source type, returns destination</w:t>
-      </w:r>
-    </w:p>
-    <w:p>
-      <w:pPr>
-        <w:pStyle w:val="CodeAnnotation"/>
-      </w:pPr>
-      <w:r>
-        <w:t>#2 Creating the destination presentation model</w:t>
-      </w:r>
-    </w:p>
-    <w:p>
-      <w:pPr>
-        <w:pStyle w:val="CodeAnnotation"/>
-      </w:pPr>
-      <w:r>
-        <w:t>#3 Performing manual mapping</w:t>
-      </w:r>
-    </w:p>
-    <w:p>
-      <w:pPr>
-        <w:pStyle w:val="Body1"/>
-      </w:pPr>
-      <w:r>
-        <w:t>This class is testable and separates the view from the complexity of our domain model.  It allows the view a change to work with the data as it's intended to be displayed.  Listing 18.</w:t>
-      </w:r>
-      <w:r>
-        <w:t>5</w:t>
-      </w:r>
-      <w:r>
-        <w:t xml:space="preserve"> shows our view, updated to work with </w:t>
-      </w:r>
-      <w:r>
-        <w:rPr>
-          <w:rStyle w:val="CodeinText"/>
-        </w:rPr>
-        <w:t>CustomerInfo</w:t>
-      </w:r>
-      <w:r>
-        <w:t xml:space="preserve"> instead of </w:t>
-      </w:r>
-      <w:r>
-        <w:rPr>
-          <w:rStyle w:val="CodeinText"/>
-        </w:rPr>
-        <w:t>Customer</w:t>
-      </w:r>
-      <w:r>
-        <w:t>.</w:t>
-      </w:r>
-    </w:p>
-    <w:p>
-      <w:pPr>
-        <w:pStyle w:val="CodeListingCaption"/>
-      </w:pPr>
-      <w:r>
-        <w:t>Listing 18.</w:t>
-      </w:r>
-      <w:r>
-        <w:t>5</w:t>
-      </w:r>
-      <w:r>
-        <w:t xml:space="preserve"> Working with the manually mapped presentation model</w:t>
-      </w:r>
-    </w:p>
-    <w:p>
-      <w:pPr>
-        <w:pStyle w:val="Code"/>
-      </w:pPr>
-      <w:r>
-        <w:t>&lt;h2&gt;Customer: &lt;%= Html.Encode(Model.Name) %&gt;&lt;/h2&gt;</w:t>
-      </w:r>
-      <w:r>
-        <w:t xml:space="preserve">          #1</w:t>
-      </w:r>
-    </w:p>
-    <w:p>
-      <w:pPr>
-        <w:pStyle w:val="Code"/>
-      </w:pPr>
-      <w:r>
-        <w:t>&lt;div class="customerdetails"&gt;</w:t>
-      </w:r>
-    </w:p>
-    <w:p>
-      <w:pPr>
-        <w:pStyle w:val="Code"/>
-      </w:pPr>
-      <w:r>
-        <w:t xml:space="preserve"> &lt;p&gt;Status: &lt;%= Html.Encode(Model.Status) %&gt;&lt;/p&gt;</w:t>
-      </w:r>
-    </w:p>
-    <w:p>
-      <w:pPr>
-        <w:pStyle w:val="Code"/>
-      </w:pPr>
-      <w:r>
-        <w:t xml:space="preserve"> &lt;p&gt;Total Amount Paid: &lt;%= Html.Encode(Model.TotalAmountPaid) %&gt;&lt;/p&gt;</w:t>
-      </w:r>
-      <w:r>
-        <w:t xml:space="preserve"> #2</w:t>
-      </w:r>
-    </w:p>
-    <w:p>
-      <w:pPr>
-        <w:pStyle w:val="Code"/>
-      </w:pPr>
-      <w:r>
-        <w:t xml:space="preserve"> &lt;p&gt;Address: &lt;%= Model.ShippingAddress %&gt;&lt;/p&gt;</w:t>
-      </w:r>
-    </w:p>
-    <w:p>
-      <w:pPr>
-        <w:pStyle w:val="Code"/>
-      </w:pPr>
-      <w:r>
-        <w:t>&lt;/div&gt;</w:t>
-      </w:r>
-    </w:p>
-    <w:p>
-      <w:pPr>
-        <w:pStyle w:val="CodeAnnotation"/>
-      </w:pPr>
-      <w:r>
-        <w:t>#1 We're still encoding everywhere</w:t>
-      </w:r>
-    </w:p>
-    <w:p>
-      <w:pPr>
-        <w:pStyle w:val="CodeAnnotation"/>
-      </w:pPr>
-      <w:r>
-        <w:t>#2 The shape fits the view however</w:t>
-      </w:r>
-    </w:p>
-    <w:p>
-      <w:pPr>
-        <w:pStyle w:val="Body1"/>
-      </w:pPr>
-      <w:r>
-        <w:t xml:space="preserve">This is much better.  The markup addresses more of the </w:t>
-      </w:r>
-      <w:r>
-        <w:rPr>
-          <w:rStyle w:val="Italics"/>
-        </w:rPr>
-        <w:t>what</w:t>
-      </w:r>
-      <w:r>
-        <w:t xml:space="preserve"> and </w:t>
-      </w:r>
-      <w:r>
-        <w:rPr>
-          <w:rStyle w:val="Italics"/>
-        </w:rPr>
-        <w:t>where</w:t>
-      </w:r>
-      <w:r>
-        <w:t xml:space="preserve"> and less of the </w:t>
-      </w:r>
-      <w:r>
-        <w:rPr>
-          <w:rStyle w:val="Italics"/>
-        </w:rPr>
-        <w:t>how</w:t>
-      </w:r>
-      <w:r>
-        <w:t>. We're still encoding every property</w:t>
-      </w:r>
-      <w:r>
-        <w:t xml:space="preserve"> </w:t>
-      </w:r>
-      <w:r>
-        <w:rPr>
-          <w:rStyle w:val="Bold"/>
-        </w:rPr>
-        <w:t>(1)</w:t>
-      </w:r>
-      <w:r>
-        <w:t xml:space="preserve"> - there are global rules that must be applied.  While the manual mapping scenario we've shown in listing 18.2 is a marked improvement over rendering the domain model directly, it's still extremely tedious to write.  </w:t>
-      </w:r>
-      <w:r>
-        <w:t>It is t</w:t>
-      </w:r>
-      <w:commentRangeStart w:id="6"/>
-      <w:commentRangeStart w:id="7"/>
-      <w:r>
-        <w:t xml:space="preserve">edius to </w:t>
-      </w:r>
-      <w:r>
-        <w:lastRenderedPageBreak/>
-        <w:t>write</w:t>
-      </w:r>
-      <w:r>
-        <w:t xml:space="preserve">, </w:t>
-      </w:r>
-      <w:r>
-        <w:t>expensive to maintain,</w:t>
-      </w:r>
-      <w:r>
-        <w:t xml:space="preserve"> </w:t>
-      </w:r>
-      <w:r>
-        <w:t>error prone</w:t>
-      </w:r>
-      <w:r>
-        <w:t>,</w:t>
-      </w:r>
-      <w:r>
-        <w:t xml:space="preserve"> and brittle.  </w:t>
-      </w:r>
-      <w:commentRangeEnd w:id="6"/>
-      <w:r>
-        <w:rPr>
-          <w:rStyle w:val="CommentReference"/>
-          <w:vanish/>
-        </w:rPr>
-        <w:commentReference w:id="6"/>
-      </w:r>
-      <w:commentRangeEnd w:id="7"/>
-      <w:r>
-        <w:commentReference w:id="7"/>
-      </w:r>
-      <w:r>
-        <w:t>We can test it, but on a system featuring dozens of screens, this testing effort can bog down a project.</w:t>
-      </w:r>
-    </w:p>
-    <w:p>
-      <w:pPr>
-        <w:pStyle w:val="Body"/>
-      </w:pPr>
-      <w:r>
-        <w:t xml:space="preserve">Now </w:t>
-      </w:r>
-      <w:r>
-        <w:t xml:space="preserve">that you understand the problem AutoMapper solves, </w:t>
-      </w:r>
-      <w:r>
-        <w:t xml:space="preserve">you will start to use </w:t>
-      </w:r>
-      <w:r>
-        <w:t>it</w:t>
-      </w:r>
-      <w:r>
-        <w:t xml:space="preserve"> for some of these mapping tasks</w:t>
-      </w:r>
-      <w:commentRangeStart w:id="8"/>
-      <w:commentRangeStart w:id="9"/>
-      <w:r>
-        <w:t>.  AutoMapper allows us to forgo the manual mappi</w:t>
-      </w:r>
-      <w:r>
-        <w:t>ng code, and gives us a hook to enable custom global or specific formatting rules.  Instead of</w:t>
-      </w:r>
-      <w:r>
-        <w:t xml:space="preserve"> the</w:t>
-      </w:r>
-      <w:r>
-        <w:t xml:space="preserve"> </w:t>
-      </w:r>
-      <w:commentRangeStart w:id="10"/>
-      <w:commentRangeStart w:id="11"/>
-      <w:r>
-        <w:rPr>
-          <w:rStyle w:val="Italics"/>
-        </w:rPr>
-        <w:t>imperative</w:t>
-      </w:r>
-      <w:r>
-        <w:t xml:space="preserve"> </w:t>
-      </w:r>
-      <w:commentRangeEnd w:id="10"/>
-      <w:r>
-        <w:rPr>
-          <w:rStyle w:val="CommentReference"/>
-          <w:vanish/>
-        </w:rPr>
-        <w:commentReference w:id="10"/>
-      </w:r>
-      <w:commentRangeEnd w:id="11"/>
-      <w:r>
-        <w:commentReference w:id="11"/>
-      </w:r>
-      <w:r>
-        <w:t>code we wrote in listing 18</w:t>
-      </w:r>
-      <w:r>
-        <w:t>.4</w:t>
-      </w:r>
-      <w:r>
-        <w:t xml:space="preserve">, we can </w:t>
-      </w:r>
-      <w:r>
-        <w:rPr>
-          <w:rStyle w:val="Italics"/>
-        </w:rPr>
-        <w:t>declare</w:t>
-      </w:r>
-      <w:r>
-        <w:t xml:space="preserve"> the mapping</w:t>
-      </w:r>
-      <w:r>
-        <w:t xml:space="preserve"> and have AutoMapper perform the mapping behavior for us</w:t>
-      </w:r>
-      <w:r>
-        <w:t>.</w:t>
-      </w:r>
-      <w:commentRangeEnd w:id="8"/>
-      <w:r>
-        <w:rPr>
-          <w:rStyle w:val="CommentReference"/>
-          <w:vanish/>
-        </w:rPr>
-        <w:commentReference w:id="8"/>
-      </w:r>
-      <w:commentRangeEnd w:id="9"/>
-      <w:r>
-        <w:commentReference w:id="9"/>
+        <w:commentReference w:id="56"/>
+      </w:r>
+      <w:commentRangeEnd w:id="57"/>
+      <w:r>
+        <w:commentReference w:id="57"/>
+      </w:r>
+      <w:commentRangeEnd w:id="58"/>
+      <w:r>
+        <w:commentReference w:id="58"/>
       </w:r>
     </w:p>
     <w:p>
       <w:pPr>
         <w:pStyle w:val="SidebarHead"/>
       </w:pPr>
-      <w:r>
-        <w:t>Declaritive programming versus imperitive programming</w:t>
+      <w:del w:id="59" w:author="JSkinner" w:date="2010-03-05T20:19:00Z">
+        <w:r>
+          <w:delText>Declaritive</w:delText>
+        </w:r>
+      </w:del>
+      <w:ins w:id="60" w:author="JSkinner" w:date="2010-03-05T20:19:00Z">
+        <w:r>
+          <w:t>Declarative</w:t>
+        </w:r>
+      </w:ins>
+      <w:r>
+        <w:t xml:space="preserve"> programming versus </w:t>
+      </w:r>
+      <w:del w:id="61" w:author="JSkinner" w:date="2010-03-05T20:19:00Z">
+        <w:r>
+          <w:delText>imperitive</w:delText>
+        </w:r>
+      </w:del>
+      <w:ins w:id="62" w:author="JSkinner" w:date="2010-03-05T20:19:00Z">
+        <w:r>
+          <w:t>imperative</w:t>
+        </w:r>
+      </w:ins>
+      <w:r>
+        <w:t xml:space="preserve"> programming</w:t>
       </w:r>
     </w:p>
     <w:p>
       <w:pPr>
         <w:pStyle w:val="Sidebar"/>
       </w:pPr>
-      <w:r>
-        <w:t>Imperitive programming is traditional code we usually write.  It expresses actions as a series of lines of code indicating logical flow and assignment</w:t>
-      </w:r>
-      <w:r>
-        <w:t xml:space="preserve">.  Impertive code </w:t>
+      <w:del w:id="63" w:author="JSkinner" w:date="2010-03-05T20:19:00Z">
+        <w:r>
+          <w:delText>Imperitive</w:delText>
+        </w:r>
+      </w:del>
+      <w:ins w:id="64" w:author="JSkinner" w:date="2010-03-05T20:19:00Z">
+        <w:r>
+          <w:t>Imperative</w:t>
+        </w:r>
+      </w:ins>
+      <w:r>
+        <w:t xml:space="preserve"> programming is traditional code we usually write.  It expresses actions as a series of lines of code indicating logical flow and assignment</w:t>
+      </w:r>
+      <w:r>
+        <w:t xml:space="preserve">.  </w:t>
+      </w:r>
+      <w:del w:id="65" w:author="JSkinner" w:date="2010-03-05T20:19:00Z">
+        <w:r>
+          <w:delText>Impertive</w:delText>
+        </w:r>
+      </w:del>
+      <w:ins w:id="66" w:author="JSkinner" w:date="2010-03-05T20:19:00Z">
+        <w:r>
+          <w:t>Imperative</w:t>
+        </w:r>
+      </w:ins>
+      <w:r>
+        <w:t xml:space="preserve"> code </w:t>
       </w:r>
       <w:r>
         <w:t xml:space="preserve">consists of complex </w:t>
       </w:r>
-      <w:r>
-        <w:t xml:space="preserve">alorithms and </w:t>
+      <w:del w:id="67" w:author="JSkinner" w:date="2010-03-05T20:19:00Z">
+        <w:r>
+          <w:delText xml:space="preserve">alorithms </w:delText>
+        </w:r>
+      </w:del>
+      <w:ins w:id="68" w:author="JSkinner" w:date="2010-03-05T20:19:00Z">
+        <w:r>
+          <w:t>algorithms</w:t>
+        </w:r>
+        <w:r>
+          <w:t xml:space="preserve"> </w:t>
+        </w:r>
+      </w:ins>
+      <w:r>
+        <w:t xml:space="preserve">and </w:t>
       </w:r>
       <w:r>
         <w:t xml:space="preserve">logical </w:t>
       </w:r>
       <w:r>
-        <w:t xml:space="preserve">statements that direct an exact sequence of operations. On the other hand, declaritive programming just specifies what is to be done, not how to do it.  Declaritive code is simple - it's just a statement, not an instruction set.  </w:t>
+        <w:t xml:space="preserve">statements that direct an exact sequence of operations. On the other hand, </w:t>
+      </w:r>
+      <w:del w:id="69" w:author="JSkinner" w:date="2010-03-05T20:19:00Z">
+        <w:r>
+          <w:delText xml:space="preserve">declaritive </w:delText>
+        </w:r>
+      </w:del>
+      <w:ins w:id="70" w:author="JSkinner" w:date="2010-03-05T20:19:00Z">
+        <w:r>
+          <w:t>declar</w:t>
+        </w:r>
+        <w:r>
+          <w:t>a</w:t>
+        </w:r>
+        <w:r>
+          <w:t xml:space="preserve">tive </w:t>
+        </w:r>
+      </w:ins>
+      <w:r>
+        <w:t xml:space="preserve">programming just specifies what is to be done, not how to do it.  </w:t>
+      </w:r>
+      <w:del w:id="71" w:author="JSkinner" w:date="2010-03-05T20:20:00Z">
+        <w:r>
+          <w:delText xml:space="preserve">Declaritive </w:delText>
+        </w:r>
+      </w:del>
+      <w:ins w:id="72" w:author="JSkinner" w:date="2010-03-05T20:20:00Z">
+        <w:r>
+          <w:t>Declar</w:t>
+        </w:r>
+        <w:r>
+          <w:t>a</w:t>
+        </w:r>
+        <w:r>
+          <w:t xml:space="preserve">tive </w:t>
+        </w:r>
+      </w:ins>
+      <w:r>
+        <w:t xml:space="preserve">code is simple - it's just a statement, not an instruction set.  </w:t>
       </w:r>
       <w:r>
         <w:t>The</w:t>
@@ -1784,9 +2141,22 @@
       <w:r>
         <w:t xml:space="preserve"> a complex regular expression with </w:t>
       </w:r>
-      <w:r>
-        <w:t xml:space="preserve">imperitive </w:t>
-      </w:r>
+      <w:del w:id="73" w:author="JSkinner" w:date="2010-03-05T20:20:00Z">
+        <w:r>
+          <w:delText xml:space="preserve">imperitive </w:delText>
+        </w:r>
+      </w:del>
+      <w:ins w:id="74" w:author="JSkinner" w:date="2010-03-05T20:20:00Z">
+        <w:r>
+          <w:t>imper</w:t>
+        </w:r>
+        <w:r>
+          <w:t>a</w:t>
+        </w:r>
+        <w:r>
+          <w:t xml:space="preserve">tive </w:t>
+        </w:r>
+      </w:ins>
       <w:r>
         <w:t>if statements and</w:t>
       </w:r>
@@ -1927,7 +2297,11 @@
         <w:pStyle w:val="Head1"/>
         <w:rPr>
           <w:rStyle w:val="Italics"/>
+          <w:rFonts w:ascii="Verdana" w:hAnsi="Verdana"/>
+          <w:b w:val="0"/>
           <w:i/>
+          <w:color w:val="000000"/>
+          <w:sz w:val="16"/>
         </w:rPr>
       </w:pPr>
       <w:r>
@@ -1943,7 +2317,18 @@
         <w:pStyle w:val="Body1"/>
       </w:pPr>
       <w:r>
-        <w:t>AutoMapper must be initialized and configured.  And because AutoMapper relies on soft associations via naming conventions, it's important that developers have a way to test that the configuration is valid.  We'll cover all these aspects and more in this section.</w:t>
+        <w:t xml:space="preserve">AutoMapper must be initialized and configured.  </w:t>
+      </w:r>
+      <w:commentRangeStart w:id="75"/>
+      <w:r>
+        <w:t xml:space="preserve">And </w:t>
+      </w:r>
+      <w:commentRangeEnd w:id="75"/>
+      <w:r>
+        <w:commentReference w:id="75"/>
+      </w:r>
+      <w:r>
+        <w:t>because AutoMapper relies on soft associations via naming conventions, it's important that developers have a way to test that the configuration is valid.  We'll cover all these aspects and more in this section.</w:t>
       </w:r>
     </w:p>
     <w:p>
@@ -1951,7 +2336,11 @@
         <w:pStyle w:val="Head2"/>
         <w:rPr>
           <w:rStyle w:val="Italics"/>
+          <w:rFonts w:ascii="Verdana" w:hAnsi="Verdana"/>
+          <w:b w:val="0"/>
           <w:i/>
+          <w:color w:val="000000"/>
+          <w:sz w:val="16"/>
         </w:rPr>
       </w:pPr>
       <w:r>
@@ -2018,6 +2407,7 @@
         <w:pStyle w:val="Code"/>
       </w:pPr>
       <w:r>
+        <w:lastRenderedPageBreak/>
         <w:tab/>
       </w:r>
       <w:r>
@@ -2051,7 +2441,6 @@
         <w:pStyle w:val="Code"/>
       </w:pPr>
       <w:r>
-        <w:lastRenderedPageBreak/>
         <w:tab/>
         <w:t>}</w:t>
       </w:r>
@@ -2163,39 +2552,16 @@
           <w:rStyle w:val="Italics"/>
           <w:rFonts w:ascii="Verdana" w:hAnsi="Verdana"/>
           <w:b w:val="0"/>
-          <w:smallCaps/>
+          <w:i/>
           <w:color w:val="000000"/>
+          <w:sz w:val="16"/>
         </w:rPr>
       </w:pPr>
-      <w:commentRangeStart w:id="12"/>
-      <w:commentRangeStart w:id="13"/>
       <w:r>
         <w:rPr>
           <w:rStyle w:val="Italics"/>
         </w:rPr>
         <w:t>18.2.2 - Profiles</w:t>
-      </w:r>
-      <w:commentRangeEnd w:id="12"/>
-      <w:r>
-        <w:rPr>
-          <w:rStyle w:val="CommentReference"/>
-          <w:rFonts w:ascii="Verdana" w:hAnsi="Verdana"/>
-          <w:b w:val="0"/>
-          <w:vanish/>
-          <w:color w:val="000000"/>
-        </w:rPr>
-        <w:commentReference w:id="12"/>
-      </w:r>
-      <w:commentRangeEnd w:id="13"/>
-      <w:r>
-        <w:rPr>
-          <w:rFonts w:ascii="Verdana" w:hAnsi="Verdana"/>
-          <w:b w:val="0"/>
-          <w:i w:val="0"/>
-          <w:color w:val="000000"/>
-          <w:sz w:val="16"/>
-        </w:rPr>
-        <w:commentReference w:id="13"/>
       </w:r>
     </w:p>
     <w:p>
@@ -2252,8 +2618,6 @@
       <w:r>
         <w:t>Creating a</w:t>
       </w:r>
-      <w:commentRangeStart w:id="14"/>
-      <w:commentRangeStart w:id="15"/>
       <w:r>
         <w:t xml:space="preserve"> sample </w:t>
       </w:r>
@@ -2263,27 +2627,6 @@
       <w:r>
         <w:t>ofile</w:t>
       </w:r>
-      <w:commentRangeEnd w:id="14"/>
-      <w:r>
-        <w:rPr>
-          <w:rStyle w:val="CommentReference"/>
-          <w:rFonts w:ascii="Verdana" w:hAnsi="Verdana"/>
-          <w:b w:val="0"/>
-          <w:vanish/>
-          <w:color w:val="000000"/>
-        </w:rPr>
-        <w:commentReference w:id="14"/>
-      </w:r>
-      <w:commentRangeEnd w:id="15"/>
-      <w:r>
-        <w:rPr>
-          <w:rFonts w:ascii="Verdana" w:hAnsi="Verdana"/>
-          <w:b w:val="0"/>
-          <w:color w:val="000000"/>
-          <w:sz w:val="16"/>
-        </w:rPr>
-        <w:commentReference w:id="15"/>
-      </w:r>
     </w:p>
     <w:p>
       <w:pPr>
@@ -2293,7 +2636,15 @@
         <w:t>public class ExampleProfile : Profile</w:t>
       </w:r>
       <w:r>
-        <w:t xml:space="preserve">                #1</w:t>
+        <w:t xml:space="preserve">                </w:t>
+      </w:r>
+      <w:ins w:id="76" w:author="JSkinner" w:date="2010-03-05T20:24:00Z">
+        <w:r>
+          <w:t xml:space="preserve">         </w:t>
+        </w:r>
+      </w:ins>
+      <w:r>
+        <w:t>#1</w:t>
       </w:r>
     </w:p>
     <w:p>
@@ -2365,7 +2716,15 @@
         <w:t xml:space="preserve">      AddFormatter&lt;HtmlEncoderFormatter&gt;();</w:t>
       </w:r>
       <w:r>
-        <w:t xml:space="preserve">             #2</w:t>
+        <w:t xml:space="preserve">             </w:t>
+      </w:r>
+      <w:ins w:id="77" w:author="JSkinner" w:date="2010-03-05T20:24:00Z">
+        <w:r>
+          <w:t xml:space="preserve">      </w:t>
+        </w:r>
+      </w:ins>
+      <w:r>
+        <w:t>#2</w:t>
       </w:r>
     </w:p>
     <w:p>
@@ -2387,7 +2746,15 @@
         <w:t xml:space="preserve">      ForSourceType&lt;decimal&gt;()</w:t>
       </w:r>
       <w:r>
-        <w:t xml:space="preserve">                             |#</w:t>
+        <w:t xml:space="preserve">                             </w:t>
+      </w:r>
+      <w:ins w:id="78" w:author="JSkinner" w:date="2010-03-05T20:24:00Z">
+        <w:r>
+          <w:t xml:space="preserve">  </w:t>
+        </w:r>
+      </w:ins>
+      <w:r>
+        <w:t>|#</w:t>
       </w:r>
       <w:r>
         <w:t>4</w:t>
@@ -2401,7 +2768,15 @@
         <w:t xml:space="preserve">         .AddFormatExpression(context =&gt; </w:t>
       </w:r>
       <w:r>
-        <w:t xml:space="preserve">                 |#</w:t>
+        <w:t xml:space="preserve">                 </w:t>
+      </w:r>
+      <w:ins w:id="79" w:author="JSkinner" w:date="2010-03-05T20:24:00Z">
+        <w:r>
+          <w:t xml:space="preserve">   </w:t>
+        </w:r>
+      </w:ins>
+      <w:r>
+        <w:t>|#</w:t>
       </w:r>
       <w:r>
         <w:t>4</w:t>
@@ -2415,7 +2790,15 @@
         <w:t xml:space="preserve">            ((decimal)context.SourceValue).ToString("c"));</w:t>
       </w:r>
       <w:r>
-        <w:t xml:space="preserve"> |#</w:t>
+        <w:t xml:space="preserve"> </w:t>
+      </w:r>
+      <w:ins w:id="80" w:author="JSkinner" w:date="2010-03-05T20:24:00Z">
+        <w:r>
+          <w:t xml:space="preserve">  </w:t>
+        </w:r>
+      </w:ins>
+      <w:r>
+        <w:t>|#</w:t>
       </w:r>
       <w:r>
         <w:t>4</w:t>
@@ -2434,7 +2817,15 @@
         <w:t xml:space="preserve">      CreateMap&lt;Customer, CustomerInfo&gt;()</w:t>
       </w:r>
       <w:r>
-        <w:t xml:space="preserve">                 |#</w:t>
+        <w:t xml:space="preserve">                 </w:t>
+      </w:r>
+      <w:ins w:id="81" w:author="JSkinner" w:date="2010-03-05T20:24:00Z">
+        <w:r>
+          <w:t xml:space="preserve">   </w:t>
+        </w:r>
+      </w:ins>
+      <w:r>
+        <w:t>|#</w:t>
       </w:r>
       <w:r>
         <w:t>5</w:t>
@@ -2450,6 +2841,11 @@
       <w:r>
         <w:t xml:space="preserve">       </w:t>
       </w:r>
+      <w:ins w:id="82" w:author="JSkinner" w:date="2010-03-05T20:24:00Z">
+        <w:r>
+          <w:t xml:space="preserve">    </w:t>
+        </w:r>
+      </w:ins>
       <w:r>
         <w:t>|#</w:t>
       </w:r>
@@ -2467,6 +2863,11 @@
       <w:r>
         <w:t xml:space="preserve">                                            </w:t>
       </w:r>
+      <w:ins w:id="83" w:author="JSkinner" w:date="2010-03-05T20:24:00Z">
+        <w:r>
+          <w:t xml:space="preserve">       </w:t>
+        </w:r>
+      </w:ins>
       <w:r>
         <w:t>|#</w:t>
       </w:r>
@@ -2484,6 +2885,11 @@
       <w:r>
         <w:t xml:space="preserve">  </w:t>
       </w:r>
+      <w:ins w:id="84" w:author="JSkinner" w:date="2010-03-05T20:24:00Z">
+        <w:r>
+          <w:t xml:space="preserve">          </w:t>
+        </w:r>
+      </w:ins>
       <w:r>
         <w:t>|#</w:t>
       </w:r>
@@ -2501,6 +2907,11 @@
       <w:r>
         <w:t xml:space="preserve"> </w:t>
       </w:r>
+      <w:ins w:id="85" w:author="JSkinner" w:date="2010-03-05T20:24:00Z">
+        <w:r>
+          <w:t xml:space="preserve">      </w:t>
+        </w:r>
+      </w:ins>
       <w:r>
         <w:t>|#</w:t>
       </w:r>
@@ -2518,6 +2929,11 @@
       <w:r>
         <w:t xml:space="preserve">                                 </w:t>
       </w:r>
+      <w:ins w:id="86" w:author="JSkinner" w:date="2010-03-05T20:24:00Z">
+        <w:r>
+          <w:t xml:space="preserve">                </w:t>
+        </w:r>
+      </w:ins>
       <w:r>
         <w:t>|#</w:t>
       </w:r>
@@ -2620,11 +3036,23 @@
         <w:t>&lt;HtmlEncoderFormatter&gt;()</w:t>
       </w:r>
       <w:r>
-        <w:t xml:space="preserve">.  This is a global instruction to AutoMapper, telling it to apply HTML encoding to every destination </w:t>
+        <w:t xml:space="preserve">.  This is a </w:t>
       </w:r>
       <w:r>
         <w:lastRenderedPageBreak/>
-        <w:t xml:space="preserve">member.  A second formatting directive tells AutoMapper to, whenever it's mapping from a Name object, use the </w:t>
+        <w:t xml:space="preserve">global instruction to AutoMapper, telling it to apply HTML encoding to every destination member.  A second formatting directive tells AutoMapper to, whenever it's mapping from a </w:t>
+      </w:r>
+      <w:r>
+        <w:rPr>
+          <w:rStyle w:val="CodeinText"/>
+          <w:rPrChange w:id="87" w:author="JSkinner" w:date="2010-03-05T20:31:00Z">
+            <w:rPr/>
+          </w:rPrChange>
+        </w:rPr>
+        <w:t>Name</w:t>
+      </w:r>
+      <w:r>
+        <w:t xml:space="preserve"> object, use the </w:t>
       </w:r>
       <w:r>
         <w:rPr>
@@ -2759,39 +3187,35 @@
           <w:rStyle w:val="Italics"/>
           <w:rFonts w:ascii="Verdana" w:hAnsi="Verdana"/>
           <w:b w:val="0"/>
-          <w:smallCaps/>
+          <w:i/>
           <w:color w:val="000000"/>
+          <w:sz w:val="16"/>
         </w:rPr>
       </w:pPr>
-      <w:commentRangeStart w:id="16"/>
-      <w:commentRangeStart w:id="17"/>
       <w:r>
         <w:rPr>
           <w:rStyle w:val="Italics"/>
         </w:rPr>
-        <w:t>18.2.3 - Sanity checking</w:t>
-      </w:r>
-      <w:commentRangeEnd w:id="16"/>
+        <w:t xml:space="preserve">18.2.3 - </w:t>
+      </w:r>
+      <w:commentRangeStart w:id="88"/>
+      <w:r>
+        <w:rPr>
+          <w:rStyle w:val="Italics"/>
+        </w:rPr>
+        <w:t>Sanity checking</w:t>
+      </w:r>
+      <w:commentRangeEnd w:id="88"/>
       <w:r>
         <w:rPr>
           <w:rStyle w:val="CommentReference"/>
           <w:rFonts w:ascii="Verdana" w:hAnsi="Verdana"/>
           <w:b w:val="0"/>
+          <w:i w:val="0"/>
           <w:vanish/>
           <w:color w:val="000000"/>
         </w:rPr>
-        <w:commentReference w:id="16"/>
-      </w:r>
-      <w:commentRangeEnd w:id="17"/>
-      <w:r>
-        <w:rPr>
-          <w:rFonts w:ascii="Verdana" w:hAnsi="Verdana"/>
-          <w:b w:val="0"/>
-          <w:i w:val="0"/>
-          <w:color w:val="000000"/>
-          <w:sz w:val="16"/>
-        </w:rPr>
-        <w:commentReference w:id="17"/>
+        <w:commentReference w:id="88"/>
       </w:r>
     </w:p>
     <w:p>
@@ -3151,47 +3575,36 @@
           <w:rStyle w:val="Italics"/>
           <w:rFonts w:ascii="Verdana" w:hAnsi="Verdana"/>
           <w:b w:val="0"/>
-          <w:smallCaps/>
+          <w:i/>
           <w:color w:val="000000"/>
+          <w:sz w:val="16"/>
         </w:rPr>
       </w:pPr>
-      <w:commentRangeStart w:id="18"/>
-      <w:commentRangeStart w:id="19"/>
       <w:r>
         <w:rPr>
           <w:rStyle w:val="Italics"/>
         </w:rPr>
         <w:t>18.2.4 - Reducing repetitive formatting code</w:t>
       </w:r>
-      <w:commentRangeEnd w:id="18"/>
+    </w:p>
+    <w:p>
+      <w:pPr>
+        <w:pStyle w:val="Body1"/>
+      </w:pPr>
+      <w:r>
+        <w:t xml:space="preserve">Previously in this chapter we've mentioned applying special formatters to member mappings.  Each of these formatters are implementations of </w:t>
+      </w:r>
       <w:r>
         <w:rPr>
-          <w:rStyle w:val="CommentReference"/>
-          <w:rFonts w:ascii="Verdana" w:hAnsi="Verdana"/>
-          <w:b w:val="0"/>
-          <w:vanish/>
-          <w:color w:val="000000"/>
+          <w:rStyle w:val="CodeinText"/>
+          <w:rPrChange w:id="89" w:author="JSkinner" w:date="2010-03-05T20:36:00Z">
+            <w:rPr/>
+          </w:rPrChange>
         </w:rPr>
-        <w:commentReference w:id="18"/>
-      </w:r>
-      <w:commentRangeEnd w:id="19"/>
-      <w:r>
-        <w:rPr>
-          <w:rFonts w:ascii="Verdana" w:hAnsi="Verdana"/>
-          <w:b w:val="0"/>
-          <w:i w:val="0"/>
-          <w:color w:val="000000"/>
-          <w:sz w:val="16"/>
-        </w:rPr>
-        <w:commentReference w:id="19"/>
-      </w:r>
-    </w:p>
-    <w:p>
-      <w:pPr>
-        <w:pStyle w:val="Body1"/>
-      </w:pPr>
-      <w:r>
-        <w:t>Previously in this chapter we've mentioned applying special formatters to member mappings.  Each of these formatters are implementations of IValueFormatter, an AutoMapper interface that defines the contract between AutoMapper and our custom formatting code. Listing 18.10 shows this interface.</w:t>
+        <w:t>IValueFormatter</w:t>
+      </w:r>
+      <w:r>
+        <w:t>, an AutoMapper interface that defines the contract between AutoMapper and our custom formatting code. Listing 18.10 shows this interface.</w:t>
       </w:r>
     </w:p>
     <w:p>
@@ -3199,39 +3612,13 @@
         <w:pStyle w:val="CodeListingCaption"/>
       </w:pPr>
       <w:r>
-        <w:t>Listing 18.10</w:t>
-      </w:r>
-      <w:commentRangeStart w:id="20"/>
-      <w:commentRangeStart w:id="21"/>
-      <w:r>
-        <w:t xml:space="preserve"> </w:t>
+        <w:t xml:space="preserve">Listing 18.10 </w:t>
       </w:r>
       <w:r>
         <w:t xml:space="preserve">Examining the </w:t>
       </w:r>
       <w:r>
         <w:t>IValueFormatter</w:t>
-      </w:r>
-      <w:commentRangeEnd w:id="20"/>
-      <w:r>
-        <w:rPr>
-          <w:rStyle w:val="CommentReference"/>
-          <w:rFonts w:ascii="Verdana" w:hAnsi="Verdana"/>
-          <w:b w:val="0"/>
-          <w:vanish/>
-          <w:color w:val="000000"/>
-        </w:rPr>
-        <w:commentReference w:id="20"/>
-      </w:r>
-      <w:commentRangeEnd w:id="21"/>
-      <w:r>
-        <w:rPr>
-          <w:rFonts w:ascii="Verdana" w:hAnsi="Verdana"/>
-          <w:b w:val="0"/>
-          <w:color w:val="000000"/>
-          <w:sz w:val="16"/>
-        </w:rPr>
-        <w:commentReference w:id="21"/>
       </w:r>
       <w:r>
         <w:t xml:space="preserve"> interface</w:t>
@@ -3293,7 +3680,19 @@
         <w:t>string</w:t>
       </w:r>
       <w:r>
-        <w:t xml:space="preserve"> result.  To make it easier on client developers, a simple base class can be implemented.  Listing 18.11 shows BaseFormatter, which pulls the source value out of the context and checks for null values.</w:t>
+        <w:t xml:space="preserve"> result.  To make it easier on client developers, a simple base class can be implemented.  Listing 18.11 shows </w:t>
+      </w:r>
+      <w:r>
+        <w:rPr>
+          <w:rStyle w:val="CodeinText"/>
+          <w:rPrChange w:id="90" w:author="JSkinner" w:date="2010-03-05T20:36:00Z">
+            <w:rPr/>
+          </w:rPrChange>
+        </w:rPr>
+        <w:t>BaseFormatter</w:t>
+      </w:r>
+      <w:r>
+        <w:t>, which pulls the source value out of the context and checks for null values.</w:t>
       </w:r>
     </w:p>
     <w:p>
@@ -3306,31 +3705,8 @@
       <w:r>
         <w:t xml:space="preserve">Implementing IValueFormatter on the </w:t>
       </w:r>
-      <w:commentRangeStart w:id="22"/>
-      <w:commentRangeStart w:id="23"/>
       <w:r>
         <w:t>BaseFormatter</w:t>
-      </w:r>
-      <w:commentRangeEnd w:id="22"/>
-      <w:r>
-        <w:rPr>
-          <w:rStyle w:val="CommentReference"/>
-          <w:rFonts w:ascii="Verdana" w:hAnsi="Verdana"/>
-          <w:b w:val="0"/>
-          <w:vanish/>
-          <w:color w:val="000000"/>
-        </w:rPr>
-        <w:commentReference w:id="22"/>
-      </w:r>
-      <w:commentRangeEnd w:id="23"/>
-      <w:r>
-        <w:rPr>
-          <w:rFonts w:ascii="Verdana" w:hAnsi="Verdana"/>
-          <w:b w:val="0"/>
-          <w:color w:val="000000"/>
-          <w:sz w:val="16"/>
-        </w:rPr>
-        <w:commentReference w:id="23"/>
       </w:r>
       <w:r>
         <w:t xml:space="preserve"> class</w:t>
@@ -3603,7 +3979,20 @@
         <w:t>BaseFormatter</w:t>
       </w:r>
       <w:r>
-        <w:t xml:space="preserve"> makes writing a custom formatter straighforward.  All we need to do is implement its abstract </w:t>
+        <w:t xml:space="preserve"> makes writing a custom formatter </w:t>
+      </w:r>
+      <w:del w:id="91" w:author="JSkinner" w:date="2010-03-05T20:36:00Z">
+        <w:r>
+          <w:delText>straighforward</w:delText>
+        </w:r>
+      </w:del>
+      <w:ins w:id="92" w:author="JSkinner" w:date="2010-03-05T20:36:00Z">
+        <w:r>
+          <w:t>straightforward</w:t>
+        </w:r>
+      </w:ins>
+      <w:r>
+        <w:t xml:space="preserve">.  All we need to do is implement its abstract </w:t>
       </w:r>
       <w:r>
         <w:rPr>
@@ -3621,12 +4010,7 @@
         <w:t>NameFormatter</w:t>
       </w:r>
       <w:r>
-        <w:t xml:space="preserve"> </w:t>
-      </w:r>
-      <w:commentRangeStart w:id="24"/>
-      <w:commentRangeStart w:id="25"/>
-      <w:r>
-        <w:t xml:space="preserve">discussed earlier </w:t>
+        <w:t xml:space="preserve"> discussed earlier </w:t>
       </w:r>
       <w:r>
         <w:t xml:space="preserve">in section 18.1 of </w:t>
@@ -3634,18 +4018,6 @@
       <w:r>
         <w:t>this chapter.</w:t>
       </w:r>
-      <w:commentRangeEnd w:id="24"/>
-      <w:r>
-        <w:rPr>
-          <w:rStyle w:val="CommentReference"/>
-          <w:vanish/>
-        </w:rPr>
-        <w:commentReference w:id="24"/>
-      </w:r>
-      <w:commentRangeEnd w:id="25"/>
-      <w:r>
-        <w:commentReference w:id="25"/>
-      </w:r>
     </w:p>
     <w:p>
       <w:pPr>
@@ -3657,31 +4029,8 @@
       <w:r>
         <w:t>Deriving Name</w:t>
       </w:r>
-      <w:commentRangeStart w:id="26"/>
-      <w:commentRangeStart w:id="27"/>
       <w:r>
         <w:t>Formatter</w:t>
-      </w:r>
-      <w:commentRangeEnd w:id="26"/>
-      <w:r>
-        <w:rPr>
-          <w:rStyle w:val="CommentReference"/>
-          <w:rFonts w:ascii="Verdana" w:hAnsi="Verdana"/>
-          <w:b w:val="0"/>
-          <w:vanish/>
-          <w:color w:val="000000"/>
-        </w:rPr>
-        <w:commentReference w:id="26"/>
-      </w:r>
-      <w:commentRangeEnd w:id="27"/>
-      <w:r>
-        <w:rPr>
-          <w:rFonts w:ascii="Verdana" w:hAnsi="Verdana"/>
-          <w:b w:val="0"/>
-          <w:color w:val="000000"/>
-          <w:sz w:val="16"/>
-        </w:rPr>
-        <w:commentReference w:id="27"/>
       </w:r>
       <w:r>
         <w:t xml:space="preserve"> to handle combining properties</w:t>
@@ -4044,8 +4393,9 @@
           <w:rStyle w:val="Italics"/>
           <w:rFonts w:ascii="Verdana" w:hAnsi="Verdana"/>
           <w:b w:val="0"/>
-          <w:smallCaps/>
+          <w:i/>
           <w:color w:val="000000"/>
+          <w:sz w:val="16"/>
         </w:rPr>
       </w:pPr>
       <w:r>
@@ -4062,8 +4412,9 @@
           <w:rStyle w:val="Italics"/>
           <w:rFonts w:ascii="Arial" w:hAnsi="Arial"/>
           <w:b/>
-          <w:smallCaps/>
+          <w:i w:val="0"/>
           <w:color w:val="960000"/>
+          <w:sz w:val="20"/>
         </w:rPr>
       </w:pPr>
       <w:r>
@@ -4161,87 +4512,63 @@
         <w:pStyle w:val="Body1"/>
       </w:pPr>
       <w:r>
-        <w:t xml:space="preserve">In this chapter we understood how views can quickly become unmanageable with logical checks and formatting that is best handled elsewhere.  When we first encountered the friction of these views, we manually mapped custom presentation models.  This worked well, but is tedious and error prone.  </w:t>
-      </w:r>
-      <w:commentRangeStart w:id="28"/>
-      <w:commentRangeStart w:id="29"/>
-      <w:r>
-        <w:t>AutoMapper</w:t>
+        <w:t>In this chapter we understood how views can quickly become unmanageable with logical checks and formatting that is best handled elsewhere.  When we first encountered the friction of these views, we manually mapped custom presentation models.  This worked well, but is tedious and error prone.  AutoMapper</w:t>
       </w:r>
       <w:r>
         <w:t xml:space="preserve"> is an object-to-object mapper.  It maps values from one object to another according to its configuration</w:t>
       </w:r>
       <w:r>
-        <w:t xml:space="preserve">.  </w:t>
-      </w:r>
-      <w:commentRangeEnd w:id="28"/>
+        <w:t xml:space="preserve">.  We saw how to initialize and configure AutoMapper, how to follow the conventions, and learned the basics of leveraging AutoMapper hooks to globally apply formatting. </w:t>
+      </w:r>
+    </w:p>
+    <w:p>
+      <w:pPr>
+        <w:pStyle w:val="Body"/>
+      </w:pPr>
+      <w:r>
+        <w:t xml:space="preserve">In the next chapter, </w:t>
+      </w:r>
+      <w:r>
+        <w:t xml:space="preserve">you will learn how to keep your controllers lightweight and </w:t>
+      </w:r>
+      <w:del w:id="93" w:author="JSkinner" w:date="2010-03-05T20:48:00Z">
+        <w:r>
+          <w:delText xml:space="preserve">them </w:delText>
+        </w:r>
+      </w:del>
+      <w:r>
+        <w:t>under control</w:t>
+      </w:r>
+      <w:r>
+        <w:t xml:space="preserve">.  By striving to reduce duplication and eliminate developer friction, we'll craft </w:t>
+      </w:r>
+      <w:r>
+        <w:t>small and targeted</w:t>
+      </w:r>
+      <w:r>
+        <w:t xml:space="preserve"> controller </w:t>
+      </w:r>
+      <w:commentRangeStart w:id="94"/>
+      <w:commentRangeStart w:id="95"/>
+      <w:commentRangeStart w:id="96"/>
+      <w:r>
+        <w:t>actions</w:t>
+      </w:r>
+      <w:commentRangeEnd w:id="94"/>
       <w:r>
         <w:rPr>
           <w:rStyle w:val="CommentReference"/>
           <w:vanish/>
         </w:rPr>
-        <w:commentReference w:id="28"/>
-      </w:r>
-      <w:commentRangeEnd w:id="29"/>
-      <w:r>
-        <w:commentReference w:id="29"/>
-      </w:r>
-      <w:r>
-        <w:t xml:space="preserve">We saw how to initialize and configure AutoMapper, how to follow the conventions, and learned the basics of leveraging AutoMapper hooks to globally apply formatting. </w:t>
-      </w:r>
-    </w:p>
-    <w:p>
-      <w:pPr>
-        <w:pStyle w:val="Body"/>
-      </w:pPr>
-      <w:r>
-        <w:t xml:space="preserve">In the next chapter, </w:t>
-      </w:r>
-      <w:r>
-        <w:t>you will learn how to keep your controllers lightweight and them under control</w:t>
-      </w:r>
-      <w:commentRangeStart w:id="30"/>
-      <w:commentRangeStart w:id="31"/>
-      <w:r>
-        <w:t xml:space="preserve">.  </w:t>
-      </w:r>
-      <w:commentRangeEnd w:id="30"/>
-      <w:r>
-        <w:rPr>
-          <w:rStyle w:val="CommentReference"/>
-          <w:vanish/>
-        </w:rPr>
-        <w:commentReference w:id="30"/>
-      </w:r>
-      <w:commentRangeEnd w:id="31"/>
-      <w:r>
-        <w:commentReference w:id="31"/>
-      </w:r>
-      <w:r>
-        <w:t xml:space="preserve">By striving to reduce duplication and eliminate developer friction, we'll craft </w:t>
-      </w:r>
-      <w:r>
-        <w:t>small and targeted</w:t>
-      </w:r>
-      <w:r>
-        <w:t xml:space="preserve"> controller </w:t>
-      </w:r>
-      <w:commentRangeStart w:id="32"/>
-      <w:commentRangeStart w:id="33"/>
-      <w:r>
-        <w:t>actions</w:t>
-      </w:r>
-      <w:commentRangeEnd w:id="32"/>
-      <w:r>
-        <w:rPr>
-          <w:rStyle w:val="CommentReference"/>
-          <w:vanish/>
-        </w:rPr>
-        <w:commentReference w:id="32"/>
-      </w:r>
-      <w:commentRangeEnd w:id="33"/>
-      <w:r>
-        <w:commentReference w:id="33"/>
+        <w:commentReference w:id="94"/>
+      </w:r>
+      <w:commentRangeEnd w:id="95"/>
+      <w:r>
+        <w:commentReference w:id="95"/>
+      </w:r>
+      <w:commentRangeEnd w:id="96"/>
+      <w:r>
+        <w:commentReference w:id="96"/>
       </w:r>
       <w:r>
         <w:t>.</w:t>
@@ -4269,7 +4596,49 @@
 
 <file path=word/comments.xml><?xml version="1.0" encoding="utf-8"?>
 <w:comments xmlns:ve="http://schemas.openxmlformats.org/markup-compatibility/2006" xmlns:o="urn:schemas-microsoft-com:office:office" xmlns:r="http://schemas.openxmlformats.org/officeDocument/2006/relationships" xmlns:m="http://schemas.openxmlformats.org/officeDocument/2006/math" xmlns:v="urn:schemas-microsoft-com:vml" xmlns:wp="http://schemas.openxmlformats.org/drawingml/2006/wordprocessingDrawing" xmlns:w10="urn:schemas-microsoft-com:office:word" xmlns:w="http://schemas.openxmlformats.org/wordprocessingml/2006/main" xmlns:wne="http://schemas.microsoft.com/office/word/2006/wordml">
-  <w:comment w:id="0" w:author="Katharine Osborne" w:date="2010-02-07T00:25:00Z" w:initials="KO">
+  <w:comment w:id="0" w:author="JSkinner" w:date="2010-03-03T18:15:00Z" w:initials="JS">
+    <w:p>
+      <w:r>
+        <w:annotationRef/>
+      </w:r>
+      <w:r>
+        <w:t xml:space="preserve">I think this would be better as "a convention-based object to object mapper". </w:t>
+      </w:r>
+    </w:p>
+    <w:p/>
+    <w:p>
+      <w:r>
+        <w:t>When I saw "conventional" I read it as "…Automapper is an ordinary object to object mapper"</w:t>
+      </w:r>
+    </w:p>
+  </w:comment>
+  <w:comment w:id="1" w:author="JSkinner" w:date="2010-03-03T18:17:00Z" w:initials="JS">
+    <w:p>
+      <w:r>
+        <w:annotationRef/>
+      </w:r>
+      <w:r>
+        <w:t>Fix</w:t>
+      </w:r>
+      <w:r>
+        <w:t>ed</w:t>
+      </w:r>
+      <w:r>
+        <w:t xml:space="preserve"> indenting</w:t>
+      </w:r>
+    </w:p>
+  </w:comment>
+  <w:comment w:id="22" w:author="JSkinner" w:date="2010-03-03T18:19:00Z" w:initials="JS">
+    <w:p>
+      <w:r>
+        <w:annotationRef/>
+      </w:r>
+      <w:r>
+        <w:t>Fixed indenting</w:t>
+      </w:r>
+    </w:p>
+  </w:comment>
+  <w:comment w:id="56" w:author="Katharine Osborne" w:date="2010-02-07T00:35:00Z" w:initials="KO">
     <w:p>
       <w:pPr>
         <w:pStyle w:val="CommentText"/>
@@ -4281,21 +4650,54 @@
         <w:annotationRef/>
       </w:r>
       <w:r>
-        <w:t>Should this be two bullet points?</w:t>
+        <w:t>Shouldn’t this information come earlier? This seems like the third introduction of AutoMapper :-/</w:t>
+      </w:r>
+    </w:p>
+    <w:p>
+      <w:pPr>
+        <w:pStyle w:val="CommentText"/>
+      </w:pPr>
+    </w:p>
+    <w:p>
+      <w:pPr>
+        <w:pStyle w:val="CommentText"/>
+      </w:pPr>
+      <w:r>
+        <w:t>I still don’t have a good idea of what AutoMapper does (that just might be me though). As a reader, I wanted a more complete, thorough definition at the beginning of the chapter.</w:t>
       </w:r>
     </w:p>
   </w:comment>
-  <w:comment w:id="1" w:author="Jeffrey" w:date="2010-02-21T22:18:00Z" w:initials="J">
+  <w:comment w:id="57" w:author="Jeffrey" w:date="2010-02-21T22:26:00Z" w:initials="J">
     <w:p>
       <w:r>
         <w:annotationRef/>
       </w:r>
       <w:r>
-        <w:t>done</w:t>
+        <w:t>It seems like there was a complete definition at the beginning of the chapter, but maybe it's not enough.  I'd be curious to see what Jeremy Skinner thinks of the introduction.</w:t>
       </w:r>
     </w:p>
   </w:comment>
-  <w:comment w:id="2" w:author="Katharine Osborne" w:date="2010-02-07T00:31:00Z" w:initials="KO">
+  <w:comment w:id="58" w:author="JSkinner" w:date="2010-03-05T20:17:00Z" w:initials="JS">
+    <w:p>
+      <w:r>
+        <w:annotationRef/>
+      </w:r>
+      <w:r>
+        <w:t xml:space="preserve">I think the existing introduction is sufficient. This paragraph is just reiterating the point made earlier on. </w:t>
+      </w:r>
+    </w:p>
+  </w:comment>
+  <w:comment w:id="75" w:author="JSkinner" w:date="2010-03-05T20:21:00Z" w:initials="JS">
+    <w:p>
+      <w:r>
+        <w:annotationRef/>
+      </w:r>
+      <w:r>
+        <w:t>This doesn't read well…is this supposed to start with "And" ?</w:t>
+      </w:r>
+    </w:p>
+  </w:comment>
+  <w:comment w:id="88" w:author="Katharine Osborne" w:date="2010-02-25T15:30:00Z" w:initials="KO">
     <w:p>
       <w:pPr>
         <w:pStyle w:val="CommentText"/>
@@ -4307,47 +4709,11 @@
         <w:annotationRef/>
       </w:r>
       <w:r>
-        <w:t>Will there be concrete examples? Where are these examples headed?</w:t>
-      </w:r>
-    </w:p>
-    <w:p>
-      <w:pPr>
-        <w:pStyle w:val="CommentText"/>
-      </w:pPr>
-    </w:p>
-    <w:p>
-      <w:pPr>
-        <w:pStyle w:val="CommentText"/>
-      </w:pPr>
-      <w:r>
-        <w:t>This seems like an abstract subject – it would be helpful to see some concrete, real-word examples, if possible.</w:t>
-      </w:r>
-    </w:p>
-    <w:p>
-      <w:pPr>
-        <w:pStyle w:val="CommentText"/>
-      </w:pPr>
-    </w:p>
-    <w:p>
-      <w:pPr>
-        <w:pStyle w:val="CommentText"/>
-      </w:pPr>
-      <w:r>
-        <w:t>Also, whenever a topic is abstract, diagrams illustrating the concepts can be helpful (a large percentage of the population are visual learners; relying on text alone to convey an abstract idea handicaps these readers).</w:t>
+        <w:t>No dash in section headings</w:t>
       </w:r>
     </w:p>
   </w:comment>
-  <w:comment w:id="3" w:author="Jeffrey" w:date="2010-02-21T22:20:00Z" w:initials="J">
-    <w:p>
-      <w:r>
-        <w:annotationRef/>
-      </w:r>
-      <w:r>
-        <w:t xml:space="preserve">Added the concrete example.  </w:t>
-      </w:r>
-    </w:p>
-  </w:comment>
-  <w:comment w:id="4" w:author="Katharine Osborne" w:date="2010-02-07T00:32:00Z" w:initials="KO">
+  <w:comment w:id="94" w:author="Katharine Osborne" w:date="2010-02-07T00:50:00Z" w:initials="KO">
     <w:p>
       <w:pPr>
         <w:pStyle w:val="CommentText"/>
@@ -4359,433 +4725,27 @@
         <w:annotationRef/>
       </w:r>
       <w:r>
-        <w:t>Which section?</w:t>
+        <w:t>This chapter is very short. Could the examples be extended (adding more), by showing a little more complexity? If not, that’s okay.</w:t>
       </w:r>
     </w:p>
   </w:comment>
-  <w:comment w:id="5" w:author="Jeffrey" w:date="2010-02-21T22:22:00Z" w:initials="J">
+  <w:comment w:id="95" w:author="Jeffrey" w:date="2010-02-21T22:37:00Z" w:initials="J">
     <w:p>
       <w:r>
         <w:annotationRef/>
       </w:r>
       <w:r>
-        <w:t>Chapter 2 is sufficient</w:t>
+        <w:t>We thought about that.  AutoMapper is _very_ useful with ASP.NET MVC, but we didn't want to deviate too much by talking about another project for an extended period of time.</w:t>
       </w:r>
     </w:p>
   </w:comment>
-  <w:comment w:id="6" w:author="Katharine Osborne" w:date="2010-02-07T00:33:00Z" w:initials="KO">
-    <w:p>
-      <w:pPr>
-        <w:pStyle w:val="CommentText"/>
-      </w:pPr>
-      <w:r>
-        <w:rPr>
-          <w:rStyle w:val="CommentReference"/>
-        </w:rPr>
+  <w:comment w:id="96" w:author="JSkinner" w:date="2010-03-05T20:49:00Z" w:initials="JS">
+    <w:p>
+      <w:r>
         <w:annotationRef/>
       </w:r>
       <w:r>
-        <w:t>This isn’t a sentence. You could combine it with the previous sentence with a comma.</w:t>
-      </w:r>
-    </w:p>
-  </w:comment>
-  <w:comment w:id="7" w:author="Jeffrey" w:date="2010-02-21T22:23:00Z" w:initials="J">
-    <w:p>
-      <w:r>
-        <w:annotationRef/>
-      </w:r>
-      <w:r>
-        <w:t>Fixed it.</w:t>
-      </w:r>
-    </w:p>
-  </w:comment>
-  <w:comment w:id="10" w:author="Katharine Osborne" w:date="2010-02-07T00:40:00Z" w:initials="KO">
-    <w:p>
-      <w:pPr>
-        <w:pStyle w:val="CommentText"/>
-      </w:pPr>
-      <w:r>
-        <w:rPr>
-          <w:rStyle w:val="CommentReference"/>
-        </w:rPr>
-        <w:annotationRef/>
-      </w:r>
-      <w:r>
-        <w:t>It’s always helpful to run spellcheck at least.</w:t>
-      </w:r>
-    </w:p>
-    <w:p>
-      <w:pPr>
-        <w:pStyle w:val="CommentText"/>
-      </w:pPr>
-    </w:p>
-    <w:p>
-      <w:pPr>
-        <w:pStyle w:val="CommentText"/>
-      </w:pPr>
-      <w:r>
-        <w:t>A good rule of thumb when writing is to do a quick proofreading pass after finishing a first draft. Here we have the luxury of a copy editor, but just in general, it’s always a good idea to proofread (and not just to catch spelling areas – it helps to make sure you are getting exactly the right point across).</w:t>
-      </w:r>
-    </w:p>
-  </w:comment>
-  <w:comment w:id="11" w:author="Jeffrey" w:date="2010-02-21T22:24:00Z" w:initials="J">
-    <w:p>
-      <w:r>
-        <w:annotationRef/>
-      </w:r>
-      <w:r>
-        <w:t>Fixed it.  Thanks</w:t>
-      </w:r>
-    </w:p>
-  </w:comment>
-  <w:comment w:id="8" w:author="Katharine Osborne" w:date="2010-02-07T00:35:00Z" w:initials="KO">
-    <w:p>
-      <w:pPr>
-        <w:pStyle w:val="CommentText"/>
-      </w:pPr>
-      <w:r>
-        <w:rPr>
-          <w:rStyle w:val="CommentReference"/>
-        </w:rPr>
-        <w:annotationRef/>
-      </w:r>
-      <w:r>
-        <w:t>Shouldn’t this information come earlier? This seems like the third introduction of AutoMapper :-/</w:t>
-      </w:r>
-    </w:p>
-    <w:p>
-      <w:pPr>
-        <w:pStyle w:val="CommentText"/>
-      </w:pPr>
-    </w:p>
-    <w:p>
-      <w:pPr>
-        <w:pStyle w:val="CommentText"/>
-      </w:pPr>
-      <w:r>
-        <w:t>I still don’t have a good idea of what AutoMapper does (that just might be me though). As a reader, I wanted a more complete, thorough definition at the beginning of the chapter.</w:t>
-      </w:r>
-    </w:p>
-  </w:comment>
-  <w:comment w:id="9" w:author="Jeffrey" w:date="2010-02-21T22:26:00Z" w:initials="J">
-    <w:p>
-      <w:r>
-        <w:annotationRef/>
-      </w:r>
-      <w:r>
-        <w:t>It seems like there was a complete definition at the beginning of the chapter, but maybe it's not enough.  I'd be curious to see what Jeremy Skinner thinks of the introduction.</w:t>
-      </w:r>
-    </w:p>
-  </w:comment>
-  <w:comment w:id="12" w:author="Katharine Osborne" w:date="2010-02-07T00:41:00Z" w:initials="KO">
-    <w:p>
-      <w:pPr>
-        <w:pStyle w:val="CommentText"/>
-      </w:pPr>
-      <w:r>
-        <w:rPr>
-          <w:rStyle w:val="CommentReference"/>
-        </w:rPr>
-        <w:annotationRef/>
-      </w:r>
-      <w:r>
-        <w:t>Third-level headings do not need numbering.</w:t>
-      </w:r>
-    </w:p>
-  </w:comment>
-  <w:comment w:id="13" w:author="Jeffrey" w:date="2010-02-21T22:28:00Z" w:initials="J">
-    <w:p>
-      <w:r>
-        <w:annotationRef/>
-      </w:r>
-      <w:r>
-        <w:t>I changed it to second level.  Wrongly styled</w:t>
-      </w:r>
-    </w:p>
-  </w:comment>
-  <w:comment w:id="14" w:author="Katharine Osborne" w:date="2010-02-07T00:41:00Z" w:initials="KO">
-    <w:p>
-      <w:pPr>
-        <w:pStyle w:val="CommentText"/>
-      </w:pPr>
-      <w:r>
-        <w:rPr>
-          <w:rStyle w:val="CommentReference"/>
-        </w:rPr>
-        <w:annotationRef/>
-      </w:r>
-      <w:r>
-        <w:t>“Creating a sample profile”?</w:t>
-      </w:r>
-    </w:p>
-  </w:comment>
-  <w:comment w:id="15" w:author="Jeffrey" w:date="2010-02-21T22:29:00Z" w:initials="J">
-    <w:p>
-      <w:r>
-        <w:annotationRef/>
-      </w:r>
-      <w:r>
-        <w:t>Good edit</w:t>
-      </w:r>
-    </w:p>
-  </w:comment>
-  <w:comment w:id="16" w:author="Katharine Osborne" w:date="2010-02-07T00:42:00Z" w:initials="KO">
-    <w:p>
-      <w:pPr>
-        <w:pStyle w:val="CommentText"/>
-      </w:pPr>
-      <w:r>
-        <w:rPr>
-          <w:rStyle w:val="CommentReference"/>
-        </w:rPr>
-        <w:annotationRef/>
-      </w:r>
-      <w:r>
-        <w:t>Again, no numbering is necessary.</w:t>
-      </w:r>
-    </w:p>
-  </w:comment>
-  <w:comment w:id="17" w:author="Jeffrey" w:date="2010-02-21T22:29:00Z" w:initials="J">
-    <w:p>
-      <w:r>
-        <w:annotationRef/>
-      </w:r>
-      <w:r>
-        <w:t>Changed to Head 2.</w:t>
-      </w:r>
-    </w:p>
-  </w:comment>
-  <w:comment w:id="18" w:author="Katharine Osborne" w:date="2010-02-07T00:45:00Z" w:initials="KO">
-    <w:p>
-      <w:pPr>
-        <w:pStyle w:val="CommentText"/>
-      </w:pPr>
-      <w:r>
-        <w:rPr>
-          <w:rStyle w:val="CommentReference"/>
-        </w:rPr>
-        <w:annotationRef/>
-      </w:r>
-      <w:r>
-        <w:t>No numbering is necessary.</w:t>
-      </w:r>
-    </w:p>
-    <w:p>
-      <w:pPr>
-        <w:pStyle w:val="CommentText"/>
-      </w:pPr>
-    </w:p>
-    <w:p>
-      <w:pPr>
-        <w:pStyle w:val="CommentText"/>
-      </w:pPr>
-      <w:r>
-        <w:t>There are a lot of third-level sections here. It might indicated an organizational issue, especially in a chapter this short. I’m not sure it’s too worrisome though.</w:t>
-      </w:r>
-    </w:p>
-  </w:comment>
-  <w:comment w:id="19" w:author="Jeffrey" w:date="2010-02-21T22:29:00Z" w:initials="J">
-    <w:p>
-      <w:r>
-        <w:annotationRef/>
-      </w:r>
-      <w:r>
-        <w:t>All were really .Head 2.  I changed them.</w:t>
-      </w:r>
-    </w:p>
-  </w:comment>
-  <w:comment w:id="20" w:author="Katharine Osborne" w:date="2010-02-07T00:45:00Z" w:initials="KO">
-    <w:p>
-      <w:pPr>
-        <w:pStyle w:val="CommentText"/>
-      </w:pPr>
-      <w:r>
-        <w:rPr>
-          <w:rStyle w:val="CommentReference"/>
-        </w:rPr>
-        <w:annotationRef/>
-      </w:r>
-      <w:r>
-        <w:t>Needs to be more descriptive.</w:t>
-      </w:r>
-    </w:p>
-  </w:comment>
-  <w:comment w:id="21" w:author="Jeffrey" w:date="2010-02-21T22:30:00Z" w:initials="J">
-    <w:p>
-      <w:r>
-        <w:annotationRef/>
-      </w:r>
-      <w:r>
-        <w:t>done</w:t>
-      </w:r>
-    </w:p>
-  </w:comment>
-  <w:comment w:id="22" w:author="Katharine Osborne" w:date="2010-02-07T00:45:00Z" w:initials="KO">
-    <w:p>
-      <w:pPr>
-        <w:pStyle w:val="CommentText"/>
-      </w:pPr>
-      <w:r>
-        <w:rPr>
-          <w:rStyle w:val="CommentReference"/>
-        </w:rPr>
-        <w:annotationRef/>
-      </w:r>
-      <w:r>
-        <w:t>Needs to be more descriptive.</w:t>
-      </w:r>
-    </w:p>
-  </w:comment>
-  <w:comment w:id="23" w:author="Jeffrey" w:date="2010-02-21T22:30:00Z" w:initials="J">
-    <w:p>
-      <w:r>
-        <w:annotationRef/>
-      </w:r>
-      <w:r>
-        <w:t xml:space="preserve"> done</w:t>
-      </w:r>
-    </w:p>
-  </w:comment>
-  <w:comment w:id="24" w:author="Katharine Osborne" w:date="2010-02-07T00:46:00Z" w:initials="KO">
-    <w:p>
-      <w:pPr>
-        <w:pStyle w:val="CommentText"/>
-      </w:pPr>
-      <w:r>
-        <w:rPr>
-          <w:rStyle w:val="CommentReference"/>
-        </w:rPr>
-        <w:annotationRef/>
-      </w:r>
-      <w:r>
-        <w:t>Where exactly? Which section?</w:t>
-      </w:r>
-    </w:p>
-  </w:comment>
-  <w:comment w:id="25" w:author="Jeffrey" w:date="2010-02-21T22:31:00Z" w:initials="J">
-    <w:p>
-      <w:r>
-        <w:annotationRef/>
-      </w:r>
-      <w:r>
-        <w:t>Added it.</w:t>
-      </w:r>
-    </w:p>
-  </w:comment>
-  <w:comment w:id="26" w:author="Katharine Osborne" w:date="2010-02-07T00:45:00Z" w:initials="KO">
-    <w:p>
-      <w:pPr>
-        <w:pStyle w:val="CommentText"/>
-      </w:pPr>
-      <w:r>
-        <w:rPr>
-          <w:rStyle w:val="CommentReference"/>
-        </w:rPr>
-        <w:annotationRef/>
-      </w:r>
-      <w:r>
-        <w:t>Needs to be more descriptive.</w:t>
-      </w:r>
-    </w:p>
-  </w:comment>
-  <w:comment w:id="27" w:author="Jeffrey" w:date="2010-02-21T22:32:00Z" w:initials="J">
-    <w:p>
-      <w:r>
-        <w:annotationRef/>
-      </w:r>
-      <w:r>
-        <w:t>done</w:t>
-      </w:r>
-    </w:p>
-  </w:comment>
-  <w:comment w:id="28" w:author="Katharine Osborne" w:date="2010-02-07T00:46:00Z" w:initials="KO">
-    <w:p>
-      <w:pPr>
-        <w:pStyle w:val="CommentText"/>
-      </w:pPr>
-      <w:r>
-        <w:rPr>
-          <w:rStyle w:val="CommentReference"/>
-        </w:rPr>
-        <w:annotationRef/>
-      </w:r>
-      <w:r>
-        <w:t>Yes, but what is it?</w:t>
-      </w:r>
-    </w:p>
-  </w:comment>
-  <w:comment w:id="29" w:author="Jeffrey" w:date="2010-02-21T22:34:00Z" w:initials="J">
-    <w:p>
-      <w:r>
-        <w:annotationRef/>
-      </w:r>
-      <w:r>
-        <w:t>Reworded sentence</w:t>
-      </w:r>
-    </w:p>
-  </w:comment>
-  <w:comment w:id="30" w:author="Katharine Osborne" w:date="2010-02-07T00:49:00Z" w:initials="KO">
-    <w:p>
-      <w:pPr>
-        <w:pStyle w:val="CommentText"/>
-      </w:pPr>
-      <w:r>
-        <w:rPr>
-          <w:rStyle w:val="CommentReference"/>
-        </w:rPr>
-        <w:annotationRef/>
-      </w:r>
-      <w:r>
-        <w:t>I’m not entirely sure what “convention over configuration” means :-/ I might have missed the definition earlier though. It could be helpful to reiterated the meaning here in the summary.</w:t>
-      </w:r>
-    </w:p>
-    <w:p>
-      <w:pPr>
-        <w:pStyle w:val="CommentText"/>
-      </w:pPr>
-    </w:p>
-    <w:p>
-      <w:pPr>
-        <w:pStyle w:val="CommentText"/>
-      </w:pPr>
-      <w:r>
-        <w:t>What specifically is the next level?</w:t>
-      </w:r>
-    </w:p>
-  </w:comment>
-  <w:comment w:id="31" w:author="Jeffrey" w:date="2010-02-21T22:36:00Z" w:initials="J">
-    <w:p>
-      <w:r>
-        <w:annotationRef/>
-      </w:r>
-      <w:r>
-        <w:t>I reworeded to answer this</w:t>
-      </w:r>
-    </w:p>
-  </w:comment>
-  <w:comment w:id="32" w:author="Katharine Osborne" w:date="2010-02-07T00:50:00Z" w:initials="KO">
-    <w:p>
-      <w:pPr>
-        <w:pStyle w:val="CommentText"/>
-      </w:pPr>
-      <w:r>
-        <w:rPr>
-          <w:rStyle w:val="CommentReference"/>
-        </w:rPr>
-        <w:annotationRef/>
-      </w:r>
-      <w:r>
-        <w:t>This chapter is very short. Could the examples be extended (adding more), by showing a little more complexity? If not, that’s okay.</w:t>
-      </w:r>
-    </w:p>
-  </w:comment>
-  <w:comment w:id="33" w:author="Jeffrey" w:date="2010-02-21T22:37:00Z" w:initials="J">
-    <w:p>
-      <w:r>
-        <w:annotationRef/>
-      </w:r>
-      <w:r>
-        <w:t>We thought about that.  AutoMapper is _very_ useful with ASP.NET MVC, but we didn't want to deviate too much by talking about another project for an extended period of time.</w:t>
+        <w:t>Personally I think it would be useful if there was at least one more complex example. Perhaps you could demonstrate some more advanced AutoMapper usage, maybe tying it back to the domain model in the DDD chapter?</w:t>
       </w:r>
     </w:p>
   </w:comment>
@@ -4948,12 +4908,22 @@
       <w:t xml:space="preserve">Last saved: </w:t>
     </w:r>
     <w:fldSimple w:instr=" SAVEDATE  \@ &quot;M/d/yyyy&quot;  \* MERGEFORMAT ">
-      <w:r>
-        <w:rPr>
-          <w:noProof/>
-        </w:rPr>
-        <w:t>2/7/2010</w:t>
-      </w:r>
+      <w:ins w:id="97" w:author="JSkinner" w:date="2010-03-05T20:06:00Z">
+        <w:r>
+          <w:rPr>
+            <w:noProof/>
+          </w:rPr>
+          <w:t>3/3/2010</w:t>
+        </w:r>
+      </w:ins>
+      <w:del w:id="98" w:author="JSkinner" w:date="2010-03-05T20:06:00Z">
+        <w:r>
+          <w:rPr>
+            <w:noProof/>
+          </w:rPr>
+          <w:delText>2/26/2010</w:delText>
+        </w:r>
+      </w:del>
     </w:fldSimple>
   </w:p>
 </w:hdr>
@@ -4974,12 +4944,22 @@
       <w:t xml:space="preserve">Last saved: </w:t>
     </w:r>
     <w:fldSimple w:instr=" SAVEDATE  \@ &quot;M/d/yyyy&quot;  \* MERGEFORMAT ">
-      <w:r>
-        <w:rPr>
-          <w:noProof/>
-        </w:rPr>
-        <w:t>2/7/2010</w:t>
-      </w:r>
+      <w:ins w:id="99" w:author="JSkinner" w:date="2010-03-05T20:06:00Z">
+        <w:r>
+          <w:rPr>
+            <w:noProof/>
+          </w:rPr>
+          <w:t>3/3/2010</w:t>
+        </w:r>
+      </w:ins>
+      <w:del w:id="100" w:author="JSkinner" w:date="2010-03-05T20:06:00Z">
+        <w:r>
+          <w:rPr>
+            <w:noProof/>
+          </w:rPr>
+          <w:delText>2/26/2010</w:delText>
+        </w:r>
+      </w:del>
     </w:fldSimple>
     <w:r>
       <w:tab/>
@@ -5007,7 +4987,7 @@
         <w:rPr>
           <w:noProof/>
         </w:rPr>
-        <w:t>1</w:t>
+        <w:t>9</w:t>
       </w:r>
     </w:fldSimple>
   </w:p>

</xml_diff>